<commit_message>
Pflichtenheft gemäß nach des bisherigen Lastenheft von GRP12 erweitert.
</commit_message>
<xml_diff>
--- a/docs/Pflichtenheft.docx
+++ b/docs/Pflichtenheft.docx
@@ -2185,6 +2185,19 @@
     </w:p>
     <w:p>
       <w:pPr>
+        <w:ind w:left="851"/>
+      </w:pPr>
+      <w:r>
+        <w:t xml:space="preserve">Es soll eine Desktop-Anwendung entwickelt werden, worin der Nutzer Strategische Gefechte mit unterschiedlichen Einheiten in Echtzeit ausfechten kann. </w:t>
+      </w:r>
+    </w:p>
+    <w:p>
+      <w:pPr>
+        <w:ind w:left="851"/>
+      </w:pPr>
+    </w:p>
+    <w:p>
+      <w:pPr>
         <w:pStyle w:val="berschrift2"/>
       </w:pPr>
       <w:bookmarkStart w:id="3" w:name="_Toc383589852"/>
@@ -2195,15 +2208,245 @@
     </w:p>
     <w:p>
       <w:pPr>
-        <w:ind w:left="851"/>
+        <w:pStyle w:val="Listenabsatz"/>
+        <w:numPr>
+          <w:ilvl w:val="0"/>
+          <w:numId w:val="43"/>
+        </w:numPr>
       </w:pPr>
       <w:r>
-        <w:t>-</w:t>
+        <w:t xml:space="preserve">Aus dem </w:t>
       </w:r>
-      <w:bookmarkStart w:id="4" w:name="_GoBack"/>
-      <w:bookmarkEnd w:id="4"/>
       <w:r>
-        <w:t>Hauptmenü zum Starten des Spiels und Beenden des Spiels</w:t>
+        <w:t>Hauptmenü</w:t>
+      </w:r>
+      <w:r>
+        <w:t xml:space="preserve"> soll man zu den folgenden Menüs kommen:</w:t>
+      </w:r>
+    </w:p>
+    <w:p>
+      <w:pPr>
+        <w:pStyle w:val="Listenabsatz"/>
+        <w:numPr>
+          <w:ilvl w:val="1"/>
+          <w:numId w:val="43"/>
+        </w:numPr>
+      </w:pPr>
+      <w:r>
+        <w:t>Einzelspielermenü</w:t>
+      </w:r>
+    </w:p>
+    <w:p>
+      <w:pPr>
+        <w:pStyle w:val="Listenabsatz"/>
+        <w:numPr>
+          <w:ilvl w:val="2"/>
+          <w:numId w:val="43"/>
+        </w:numPr>
+      </w:pPr>
+      <w:r>
+        <w:t>Hier wählt man ein Spiel aus verschiedenen Szenarien und anderen Spezifikationen(Welche?) und kommt so zu Start eines neuem Spiels.</w:t>
+      </w:r>
+    </w:p>
+    <w:p>
+      <w:pPr>
+        <w:pStyle w:val="Listenabsatz"/>
+        <w:numPr>
+          <w:ilvl w:val="1"/>
+          <w:numId w:val="43"/>
+        </w:numPr>
+      </w:pPr>
+      <w:r>
+        <w:t>Spiel Laden</w:t>
+      </w:r>
+    </w:p>
+    <w:p>
+      <w:pPr>
+        <w:pStyle w:val="Listenabsatz"/>
+        <w:numPr>
+          <w:ilvl w:val="2"/>
+          <w:numId w:val="43"/>
+        </w:numPr>
+      </w:pPr>
+      <w:r>
+        <w:t>Eine Spielstand mittels Namen laden  //Verbesserungswürdig</w:t>
+      </w:r>
+    </w:p>
+    <w:p>
+      <w:pPr>
+        <w:pStyle w:val="Listenabsatz"/>
+        <w:numPr>
+          <w:ilvl w:val="1"/>
+          <w:numId w:val="43"/>
+        </w:numPr>
+      </w:pPr>
+      <w:r>
+        <w:t>Highscore(Wie stellt die sich zusammen)</w:t>
+      </w:r>
+    </w:p>
+    <w:p>
+      <w:pPr>
+        <w:pStyle w:val="Listenabsatz"/>
+        <w:numPr>
+          <w:ilvl w:val="1"/>
+          <w:numId w:val="43"/>
+        </w:numPr>
+      </w:pPr>
+      <w:r>
+        <w:t>Achievements</w:t>
+      </w:r>
+    </w:p>
+    <w:p>
+      <w:pPr>
+        <w:pStyle w:val="Listenabsatz"/>
+        <w:numPr>
+          <w:ilvl w:val="2"/>
+          <w:numId w:val="43"/>
+        </w:numPr>
+      </w:pPr>
+      <w:r>
+        <w:t>Es soll Erfolge geben die man beim Spielen erreichen kann</w:t>
+      </w:r>
+    </w:p>
+    <w:p>
+      <w:pPr>
+        <w:pStyle w:val="Listenabsatz"/>
+        <w:numPr>
+          <w:ilvl w:val="1"/>
+          <w:numId w:val="43"/>
+        </w:numPr>
+      </w:pPr>
+      <w:r>
+        <w:t>Einstellungen</w:t>
+      </w:r>
+    </w:p>
+    <w:p>
+      <w:pPr>
+        <w:pStyle w:val="Listenabsatz"/>
+        <w:numPr>
+          <w:ilvl w:val="2"/>
+          <w:numId w:val="43"/>
+        </w:numPr>
+      </w:pPr>
+      <w:r>
+        <w:t>Sound Einstellungen</w:t>
+      </w:r>
+    </w:p>
+    <w:p>
+      <w:pPr>
+        <w:pStyle w:val="Listenabsatz"/>
+        <w:numPr>
+          <w:ilvl w:val="2"/>
+          <w:numId w:val="43"/>
+        </w:numPr>
+      </w:pPr>
+      <w:r>
+        <w:t>Tastenbelegung sollen geändert werden können</w:t>
+      </w:r>
+    </w:p>
+    <w:p>
+      <w:pPr>
+        <w:pStyle w:val="Listenabsatz"/>
+        <w:numPr>
+          <w:ilvl w:val="1"/>
+          <w:numId w:val="43"/>
+        </w:numPr>
+      </w:pPr>
+      <w:r>
+        <w:t>Spiel Beenden</w:t>
+      </w:r>
+    </w:p>
+    <w:p>
+      <w:pPr>
+        <w:pStyle w:val="Listenabsatz"/>
+        <w:numPr>
+          <w:ilvl w:val="0"/>
+          <w:numId w:val="43"/>
+        </w:numPr>
+      </w:pPr>
+      <w:r>
+        <w:t>Im Spiel</w:t>
+      </w:r>
+    </w:p>
+    <w:p>
+      <w:pPr>
+        <w:pStyle w:val="Listenabsatz"/>
+        <w:numPr>
+          <w:ilvl w:val="1"/>
+          <w:numId w:val="43"/>
+        </w:numPr>
+      </w:pPr>
+      <w:r>
+        <w:t>Im Spiel soll es möglich sein ein Spiel pausierendes Menü zu öffnen.</w:t>
+      </w:r>
+    </w:p>
+    <w:p>
+      <w:pPr>
+        <w:pStyle w:val="Listenabsatz"/>
+        <w:numPr>
+          <w:ilvl w:val="1"/>
+          <w:numId w:val="43"/>
+        </w:numPr>
+      </w:pPr>
+      <w:r>
+        <w:t>Nach dem Beenden oder Abbrechen eines Spiel soll eine Statistik(Wie sieht die aus?) angezeigt werden</w:t>
+      </w:r>
+    </w:p>
+    <w:p>
+      <w:pPr>
+        <w:pStyle w:val="Listenabsatz"/>
+        <w:numPr>
+          <w:ilvl w:val="0"/>
+          <w:numId w:val="43"/>
+        </w:numPr>
+      </w:pPr>
+      <w:r>
+        <w:t>Das laden eines Szenarios oder eines Spielstandes soll aus einer Datei erfolgen die ein entsprechend selbst entwickelt Format besitzt</w:t>
+      </w:r>
+    </w:p>
+    <w:p>
+      <w:pPr>
+        <w:pStyle w:val="Listenabsatz"/>
+        <w:numPr>
+          <w:ilvl w:val="0"/>
+          <w:numId w:val="43"/>
+        </w:numPr>
+      </w:pPr>
+      <w:proofErr w:type="spellStart"/>
+      <w:r>
+        <w:t>Highscores</w:t>
+      </w:r>
+      <w:proofErr w:type="spellEnd"/>
+      <w:r>
+        <w:t xml:space="preserve"> und Achievements sollen jeweils in einem eigenen Format abgespeichert werden</w:t>
+      </w:r>
+    </w:p>
+    <w:p>
+      <w:pPr>
+        <w:pStyle w:val="Listenabsatz"/>
+        <w:numPr>
+          <w:ilvl w:val="0"/>
+          <w:numId w:val="43"/>
+        </w:numPr>
+      </w:pPr>
+      <w:r>
+        <w:t>Einstellungen vom Spieler sollen in einer CSV (</w:t>
+      </w:r>
+      <w:proofErr w:type="spellStart"/>
+      <w:r>
+        <w:t>Comma-separated</w:t>
+      </w:r>
+      <w:proofErr w:type="spellEnd"/>
+      <w:r>
+        <w:t xml:space="preserve"> </w:t>
+      </w:r>
+      <w:proofErr w:type="spellStart"/>
+      <w:r>
+        <w:t>values</w:t>
+      </w:r>
+      <w:proofErr w:type="spellEnd"/>
+      <w:r>
+        <w:t>) Datei abgespeichert werden</w:t>
       </w:r>
     </w:p>
     <w:p/>
@@ -2211,46 +2454,48 @@
       <w:pPr>
         <w:pStyle w:val="berschrift2"/>
       </w:pPr>
-      <w:bookmarkStart w:id="5" w:name="_Toc383589853"/>
+      <w:bookmarkStart w:id="4" w:name="_Toc383589853"/>
       <w:r>
         <w:t>Wunschkriterien</w:t>
+      </w:r>
+      <w:bookmarkEnd w:id="4"/>
+    </w:p>
+    <w:p>
+      <w:pPr>
+        <w:pStyle w:val="berschrift2"/>
+      </w:pPr>
+      <w:bookmarkStart w:id="5" w:name="_Toc383589854"/>
+      <w:r>
+        <w:t>Abgrenzungskriterien</w:t>
       </w:r>
       <w:bookmarkEnd w:id="5"/>
     </w:p>
     <w:p>
       <w:pPr>
-        <w:pStyle w:val="berschrift2"/>
-      </w:pPr>
-      <w:bookmarkStart w:id="6" w:name="_Toc383589854"/>
+        <w:pStyle w:val="berschrift1"/>
+      </w:pPr>
+      <w:bookmarkStart w:id="6" w:name="_Toc383589855"/>
       <w:r>
-        <w:t>Abgrenzungskriterien</w:t>
+        <w:t>Produkteinsatz</w:t>
       </w:r>
       <w:bookmarkEnd w:id="6"/>
     </w:p>
     <w:p>
       <w:pPr>
-        <w:pStyle w:val="berschrift1"/>
-      </w:pPr>
-      <w:bookmarkStart w:id="7" w:name="_Toc383589855"/>
+        <w:pStyle w:val="berschrift2"/>
+      </w:pPr>
+      <w:bookmarkStart w:id="7" w:name="_Toc383589856"/>
       <w:r>
-        <w:t>Produkteinsatz</w:t>
+        <w:t>Anwendungsbereiche</w:t>
       </w:r>
       <w:bookmarkEnd w:id="7"/>
     </w:p>
     <w:p>
       <w:pPr>
-        <w:pStyle w:val="berschrift2"/>
-      </w:pPr>
-      <w:bookmarkStart w:id="8" w:name="_Toc383589856"/>
-      <w:r>
-        <w:t>Anwendungsbereiche</w:t>
-      </w:r>
+        <w:ind w:left="851"/>
+      </w:pPr>
+      <w:bookmarkStart w:id="8" w:name="_GoBack"/>
       <w:bookmarkEnd w:id="8"/>
-    </w:p>
-    <w:p>
-      <w:pPr>
-        <w:ind w:left="851"/>
-      </w:pPr>
     </w:p>
     <w:p>
       <w:pPr>
@@ -2309,6 +2554,7 @@
         <w:pStyle w:val="berschrift1"/>
       </w:pPr>
       <w:r>
+        <w:lastRenderedPageBreak/>
         <w:t>Produktleistungen</w:t>
       </w:r>
     </w:p>
@@ -2432,7 +2678,6 @@
         <w:pStyle w:val="berschrift1"/>
       </w:pPr>
       <w:r>
-        <w:lastRenderedPageBreak/>
         <w:t>Gliederung in Teilprodukte</w:t>
       </w:r>
     </w:p>
@@ -2742,8 +2987,30 @@
       <w:rPr>
         <w:sz w:val="16"/>
       </w:rPr>
-      <w:t>, Julius Paffrath, Gregor Plebanek</w:t>
-    </w:r>
+      <w:t xml:space="preserve">, Julius </w:t>
+    </w:r>
+    <w:proofErr w:type="spellStart"/>
+    <w:r>
+      <w:rPr>
+        <w:sz w:val="16"/>
+      </w:rPr>
+      <w:t>Paffrath</w:t>
+    </w:r>
+    <w:proofErr w:type="spellEnd"/>
+    <w:r>
+      <w:rPr>
+        <w:sz w:val="16"/>
+      </w:rPr>
+      <w:t xml:space="preserve">, Gregor </w:t>
+    </w:r>
+    <w:proofErr w:type="spellStart"/>
+    <w:r>
+      <w:rPr>
+        <w:sz w:val="16"/>
+      </w:rPr>
+      <w:t>Plebanek</w:t>
+    </w:r>
+    <w:proofErr w:type="spellEnd"/>
     <w:r>
       <w:rPr>
         <w:sz w:val="16"/>
@@ -4484,6 +4751,119 @@
     </w:lvl>
   </w:abstractNum>
   <w:abstractNum w:abstractNumId="14" w15:restartNumberingAfterBreak="0">
+    <w:nsid w:val="5A361C9D"/>
+    <w:multiLevelType w:val="hybridMultilevel"/>
+    <w:tmpl w:val="E98AD934"/>
+    <w:lvl w:ilvl="0" w:tplc="04070001">
+      <w:start w:val="1"/>
+      <w:numFmt w:val="bullet"/>
+      <w:lvlText w:val=""/>
+      <w:lvlJc w:val="left"/>
+      <w:pPr>
+        <w:ind w:left="1571" w:hanging="360"/>
+      </w:pPr>
+      <w:rPr>
+        <w:rFonts w:ascii="Symbol" w:hAnsi="Symbol" w:hint="default"/>
+      </w:rPr>
+    </w:lvl>
+    <w:lvl w:ilvl="1" w:tplc="04070003">
+      <w:start w:val="1"/>
+      <w:numFmt w:val="bullet"/>
+      <w:lvlText w:val="o"/>
+      <w:lvlJc w:val="left"/>
+      <w:pPr>
+        <w:ind w:left="2291" w:hanging="360"/>
+      </w:pPr>
+      <w:rPr>
+        <w:rFonts w:ascii="Courier New" w:hAnsi="Courier New" w:cs="Courier New" w:hint="default"/>
+      </w:rPr>
+    </w:lvl>
+    <w:lvl w:ilvl="2" w:tplc="04070005">
+      <w:start w:val="1"/>
+      <w:numFmt w:val="bullet"/>
+      <w:lvlText w:val=""/>
+      <w:lvlJc w:val="left"/>
+      <w:pPr>
+        <w:ind w:left="3011" w:hanging="360"/>
+      </w:pPr>
+      <w:rPr>
+        <w:rFonts w:ascii="Wingdings" w:hAnsi="Wingdings" w:hint="default"/>
+      </w:rPr>
+    </w:lvl>
+    <w:lvl w:ilvl="3" w:tplc="04070001" w:tentative="1">
+      <w:start w:val="1"/>
+      <w:numFmt w:val="bullet"/>
+      <w:lvlText w:val=""/>
+      <w:lvlJc w:val="left"/>
+      <w:pPr>
+        <w:ind w:left="3731" w:hanging="360"/>
+      </w:pPr>
+      <w:rPr>
+        <w:rFonts w:ascii="Symbol" w:hAnsi="Symbol" w:hint="default"/>
+      </w:rPr>
+    </w:lvl>
+    <w:lvl w:ilvl="4" w:tplc="04070003" w:tentative="1">
+      <w:start w:val="1"/>
+      <w:numFmt w:val="bullet"/>
+      <w:lvlText w:val="o"/>
+      <w:lvlJc w:val="left"/>
+      <w:pPr>
+        <w:ind w:left="4451" w:hanging="360"/>
+      </w:pPr>
+      <w:rPr>
+        <w:rFonts w:ascii="Courier New" w:hAnsi="Courier New" w:cs="Courier New" w:hint="default"/>
+      </w:rPr>
+    </w:lvl>
+    <w:lvl w:ilvl="5" w:tplc="04070005" w:tentative="1">
+      <w:start w:val="1"/>
+      <w:numFmt w:val="bullet"/>
+      <w:lvlText w:val=""/>
+      <w:lvlJc w:val="left"/>
+      <w:pPr>
+        <w:ind w:left="5171" w:hanging="360"/>
+      </w:pPr>
+      <w:rPr>
+        <w:rFonts w:ascii="Wingdings" w:hAnsi="Wingdings" w:hint="default"/>
+      </w:rPr>
+    </w:lvl>
+    <w:lvl w:ilvl="6" w:tplc="04070001" w:tentative="1">
+      <w:start w:val="1"/>
+      <w:numFmt w:val="bullet"/>
+      <w:lvlText w:val=""/>
+      <w:lvlJc w:val="left"/>
+      <w:pPr>
+        <w:ind w:left="5891" w:hanging="360"/>
+      </w:pPr>
+      <w:rPr>
+        <w:rFonts w:ascii="Symbol" w:hAnsi="Symbol" w:hint="default"/>
+      </w:rPr>
+    </w:lvl>
+    <w:lvl w:ilvl="7" w:tplc="04070003" w:tentative="1">
+      <w:start w:val="1"/>
+      <w:numFmt w:val="bullet"/>
+      <w:lvlText w:val="o"/>
+      <w:lvlJc w:val="left"/>
+      <w:pPr>
+        <w:ind w:left="6611" w:hanging="360"/>
+      </w:pPr>
+      <w:rPr>
+        <w:rFonts w:ascii="Courier New" w:hAnsi="Courier New" w:cs="Courier New" w:hint="default"/>
+      </w:rPr>
+    </w:lvl>
+    <w:lvl w:ilvl="8" w:tplc="04070005" w:tentative="1">
+      <w:start w:val="1"/>
+      <w:numFmt w:val="bullet"/>
+      <w:lvlText w:val=""/>
+      <w:lvlJc w:val="left"/>
+      <w:pPr>
+        <w:ind w:left="7331" w:hanging="360"/>
+      </w:pPr>
+      <w:rPr>
+        <w:rFonts w:ascii="Wingdings" w:hAnsi="Wingdings" w:hint="default"/>
+      </w:rPr>
+    </w:lvl>
+  </w:abstractNum>
+  <w:abstractNum w:abstractNumId="15" w15:restartNumberingAfterBreak="0">
     <w:nsid w:val="5C16079D"/>
     <w:multiLevelType w:val="multilevel"/>
     <w:tmpl w:val="808CE60C"/>
@@ -4624,7 +5004,7 @@
       </w:rPr>
     </w:lvl>
   </w:abstractNum>
-  <w:abstractNum w:abstractNumId="15" w15:restartNumberingAfterBreak="0">
+  <w:abstractNum w:abstractNumId="16" w15:restartNumberingAfterBreak="0">
     <w:nsid w:val="60893A1F"/>
     <w:multiLevelType w:val="hybridMultilevel"/>
     <w:tmpl w:val="8CAC13E0"/>
@@ -4737,7 +5117,7 @@
       </w:rPr>
     </w:lvl>
   </w:abstractNum>
-  <w:abstractNum w:abstractNumId="16" w15:restartNumberingAfterBreak="0">
+  <w:abstractNum w:abstractNumId="17" w15:restartNumberingAfterBreak="0">
     <w:nsid w:val="6A905219"/>
     <w:multiLevelType w:val="multilevel"/>
     <w:tmpl w:val="BD98F072"/>
@@ -4854,7 +5234,7 @@
       </w:pPr>
     </w:lvl>
   </w:abstractNum>
-  <w:abstractNum w:abstractNumId="17" w15:restartNumberingAfterBreak="0">
+  <w:abstractNum w:abstractNumId="18" w15:restartNumberingAfterBreak="0">
     <w:nsid w:val="762D7EBA"/>
     <w:multiLevelType w:val="hybridMultilevel"/>
     <w:tmpl w:val="B99ADED4"/>
@@ -4967,7 +5347,7 @@
       </w:rPr>
     </w:lvl>
   </w:abstractNum>
-  <w:abstractNum w:abstractNumId="18" w15:restartNumberingAfterBreak="0">
+  <w:abstractNum w:abstractNumId="19" w15:restartNumberingAfterBreak="0">
     <w:nsid w:val="77107651"/>
     <w:multiLevelType w:val="hybridMultilevel"/>
     <w:tmpl w:val="0C9C0A7C"/>
@@ -5080,7 +5460,7 @@
       </w:rPr>
     </w:lvl>
   </w:abstractNum>
-  <w:abstractNum w:abstractNumId="19" w15:restartNumberingAfterBreak="0">
+  <w:abstractNum w:abstractNumId="20" w15:restartNumberingAfterBreak="0">
     <w:nsid w:val="7A7B13A6"/>
     <w:multiLevelType w:val="multilevel"/>
     <w:tmpl w:val="F09644A8"/>
@@ -5223,7 +5603,7 @@
       </w:rPr>
     </w:lvl>
   </w:abstractNum>
-  <w:abstractNum w:abstractNumId="20" w15:restartNumberingAfterBreak="0">
+  <w:abstractNum w:abstractNumId="21" w15:restartNumberingAfterBreak="0">
     <w:nsid w:val="7E8459D6"/>
     <w:multiLevelType w:val="hybridMultilevel"/>
     <w:tmpl w:val="0EF067F4"/>
@@ -5336,7 +5716,7 @@
       </w:rPr>
     </w:lvl>
   </w:abstractNum>
-  <w:abstractNum w:abstractNumId="21" w15:restartNumberingAfterBreak="0">
+  <w:abstractNum w:abstractNumId="22" w15:restartNumberingAfterBreak="0">
     <w:nsid w:val="7EEC7D6D"/>
     <w:multiLevelType w:val="multilevel"/>
     <w:tmpl w:val="8A4CE6FE"/>
@@ -5462,19 +5842,19 @@
     <w:abstractNumId w:val="6"/>
   </w:num>
   <w:num w:numId="4">
-    <w:abstractNumId w:val="21"/>
+    <w:abstractNumId w:val="22"/>
   </w:num>
   <w:num w:numId="5">
-    <w:abstractNumId w:val="21"/>
+    <w:abstractNumId w:val="22"/>
   </w:num>
   <w:num w:numId="6">
-    <w:abstractNumId w:val="14"/>
+    <w:abstractNumId w:val="15"/>
   </w:num>
   <w:num w:numId="7">
     <w:abstractNumId w:val="4"/>
   </w:num>
   <w:num w:numId="8">
-    <w:abstractNumId w:val="16"/>
+    <w:abstractNumId w:val="17"/>
   </w:num>
   <w:num w:numId="9">
     <w:abstractNumId w:val="5"/>
@@ -5483,49 +5863,49 @@
     <w:abstractNumId w:val="10"/>
   </w:num>
   <w:num w:numId="11">
-    <w:abstractNumId w:val="21"/>
+    <w:abstractNumId w:val="22"/>
   </w:num>
   <w:num w:numId="12">
-    <w:abstractNumId w:val="21"/>
+    <w:abstractNumId w:val="22"/>
   </w:num>
   <w:num w:numId="13">
-    <w:abstractNumId w:val="21"/>
+    <w:abstractNumId w:val="22"/>
   </w:num>
   <w:num w:numId="14">
-    <w:abstractNumId w:val="21"/>
+    <w:abstractNumId w:val="22"/>
   </w:num>
   <w:num w:numId="15">
-    <w:abstractNumId w:val="21"/>
+    <w:abstractNumId w:val="22"/>
   </w:num>
   <w:num w:numId="16">
-    <w:abstractNumId w:val="21"/>
+    <w:abstractNumId w:val="22"/>
   </w:num>
   <w:num w:numId="17">
-    <w:abstractNumId w:val="21"/>
+    <w:abstractNumId w:val="22"/>
   </w:num>
   <w:num w:numId="18">
-    <w:abstractNumId w:val="21"/>
+    <w:abstractNumId w:val="22"/>
   </w:num>
   <w:num w:numId="19">
-    <w:abstractNumId w:val="21"/>
+    <w:abstractNumId w:val="22"/>
   </w:num>
   <w:num w:numId="20">
-    <w:abstractNumId w:val="21"/>
+    <w:abstractNumId w:val="22"/>
   </w:num>
   <w:num w:numId="21">
-    <w:abstractNumId w:val="21"/>
+    <w:abstractNumId w:val="22"/>
   </w:num>
   <w:num w:numId="22">
-    <w:abstractNumId w:val="21"/>
+    <w:abstractNumId w:val="22"/>
   </w:num>
   <w:num w:numId="23">
-    <w:abstractNumId w:val="21"/>
+    <w:abstractNumId w:val="22"/>
   </w:num>
   <w:num w:numId="24">
-    <w:abstractNumId w:val="21"/>
+    <w:abstractNumId w:val="22"/>
   </w:num>
   <w:num w:numId="25">
-    <w:abstractNumId w:val="21"/>
+    <w:abstractNumId w:val="22"/>
   </w:num>
   <w:num w:numId="26">
     <w:abstractNumId w:val="1"/>
@@ -5537,7 +5917,7 @@
     <w:abstractNumId w:val="10"/>
   </w:num>
   <w:num w:numId="29">
-    <w:abstractNumId w:val="14"/>
+    <w:abstractNumId w:val="15"/>
   </w:num>
   <w:num w:numId="30">
     <w:abstractNumId w:val="3"/>
@@ -5546,10 +5926,10 @@
     <w:abstractNumId w:val="11"/>
   </w:num>
   <w:num w:numId="32">
-    <w:abstractNumId w:val="19"/>
+    <w:abstractNumId w:val="20"/>
   </w:num>
   <w:num w:numId="33">
-    <w:abstractNumId w:val="20"/>
+    <w:abstractNumId w:val="21"/>
   </w:num>
   <w:num w:numId="34">
     <w:abstractNumId w:val="7"/>
@@ -5558,13 +5938,13 @@
     <w:abstractNumId w:val="8"/>
   </w:num>
   <w:num w:numId="36">
-    <w:abstractNumId w:val="15"/>
+    <w:abstractNumId w:val="16"/>
   </w:num>
   <w:num w:numId="37">
     <w:abstractNumId w:val="0"/>
   </w:num>
   <w:num w:numId="38">
-    <w:abstractNumId w:val="17"/>
+    <w:abstractNumId w:val="18"/>
   </w:num>
   <w:num w:numId="39">
     <w:abstractNumId w:val="2"/>
@@ -5576,7 +5956,10 @@
     <w:abstractNumId w:val="13"/>
   </w:num>
   <w:num w:numId="42">
-    <w:abstractNumId w:val="18"/>
+    <w:abstractNumId w:val="19"/>
+  </w:num>
+  <w:num w:numId="43">
+    <w:abstractNumId w:val="14"/>
   </w:num>
 </w:numbering>
 </file>
@@ -6723,7 +7106,7 @@
 </file>
 
 <file path=customXml/itemProps2.xml><?xml version="1.0" encoding="utf-8"?>
-<ds:datastoreItem xmlns:ds="http://schemas.openxmlformats.org/officeDocument/2006/customXml" ds:itemID="{1F0DB2FC-E133-4D85-9776-AB1A788BECBD}">
+<ds:datastoreItem xmlns:ds="http://schemas.openxmlformats.org/officeDocument/2006/customXml" ds:itemID="{6C346115-0EE6-44E4-AD0B-3328F5F060FF}">
   <ds:schemaRefs>
     <ds:schemaRef ds:uri="http://schemas.openxmlformats.org/officeDocument/2006/bibliography"/>
   </ds:schemaRefs>

</xml_diff>

<commit_message>
Pflichtenheft -- alle Leeren Punkte bitte in eine extra datei schreiben damit man selber besser mergen kann.
</commit_message>
<xml_diff>
--- a/docs/Pflichtenheft.docx
+++ b/docs/Pflichtenheft.docx
@@ -162,110 +162,63 @@
           <w:r>
             <w:fldChar w:fldCharType="separate"/>
           </w:r>
-          <w:bookmarkStart w:id="2" w:name="_GoBack"/>
-          <w:bookmarkEnd w:id="2"/>
-          <w:r>
-            <w:rPr>
-              <w:rStyle w:val="Hyperlink"/>
-              <w:noProof/>
-            </w:rPr>
-            <w:fldChar w:fldCharType="begin"/>
-          </w:r>
-          <w:r>
-            <w:rPr>
-              <w:rStyle w:val="Hyperlink"/>
-              <w:noProof/>
-            </w:rPr>
-            <w:instrText xml:space="preserve"> </w:instrText>
-          </w:r>
-          <w:r>
-            <w:rPr>
-              <w:noProof/>
-            </w:rPr>
-            <w:instrText>HYPERLINK \l "_Toc432803755"</w:instrText>
-          </w:r>
-          <w:r>
-            <w:rPr>
-              <w:rStyle w:val="Hyperlink"/>
-              <w:noProof/>
-            </w:rPr>
-            <w:instrText xml:space="preserve"> </w:instrText>
-          </w:r>
-          <w:r>
-            <w:rPr>
-              <w:rStyle w:val="Hyperlink"/>
-              <w:noProof/>
-            </w:rPr>
-          </w:r>
-          <w:r>
-            <w:rPr>
-              <w:rStyle w:val="Hyperlink"/>
-              <w:noProof/>
-            </w:rPr>
-            <w:fldChar w:fldCharType="separate"/>
-          </w:r>
-          <w:r>
-            <w:rPr>
-              <w:rStyle w:val="Hyperlink"/>
-              <w:noProof/>
-            </w:rPr>
-            <w:t>Inhaltsverzeichnis</w:t>
-          </w:r>
-          <w:r>
-            <w:rPr>
-              <w:noProof/>
-              <w:webHidden/>
-            </w:rPr>
-            <w:tab/>
-          </w:r>
-          <w:r>
-            <w:rPr>
-              <w:noProof/>
-              <w:webHidden/>
-            </w:rPr>
-            <w:fldChar w:fldCharType="begin"/>
-          </w:r>
-          <w:r>
-            <w:rPr>
-              <w:noProof/>
-              <w:webHidden/>
-            </w:rPr>
-            <w:instrText xml:space="preserve"> PAGEREF _Toc432803755 \h </w:instrText>
-          </w:r>
-          <w:r>
-            <w:rPr>
-              <w:noProof/>
-              <w:webHidden/>
-            </w:rPr>
-          </w:r>
-          <w:r>
-            <w:rPr>
-              <w:noProof/>
-              <w:webHidden/>
-            </w:rPr>
-            <w:fldChar w:fldCharType="separate"/>
-          </w:r>
-          <w:r>
-            <w:rPr>
-              <w:noProof/>
-              <w:webHidden/>
-            </w:rPr>
-            <w:t>0</w:t>
-          </w:r>
-          <w:r>
-            <w:rPr>
-              <w:noProof/>
-              <w:webHidden/>
-            </w:rPr>
-            <w:fldChar w:fldCharType="end"/>
-          </w:r>
-          <w:r>
-            <w:rPr>
-              <w:rStyle w:val="Hyperlink"/>
-              <w:noProof/>
-            </w:rPr>
-            <w:fldChar w:fldCharType="end"/>
-          </w:r>
+          <w:hyperlink w:anchor="_Toc432803755" w:history="1">
+            <w:r>
+              <w:rPr>
+                <w:rStyle w:val="Hyperlink"/>
+                <w:noProof/>
+              </w:rPr>
+              <w:t>Inhaltsverzeichnis</w:t>
+            </w:r>
+            <w:r>
+              <w:rPr>
+                <w:noProof/>
+                <w:webHidden/>
+              </w:rPr>
+              <w:tab/>
+            </w:r>
+            <w:r>
+              <w:rPr>
+                <w:noProof/>
+                <w:webHidden/>
+              </w:rPr>
+              <w:fldChar w:fldCharType="begin"/>
+            </w:r>
+            <w:r>
+              <w:rPr>
+                <w:noProof/>
+                <w:webHidden/>
+              </w:rPr>
+              <w:instrText xml:space="preserve"> PAGEREF _Toc432803755 \h </w:instrText>
+            </w:r>
+            <w:r>
+              <w:rPr>
+                <w:noProof/>
+                <w:webHidden/>
+              </w:rPr>
+            </w:r>
+            <w:r>
+              <w:rPr>
+                <w:noProof/>
+                <w:webHidden/>
+              </w:rPr>
+              <w:fldChar w:fldCharType="separate"/>
+            </w:r>
+            <w:r>
+              <w:rPr>
+                <w:noProof/>
+                <w:webHidden/>
+              </w:rPr>
+              <w:t>0</w:t>
+            </w:r>
+            <w:r>
+              <w:rPr>
+                <w:noProof/>
+                <w:webHidden/>
+              </w:rPr>
+              <w:fldChar w:fldCharType="end"/>
+            </w:r>
+          </w:hyperlink>
         </w:p>
         <w:p>
           <w:pPr>
@@ -2575,12 +2528,12 @@
       <w:pPr>
         <w:pStyle w:val="berschrift1"/>
       </w:pPr>
-      <w:bookmarkStart w:id="3" w:name="_Toc432803756"/>
+      <w:bookmarkStart w:id="2" w:name="_Toc432803756"/>
       <w:r>
         <w:lastRenderedPageBreak/>
         <w:t>Zielbestimmungen</w:t>
       </w:r>
-      <w:bookmarkEnd w:id="3"/>
+      <w:bookmarkEnd w:id="2"/>
     </w:p>
     <w:p>
       <w:pPr>
@@ -2604,8 +2557,16 @@
         <w:rPr>
           <w:rFonts w:eastAsia="Arial" w:cs="Arial"/>
         </w:rPr>
-        <w:t xml:space="preserve"> gegen einer oder mehreren KI’s</w:t>
-      </w:r>
+        <w:t xml:space="preserve"> gegen einer oder mehreren </w:t>
+      </w:r>
+      <w:proofErr w:type="spellStart"/>
+      <w:r>
+        <w:rPr>
+          <w:rFonts w:eastAsia="Arial" w:cs="Arial"/>
+        </w:rPr>
+        <w:t>KI’s</w:t>
+      </w:r>
+      <w:proofErr w:type="spellEnd"/>
       <w:r>
         <w:rPr>
           <w:rFonts w:eastAsia="Arial" w:cs="Arial"/>
@@ -2622,11 +2583,38 @@
       <w:pPr>
         <w:pStyle w:val="berschrift2"/>
       </w:pPr>
-      <w:bookmarkStart w:id="4" w:name="_Toc432803757"/>
+      <w:bookmarkStart w:id="3" w:name="_Toc432803757"/>
       <w:r>
         <w:t>Musskriterien</w:t>
       </w:r>
-      <w:bookmarkEnd w:id="4"/>
+      <w:bookmarkEnd w:id="3"/>
+      <w:r>
+        <w:rPr>
+          <w:rFonts w:eastAsia="Arial" w:cs="Arial"/>
+        </w:rPr>
+        <w:tab/>
+      </w:r>
+      <w:r>
+        <w:rPr>
+          <w:rFonts w:eastAsia="Arial" w:cs="Arial"/>
+        </w:rPr>
+        <w:tab/>
+      </w:r>
+    </w:p>
+    <w:p>
+      <w:pPr>
+        <w:pStyle w:val="Listenabsatz"/>
+        <w:widowControl w:val="0"/>
+        <w:tabs>
+          <w:tab w:val="left" w:pos="709"/>
+        </w:tabs>
+        <w:suppressAutoHyphens/>
+        <w:ind w:left="1789"/>
+        <w:jc w:val="left"/>
+        <w:rPr>
+          <w:rFonts w:eastAsia="Arial" w:cs="Arial"/>
+        </w:rPr>
+      </w:pPr>
     </w:p>
     <w:p>
       <w:pPr>
@@ -2649,13 +2637,7 @@
         <w:rPr>
           <w:rFonts w:eastAsia="Arial" w:cs="Arial"/>
         </w:rPr>
-        <w:t>Aus dem Hauptmenü soll ma</w:t>
-      </w:r>
-      <w:r>
-        <w:rPr>
-          <w:rFonts w:eastAsia="Arial" w:cs="Arial"/>
-        </w:rPr>
-        <w:t>n zu den folgenden Menüs kommen:</w:t>
+        <w:t>Kampf-System</w:t>
       </w:r>
     </w:p>
     <w:p>
@@ -2679,13 +2661,55 @@
         <w:rPr>
           <w:rFonts w:eastAsia="Arial" w:cs="Arial"/>
         </w:rPr>
-        <w:t>E</w:t>
-      </w:r>
-      <w:r>
-        <w:rPr>
-          <w:rFonts w:eastAsia="Arial" w:cs="Arial"/>
-        </w:rPr>
-        <w:t>inzelspielermenü</w:t>
+        <w:t>Entsprechend zum Angriffs- und Verteidigungstyp haben die Einheiten einen Wert den deren Angriff bzw. deren Verteidigung wiederspiegelt</w:t>
+      </w:r>
+    </w:p>
+    <w:p>
+      <w:pPr>
+        <w:pStyle w:val="Listenabsatz"/>
+        <w:widowControl w:val="0"/>
+        <w:numPr>
+          <w:ilvl w:val="1"/>
+          <w:numId w:val="12"/>
+        </w:numPr>
+        <w:tabs>
+          <w:tab w:val="left" w:pos="709"/>
+        </w:tabs>
+        <w:suppressAutoHyphens/>
+        <w:jc w:val="left"/>
+        <w:rPr>
+          <w:rFonts w:eastAsia="Arial" w:cs="Arial"/>
+        </w:rPr>
+      </w:pPr>
+      <w:r>
+        <w:rPr>
+          <w:rFonts w:eastAsia="Arial" w:cs="Arial"/>
+        </w:rPr>
+        <w:t>Der Angriff teilt sich unter einen minimalen Angriff und einen maximalen.</w:t>
+      </w:r>
+    </w:p>
+    <w:p>
+      <w:pPr>
+        <w:pStyle w:val="Listenabsatz"/>
+        <w:widowControl w:val="0"/>
+        <w:numPr>
+          <w:ilvl w:val="1"/>
+          <w:numId w:val="12"/>
+        </w:numPr>
+        <w:tabs>
+          <w:tab w:val="left" w:pos="709"/>
+        </w:tabs>
+        <w:suppressAutoHyphens/>
+        <w:jc w:val="left"/>
+        <w:rPr>
+          <w:rFonts w:eastAsia="Arial" w:cs="Arial"/>
+        </w:rPr>
+      </w:pPr>
+      <w:r>
+        <w:rPr>
+          <w:rFonts w:eastAsia="Arial" w:cs="Arial"/>
+        </w:rPr>
+        <w:t>Zusammenhang zwischen den Angriffs- und Verteidigungstypen:</w:t>
       </w:r>
     </w:p>
     <w:p>
@@ -2709,7 +2733,7 @@
         <w:rPr>
           <w:rFonts w:eastAsia="Arial" w:cs="Arial"/>
         </w:rPr>
-        <w:t>Hier wählt man ein Spiel aus verschiedenen Szenarien und anderen Spezifikationen(Welche?) und kommt so zu Start eines neuem Spiels.</w:t>
+        <w:t>Stumpf ist wirkungsvoller gegen Schwer, aber weniger wirkungsvoll gegen Leicht</w:t>
       </w:r>
     </w:p>
     <w:p>
@@ -2731,9 +2755,814 @@
       </w:pPr>
       <w:r>
         <w:rPr>
-          <w:rFonts w:eastAsia="Arial" w:cs="Arial"/>
-        </w:rPr>
-        <w:t>Es wird 3 verschiedene Spielmoden existieren</w:t>
+          <w:rFonts w:ascii="DejaVuSans" w:eastAsia="Times New Roman" w:hAnsi="DejaVuSans" w:cs="DejaVuSans"/>
+          <w:szCs w:val="24"/>
+        </w:rPr>
+        <w:t xml:space="preserve">Spitz ist wirkungsvoller gegen </w:t>
+      </w:r>
+      <w:proofErr w:type="spellStart"/>
+      <w:r>
+        <w:rPr>
+          <w:rFonts w:ascii="DejaVuSans" w:eastAsia="Times New Roman" w:hAnsi="DejaVuSans" w:cs="DejaVuSans"/>
+          <w:szCs w:val="24"/>
+        </w:rPr>
+        <w:t>Unverteidigt</w:t>
+      </w:r>
+      <w:proofErr w:type="spellEnd"/>
+      <w:r>
+        <w:rPr>
+          <w:rFonts w:ascii="DejaVuSans" w:eastAsia="Times New Roman" w:hAnsi="DejaVuSans" w:cs="DejaVuSans"/>
+          <w:szCs w:val="24"/>
+        </w:rPr>
+        <w:t xml:space="preserve"> und Magisch,</w:t>
+      </w:r>
+      <w:r>
+        <w:rPr>
+          <w:rFonts w:ascii="DejaVuSans" w:eastAsia="Times New Roman" w:hAnsi="DejaVuSans" w:cs="DejaVuSans"/>
+          <w:szCs w:val="24"/>
+        </w:rPr>
+        <w:t xml:space="preserve"> aber</w:t>
+      </w:r>
+      <w:r>
+        <w:rPr>
+          <w:rFonts w:ascii="DejaVuSans" w:eastAsia="Times New Roman" w:hAnsi="DejaVuSans" w:cs="DejaVuSans"/>
+          <w:szCs w:val="24"/>
+        </w:rPr>
+        <w:t xml:space="preserve"> weniger</w:t>
+      </w:r>
+      <w:r>
+        <w:rPr>
+          <w:rFonts w:ascii="DejaVuSans" w:eastAsia="Times New Roman" w:hAnsi="DejaVuSans" w:cs="DejaVuSans"/>
+          <w:szCs w:val="24"/>
+        </w:rPr>
+        <w:t xml:space="preserve"> </w:t>
+      </w:r>
+      <w:r>
+        <w:rPr>
+          <w:rFonts w:ascii="DejaVuSans" w:eastAsia="Times New Roman" w:hAnsi="DejaVuSans" w:cs="DejaVuSans"/>
+          <w:szCs w:val="24"/>
+        </w:rPr>
+        <w:t>wirkungsvoll gegen Leicht und Schwer</w:t>
+      </w:r>
+    </w:p>
+    <w:p>
+      <w:pPr>
+        <w:pStyle w:val="Listenabsatz"/>
+        <w:widowControl w:val="0"/>
+        <w:numPr>
+          <w:ilvl w:val="2"/>
+          <w:numId w:val="12"/>
+        </w:numPr>
+        <w:tabs>
+          <w:tab w:val="left" w:pos="709"/>
+        </w:tabs>
+        <w:suppressAutoHyphens/>
+        <w:jc w:val="left"/>
+        <w:rPr>
+          <w:rFonts w:eastAsia="Arial" w:cs="Arial"/>
+        </w:rPr>
+      </w:pPr>
+      <w:r>
+        <w:rPr>
+          <w:rFonts w:ascii="DejaVuSans" w:eastAsia="Times New Roman" w:hAnsi="DejaVuSans" w:cs="DejaVuSans"/>
+          <w:szCs w:val="24"/>
+        </w:rPr>
+        <w:t>Klinge ist wi</w:t>
+      </w:r>
+      <w:r>
+        <w:rPr>
+          <w:rFonts w:ascii="DejaVuSans" w:eastAsia="Times New Roman" w:hAnsi="DejaVuSans" w:cs="DejaVuSans"/>
+          <w:szCs w:val="24"/>
+        </w:rPr>
+        <w:t xml:space="preserve">rkungsvoller gegen </w:t>
+      </w:r>
+      <w:proofErr w:type="spellStart"/>
+      <w:r>
+        <w:rPr>
+          <w:rFonts w:ascii="DejaVuSans" w:eastAsia="Times New Roman" w:hAnsi="DejaVuSans" w:cs="DejaVuSans"/>
+          <w:szCs w:val="24"/>
+        </w:rPr>
+        <w:t>Unverteidigt</w:t>
+      </w:r>
+      <w:proofErr w:type="spellEnd"/>
+      <w:r>
+        <w:rPr>
+          <w:rFonts w:ascii="DejaVuSans" w:eastAsia="Times New Roman" w:hAnsi="DejaVuSans" w:cs="DejaVuSans"/>
+          <w:szCs w:val="24"/>
+        </w:rPr>
+        <w:t xml:space="preserve"> und Leicht aber</w:t>
+      </w:r>
+      <w:r>
+        <w:rPr>
+          <w:rFonts w:ascii="DejaVuSans" w:eastAsia="Times New Roman" w:hAnsi="DejaVuSans" w:cs="DejaVuSans"/>
+          <w:szCs w:val="24"/>
+        </w:rPr>
+        <w:t xml:space="preserve"> weniger</w:t>
+      </w:r>
+      <w:r>
+        <w:rPr>
+          <w:rFonts w:ascii="DejaVuSans" w:eastAsia="Times New Roman" w:hAnsi="DejaVuSans" w:cs="DejaVuSans"/>
+          <w:szCs w:val="24"/>
+        </w:rPr>
+        <w:t xml:space="preserve"> </w:t>
+      </w:r>
+      <w:r>
+        <w:rPr>
+          <w:rFonts w:ascii="DejaVuSans" w:eastAsia="Times New Roman" w:hAnsi="DejaVuSans" w:cs="DejaVuSans"/>
+          <w:szCs w:val="24"/>
+        </w:rPr>
+        <w:t>wirkungsvoll gegen Schwer</w:t>
+      </w:r>
+    </w:p>
+    <w:p>
+      <w:pPr>
+        <w:pStyle w:val="Listenabsatz"/>
+        <w:widowControl w:val="0"/>
+        <w:numPr>
+          <w:ilvl w:val="2"/>
+          <w:numId w:val="12"/>
+        </w:numPr>
+        <w:tabs>
+          <w:tab w:val="left" w:pos="709"/>
+        </w:tabs>
+        <w:suppressAutoHyphens/>
+        <w:jc w:val="left"/>
+        <w:rPr>
+          <w:rFonts w:eastAsia="Arial" w:cs="Arial"/>
+        </w:rPr>
+      </w:pPr>
+      <w:r>
+        <w:rPr>
+          <w:rFonts w:ascii="DejaVuSans" w:eastAsia="Times New Roman" w:hAnsi="DejaVuSans" w:cs="DejaVuSans"/>
+          <w:szCs w:val="24"/>
+        </w:rPr>
+        <w:t>Alle magischen Angriffe sind gegen Schwer wirkungsvoller und</w:t>
+      </w:r>
+      <w:r>
+        <w:rPr>
+          <w:rFonts w:ascii="DejaVuSans" w:eastAsia="Times New Roman" w:hAnsi="DejaVuSans" w:cs="DejaVuSans"/>
+          <w:szCs w:val="24"/>
+        </w:rPr>
+        <w:t xml:space="preserve"> </w:t>
+      </w:r>
+      <w:r>
+        <w:rPr>
+          <w:rFonts w:ascii="DejaVuSans" w:eastAsia="Times New Roman" w:hAnsi="DejaVuSans" w:cs="DejaVuSans"/>
+          <w:szCs w:val="24"/>
+        </w:rPr>
+        <w:t xml:space="preserve">gegen </w:t>
+      </w:r>
+      <w:proofErr w:type="spellStart"/>
+      <w:r>
+        <w:rPr>
+          <w:rFonts w:ascii="DejaVuSans" w:eastAsia="Times New Roman" w:hAnsi="DejaVuSans" w:cs="DejaVuSans"/>
+          <w:szCs w:val="24"/>
+        </w:rPr>
+        <w:t>Unverteidigt</w:t>
+      </w:r>
+      <w:proofErr w:type="spellEnd"/>
+      <w:r>
+        <w:rPr>
+          <w:rFonts w:ascii="DejaVuSans" w:eastAsia="Times New Roman" w:hAnsi="DejaVuSans" w:cs="DejaVuSans"/>
+          <w:szCs w:val="24"/>
+        </w:rPr>
+        <w:t xml:space="preserve"> weniger wirkungsvoll</w:t>
+      </w:r>
+    </w:p>
+    <w:p>
+      <w:pPr>
+        <w:pStyle w:val="Listenabsatz"/>
+        <w:widowControl w:val="0"/>
+        <w:numPr>
+          <w:ilvl w:val="2"/>
+          <w:numId w:val="12"/>
+        </w:numPr>
+        <w:tabs>
+          <w:tab w:val="left" w:pos="709"/>
+        </w:tabs>
+        <w:suppressAutoHyphens/>
+        <w:jc w:val="left"/>
+        <w:rPr>
+          <w:rFonts w:eastAsia="Arial" w:cs="Arial"/>
+        </w:rPr>
+      </w:pPr>
+      <w:r>
+        <w:rPr>
+          <w:rFonts w:ascii="DejaVuSans" w:eastAsia="Times New Roman" w:hAnsi="DejaVuSans" w:cs="DejaVuSans"/>
+          <w:szCs w:val="24"/>
+        </w:rPr>
+        <w:t>Feuer ist wirkungsvoller gegen Wasser,</w:t>
+      </w:r>
+      <w:r>
+        <w:rPr>
+          <w:rFonts w:ascii="DejaVuSans" w:eastAsia="Times New Roman" w:hAnsi="DejaVuSans" w:cs="DejaVuSans"/>
+          <w:szCs w:val="24"/>
+        </w:rPr>
+        <w:t xml:space="preserve"> aber</w:t>
+      </w:r>
+      <w:r>
+        <w:rPr>
+          <w:rFonts w:ascii="DejaVuSans" w:eastAsia="Times New Roman" w:hAnsi="DejaVuSans" w:cs="DejaVuSans"/>
+          <w:szCs w:val="24"/>
+        </w:rPr>
+        <w:t xml:space="preserve"> weniger wirkungsvoll gegen</w:t>
+      </w:r>
+      <w:r>
+        <w:rPr>
+          <w:rFonts w:ascii="DejaVuSans" w:eastAsia="Times New Roman" w:hAnsi="DejaVuSans" w:cs="DejaVuSans"/>
+          <w:szCs w:val="24"/>
+        </w:rPr>
+        <w:t xml:space="preserve"> </w:t>
+      </w:r>
+      <w:r>
+        <w:rPr>
+          <w:rFonts w:ascii="DejaVuSans" w:eastAsia="Times New Roman" w:hAnsi="DejaVuSans" w:cs="DejaVuSans"/>
+          <w:szCs w:val="24"/>
+        </w:rPr>
+        <w:t>Luft</w:t>
+      </w:r>
+    </w:p>
+    <w:p>
+      <w:pPr>
+        <w:pStyle w:val="Listenabsatz"/>
+        <w:widowControl w:val="0"/>
+        <w:numPr>
+          <w:ilvl w:val="2"/>
+          <w:numId w:val="12"/>
+        </w:numPr>
+        <w:tabs>
+          <w:tab w:val="left" w:pos="709"/>
+        </w:tabs>
+        <w:suppressAutoHyphens/>
+        <w:jc w:val="left"/>
+        <w:rPr>
+          <w:rFonts w:eastAsia="Arial" w:cs="Arial"/>
+        </w:rPr>
+      </w:pPr>
+      <w:r>
+        <w:rPr>
+          <w:rFonts w:ascii="DejaVuSans" w:eastAsia="Times New Roman" w:hAnsi="DejaVuSans" w:cs="DejaVuSans"/>
+          <w:szCs w:val="24"/>
+        </w:rPr>
+        <w:t>Wasser ist wirkungsvoller gegen Erde,</w:t>
+      </w:r>
+      <w:r>
+        <w:rPr>
+          <w:rFonts w:ascii="DejaVuSans" w:eastAsia="Times New Roman" w:hAnsi="DejaVuSans" w:cs="DejaVuSans"/>
+          <w:szCs w:val="24"/>
+        </w:rPr>
+        <w:t xml:space="preserve"> aber</w:t>
+      </w:r>
+      <w:r>
+        <w:rPr>
+          <w:rFonts w:ascii="DejaVuSans" w:eastAsia="Times New Roman" w:hAnsi="DejaVuSans" w:cs="DejaVuSans"/>
+          <w:szCs w:val="24"/>
+        </w:rPr>
+        <w:t xml:space="preserve"> weniger wirkungsvoll gegen</w:t>
+      </w:r>
+      <w:r>
+        <w:rPr>
+          <w:rFonts w:ascii="DejaVuSans" w:eastAsia="Times New Roman" w:hAnsi="DejaVuSans" w:cs="DejaVuSans"/>
+          <w:szCs w:val="24"/>
+        </w:rPr>
+        <w:t xml:space="preserve"> Feuer</w:t>
+      </w:r>
+    </w:p>
+    <w:p>
+      <w:pPr>
+        <w:pStyle w:val="Listenabsatz"/>
+        <w:widowControl w:val="0"/>
+        <w:numPr>
+          <w:ilvl w:val="2"/>
+          <w:numId w:val="12"/>
+        </w:numPr>
+        <w:tabs>
+          <w:tab w:val="left" w:pos="709"/>
+        </w:tabs>
+        <w:suppressAutoHyphens/>
+        <w:jc w:val="left"/>
+        <w:rPr>
+          <w:rFonts w:eastAsia="Arial" w:cs="Arial"/>
+        </w:rPr>
+      </w:pPr>
+      <w:r>
+        <w:rPr>
+          <w:rFonts w:ascii="DejaVuSans" w:eastAsia="Times New Roman" w:hAnsi="DejaVuSans" w:cs="DejaVuSans"/>
+          <w:szCs w:val="24"/>
+        </w:rPr>
+        <w:t>Erde ist wirkungsvoller gegen Luft, weniger wirkungsvoll gegen</w:t>
+      </w:r>
+      <w:r>
+        <w:rPr>
+          <w:rFonts w:ascii="DejaVuSans" w:eastAsia="Times New Roman" w:hAnsi="DejaVuSans" w:cs="DejaVuSans"/>
+          <w:szCs w:val="24"/>
+        </w:rPr>
+        <w:t xml:space="preserve"> </w:t>
+      </w:r>
+      <w:r>
+        <w:rPr>
+          <w:rFonts w:ascii="DejaVuSans" w:eastAsia="Times New Roman" w:hAnsi="DejaVuSans" w:cs="DejaVuSans"/>
+          <w:szCs w:val="24"/>
+        </w:rPr>
+        <w:t>Wasser</w:t>
+      </w:r>
+    </w:p>
+    <w:p>
+      <w:pPr>
+        <w:pStyle w:val="Listenabsatz"/>
+        <w:widowControl w:val="0"/>
+        <w:numPr>
+          <w:ilvl w:val="2"/>
+          <w:numId w:val="12"/>
+        </w:numPr>
+        <w:tabs>
+          <w:tab w:val="left" w:pos="709"/>
+        </w:tabs>
+        <w:suppressAutoHyphens/>
+        <w:jc w:val="left"/>
+        <w:rPr>
+          <w:rFonts w:eastAsia="Arial" w:cs="Arial"/>
+        </w:rPr>
+      </w:pPr>
+      <w:r>
+        <w:rPr>
+          <w:rFonts w:ascii="DejaVuSans" w:eastAsia="Times New Roman" w:hAnsi="DejaVuSans" w:cs="DejaVuSans"/>
+          <w:szCs w:val="24"/>
+        </w:rPr>
+        <w:t>Luft ist wirkungsvoller gegen Feuer, weniger wirkungsvoll gegen</w:t>
+      </w:r>
+      <w:r>
+        <w:rPr>
+          <w:rFonts w:ascii="DejaVuSans" w:eastAsia="Times New Roman" w:hAnsi="DejaVuSans" w:cs="DejaVuSans"/>
+          <w:szCs w:val="24"/>
+        </w:rPr>
+        <w:t xml:space="preserve"> </w:t>
+      </w:r>
+      <w:r>
+        <w:rPr>
+          <w:rFonts w:ascii="DejaVuSans" w:eastAsia="Times New Roman" w:hAnsi="DejaVuSans" w:cs="DejaVuSans"/>
+          <w:szCs w:val="24"/>
+        </w:rPr>
+        <w:t>Erde</w:t>
+      </w:r>
+    </w:p>
+    <w:p>
+      <w:pPr>
+        <w:pStyle w:val="Listenabsatz"/>
+        <w:widowControl w:val="0"/>
+        <w:numPr>
+          <w:ilvl w:val="2"/>
+          <w:numId w:val="12"/>
+        </w:numPr>
+        <w:tabs>
+          <w:tab w:val="left" w:pos="709"/>
+        </w:tabs>
+        <w:suppressAutoHyphens/>
+        <w:jc w:val="left"/>
+        <w:rPr>
+          <w:rFonts w:eastAsia="Arial" w:cs="Arial"/>
+        </w:rPr>
+      </w:pPr>
+      <w:r>
+        <w:rPr>
+          <w:rFonts w:ascii="DejaVuSans" w:eastAsia="Times New Roman" w:hAnsi="DejaVuSans" w:cs="DejaVuSans"/>
+          <w:szCs w:val="24"/>
+        </w:rPr>
+        <w:t>Licht ist wirkungsvoller gegen Erde, Feuer, Leere</w:t>
+      </w:r>
+    </w:p>
+    <w:p>
+      <w:pPr>
+        <w:pStyle w:val="Listenabsatz"/>
+        <w:widowControl w:val="0"/>
+        <w:numPr>
+          <w:ilvl w:val="2"/>
+          <w:numId w:val="12"/>
+        </w:numPr>
+        <w:tabs>
+          <w:tab w:val="left" w:pos="709"/>
+        </w:tabs>
+        <w:suppressAutoHyphens/>
+        <w:jc w:val="left"/>
+        <w:rPr>
+          <w:rFonts w:eastAsia="Arial" w:cs="Arial"/>
+        </w:rPr>
+      </w:pPr>
+      <w:r>
+        <w:rPr>
+          <w:rFonts w:ascii="DejaVuSans" w:eastAsia="Times New Roman" w:hAnsi="DejaVuSans" w:cs="DejaVuSans"/>
+          <w:szCs w:val="24"/>
+        </w:rPr>
+        <w:t>Leere ist wirkungsvoller gegen Wasser, Luft, Licht</w:t>
+      </w:r>
+    </w:p>
+    <w:p>
+      <w:pPr>
+        <w:pStyle w:val="Listenabsatz"/>
+        <w:widowControl w:val="0"/>
+        <w:numPr>
+          <w:ilvl w:val="0"/>
+          <w:numId w:val="12"/>
+        </w:numPr>
+        <w:tabs>
+          <w:tab w:val="left" w:pos="709"/>
+        </w:tabs>
+        <w:suppressAutoHyphens/>
+        <w:jc w:val="left"/>
+        <w:rPr>
+          <w:rFonts w:eastAsia="Arial" w:cs="Arial"/>
+        </w:rPr>
+      </w:pPr>
+      <w:r>
+        <w:rPr>
+          <w:rFonts w:eastAsia="Arial" w:cs="Arial"/>
+        </w:rPr>
+        <w:t>Das laden eines Szenarios oder eines Spielstandes soll aus einer Datei erfolgen, die ein entsprechend selbst entwickelt Format besitzt</w:t>
+      </w:r>
+    </w:p>
+    <w:p>
+      <w:pPr>
+        <w:pStyle w:val="Listenabsatz"/>
+        <w:widowControl w:val="0"/>
+        <w:numPr>
+          <w:ilvl w:val="0"/>
+          <w:numId w:val="12"/>
+        </w:numPr>
+        <w:tabs>
+          <w:tab w:val="left" w:pos="709"/>
+        </w:tabs>
+        <w:suppressAutoHyphens/>
+        <w:jc w:val="left"/>
+        <w:rPr>
+          <w:rFonts w:eastAsia="Arial" w:cs="Arial"/>
+        </w:rPr>
+      </w:pPr>
+      <w:proofErr w:type="spellStart"/>
+      <w:r>
+        <w:rPr>
+          <w:rFonts w:eastAsia="Arial" w:cs="Arial"/>
+        </w:rPr>
+        <w:t>Highscores</w:t>
+      </w:r>
+      <w:proofErr w:type="spellEnd"/>
+      <w:r>
+        <w:rPr>
+          <w:rFonts w:eastAsia="Arial" w:cs="Arial"/>
+        </w:rPr>
+        <w:t xml:space="preserve"> und </w:t>
+      </w:r>
+      <w:proofErr w:type="spellStart"/>
+      <w:r>
+        <w:rPr>
+          <w:rFonts w:eastAsia="Arial" w:cs="Arial"/>
+        </w:rPr>
+        <w:t>Achievements</w:t>
+      </w:r>
+      <w:proofErr w:type="spellEnd"/>
+      <w:r>
+        <w:rPr>
+          <w:rFonts w:eastAsia="Arial" w:cs="Arial"/>
+        </w:rPr>
+        <w:t xml:space="preserve"> sollen jeweils in einem eigenen Format abgespeichert werden</w:t>
+      </w:r>
+    </w:p>
+    <w:p>
+      <w:pPr>
+        <w:pStyle w:val="Listenabsatz"/>
+        <w:widowControl w:val="0"/>
+        <w:numPr>
+          <w:ilvl w:val="0"/>
+          <w:numId w:val="12"/>
+        </w:numPr>
+        <w:tabs>
+          <w:tab w:val="left" w:pos="709"/>
+        </w:tabs>
+        <w:suppressAutoHyphens/>
+        <w:jc w:val="left"/>
+        <w:rPr>
+          <w:rFonts w:eastAsia="Arial" w:cs="Arial"/>
+        </w:rPr>
+      </w:pPr>
+      <w:r>
+        <w:rPr>
+          <w:rFonts w:eastAsia="Arial" w:cs="Arial"/>
+        </w:rPr>
+        <w:t>Einstellungen vom Spieler sollen in einer CSV (</w:t>
+      </w:r>
+      <w:proofErr w:type="spellStart"/>
+      <w:r>
+        <w:rPr>
+          <w:rFonts w:eastAsia="Arial" w:cs="Arial"/>
+        </w:rPr>
+        <w:t>Comma-separated</w:t>
+      </w:r>
+      <w:proofErr w:type="spellEnd"/>
+      <w:r>
+        <w:rPr>
+          <w:rFonts w:eastAsia="Arial" w:cs="Arial"/>
+        </w:rPr>
+        <w:t xml:space="preserve"> </w:t>
+      </w:r>
+      <w:proofErr w:type="spellStart"/>
+      <w:r>
+        <w:rPr>
+          <w:rFonts w:eastAsia="Arial" w:cs="Arial"/>
+        </w:rPr>
+        <w:t>values</w:t>
+      </w:r>
+      <w:proofErr w:type="spellEnd"/>
+      <w:r>
+        <w:rPr>
+          <w:rFonts w:eastAsia="Arial" w:cs="Arial"/>
+        </w:rPr>
+        <w:t>) Datei abgespeichert werden</w:t>
+      </w:r>
+    </w:p>
+    <w:p>
+      <w:pPr>
+        <w:pStyle w:val="Listenabsatz"/>
+        <w:widowControl w:val="0"/>
+        <w:numPr>
+          <w:ilvl w:val="0"/>
+          <w:numId w:val="12"/>
+        </w:numPr>
+        <w:tabs>
+          <w:tab w:val="left" w:pos="709"/>
+        </w:tabs>
+        <w:suppressAutoHyphens/>
+        <w:jc w:val="left"/>
+        <w:rPr>
+          <w:rFonts w:eastAsia="Arial" w:cs="Arial"/>
+        </w:rPr>
+      </w:pPr>
+      <w:r>
+        <w:rPr>
+          <w:rFonts w:eastAsia="Arial" w:cs="Arial"/>
+        </w:rPr>
+        <w:t>Alle Grafiken sollen in einem Fantasy-Setting umgesetzt werden.</w:t>
+      </w:r>
+    </w:p>
+    <w:p/>
+    <w:p>
+      <w:pPr>
+        <w:pStyle w:val="berschrift2"/>
+      </w:pPr>
+      <w:bookmarkStart w:id="4" w:name="_Toc432803758"/>
+      <w:r>
+        <w:t>Wunschkriterien</w:t>
+      </w:r>
+      <w:bookmarkEnd w:id="4"/>
+    </w:p>
+    <w:p/>
+    <w:p>
+      <w:pPr>
+        <w:pStyle w:val="berschrift2"/>
+      </w:pPr>
+      <w:bookmarkStart w:id="5" w:name="_Toc432803759"/>
+      <w:r>
+        <w:t>Abgrenzungskriterien</w:t>
+      </w:r>
+      <w:bookmarkEnd w:id="5"/>
+    </w:p>
+    <w:p/>
+    <w:p>
+      <w:pPr>
+        <w:pStyle w:val="berschrift1"/>
+      </w:pPr>
+      <w:bookmarkStart w:id="6" w:name="_Toc432803760"/>
+      <w:r>
+        <w:t>Produkteinsatz</w:t>
+      </w:r>
+      <w:bookmarkEnd w:id="6"/>
+    </w:p>
+    <w:p>
+      <w:pPr>
+        <w:pStyle w:val="berschrift2"/>
+      </w:pPr>
+      <w:bookmarkStart w:id="7" w:name="_Toc432803761"/>
+      <w:r>
+        <w:t>Anwendungsbereiche</w:t>
+      </w:r>
+      <w:bookmarkEnd w:id="7"/>
+    </w:p>
+    <w:p>
+      <w:pPr>
+        <w:ind w:left="851"/>
+      </w:pPr>
+      <w:r>
+        <w:t xml:space="preserve">Das Produkt wird nur im privaten Bereich ein Nutzen finden. </w:t>
+      </w:r>
+    </w:p>
+    <w:p>
+      <w:pPr>
+        <w:pStyle w:val="berschrift2"/>
+      </w:pPr>
+      <w:bookmarkStart w:id="8" w:name="_Toc432803762"/>
+      <w:r>
+        <w:t>Zielgruppen</w:t>
+      </w:r>
+      <w:bookmarkEnd w:id="8"/>
+    </w:p>
+    <w:p>
+      <w:pPr>
+        <w:ind w:left="851"/>
+      </w:pPr>
+      <w:r>
+        <w:t>Menschen/Spieler ab 12 Jahren.</w:t>
+      </w:r>
+    </w:p>
+    <w:p>
+      <w:pPr>
+        <w:pStyle w:val="berschrift2"/>
+      </w:pPr>
+      <w:bookmarkStart w:id="9" w:name="_Toc432803763"/>
+      <w:r>
+        <w:lastRenderedPageBreak/>
+        <w:t>Betriebsbedingungen</w:t>
+      </w:r>
+      <w:bookmarkEnd w:id="9"/>
+    </w:p>
+    <w:p>
+      <w:pPr>
+        <w:ind w:left="851"/>
+      </w:pPr>
+      <w:r>
+        <w:t>Eine Windows Betriebssystem ab XP oder ein Linux Betriebssystem mit einer installierten Java Version.</w:t>
+      </w:r>
+    </w:p>
+    <w:p>
+      <w:pPr>
+        <w:pStyle w:val="berschrift1"/>
+      </w:pPr>
+      <w:bookmarkStart w:id="10" w:name="_Toc432803764"/>
+      <w:r>
+        <w:t>Produktübersicht</w:t>
+      </w:r>
+      <w:bookmarkEnd w:id="10"/>
+    </w:p>
+    <w:p>
+      <w:pPr>
+        <w:widowControl w:val="0"/>
+        <w:tabs>
+          <w:tab w:val="left" w:pos="709"/>
+        </w:tabs>
+        <w:suppressAutoHyphens/>
+        <w:rPr>
+          <w:rFonts w:eastAsia="Arial" w:cs="Arial"/>
+        </w:rPr>
+      </w:pPr>
+    </w:p>
+    <w:p>
+      <w:pPr>
+        <w:pStyle w:val="berschrift1"/>
+      </w:pPr>
+      <w:bookmarkStart w:id="11" w:name="_Toc432803765"/>
+      <w:r>
+        <w:t>Produktfunktionen</w:t>
+      </w:r>
+      <w:bookmarkEnd w:id="11"/>
+    </w:p>
+    <w:p>
+      <w:pPr>
+        <w:ind w:left="851"/>
+        <w:jc w:val="left"/>
+      </w:pPr>
+      <w:r>
+        <w:t>/F100/ Hauptmenü</w:t>
+      </w:r>
+    </w:p>
+    <w:p>
+      <w:pPr>
+        <w:ind w:left="1418"/>
+        <w:jc w:val="left"/>
+      </w:pPr>
+      <w:r>
+        <w:t>/F110/ Einzelspieler</w:t>
+      </w:r>
+    </w:p>
+    <w:p>
+      <w:pPr>
+        <w:ind w:left="2127"/>
+        <w:jc w:val="left"/>
+        <w:rPr>
+          <w:rFonts w:eastAsia="Arial" w:cs="Arial"/>
+        </w:rPr>
+      </w:pPr>
+      <w:r>
+        <w:t>/F111/</w:t>
+      </w:r>
+      <w:r>
+        <w:rPr>
+          <w:rFonts w:eastAsia="Arial" w:cs="Arial"/>
+        </w:rPr>
+        <w:t xml:space="preserve"> </w:t>
+      </w:r>
+      <w:r>
+        <w:rPr>
+          <w:rFonts w:eastAsia="Arial" w:cs="Arial"/>
+        </w:rPr>
+        <w:br/>
+      </w:r>
+      <w:r>
+        <w:rPr>
+          <w:rFonts w:eastAsia="Arial" w:cs="Arial"/>
+        </w:rPr>
+        <w:t xml:space="preserve">Hier wählt man ein Spiel </w:t>
+      </w:r>
+      <w:r>
+        <w:rPr>
+          <w:rFonts w:eastAsia="Arial" w:cs="Arial"/>
+        </w:rPr>
+        <w:t xml:space="preserve">aus verschiedenen Szenarien und </w:t>
+      </w:r>
+      <w:r>
+        <w:rPr>
+          <w:rFonts w:eastAsia="Arial" w:cs="Arial"/>
+        </w:rPr>
+        <w:br/>
+        <w:t xml:space="preserve">anderen Spezifikationen </w:t>
+      </w:r>
+      <w:r>
+        <w:rPr>
+          <w:rFonts w:eastAsia="Arial" w:cs="Arial"/>
+        </w:rPr>
+        <w:t>und kommt so zu Start eines neuem Spiels.</w:t>
+      </w:r>
+    </w:p>
+    <w:p>
+      <w:pPr>
+        <w:ind w:left="2127"/>
+        <w:jc w:val="left"/>
+        <w:rPr>
+          <w:rFonts w:eastAsia="Arial" w:cs="Arial"/>
+        </w:rPr>
+      </w:pPr>
+      <w:r>
+        <w:rPr>
+          <w:rFonts w:eastAsia="Arial" w:cs="Arial"/>
+        </w:rPr>
+        <w:t>/F112/</w:t>
+      </w:r>
+    </w:p>
+    <w:p>
+      <w:pPr>
+        <w:widowControl w:val="0"/>
+        <w:tabs>
+          <w:tab w:val="left" w:pos="709"/>
+        </w:tabs>
+        <w:suppressAutoHyphens/>
+        <w:jc w:val="left"/>
+        <w:rPr>
+          <w:rFonts w:eastAsia="Arial" w:cs="Arial"/>
+        </w:rPr>
+      </w:pPr>
+      <w:r>
+        <w:rPr>
+          <w:rFonts w:eastAsia="Arial" w:cs="Arial"/>
+        </w:rPr>
+        <w:tab/>
+      </w:r>
+      <w:r>
+        <w:rPr>
+          <w:rFonts w:eastAsia="Arial" w:cs="Arial"/>
+        </w:rPr>
+        <w:tab/>
+      </w:r>
+      <w:r>
+        <w:rPr>
+          <w:rFonts w:eastAsia="Arial" w:cs="Arial"/>
+        </w:rPr>
+        <w:tab/>
+      </w:r>
+      <w:r>
+        <w:rPr>
+          <w:rFonts w:eastAsia="Arial" w:cs="Arial"/>
+        </w:rPr>
+        <w:tab/>
+      </w:r>
+      <w:r>
+        <w:rPr>
+          <w:rFonts w:eastAsia="Arial" w:cs="Arial"/>
+        </w:rPr>
+        <w:t xml:space="preserve">Es </w:t>
+      </w:r>
+      <w:r>
+        <w:rPr>
+          <w:rFonts w:eastAsia="Arial" w:cs="Arial"/>
+        </w:rPr>
+        <w:t>gibt</w:t>
+      </w:r>
+      <w:r>
+        <w:rPr>
+          <w:rFonts w:eastAsia="Arial" w:cs="Arial"/>
+        </w:rPr>
+        <w:t xml:space="preserve"> 3 ve</w:t>
+      </w:r>
+      <w:r>
+        <w:rPr>
+          <w:rFonts w:eastAsia="Arial" w:cs="Arial"/>
+        </w:rPr>
+        <w:t>rschiedene Spielmoden</w:t>
       </w:r>
     </w:p>
     <w:p>
@@ -2757,7 +3586,7 @@
         <w:rPr>
           <w:rFonts w:eastAsia="Arial" w:cs="Arial"/>
         </w:rPr>
-        <w:t>Belagerung</w:t>
+        <w:t>Belagerung ()</w:t>
       </w:r>
     </w:p>
     <w:p>
@@ -2781,7 +3610,7 @@
         <w:rPr>
           <w:rFonts w:eastAsia="Arial" w:cs="Arial"/>
         </w:rPr>
-        <w:t>Last-Man-Standing</w:t>
+        <w:t>Last-Man-Standing ()</w:t>
       </w:r>
     </w:p>
     <w:p>
@@ -2805,17 +3634,575 @@
         <w:rPr>
           <w:rFonts w:eastAsia="Arial" w:cs="Arial"/>
         </w:rPr>
-        <w:t>King of the Hill</w:t>
+        <w:t xml:space="preserve">King </w:t>
+      </w:r>
+      <w:proofErr w:type="spellStart"/>
+      <w:r>
+        <w:rPr>
+          <w:rFonts w:eastAsia="Arial" w:cs="Arial"/>
+        </w:rPr>
+        <w:t>of</w:t>
+      </w:r>
+      <w:proofErr w:type="spellEnd"/>
+      <w:r>
+        <w:rPr>
+          <w:rFonts w:eastAsia="Arial" w:cs="Arial"/>
+        </w:rPr>
+        <w:t xml:space="preserve"> </w:t>
+      </w:r>
+      <w:proofErr w:type="spellStart"/>
+      <w:r>
+        <w:rPr>
+          <w:rFonts w:eastAsia="Arial" w:cs="Arial"/>
+        </w:rPr>
+        <w:t>the</w:t>
+      </w:r>
+      <w:proofErr w:type="spellEnd"/>
+      <w:r>
+        <w:rPr>
+          <w:rFonts w:eastAsia="Arial" w:cs="Arial"/>
+        </w:rPr>
+        <w:t xml:space="preserve"> Hill ()</w:t>
+      </w:r>
+    </w:p>
+    <w:p>
+      <w:pPr>
+        <w:widowControl w:val="0"/>
+        <w:tabs>
+          <w:tab w:val="left" w:pos="709"/>
+        </w:tabs>
+        <w:suppressAutoHyphens/>
+        <w:ind w:left="2836"/>
+        <w:jc w:val="left"/>
+        <w:rPr>
+          <w:rFonts w:eastAsia="Arial" w:cs="Arial"/>
+        </w:rPr>
+      </w:pPr>
+      <w:r>
+        <w:rPr>
+          <w:rFonts w:eastAsia="Arial" w:cs="Arial"/>
+        </w:rPr>
+        <w:t>Außerdem gibt es noch ein Tutorial</w:t>
+      </w:r>
+      <w:r>
+        <w:rPr>
+          <w:rFonts w:eastAsia="Arial" w:cs="Arial"/>
+        </w:rPr>
+        <w:t>,</w:t>
+      </w:r>
+      <w:r>
+        <w:rPr>
+          <w:rFonts w:eastAsia="Arial" w:cs="Arial"/>
+        </w:rPr>
+        <w:t xml:space="preserve"> worin dem Spieler die </w:t>
+      </w:r>
+      <w:r>
+        <w:rPr>
+          <w:rFonts w:eastAsia="Arial" w:cs="Arial"/>
+        </w:rPr>
+        <w:t>S</w:t>
+      </w:r>
+      <w:r>
+        <w:rPr>
+          <w:rFonts w:eastAsia="Arial" w:cs="Arial"/>
+        </w:rPr>
+        <w:t>teuerung und andere Grundlagen erklärt</w:t>
+      </w:r>
+      <w:r>
+        <w:rPr>
+          <w:rFonts w:eastAsia="Arial" w:cs="Arial"/>
+        </w:rPr>
+        <w:t xml:space="preserve"> wird</w:t>
+      </w:r>
+      <w:r>
+        <w:rPr>
+          <w:rFonts w:eastAsia="Arial" w:cs="Arial"/>
+        </w:rPr>
+        <w:t>.</w:t>
+      </w:r>
+    </w:p>
+    <w:p>
+      <w:pPr>
+        <w:widowControl w:val="0"/>
+        <w:tabs>
+          <w:tab w:val="left" w:pos="709"/>
+        </w:tabs>
+        <w:suppressAutoHyphens/>
+        <w:jc w:val="left"/>
+        <w:rPr>
+          <w:rFonts w:eastAsia="Arial" w:cs="Arial"/>
+        </w:rPr>
+      </w:pPr>
+      <w:r>
+        <w:rPr>
+          <w:rFonts w:eastAsia="Arial" w:cs="Arial"/>
+        </w:rPr>
+        <w:tab/>
+      </w:r>
+      <w:r>
+        <w:rPr>
+          <w:rFonts w:eastAsia="Arial" w:cs="Arial"/>
+        </w:rPr>
+        <w:tab/>
+      </w:r>
+      <w:r>
+        <w:rPr>
+          <w:rFonts w:eastAsia="Arial" w:cs="Arial"/>
+        </w:rPr>
+        <w:tab/>
+        <w:t>/F113/</w:t>
+      </w:r>
+    </w:p>
+    <w:p>
+      <w:pPr>
+        <w:widowControl w:val="0"/>
+        <w:tabs>
+          <w:tab w:val="left" w:pos="709"/>
+        </w:tabs>
+        <w:suppressAutoHyphens/>
+        <w:jc w:val="left"/>
+        <w:rPr>
+          <w:rFonts w:eastAsia="Arial" w:cs="Arial"/>
+        </w:rPr>
+      </w:pPr>
+      <w:r>
+        <w:rPr>
+          <w:rFonts w:eastAsia="Arial" w:cs="Arial"/>
+        </w:rPr>
+        <w:tab/>
+      </w:r>
+      <w:r>
+        <w:rPr>
+          <w:rFonts w:eastAsia="Arial" w:cs="Arial"/>
+        </w:rPr>
+        <w:tab/>
+      </w:r>
+      <w:r>
+        <w:rPr>
+          <w:rFonts w:eastAsia="Arial" w:cs="Arial"/>
+        </w:rPr>
+        <w:tab/>
+      </w:r>
+      <w:r>
+        <w:rPr>
+          <w:rFonts w:eastAsia="Arial" w:cs="Arial"/>
+        </w:rPr>
+        <w:tab/>
+        <w:t>In einem Spiel spielt man gegen eine Künstliche Intelligenz(KI)</w:t>
+      </w:r>
+    </w:p>
+    <w:p>
+      <w:pPr>
+        <w:widowControl w:val="0"/>
+        <w:tabs>
+          <w:tab w:val="left" w:pos="709"/>
+        </w:tabs>
+        <w:suppressAutoHyphens/>
+        <w:jc w:val="left"/>
+        <w:rPr>
+          <w:rFonts w:eastAsia="Arial" w:cs="Arial"/>
+        </w:rPr>
+      </w:pPr>
+      <w:r>
+        <w:rPr>
+          <w:rFonts w:eastAsia="Arial" w:cs="Arial"/>
+        </w:rPr>
+        <w:tab/>
+      </w:r>
+      <w:r>
+        <w:rPr>
+          <w:rFonts w:eastAsia="Arial" w:cs="Arial"/>
+        </w:rPr>
+        <w:tab/>
+      </w:r>
+      <w:r>
+        <w:rPr>
+          <w:rFonts w:eastAsia="Arial" w:cs="Arial"/>
+        </w:rPr>
+        <w:tab/>
+        <w:t xml:space="preserve">/F114/ </w:t>
+      </w:r>
+    </w:p>
+    <w:p>
+      <w:pPr>
+        <w:widowControl w:val="0"/>
+        <w:tabs>
+          <w:tab w:val="left" w:pos="709"/>
+        </w:tabs>
+        <w:suppressAutoHyphens/>
+        <w:jc w:val="left"/>
+        <w:rPr>
+          <w:rFonts w:eastAsia="Arial" w:cs="Arial"/>
+        </w:rPr>
+      </w:pPr>
+      <w:r>
+        <w:rPr>
+          <w:rFonts w:eastAsia="Arial" w:cs="Arial"/>
+        </w:rPr>
+        <w:tab/>
+      </w:r>
+      <w:r>
+        <w:rPr>
+          <w:rFonts w:eastAsia="Arial" w:cs="Arial"/>
+        </w:rPr>
+        <w:tab/>
+      </w:r>
+      <w:r>
+        <w:rPr>
+          <w:rFonts w:eastAsia="Arial" w:cs="Arial"/>
+        </w:rPr>
+        <w:tab/>
+      </w:r>
+      <w:r>
+        <w:rPr>
+          <w:rFonts w:eastAsia="Arial" w:cs="Arial"/>
+        </w:rPr>
+        <w:tab/>
+        <w:t>Die KI hat</w:t>
+      </w:r>
+      <w:r>
+        <w:rPr>
+          <w:rFonts w:eastAsia="Arial" w:cs="Arial"/>
+        </w:rPr>
+        <w:t xml:space="preserve"> 2 unterschiedliche Schwierigkeiten haben.</w:t>
+      </w:r>
+    </w:p>
+    <w:p>
+      <w:pPr>
+        <w:ind w:left="1418"/>
+      </w:pPr>
+      <w:r>
+        <w:t>/F120/ Spiel</w:t>
+      </w:r>
+      <w:r>
+        <w:t xml:space="preserve"> l</w:t>
+      </w:r>
+      <w:r>
+        <w:t>aden</w:t>
+      </w:r>
+    </w:p>
+    <w:p>
+      <w:pPr>
+        <w:ind w:left="1418"/>
+      </w:pPr>
+      <w:r>
+        <w:tab/>
+        <w:t>/F121/</w:t>
+      </w:r>
+    </w:p>
+    <w:p>
+      <w:pPr>
+        <w:ind w:left="2828"/>
+      </w:pPr>
+      <w:r>
+        <w:t>E</w:t>
+      </w:r>
+      <w:r>
+        <w:t xml:space="preserve">in Spielstand wird </w:t>
+      </w:r>
+      <w:r>
+        <w:t>mittels Namen (was einer Datei entspricht) geladen.</w:t>
+      </w:r>
+    </w:p>
+    <w:p>
+      <w:pPr>
+        <w:ind w:left="1418"/>
+      </w:pPr>
+      <w:r>
+        <w:t xml:space="preserve">/F130/ </w:t>
+      </w:r>
+      <w:r>
+        <w:t>Achievements</w:t>
+      </w:r>
+    </w:p>
+    <w:p>
+      <w:pPr>
+        <w:ind w:left="1418"/>
+      </w:pPr>
+      <w:r>
+        <w:tab/>
+      </w:r>
+      <w:r>
+        <w:t>/F131/</w:t>
+      </w:r>
+    </w:p>
+    <w:p>
+      <w:pPr>
+        <w:ind w:left="2836"/>
+      </w:pPr>
+      <w:r>
+        <w:t>Hier sieht der Benutzer alle seine Erfolge die er bisher beim Spieler erlangt hat.</w:t>
+      </w:r>
+    </w:p>
+    <w:p>
+      <w:pPr>
+        <w:ind w:left="1418"/>
+      </w:pPr>
+      <w:r>
+        <w:t xml:space="preserve">/F140/ </w:t>
+      </w:r>
+      <w:r>
+        <w:t>Highscore</w:t>
+      </w:r>
+    </w:p>
+    <w:p>
+      <w:pPr>
+        <w:ind w:left="1418"/>
+      </w:pPr>
+      <w:r>
+        <w:tab/>
+        <w:t>/F141/</w:t>
+      </w:r>
+    </w:p>
+    <w:p>
+      <w:pPr>
+        <w:ind w:left="1418"/>
+      </w:pPr>
+      <w:r>
+        <w:tab/>
+      </w:r>
+      <w:r>
+        <w:tab/>
+      </w:r>
+      <w:r>
+        <w:t xml:space="preserve">Hier </w:t>
+      </w:r>
+      <w:r>
+        <w:t>we</w:t>
+      </w:r>
+      <w:r>
+        <w:t>rden die Top 5 Spiele angezeigt.</w:t>
+      </w:r>
+    </w:p>
+    <w:p>
+      <w:pPr>
+        <w:ind w:left="1418"/>
+      </w:pPr>
+      <w:r>
+        <w:t>/F150/ Einstellungen</w:t>
+      </w:r>
+    </w:p>
+    <w:p>
+      <w:pPr>
+        <w:ind w:left="1418"/>
+      </w:pPr>
+      <w:r>
+        <w:tab/>
+        <w:t>/F151/</w:t>
+      </w:r>
+    </w:p>
+    <w:p>
+      <w:pPr>
+        <w:widowControl w:val="0"/>
+        <w:tabs>
+          <w:tab w:val="left" w:pos="709"/>
+        </w:tabs>
+        <w:suppressAutoHyphens/>
+        <w:ind w:left="2836"/>
+        <w:jc w:val="left"/>
+        <w:rPr>
+          <w:rFonts w:eastAsia="Arial" w:cs="Arial"/>
+        </w:rPr>
+      </w:pPr>
+      <w:r>
+        <w:rPr>
+          <w:rFonts w:eastAsia="Arial" w:cs="Arial"/>
+        </w:rPr>
+        <w:t>Sound Einstellungen</w:t>
+      </w:r>
+      <w:r>
+        <w:rPr>
+          <w:rFonts w:eastAsia="Arial" w:cs="Arial"/>
+        </w:rPr>
+        <w:t xml:space="preserve"> können dort vorgenommen werden können.</w:t>
+      </w:r>
+    </w:p>
+    <w:p>
+      <w:pPr>
+        <w:widowControl w:val="0"/>
+        <w:tabs>
+          <w:tab w:val="left" w:pos="709"/>
+        </w:tabs>
+        <w:suppressAutoHyphens/>
+        <w:jc w:val="left"/>
+        <w:rPr>
+          <w:rFonts w:eastAsia="Arial" w:cs="Arial"/>
+        </w:rPr>
+      </w:pPr>
+      <w:r>
+        <w:rPr>
+          <w:rFonts w:eastAsia="Arial" w:cs="Arial"/>
+        </w:rPr>
+        <w:tab/>
+      </w:r>
+      <w:r>
+        <w:rPr>
+          <w:rFonts w:eastAsia="Arial" w:cs="Arial"/>
+        </w:rPr>
+        <w:tab/>
+      </w:r>
+      <w:r>
+        <w:rPr>
+          <w:rFonts w:eastAsia="Arial" w:cs="Arial"/>
+        </w:rPr>
+        <w:tab/>
+        <w:t>/F152/</w:t>
+      </w:r>
+    </w:p>
+    <w:p>
+      <w:pPr>
+        <w:widowControl w:val="0"/>
+        <w:tabs>
+          <w:tab w:val="left" w:pos="709"/>
+        </w:tabs>
+        <w:suppressAutoHyphens/>
+        <w:jc w:val="left"/>
+        <w:rPr>
+          <w:rFonts w:eastAsia="Arial" w:cs="Arial"/>
+        </w:rPr>
+      </w:pPr>
+      <w:r>
+        <w:rPr>
+          <w:rFonts w:eastAsia="Arial" w:cs="Arial"/>
+        </w:rPr>
+        <w:tab/>
+      </w:r>
+      <w:r>
+        <w:rPr>
+          <w:rFonts w:eastAsia="Arial" w:cs="Arial"/>
+        </w:rPr>
+        <w:tab/>
+      </w:r>
+      <w:r>
+        <w:rPr>
+          <w:rFonts w:eastAsia="Arial" w:cs="Arial"/>
+        </w:rPr>
+        <w:tab/>
+      </w:r>
+      <w:r>
+        <w:rPr>
+          <w:rFonts w:eastAsia="Arial" w:cs="Arial"/>
+        </w:rPr>
+        <w:tab/>
+      </w:r>
+      <w:r>
+        <w:rPr>
+          <w:rFonts w:eastAsia="Arial" w:cs="Arial"/>
+        </w:rPr>
+        <w:t>Tastenbelegung</w:t>
+      </w:r>
+      <w:r>
+        <w:rPr>
+          <w:rFonts w:eastAsia="Arial" w:cs="Arial"/>
+        </w:rPr>
+        <w:t>en</w:t>
+      </w:r>
+      <w:r>
+        <w:rPr>
+          <w:rFonts w:eastAsia="Arial" w:cs="Arial"/>
+        </w:rPr>
+        <w:t xml:space="preserve"> </w:t>
+      </w:r>
+      <w:r>
+        <w:rPr>
+          <w:rFonts w:eastAsia="Arial" w:cs="Arial"/>
+        </w:rPr>
+        <w:t>können hier geändert werden.</w:t>
+      </w:r>
+    </w:p>
+    <w:p>
+      <w:pPr>
+        <w:ind w:left="1418"/>
+      </w:pPr>
+      <w:r>
+        <w:t>/F160/ Spiel Beenden</w:t>
+      </w:r>
+    </w:p>
+    <w:p>
+      <w:r>
+        <w:tab/>
+        <w:t>/F200/ Einheiten</w:t>
+      </w:r>
+    </w:p>
+    <w:p>
+      <w:r>
+        <w:tab/>
+      </w:r>
+      <w:r>
+        <w:tab/>
+        <w:t xml:space="preserve">/F210/ </w:t>
+      </w:r>
+    </w:p>
+    <w:p>
+      <w:pPr>
+        <w:widowControl w:val="0"/>
+        <w:tabs>
+          <w:tab w:val="left" w:pos="709"/>
+        </w:tabs>
+        <w:suppressAutoHyphens/>
+        <w:jc w:val="left"/>
+        <w:rPr>
+          <w:rFonts w:eastAsia="Arial" w:cs="Arial"/>
+        </w:rPr>
+      </w:pPr>
+      <w:r>
+        <w:rPr>
+          <w:rFonts w:eastAsia="Arial" w:cs="Arial"/>
+        </w:rPr>
+        <w:tab/>
+      </w:r>
+      <w:r>
+        <w:rPr>
+          <w:rFonts w:eastAsia="Arial" w:cs="Arial"/>
+        </w:rPr>
+        <w:tab/>
+      </w:r>
+      <w:r>
+        <w:rPr>
+          <w:rFonts w:eastAsia="Arial" w:cs="Arial"/>
+        </w:rPr>
+        <w:tab/>
+      </w:r>
+      <w:r>
+        <w:rPr>
+          <w:rFonts w:eastAsia="Arial" w:cs="Arial"/>
+        </w:rPr>
+        <w:t>Bei Einheiten unterscheidet man zwischen Fern- und Nahkämpfer</w:t>
+      </w:r>
+    </w:p>
+    <w:p>
+      <w:r>
+        <w:tab/>
+      </w:r>
+      <w:r>
+        <w:tab/>
+        <w:t>/F220/</w:t>
       </w:r>
     </w:p>
     <w:p>
       <w:pPr>
         <w:pStyle w:val="Listenabsatz"/>
         <w:widowControl w:val="0"/>
-        <w:numPr>
-          <w:ilvl w:val="1"/>
-          <w:numId w:val="12"/>
-        </w:numPr>
+        <w:tabs>
+          <w:tab w:val="left" w:pos="709"/>
+        </w:tabs>
+        <w:suppressAutoHyphens/>
+        <w:ind w:left="2127"/>
+        <w:jc w:val="left"/>
+        <w:rPr>
+          <w:rFonts w:eastAsia="Arial" w:cs="Arial"/>
+        </w:rPr>
+      </w:pPr>
+      <w:r>
+        <w:rPr>
+          <w:rFonts w:eastAsia="Arial" w:cs="Arial"/>
+        </w:rPr>
+        <w:t>Einheiten besitzen sogenannte Strukturpunkte(HP), wenn diese unter 1 fallen stirbt eine Einheit</w:t>
+      </w:r>
+    </w:p>
+    <w:p>
+      <w:pPr>
+        <w:widowControl w:val="0"/>
         <w:tabs>
           <w:tab w:val="left" w:pos="709"/>
         </w:tabs>
@@ -2829,7 +4216,950 @@
         <w:rPr>
           <w:rFonts w:eastAsia="Arial" w:cs="Arial"/>
         </w:rPr>
-        <w:t>Spiel Laden</w:t>
+        <w:tab/>
+      </w:r>
+      <w:r>
+        <w:rPr>
+          <w:rFonts w:eastAsia="Arial" w:cs="Arial"/>
+        </w:rPr>
+        <w:tab/>
+        <w:t>/F230/</w:t>
+      </w:r>
+    </w:p>
+    <w:p>
+      <w:pPr>
+        <w:pStyle w:val="Listenabsatz"/>
+        <w:widowControl w:val="0"/>
+        <w:tabs>
+          <w:tab w:val="left" w:pos="709"/>
+        </w:tabs>
+        <w:suppressAutoHyphens/>
+        <w:ind w:left="2127"/>
+        <w:jc w:val="left"/>
+        <w:rPr>
+          <w:rFonts w:eastAsia="Arial" w:cs="Arial"/>
+        </w:rPr>
+      </w:pPr>
+      <w:r>
+        <w:rPr>
+          <w:rFonts w:eastAsia="Arial" w:cs="Arial"/>
+        </w:rPr>
+        <w:t xml:space="preserve">Einheiten haben zu ihren Standardangriff auch noch speziellere </w:t>
+      </w:r>
+      <w:r>
+        <w:rPr>
+          <w:rFonts w:eastAsia="Arial" w:cs="Arial"/>
+        </w:rPr>
+        <w:lastRenderedPageBreak/>
+        <w:t>Fähigkeiten.</w:t>
+      </w:r>
+    </w:p>
+    <w:p/>
+    <w:p>
+      <w:r>
+        <w:tab/>
+        <w:t>/F300/ Gebäude</w:t>
+      </w:r>
+    </w:p>
+    <w:p>
+      <w:pPr>
+        <w:widowControl w:val="0"/>
+        <w:tabs>
+          <w:tab w:val="left" w:pos="709"/>
+        </w:tabs>
+        <w:suppressAutoHyphens/>
+        <w:jc w:val="left"/>
+        <w:rPr>
+          <w:rFonts w:eastAsia="Arial" w:cs="Arial"/>
+        </w:rPr>
+      </w:pPr>
+      <w:r>
+        <w:rPr>
+          <w:rFonts w:eastAsia="Arial" w:cs="Arial"/>
+        </w:rPr>
+        <w:tab/>
+      </w:r>
+      <w:r>
+        <w:rPr>
+          <w:rFonts w:eastAsia="Arial" w:cs="Arial"/>
+        </w:rPr>
+        <w:tab/>
+        <w:t>/F310/</w:t>
+      </w:r>
+    </w:p>
+    <w:p>
+      <w:pPr>
+        <w:widowControl w:val="0"/>
+        <w:tabs>
+          <w:tab w:val="left" w:pos="709"/>
+        </w:tabs>
+        <w:suppressAutoHyphens/>
+        <w:ind w:left="2127"/>
+        <w:jc w:val="left"/>
+        <w:rPr>
+          <w:rFonts w:eastAsia="Arial" w:cs="Arial"/>
+        </w:rPr>
+      </w:pPr>
+      <w:r>
+        <w:rPr>
+          <w:rFonts w:eastAsia="Arial" w:cs="Arial"/>
+        </w:rPr>
+        <w:t>F</w:t>
+      </w:r>
+      <w:r>
+        <w:rPr>
+          <w:rFonts w:eastAsia="Arial" w:cs="Arial"/>
+        </w:rPr>
+        <w:t>ür das Errichten von Gebäuden und Erstellen von Einheiten werden die Rohstoffe Holz, Stein, Eisen, Gold und Zeit benötigt.</w:t>
+      </w:r>
+    </w:p>
+    <w:p>
+      <w:pPr>
+        <w:widowControl w:val="0"/>
+        <w:tabs>
+          <w:tab w:val="left" w:pos="709"/>
+        </w:tabs>
+        <w:suppressAutoHyphens/>
+        <w:jc w:val="left"/>
+        <w:rPr>
+          <w:rFonts w:eastAsia="Arial" w:cs="Arial"/>
+        </w:rPr>
+      </w:pPr>
+      <w:r>
+        <w:rPr>
+          <w:rFonts w:eastAsia="Arial" w:cs="Arial"/>
+        </w:rPr>
+        <w:tab/>
+      </w:r>
+      <w:r>
+        <w:rPr>
+          <w:rFonts w:eastAsia="Arial" w:cs="Arial"/>
+        </w:rPr>
+        <w:tab/>
+        <w:t>/F320/</w:t>
+      </w:r>
+      <w:r>
+        <w:rPr>
+          <w:rFonts w:eastAsia="Arial" w:cs="Arial"/>
+        </w:rPr>
+        <w:tab/>
+      </w:r>
+      <w:r>
+        <w:rPr>
+          <w:rFonts w:eastAsia="Arial" w:cs="Arial"/>
+        </w:rPr>
+        <w:tab/>
+      </w:r>
+    </w:p>
+    <w:p>
+      <w:pPr>
+        <w:widowControl w:val="0"/>
+        <w:tabs>
+          <w:tab w:val="left" w:pos="709"/>
+        </w:tabs>
+        <w:suppressAutoHyphens/>
+        <w:ind w:left="2127"/>
+        <w:jc w:val="left"/>
+        <w:rPr>
+          <w:rFonts w:eastAsia="Arial" w:cs="Arial"/>
+        </w:rPr>
+      </w:pPr>
+      <w:r>
+        <w:rPr>
+          <w:rFonts w:eastAsia="Arial" w:cs="Arial"/>
+        </w:rPr>
+        <w:t xml:space="preserve">Bestimmte Gebäude </w:t>
+      </w:r>
+      <w:proofErr w:type="gramStart"/>
+      <w:r>
+        <w:rPr>
+          <w:rFonts w:eastAsia="Arial" w:cs="Arial"/>
+        </w:rPr>
+        <w:t>können</w:t>
+      </w:r>
+      <w:proofErr w:type="gramEnd"/>
+      <w:r>
+        <w:rPr>
+          <w:rFonts w:eastAsia="Arial" w:cs="Arial"/>
+        </w:rPr>
+        <w:t xml:space="preserve"> ebenfalls an einem Kampf teilnehmen z.B. ein Turm.</w:t>
+      </w:r>
+    </w:p>
+    <w:p>
+      <w:pPr>
+        <w:widowControl w:val="0"/>
+        <w:tabs>
+          <w:tab w:val="left" w:pos="709"/>
+        </w:tabs>
+        <w:suppressAutoHyphens/>
+        <w:jc w:val="left"/>
+        <w:rPr>
+          <w:rFonts w:eastAsia="Arial" w:cs="Arial"/>
+        </w:rPr>
+      </w:pPr>
+      <w:r>
+        <w:rPr>
+          <w:rFonts w:eastAsia="Arial" w:cs="Arial"/>
+        </w:rPr>
+        <w:tab/>
+      </w:r>
+      <w:r>
+        <w:rPr>
+          <w:rFonts w:eastAsia="Arial" w:cs="Arial"/>
+        </w:rPr>
+        <w:tab/>
+        <w:t>/F330/</w:t>
+      </w:r>
+    </w:p>
+    <w:p>
+      <w:pPr>
+        <w:widowControl w:val="0"/>
+        <w:tabs>
+          <w:tab w:val="left" w:pos="709"/>
+        </w:tabs>
+        <w:suppressAutoHyphens/>
+        <w:jc w:val="left"/>
+        <w:rPr>
+          <w:rFonts w:eastAsia="Arial" w:cs="Arial"/>
+        </w:rPr>
+      </w:pPr>
+      <w:r>
+        <w:rPr>
+          <w:rFonts w:eastAsia="Arial" w:cs="Arial"/>
+        </w:rPr>
+        <w:tab/>
+      </w:r>
+      <w:r>
+        <w:rPr>
+          <w:rFonts w:eastAsia="Arial" w:cs="Arial"/>
+        </w:rPr>
+        <w:tab/>
+      </w:r>
+      <w:r>
+        <w:rPr>
+          <w:rFonts w:eastAsia="Arial" w:cs="Arial"/>
+        </w:rPr>
+        <w:tab/>
+      </w:r>
+      <w:r>
+        <w:rPr>
+          <w:rFonts w:eastAsia="Arial" w:cs="Arial"/>
+        </w:rPr>
+        <w:t>Alle Gebäude haben den Verteidigungstyp Schwer.</w:t>
+      </w:r>
+    </w:p>
+    <w:p>
+      <w:pPr>
+        <w:widowControl w:val="0"/>
+        <w:tabs>
+          <w:tab w:val="left" w:pos="709"/>
+        </w:tabs>
+        <w:suppressAutoHyphens/>
+        <w:jc w:val="left"/>
+        <w:rPr>
+          <w:rFonts w:eastAsia="Arial" w:cs="Arial"/>
+        </w:rPr>
+      </w:pPr>
+      <w:r>
+        <w:rPr>
+          <w:rFonts w:eastAsia="Arial" w:cs="Arial"/>
+        </w:rPr>
+        <w:tab/>
+      </w:r>
+      <w:r>
+        <w:rPr>
+          <w:rFonts w:eastAsia="Arial" w:cs="Arial"/>
+        </w:rPr>
+        <w:tab/>
+        <w:t>/F340/</w:t>
+      </w:r>
+    </w:p>
+    <w:p>
+      <w:pPr>
+        <w:widowControl w:val="0"/>
+        <w:tabs>
+          <w:tab w:val="left" w:pos="709"/>
+        </w:tabs>
+        <w:suppressAutoHyphens/>
+        <w:ind w:left="2127"/>
+        <w:jc w:val="left"/>
+        <w:rPr>
+          <w:rFonts w:eastAsia="Arial" w:cs="Arial"/>
+        </w:rPr>
+      </w:pPr>
+      <w:r>
+        <w:rPr>
+          <w:rFonts w:eastAsia="Arial" w:cs="Arial"/>
+        </w:rPr>
+        <w:t>Mit Investitionen können Gebäude verbessert werden und bieten dann mehr Produktionsmöglichkeiten.</w:t>
+      </w:r>
+    </w:p>
+    <w:p>
+      <w:pPr>
+        <w:widowControl w:val="0"/>
+        <w:tabs>
+          <w:tab w:val="left" w:pos="709"/>
+        </w:tabs>
+        <w:suppressAutoHyphens/>
+        <w:jc w:val="left"/>
+        <w:rPr>
+          <w:rFonts w:eastAsia="Arial" w:cs="Arial"/>
+        </w:rPr>
+      </w:pPr>
+      <w:r>
+        <w:rPr>
+          <w:rFonts w:eastAsia="Arial" w:cs="Arial"/>
+        </w:rPr>
+        <w:tab/>
+      </w:r>
+      <w:r>
+        <w:rPr>
+          <w:rFonts w:eastAsia="Arial" w:cs="Arial"/>
+        </w:rPr>
+        <w:tab/>
+        <w:t>/F350/</w:t>
+      </w:r>
+    </w:p>
+    <w:p>
+      <w:pPr>
+        <w:widowControl w:val="0"/>
+        <w:tabs>
+          <w:tab w:val="left" w:pos="709"/>
+        </w:tabs>
+        <w:suppressAutoHyphens/>
+        <w:ind w:left="2127"/>
+        <w:jc w:val="left"/>
+        <w:rPr>
+          <w:rFonts w:eastAsia="Arial" w:cs="Arial"/>
+        </w:rPr>
+      </w:pPr>
+      <w:r>
+        <w:rPr>
+          <w:rFonts w:eastAsia="Arial" w:cs="Arial"/>
+        </w:rPr>
+        <w:t>Eine Verbesserung hat nur auf neu erstelle Gegenstände/Einheiten Einfluss und nicht auf schon erstellte.</w:t>
+      </w:r>
+    </w:p>
+    <w:p>
+      <w:pPr>
+        <w:widowControl w:val="0"/>
+        <w:tabs>
+          <w:tab w:val="left" w:pos="709"/>
+        </w:tabs>
+        <w:suppressAutoHyphens/>
+        <w:jc w:val="left"/>
+        <w:rPr>
+          <w:rFonts w:eastAsia="Arial" w:cs="Arial"/>
+        </w:rPr>
+      </w:pPr>
+      <w:r>
+        <w:rPr>
+          <w:rFonts w:eastAsia="Arial" w:cs="Arial"/>
+        </w:rPr>
+        <w:tab/>
+      </w:r>
+      <w:r>
+        <w:rPr>
+          <w:rFonts w:eastAsia="Arial" w:cs="Arial"/>
+        </w:rPr>
+        <w:tab/>
+        <w:t>/F360/</w:t>
+      </w:r>
+    </w:p>
+    <w:p>
+      <w:pPr>
+        <w:pStyle w:val="Listenabsatz"/>
+        <w:widowControl w:val="0"/>
+        <w:tabs>
+          <w:tab w:val="left" w:pos="709"/>
+        </w:tabs>
+        <w:suppressAutoHyphens/>
+        <w:ind w:left="2127"/>
+        <w:jc w:val="left"/>
+        <w:rPr>
+          <w:rFonts w:eastAsia="Arial" w:cs="Arial"/>
+        </w:rPr>
+      </w:pPr>
+      <w:r>
+        <w:rPr>
+          <w:rFonts w:eastAsia="Arial" w:cs="Arial"/>
+        </w:rPr>
+        <w:t>Gebäude die zur Ausbildung von Truppen dienen haben ein</w:t>
+      </w:r>
+      <w:r>
+        <w:rPr>
+          <w:rFonts w:eastAsia="Arial" w:cs="Arial"/>
+        </w:rPr>
+        <w:t xml:space="preserve"> </w:t>
+      </w:r>
+      <w:r>
+        <w:rPr>
+          <w:rFonts w:eastAsia="Arial" w:cs="Arial"/>
+        </w:rPr>
+        <w:t>Gegenstandsinventar. In Abhängigkeit von den Inhalten des</w:t>
+      </w:r>
+    </w:p>
+    <w:p>
+      <w:pPr>
+        <w:pStyle w:val="Listenabsatz"/>
+        <w:widowControl w:val="0"/>
+        <w:tabs>
+          <w:tab w:val="left" w:pos="709"/>
+        </w:tabs>
+        <w:suppressAutoHyphens/>
+        <w:ind w:left="1789"/>
+        <w:jc w:val="left"/>
+        <w:rPr>
+          <w:rFonts w:eastAsia="Arial" w:cs="Arial"/>
+        </w:rPr>
+      </w:pPr>
+      <w:r>
+        <w:rPr>
+          <w:rFonts w:eastAsia="Arial" w:cs="Arial"/>
+        </w:rPr>
+        <w:tab/>
+      </w:r>
+      <w:r>
+        <w:rPr>
+          <w:rFonts w:eastAsia="Arial" w:cs="Arial"/>
+        </w:rPr>
+        <w:t>Inventars können unterschiedlic</w:t>
+      </w:r>
+      <w:r>
+        <w:rPr>
+          <w:rFonts w:eastAsia="Arial" w:cs="Arial"/>
+        </w:rPr>
+        <w:t xml:space="preserve">he Einheiten ausgebildet werden. </w:t>
+      </w:r>
+    </w:p>
+    <w:p>
+      <w:pPr>
+        <w:widowControl w:val="0"/>
+        <w:tabs>
+          <w:tab w:val="left" w:pos="709"/>
+        </w:tabs>
+        <w:suppressAutoHyphens/>
+        <w:jc w:val="left"/>
+        <w:rPr>
+          <w:rFonts w:eastAsia="Arial" w:cs="Arial"/>
+        </w:rPr>
+      </w:pPr>
+      <w:r>
+        <w:rPr>
+          <w:rFonts w:eastAsia="Arial" w:cs="Arial"/>
+        </w:rPr>
+        <w:tab/>
+      </w:r>
+      <w:r>
+        <w:rPr>
+          <w:rFonts w:eastAsia="Arial" w:cs="Arial"/>
+        </w:rPr>
+        <w:tab/>
+        <w:t>/F370/</w:t>
+      </w:r>
+    </w:p>
+    <w:p>
+      <w:pPr>
+        <w:widowControl w:val="0"/>
+        <w:tabs>
+          <w:tab w:val="left" w:pos="709"/>
+        </w:tabs>
+        <w:suppressAutoHyphens/>
+        <w:ind w:left="2127"/>
+        <w:jc w:val="left"/>
+        <w:rPr>
+          <w:rFonts w:eastAsia="Arial" w:cs="Arial"/>
+        </w:rPr>
+      </w:pPr>
+      <w:r>
+        <w:rPr>
+          <w:rFonts w:eastAsia="Arial" w:cs="Arial"/>
+        </w:rPr>
+        <w:t>Produktionsgebäude, wenn ein Arbeiter darin arbeitet, produzieren periodisch einen ausgewählten Gegenstand.</w:t>
+      </w:r>
+    </w:p>
+    <w:p>
+      <w:pPr>
+        <w:widowControl w:val="0"/>
+        <w:tabs>
+          <w:tab w:val="left" w:pos="709"/>
+        </w:tabs>
+        <w:suppressAutoHyphens/>
+        <w:jc w:val="left"/>
+        <w:rPr>
+          <w:rFonts w:eastAsia="Arial" w:cs="Arial"/>
+        </w:rPr>
+      </w:pPr>
+      <w:r>
+        <w:rPr>
+          <w:rFonts w:eastAsia="Arial" w:cs="Arial"/>
+        </w:rPr>
+        <w:tab/>
+      </w:r>
+      <w:r>
+        <w:rPr>
+          <w:rFonts w:eastAsia="Arial" w:cs="Arial"/>
+        </w:rPr>
+        <w:tab/>
+        <w:t>/F380/</w:t>
+      </w:r>
+    </w:p>
+    <w:p>
+      <w:pPr>
+        <w:widowControl w:val="0"/>
+        <w:tabs>
+          <w:tab w:val="left" w:pos="709"/>
+        </w:tabs>
+        <w:suppressAutoHyphens/>
+        <w:ind w:left="2127"/>
+        <w:jc w:val="left"/>
+        <w:rPr>
+          <w:rFonts w:eastAsia="Arial" w:cs="Arial"/>
+        </w:rPr>
+      </w:pPr>
+      <w:r>
+        <w:rPr>
+          <w:rFonts w:eastAsia="Arial" w:cs="Arial"/>
+        </w:rPr>
+        <w:t>Es soll Gebäude geben, die die maximale Anzahl von Einheiten die eine Stadt beherbergen kann vergrößert.</w:t>
+      </w:r>
+    </w:p>
+    <w:p>
+      <w:r>
+        <w:tab/>
+        <w:t>/F400/ Im Spiel</w:t>
+      </w:r>
+    </w:p>
+    <w:p>
+      <w:pPr>
+        <w:widowControl w:val="0"/>
+        <w:tabs>
+          <w:tab w:val="left" w:pos="709"/>
+        </w:tabs>
+        <w:suppressAutoHyphens/>
+        <w:jc w:val="left"/>
+        <w:rPr>
+          <w:rFonts w:eastAsia="Arial" w:cs="Arial"/>
+        </w:rPr>
+      </w:pPr>
+      <w:r>
+        <w:rPr>
+          <w:rFonts w:eastAsia="Arial" w:cs="Arial"/>
+        </w:rPr>
+        <w:tab/>
+      </w:r>
+      <w:r>
+        <w:rPr>
+          <w:rFonts w:eastAsia="Arial" w:cs="Arial"/>
+        </w:rPr>
+        <w:tab/>
+        <w:t>/F410/</w:t>
+      </w:r>
+    </w:p>
+    <w:p>
+      <w:pPr>
+        <w:widowControl w:val="0"/>
+        <w:tabs>
+          <w:tab w:val="left" w:pos="709"/>
+        </w:tabs>
+        <w:suppressAutoHyphens/>
+        <w:ind w:left="2127"/>
+        <w:jc w:val="left"/>
+        <w:rPr>
+          <w:rFonts w:eastAsia="Arial" w:cs="Arial"/>
+        </w:rPr>
+      </w:pPr>
+      <w:r>
+        <w:rPr>
+          <w:rFonts w:eastAsia="Arial" w:cs="Arial"/>
+        </w:rPr>
+        <w:t>Der Spieler und die KI müssen im Spiel Gebäude errichten, Einheiten erstellen und anderen Einheiten angreifen können.</w:t>
+      </w:r>
+    </w:p>
+    <w:p>
+      <w:pPr>
+        <w:widowControl w:val="0"/>
+        <w:tabs>
+          <w:tab w:val="left" w:pos="709"/>
+        </w:tabs>
+        <w:suppressAutoHyphens/>
+        <w:jc w:val="left"/>
+        <w:rPr>
+          <w:rFonts w:eastAsia="Arial" w:cs="Arial"/>
+        </w:rPr>
+      </w:pPr>
+      <w:r>
+        <w:rPr>
+          <w:rFonts w:eastAsia="Arial" w:cs="Arial"/>
+        </w:rPr>
+        <w:tab/>
+      </w:r>
+      <w:r>
+        <w:rPr>
+          <w:rFonts w:eastAsia="Arial" w:cs="Arial"/>
+        </w:rPr>
+        <w:tab/>
+        <w:t>/F420/</w:t>
+      </w:r>
+    </w:p>
+    <w:p>
+      <w:pPr>
+        <w:widowControl w:val="0"/>
+        <w:tabs>
+          <w:tab w:val="left" w:pos="709"/>
+        </w:tabs>
+        <w:suppressAutoHyphens/>
+        <w:ind w:left="2127"/>
+        <w:jc w:val="left"/>
+        <w:rPr>
+          <w:rFonts w:eastAsia="Arial" w:cs="Arial"/>
+        </w:rPr>
+      </w:pPr>
+      <w:r>
+        <w:rPr>
+          <w:rFonts w:eastAsia="Arial" w:cs="Arial"/>
+        </w:rPr>
+        <w:t>Die Spieler (auch KI) starten mit einem Hauptgebäude und 4 Arbeiter, die Gebäude reparieren und bauen, Rohstoffe sammeln und in Produktionsgebäuden Gegenstände prodozieren können.</w:t>
+      </w:r>
+    </w:p>
+    <w:p>
+      <w:pPr>
+        <w:widowControl w:val="0"/>
+        <w:tabs>
+          <w:tab w:val="left" w:pos="709"/>
+        </w:tabs>
+        <w:suppressAutoHyphens/>
+        <w:jc w:val="left"/>
+        <w:rPr>
+          <w:rFonts w:eastAsia="Arial" w:cs="Arial"/>
+        </w:rPr>
+      </w:pPr>
+      <w:r>
+        <w:rPr>
+          <w:rFonts w:eastAsia="Arial" w:cs="Arial"/>
+        </w:rPr>
+        <w:tab/>
+      </w:r>
+      <w:r>
+        <w:rPr>
+          <w:rFonts w:eastAsia="Arial" w:cs="Arial"/>
+        </w:rPr>
+        <w:tab/>
+        <w:t>/F430/</w:t>
+      </w:r>
+    </w:p>
+    <w:p>
+      <w:pPr>
+        <w:widowControl w:val="0"/>
+        <w:tabs>
+          <w:tab w:val="left" w:pos="709"/>
+        </w:tabs>
+        <w:suppressAutoHyphens/>
+        <w:jc w:val="left"/>
+        <w:rPr>
+          <w:rFonts w:eastAsia="Arial" w:cs="Arial"/>
+        </w:rPr>
+      </w:pPr>
+      <w:r>
+        <w:rPr>
+          <w:rFonts w:eastAsia="Arial" w:cs="Arial"/>
+        </w:rPr>
+        <w:tab/>
+      </w:r>
+      <w:r>
+        <w:rPr>
+          <w:rFonts w:eastAsia="Arial" w:cs="Arial"/>
+        </w:rPr>
+        <w:tab/>
+      </w:r>
+      <w:r>
+        <w:rPr>
+          <w:rFonts w:eastAsia="Arial" w:cs="Arial"/>
+        </w:rPr>
+        <w:tab/>
+      </w:r>
+      <w:r>
+        <w:rPr>
+          <w:rFonts w:eastAsia="Arial" w:cs="Arial"/>
+        </w:rPr>
+        <w:t>Im Spiel soll es möglich sein, ein Spiel pausierendes Menü zu öffnen.</w:t>
+      </w:r>
+    </w:p>
+    <w:p>
+      <w:pPr>
+        <w:widowControl w:val="0"/>
+        <w:tabs>
+          <w:tab w:val="left" w:pos="709"/>
+        </w:tabs>
+        <w:suppressAutoHyphens/>
+        <w:jc w:val="left"/>
+        <w:rPr>
+          <w:rFonts w:eastAsia="Arial" w:cs="Arial"/>
+        </w:rPr>
+      </w:pPr>
+      <w:r>
+        <w:rPr>
+          <w:rFonts w:eastAsia="Arial" w:cs="Arial"/>
+        </w:rPr>
+        <w:tab/>
+      </w:r>
+      <w:r>
+        <w:rPr>
+          <w:rFonts w:eastAsia="Arial" w:cs="Arial"/>
+        </w:rPr>
+        <w:tab/>
+        <w:t>/F440/</w:t>
+      </w:r>
+    </w:p>
+    <w:p>
+      <w:pPr>
+        <w:widowControl w:val="0"/>
+        <w:tabs>
+          <w:tab w:val="left" w:pos="709"/>
+        </w:tabs>
+        <w:suppressAutoHyphens/>
+        <w:ind w:left="2127"/>
+        <w:jc w:val="left"/>
+        <w:rPr>
+          <w:rFonts w:eastAsia="Arial" w:cs="Arial"/>
+        </w:rPr>
+      </w:pPr>
+      <w:r>
+        <w:rPr>
+          <w:rFonts w:eastAsia="Arial" w:cs="Arial"/>
+        </w:rPr>
+        <w:t xml:space="preserve">Nach dem Beenden oder Abbrechen eines Spiels soll eine </w:t>
+      </w:r>
+      <w:r>
+        <w:rPr>
+          <w:rFonts w:eastAsia="Arial" w:cs="Arial"/>
+        </w:rPr>
+        <w:t>Statistik</w:t>
+      </w:r>
+      <w:r>
+        <w:rPr>
+          <w:rFonts w:eastAsia="Arial" w:cs="Arial"/>
+        </w:rPr>
+        <w:t xml:space="preserve"> </w:t>
+      </w:r>
+      <w:r>
+        <w:rPr>
+          <w:rFonts w:eastAsia="Arial" w:cs="Arial"/>
+        </w:rPr>
+        <w:t>angezeigt werden</w:t>
+      </w:r>
+    </w:p>
+    <w:p>
+      <w:r>
+        <w:tab/>
+        <w:t>/F500/ Kampf-System</w:t>
+      </w:r>
+    </w:p>
+    <w:p>
+      <w:pPr>
+        <w:widowControl w:val="0"/>
+        <w:tabs>
+          <w:tab w:val="left" w:pos="709"/>
+        </w:tabs>
+        <w:suppressAutoHyphens/>
+        <w:jc w:val="left"/>
+        <w:rPr>
+          <w:rFonts w:eastAsia="Arial" w:cs="Arial"/>
+        </w:rPr>
+      </w:pPr>
+      <w:r>
+        <w:tab/>
+        <w:t xml:space="preserve">/F600/ </w:t>
+      </w:r>
+      <w:r>
+        <w:rPr>
+          <w:rFonts w:eastAsia="Arial" w:cs="Arial"/>
+        </w:rPr>
+        <w:t>Gegenstände</w:t>
+      </w:r>
+    </w:p>
+    <w:p>
+      <w:pPr>
+        <w:widowControl w:val="0"/>
+        <w:tabs>
+          <w:tab w:val="left" w:pos="709"/>
+        </w:tabs>
+        <w:suppressAutoHyphens/>
+        <w:jc w:val="left"/>
+        <w:rPr>
+          <w:rFonts w:eastAsia="Arial" w:cs="Arial"/>
+        </w:rPr>
+      </w:pPr>
+      <w:r>
+        <w:rPr>
+          <w:rFonts w:eastAsia="Arial" w:cs="Arial"/>
+        </w:rPr>
+        <w:tab/>
+      </w:r>
+      <w:r>
+        <w:rPr>
+          <w:rFonts w:eastAsia="Arial" w:cs="Arial"/>
+        </w:rPr>
+        <w:tab/>
+        <w:t>/F610/</w:t>
+      </w:r>
+    </w:p>
+    <w:p>
+      <w:pPr>
+        <w:widowControl w:val="0"/>
+        <w:tabs>
+          <w:tab w:val="left" w:pos="709"/>
+        </w:tabs>
+        <w:suppressAutoHyphens/>
+        <w:ind w:left="2127"/>
+        <w:jc w:val="left"/>
+        <w:rPr>
+          <w:rFonts w:eastAsia="Arial" w:cs="Arial"/>
+        </w:rPr>
+      </w:pPr>
+      <w:r>
+        <w:rPr>
+          <w:rFonts w:eastAsia="Arial" w:cs="Arial"/>
+        </w:rPr>
+        <w:t>G</w:t>
+      </w:r>
+      <w:r>
+        <w:rPr>
+          <w:rFonts w:eastAsia="Arial" w:cs="Arial"/>
+        </w:rPr>
+        <w:t>egenstände werden in Produktionsgebäuden produziert und in anderen Gelagert.</w:t>
+      </w:r>
+    </w:p>
+    <w:p>
+      <w:pPr>
+        <w:widowControl w:val="0"/>
+        <w:tabs>
+          <w:tab w:val="left" w:pos="709"/>
+        </w:tabs>
+        <w:suppressAutoHyphens/>
+        <w:jc w:val="left"/>
+        <w:rPr>
+          <w:rFonts w:eastAsia="Arial" w:cs="Arial"/>
+        </w:rPr>
+      </w:pPr>
+      <w:r>
+        <w:rPr>
+          <w:rFonts w:eastAsia="Arial" w:cs="Arial"/>
+        </w:rPr>
+        <w:tab/>
+      </w:r>
+      <w:r>
+        <w:rPr>
+          <w:rFonts w:eastAsia="Arial" w:cs="Arial"/>
+        </w:rPr>
+        <w:tab/>
+        <w:t>/F620/</w:t>
+      </w:r>
+    </w:p>
+    <w:p>
+      <w:pPr>
+        <w:widowControl w:val="0"/>
+        <w:tabs>
+          <w:tab w:val="left" w:pos="709"/>
+        </w:tabs>
+        <w:suppressAutoHyphens/>
+        <w:ind w:left="2127"/>
+        <w:jc w:val="left"/>
+        <w:rPr>
+          <w:rFonts w:eastAsia="Arial" w:cs="Arial"/>
+        </w:rPr>
+      </w:pPr>
+      <w:r>
+        <w:rPr>
+          <w:rFonts w:eastAsia="Arial" w:cs="Arial"/>
+        </w:rPr>
+        <w:t>Bestimmte Gegenstände können gefunden werden und müssen in speziellen Gebäuden aktiviert werden.</w:t>
+      </w:r>
+    </w:p>
+    <w:p>
+      <w:pPr>
+        <w:ind w:left="1418"/>
+      </w:pPr>
+      <w:r>
+        <w:tab/>
+      </w:r>
+    </w:p>
+    <w:p>
+      <w:pPr>
+        <w:pStyle w:val="berschrift1"/>
+      </w:pPr>
+      <w:bookmarkStart w:id="12" w:name="_Toc432803766"/>
+      <w:r>
+        <w:lastRenderedPageBreak/>
+        <w:t>Produktdaten</w:t>
+      </w:r>
+      <w:bookmarkEnd w:id="12"/>
+    </w:p>
+    <w:p>
+      <w:pPr>
+        <w:ind w:left="851"/>
+      </w:pPr>
+      <w:r>
+        <w:t>/D10/ Einheiten</w:t>
+      </w:r>
+    </w:p>
+    <w:p>
+      <w:pPr>
+        <w:ind w:left="851"/>
+      </w:pPr>
+      <w:r>
+        <w:t>/D11/</w:t>
+      </w:r>
+    </w:p>
+    <w:p>
+      <w:pPr>
+        <w:widowControl w:val="0"/>
+        <w:tabs>
+          <w:tab w:val="left" w:pos="709"/>
+        </w:tabs>
+        <w:suppressAutoHyphens/>
+        <w:jc w:val="left"/>
+        <w:rPr>
+          <w:rFonts w:eastAsia="Arial" w:cs="Arial"/>
+        </w:rPr>
+      </w:pPr>
+      <w:r>
+        <w:rPr>
+          <w:rFonts w:eastAsia="Arial" w:cs="Arial"/>
+        </w:rPr>
+        <w:tab/>
+      </w:r>
+      <w:r>
+        <w:rPr>
+          <w:rFonts w:eastAsia="Arial" w:cs="Arial"/>
+        </w:rPr>
+        <w:tab/>
+      </w:r>
+      <w:r>
+        <w:rPr>
+          <w:rFonts w:eastAsia="Arial" w:cs="Arial"/>
+        </w:rPr>
+        <w:t xml:space="preserve">Einheiten </w:t>
+      </w:r>
+      <w:r>
+        <w:rPr>
+          <w:rFonts w:eastAsia="Arial" w:cs="Arial"/>
+        </w:rPr>
+        <w:t>besitzen</w:t>
+      </w:r>
+      <w:r>
+        <w:rPr>
+          <w:rFonts w:eastAsia="Arial" w:cs="Arial"/>
+        </w:rPr>
+        <w:t xml:space="preserve"> verschiedene Angriffstypen </w:t>
+      </w:r>
+      <w:bookmarkStart w:id="13" w:name="_GoBack"/>
+      <w:bookmarkEnd w:id="13"/>
+      <w:r>
+        <w:rPr>
+          <w:rFonts w:eastAsia="Arial" w:cs="Arial"/>
+        </w:rPr>
+        <w:t>die wie folgt heißen:</w:t>
       </w:r>
     </w:p>
     <w:p>
@@ -2853,55 +5183,7 @@
         <w:rPr>
           <w:rFonts w:eastAsia="Arial" w:cs="Arial"/>
         </w:rPr>
-        <w:t>Eine Spielstand mittels Namen laden  //Verbesserungswürdig</w:t>
-      </w:r>
-    </w:p>
-    <w:p>
-      <w:pPr>
-        <w:pStyle w:val="Listenabsatz"/>
-        <w:widowControl w:val="0"/>
-        <w:numPr>
-          <w:ilvl w:val="1"/>
-          <w:numId w:val="12"/>
-        </w:numPr>
-        <w:tabs>
-          <w:tab w:val="left" w:pos="709"/>
-        </w:tabs>
-        <w:suppressAutoHyphens/>
-        <w:jc w:val="left"/>
-        <w:rPr>
-          <w:rFonts w:eastAsia="Arial" w:cs="Arial"/>
-        </w:rPr>
-      </w:pPr>
-      <w:r>
-        <w:rPr>
-          <w:rFonts w:eastAsia="Arial" w:cs="Arial"/>
-        </w:rPr>
-        <w:t>Highscore(Wie stellt die sich zusammen)</w:t>
-      </w:r>
-    </w:p>
-    <w:p>
-      <w:pPr>
-        <w:pStyle w:val="Listenabsatz"/>
-        <w:widowControl w:val="0"/>
-        <w:numPr>
-          <w:ilvl w:val="1"/>
-          <w:numId w:val="12"/>
-        </w:numPr>
-        <w:tabs>
-          <w:tab w:val="left" w:pos="709"/>
-        </w:tabs>
-        <w:suppressAutoHyphens/>
-        <w:jc w:val="left"/>
-        <w:rPr>
-          <w:rFonts w:eastAsia="Arial" w:cs="Arial"/>
-        </w:rPr>
-      </w:pPr>
-      <w:r>
-        <w:rPr>
-          <w:rFonts w:eastAsia="Arial" w:cs="Arial"/>
-        </w:rPr>
-        <w:t>Achievements</w:t>
+        <w:t>Stumpf</w:t>
       </w:r>
     </w:p>
     <w:p>
@@ -2925,31 +5207,7 @@
         <w:rPr>
           <w:rFonts w:eastAsia="Arial" w:cs="Arial"/>
         </w:rPr>
-        <w:t>Es soll Erfolge geben, die man beim Spielen erreichen kann</w:t>
-      </w:r>
-    </w:p>
-    <w:p>
-      <w:pPr>
-        <w:pStyle w:val="Listenabsatz"/>
-        <w:widowControl w:val="0"/>
-        <w:numPr>
-          <w:ilvl w:val="1"/>
-          <w:numId w:val="12"/>
-        </w:numPr>
-        <w:tabs>
-          <w:tab w:val="left" w:pos="709"/>
-        </w:tabs>
-        <w:suppressAutoHyphens/>
-        <w:jc w:val="left"/>
-        <w:rPr>
-          <w:rFonts w:eastAsia="Arial" w:cs="Arial"/>
-        </w:rPr>
-      </w:pPr>
-      <w:r>
-        <w:rPr>
-          <w:rFonts w:eastAsia="Arial" w:cs="Arial"/>
-        </w:rPr>
-        <w:t>Einstellungen</w:t>
+        <w:t>Spitz</w:t>
       </w:r>
     </w:p>
     <w:p>
@@ -2973,7 +5231,7 @@
         <w:rPr>
           <w:rFonts w:eastAsia="Arial" w:cs="Arial"/>
         </w:rPr>
-        <w:t>Sound Einstellungen</w:t>
+        <w:t>Klinge</w:t>
       </w:r>
     </w:p>
     <w:p>
@@ -2997,7 +5255,7 @@
         <w:rPr>
           <w:rFonts w:eastAsia="Arial" w:cs="Arial"/>
         </w:rPr>
-        <w:t>Tastenbelegung sollen geändert werden können</w:t>
+        <w:t>Magie</w:t>
       </w:r>
     </w:p>
     <w:p>
@@ -3005,7 +5263,7 @@
         <w:pStyle w:val="Listenabsatz"/>
         <w:widowControl w:val="0"/>
         <w:numPr>
-          <w:ilvl w:val="1"/>
+          <w:ilvl w:val="3"/>
           <w:numId w:val="12"/>
         </w:numPr>
         <w:tabs>
@@ -3021,7 +5279,7 @@
         <w:rPr>
           <w:rFonts w:eastAsia="Arial" w:cs="Arial"/>
         </w:rPr>
-        <w:t>Spiel Beenden</w:t>
+        <w:t>Feuer</w:t>
       </w:r>
     </w:p>
     <w:p>
@@ -3029,7 +5287,7 @@
         <w:pStyle w:val="Listenabsatz"/>
         <w:widowControl w:val="0"/>
         <w:numPr>
-          <w:ilvl w:val="0"/>
+          <w:ilvl w:val="3"/>
           <w:numId w:val="12"/>
         </w:numPr>
         <w:tabs>
@@ -3045,19 +5303,7 @@
         <w:rPr>
           <w:rFonts w:eastAsia="Arial" w:cs="Arial"/>
         </w:rPr>
-        <w:t>Im Spiel</w:t>
-      </w:r>
-      <w:r>
-        <w:rPr>
-          <w:rFonts w:eastAsia="Arial" w:cs="Arial"/>
-        </w:rPr>
-        <w:tab/>
-      </w:r>
-      <w:r>
-        <w:rPr>
-          <w:rFonts w:eastAsia="Arial" w:cs="Arial"/>
-        </w:rPr>
-        <w:tab/>
+        <w:t>Luft</w:t>
       </w:r>
     </w:p>
     <w:p>
@@ -3065,7 +5311,7 @@
         <w:pStyle w:val="Listenabsatz"/>
         <w:widowControl w:val="0"/>
         <w:numPr>
-          <w:ilvl w:val="1"/>
+          <w:ilvl w:val="3"/>
           <w:numId w:val="12"/>
         </w:numPr>
         <w:tabs>
@@ -3081,7 +5327,7 @@
         <w:rPr>
           <w:rFonts w:eastAsia="Arial" w:cs="Arial"/>
         </w:rPr>
-        <w:t>Der Spieler und die KI müssen im Spiel Gebäude errichten, Einheiten erstellen und anderen Einheiten angreifen können.</w:t>
+        <w:t>Wasser</w:t>
       </w:r>
     </w:p>
     <w:p>
@@ -3089,7 +5335,7 @@
         <w:pStyle w:val="Listenabsatz"/>
         <w:widowControl w:val="0"/>
         <w:numPr>
-          <w:ilvl w:val="1"/>
+          <w:ilvl w:val="3"/>
           <w:numId w:val="12"/>
         </w:numPr>
         <w:tabs>
@@ -3105,7 +5351,7 @@
         <w:rPr>
           <w:rFonts w:eastAsia="Arial" w:cs="Arial"/>
         </w:rPr>
-        <w:t>Für das Errichten von Gebäuden und Erstellen von Einheiten werden die Rohstoffe Holz, Stein, Eisen und Gold benötigt.</w:t>
+        <w:t>Erde</w:t>
       </w:r>
     </w:p>
     <w:p>
@@ -3113,7 +5359,7 @@
         <w:pStyle w:val="Listenabsatz"/>
         <w:widowControl w:val="0"/>
         <w:numPr>
-          <w:ilvl w:val="1"/>
+          <w:ilvl w:val="3"/>
           <w:numId w:val="12"/>
         </w:numPr>
         <w:tabs>
@@ -3129,7 +5375,7 @@
         <w:rPr>
           <w:rFonts w:eastAsia="Arial" w:cs="Arial"/>
         </w:rPr>
-        <w:t>Im Spiel soll es möglich sein, ein Spiel pausierendes Menü zu öffnen.</w:t>
+        <w:t>Licht</w:t>
       </w:r>
     </w:p>
     <w:p>
@@ -3137,7 +5383,7 @@
         <w:pStyle w:val="Listenabsatz"/>
         <w:widowControl w:val="0"/>
         <w:numPr>
-          <w:ilvl w:val="1"/>
+          <w:ilvl w:val="3"/>
           <w:numId w:val="12"/>
         </w:numPr>
         <w:tabs>
@@ -3153,17 +5399,12 @@
         <w:rPr>
           <w:rFonts w:eastAsia="Arial" w:cs="Arial"/>
         </w:rPr>
-        <w:t>Nach dem Beenden oder Abbrechen eines Spiels soll eine Statistik(Wie sieht die aus?) angezeigt werden</w:t>
-      </w:r>
-    </w:p>
-    <w:p>
-      <w:pPr>
-        <w:pStyle w:val="Listenabsatz"/>
+        <w:t>Leere</w:t>
+      </w:r>
+    </w:p>
+    <w:p>
+      <w:pPr>
         <w:widowControl w:val="0"/>
-        <w:numPr>
-          <w:ilvl w:val="0"/>
-          <w:numId w:val="12"/>
-        </w:numPr>
         <w:tabs>
           <w:tab w:val="left" w:pos="709"/>
         </w:tabs>
@@ -3177,85 +5418,19 @@
         <w:rPr>
           <w:rFonts w:eastAsia="Arial" w:cs="Arial"/>
         </w:rPr>
-        <w:t>Kampf-System</w:t>
-      </w:r>
-    </w:p>
-    <w:p>
-      <w:pPr>
-        <w:pStyle w:val="Listenabsatz"/>
-        <w:widowControl w:val="0"/>
-        <w:numPr>
-          <w:ilvl w:val="1"/>
-          <w:numId w:val="12"/>
-        </w:numPr>
-        <w:tabs>
-          <w:tab w:val="left" w:pos="709"/>
-        </w:tabs>
-        <w:suppressAutoHyphens/>
-        <w:jc w:val="left"/>
-        <w:rPr>
-          <w:rFonts w:eastAsia="Arial" w:cs="Arial"/>
-        </w:rPr>
-      </w:pPr>
-      <w:r>
-        <w:rPr>
-          <w:rFonts w:eastAsia="Arial" w:cs="Arial"/>
-        </w:rPr>
-        <w:t xml:space="preserve">Einheiten besitzen </w:t>
-      </w:r>
-      <w:r>
-        <w:rPr>
-          <w:rFonts w:eastAsia="Arial" w:cs="Arial"/>
-        </w:rPr>
-        <w:t>sogenannte Strukturpunkte, wenn diese unter 1 fallen stirbt eine Einheit</w:t>
-      </w:r>
-    </w:p>
-    <w:p>
-      <w:pPr>
-        <w:pStyle w:val="Listenabsatz"/>
-        <w:widowControl w:val="0"/>
-        <w:numPr>
-          <w:ilvl w:val="1"/>
-          <w:numId w:val="12"/>
-        </w:numPr>
-        <w:tabs>
-          <w:tab w:val="left" w:pos="709"/>
-        </w:tabs>
-        <w:suppressAutoHyphens/>
-        <w:jc w:val="left"/>
-        <w:rPr>
-          <w:rFonts w:eastAsia="Arial" w:cs="Arial"/>
-        </w:rPr>
-      </w:pPr>
-      <w:r>
-        <w:rPr>
-          <w:rFonts w:eastAsia="Arial" w:cs="Arial"/>
-        </w:rPr>
-        <w:t>Was sind Intervalle von Angriffspunkten???</w:t>
-      </w:r>
-    </w:p>
-    <w:p>
-      <w:pPr>
-        <w:pStyle w:val="Listenabsatz"/>
-        <w:widowControl w:val="0"/>
-        <w:numPr>
-          <w:ilvl w:val="1"/>
-          <w:numId w:val="12"/>
-        </w:numPr>
-        <w:tabs>
-          <w:tab w:val="left" w:pos="709"/>
-        </w:tabs>
-        <w:suppressAutoHyphens/>
-        <w:jc w:val="left"/>
-        <w:rPr>
-          <w:rFonts w:eastAsia="Arial" w:cs="Arial"/>
-        </w:rPr>
-      </w:pPr>
-      <w:r>
-        <w:rPr>
-          <w:rFonts w:eastAsia="Arial" w:cs="Arial"/>
-        </w:rPr>
-        <w:t>Einheiten können verschiedene Angriffstypen besitzen die wie folgt heißen:</w:t>
+        <w:tab/>
+      </w:r>
+      <w:r>
+        <w:rPr>
+          <w:rFonts w:eastAsia="Arial" w:cs="Arial"/>
+        </w:rPr>
+        <w:tab/>
+      </w:r>
+      <w:r>
+        <w:rPr>
+          <w:rFonts w:eastAsia="Arial" w:cs="Arial"/>
+        </w:rPr>
+        <w:t>Einheiten besitzen ebenfalls unterschiedliche Verteidigungstypen die z.B.</w:t>
       </w:r>
     </w:p>
     <w:p>
@@ -3275,12 +5450,14 @@
           <w:rFonts w:eastAsia="Arial" w:cs="Arial"/>
         </w:rPr>
       </w:pPr>
-      <w:r>
-        <w:rPr>
-          <w:rFonts w:eastAsia="Arial" w:cs="Arial"/>
-        </w:rPr>
-        <w:t>Stumpf, Spitz, Klinge</w:t>
-      </w:r>
+      <w:proofErr w:type="spellStart"/>
+      <w:r>
+        <w:rPr>
+          <w:rFonts w:eastAsia="Arial" w:cs="Arial"/>
+        </w:rPr>
+        <w:t>Unverteidigt</w:t>
+      </w:r>
+      <w:proofErr w:type="spellEnd"/>
     </w:p>
     <w:p>
       <w:pPr>
@@ -3303,6 +5480,54 @@
         <w:rPr>
           <w:rFonts w:eastAsia="Arial" w:cs="Arial"/>
         </w:rPr>
+        <w:t>Leicht</w:t>
+      </w:r>
+    </w:p>
+    <w:p>
+      <w:pPr>
+        <w:pStyle w:val="Listenabsatz"/>
+        <w:widowControl w:val="0"/>
+        <w:numPr>
+          <w:ilvl w:val="2"/>
+          <w:numId w:val="12"/>
+        </w:numPr>
+        <w:tabs>
+          <w:tab w:val="left" w:pos="709"/>
+        </w:tabs>
+        <w:suppressAutoHyphens/>
+        <w:jc w:val="left"/>
+        <w:rPr>
+          <w:rFonts w:eastAsia="Arial" w:cs="Arial"/>
+        </w:rPr>
+      </w:pPr>
+      <w:r>
+        <w:rPr>
+          <w:rFonts w:eastAsia="Arial" w:cs="Arial"/>
+        </w:rPr>
+        <w:t>Schwer</w:t>
+      </w:r>
+    </w:p>
+    <w:p>
+      <w:pPr>
+        <w:pStyle w:val="Listenabsatz"/>
+        <w:widowControl w:val="0"/>
+        <w:numPr>
+          <w:ilvl w:val="2"/>
+          <w:numId w:val="12"/>
+        </w:numPr>
+        <w:tabs>
+          <w:tab w:val="left" w:pos="709"/>
+        </w:tabs>
+        <w:suppressAutoHyphens/>
+        <w:jc w:val="left"/>
+        <w:rPr>
+          <w:rFonts w:eastAsia="Arial" w:cs="Arial"/>
+        </w:rPr>
+      </w:pPr>
+      <w:r>
+        <w:rPr>
+          <w:rFonts w:eastAsia="Arial" w:cs="Arial"/>
+        </w:rPr>
         <w:t>Magie</w:t>
       </w:r>
     </w:p>
@@ -3327,97 +5552,7 @@
         <w:rPr>
           <w:rFonts w:eastAsia="Arial" w:cs="Arial"/>
         </w:rPr>
-        <w:t>Feuer, Luft, Wasser, Erde, Licht, Leere</w:t>
-      </w:r>
-    </w:p>
-    <w:p>
-      <w:pPr>
-        <w:pStyle w:val="Listenabsatz"/>
-        <w:widowControl w:val="0"/>
-        <w:numPr>
-          <w:ilvl w:val="1"/>
-          <w:numId w:val="12"/>
-        </w:numPr>
-        <w:tabs>
-          <w:tab w:val="left" w:pos="709"/>
-        </w:tabs>
-        <w:suppressAutoHyphens/>
-        <w:jc w:val="left"/>
-        <w:rPr>
-          <w:rFonts w:eastAsia="Arial" w:cs="Arial"/>
-        </w:rPr>
-      </w:pPr>
-      <w:r>
-        <w:rPr>
-          <w:rFonts w:eastAsia="Arial" w:cs="Arial"/>
-        </w:rPr>
-        <w:t>Einheiten besitzen ebenfalls unterschiedliche Verteidigungstypen die z.B.</w:t>
-      </w:r>
-    </w:p>
-    <w:p>
-      <w:pPr>
-        <w:pStyle w:val="Listenabsatz"/>
-        <w:widowControl w:val="0"/>
-        <w:numPr>
-          <w:ilvl w:val="2"/>
-          <w:numId w:val="12"/>
-        </w:numPr>
-        <w:tabs>
-          <w:tab w:val="left" w:pos="709"/>
-        </w:tabs>
-        <w:suppressAutoHyphens/>
-        <w:jc w:val="left"/>
-        <w:rPr>
-          <w:rFonts w:eastAsia="Arial" w:cs="Arial"/>
-        </w:rPr>
-      </w:pPr>
-      <w:r>
-        <w:rPr>
-          <w:rFonts w:eastAsia="Arial" w:cs="Arial"/>
-        </w:rPr>
-        <w:t xml:space="preserve">Unverteidigt, </w:t>
-      </w:r>
-      <w:r>
-        <w:rPr>
-          <w:rFonts w:eastAsia="Arial" w:cs="Arial"/>
-        </w:rPr>
-        <w:t>Leicht</w:t>
-      </w:r>
-      <w:r>
-        <w:rPr>
-          <w:rFonts w:eastAsia="Arial" w:cs="Arial"/>
-        </w:rPr>
-        <w:t xml:space="preserve">, </w:t>
-      </w:r>
-      <w:r>
-        <w:rPr>
-          <w:rFonts w:eastAsia="Arial" w:cs="Arial"/>
-        </w:rPr>
-        <w:t>Schwer</w:t>
-      </w:r>
-    </w:p>
-    <w:p>
-      <w:pPr>
-        <w:pStyle w:val="Listenabsatz"/>
-        <w:widowControl w:val="0"/>
-        <w:numPr>
-          <w:ilvl w:val="2"/>
-          <w:numId w:val="12"/>
-        </w:numPr>
-        <w:tabs>
-          <w:tab w:val="left" w:pos="709"/>
-        </w:tabs>
-        <w:suppressAutoHyphens/>
-        <w:jc w:val="left"/>
-        <w:rPr>
-          <w:rFonts w:eastAsia="Arial" w:cs="Arial"/>
-        </w:rPr>
-      </w:pPr>
-      <w:r>
-        <w:rPr>
-          <w:rFonts w:eastAsia="Arial" w:cs="Arial"/>
-        </w:rPr>
-        <w:t>Magie</w:t>
+        <w:t>Feuer</w:t>
       </w:r>
     </w:p>
     <w:p>
@@ -3441,7 +5576,7 @@
         <w:rPr>
           <w:rFonts w:eastAsia="Arial" w:cs="Arial"/>
         </w:rPr>
-        <w:t>Feuer, Luft, Wasser, Erde, Licht, Leere</w:t>
+        <w:t>Luft</w:t>
       </w:r>
     </w:p>
     <w:p>
@@ -3449,7 +5584,7 @@
         <w:pStyle w:val="Listenabsatz"/>
         <w:widowControl w:val="0"/>
         <w:numPr>
-          <w:ilvl w:val="1"/>
+          <w:ilvl w:val="3"/>
           <w:numId w:val="12"/>
         </w:numPr>
         <w:tabs>
@@ -3465,7 +5600,7 @@
         <w:rPr>
           <w:rFonts w:eastAsia="Arial" w:cs="Arial"/>
         </w:rPr>
-        <w:t>Entsprechend zum Angriffs- und Verteidigungstyp haben die Einheiten einen Wert den deren Angriff bzw. deren Verteidigung wiederspiegelt</w:t>
+        <w:t>Wasser</w:t>
       </w:r>
     </w:p>
     <w:p>
@@ -3473,7 +5608,7 @@
         <w:pStyle w:val="Listenabsatz"/>
         <w:widowControl w:val="0"/>
         <w:numPr>
-          <w:ilvl w:val="0"/>
+          <w:ilvl w:val="3"/>
           <w:numId w:val="12"/>
         </w:numPr>
         <w:tabs>
@@ -3489,7 +5624,7 @@
         <w:rPr>
           <w:rFonts w:eastAsia="Arial" w:cs="Arial"/>
         </w:rPr>
-        <w:t>Das laden eines Szenarios oder eines Spielstandes soll aus einer Datei erfolgen, die ein entsprechend selbst entwickelt Format besitzt</w:t>
+        <w:t>Erde</w:t>
       </w:r>
     </w:p>
     <w:p>
@@ -3497,7 +5632,7 @@
         <w:pStyle w:val="Listenabsatz"/>
         <w:widowControl w:val="0"/>
         <w:numPr>
-          <w:ilvl w:val="0"/>
+          <w:ilvl w:val="3"/>
           <w:numId w:val="12"/>
         </w:numPr>
         <w:tabs>
@@ -3513,8 +5648,7 @@
         <w:rPr>
           <w:rFonts w:eastAsia="Arial" w:cs="Arial"/>
         </w:rPr>
-        <w:lastRenderedPageBreak/>
-        <w:t>Highscores und Achievements sollen jeweils in einem eigenen Format abgespeichert werden</w:t>
+        <w:t>Licht</w:t>
       </w:r>
     </w:p>
     <w:p>
@@ -3522,7 +5656,7 @@
         <w:pStyle w:val="Listenabsatz"/>
         <w:widowControl w:val="0"/>
         <w:numPr>
-          <w:ilvl w:val="0"/>
+          <w:ilvl w:val="3"/>
           <w:numId w:val="12"/>
         </w:numPr>
         <w:tabs>
@@ -3538,320 +5672,188 @@
         <w:rPr>
           <w:rFonts w:eastAsia="Arial" w:cs="Arial"/>
         </w:rPr>
-        <w:t>Einstellungen vom Spieler sollen in einer CSV (Comma-separated values) Datei abgespeichert werden</w:t>
-      </w:r>
+        <w:t>Leere</w:t>
+      </w:r>
+    </w:p>
+    <w:p>
+      <w:pPr>
+        <w:ind w:left="851"/>
+      </w:pPr>
+    </w:p>
+    <w:p>
+      <w:pPr>
+        <w:pStyle w:val="berschrift1"/>
+      </w:pPr>
+      <w:bookmarkStart w:id="14" w:name="_Toc432803767"/>
+      <w:r>
+        <w:t>Produktleistungen</w:t>
+      </w:r>
+      <w:bookmarkEnd w:id="14"/>
+    </w:p>
+    <w:p>
+      <w:pPr>
+        <w:widowControl w:val="0"/>
+        <w:tabs>
+          <w:tab w:val="left" w:pos="709"/>
+        </w:tabs>
+        <w:suppressAutoHyphens/>
+        <w:rPr>
+          <w:rFonts w:eastAsia="Arial" w:cs="Arial"/>
+        </w:rPr>
+      </w:pPr>
+    </w:p>
+    <w:p>
+      <w:pPr>
+        <w:pStyle w:val="berschrift1"/>
+      </w:pPr>
+      <w:bookmarkStart w:id="15" w:name="_Toc432803768"/>
+      <w:r>
+        <w:t>Qualitätsanforderungen</w:t>
+      </w:r>
+      <w:bookmarkEnd w:id="15"/>
+    </w:p>
+    <w:p>
+      <w:pPr>
+        <w:ind w:left="851"/>
+      </w:pPr>
+      <w:r>
+        <w:t>Das RTS-Game soll den Anforderungen eines Echtzeit Spiels erfüllen.</w:t>
+      </w:r>
+    </w:p>
+    <w:p>
+      <w:pPr>
+        <w:ind w:left="851"/>
+      </w:pPr>
+      <w:r>
+        <w:t xml:space="preserve">Entsprechend müssen Befehle die der Spieler ausführt mit keiner Verzögerung </w:t>
+      </w:r>
+      <w:r>
+        <w:t>stattfinden</w:t>
+      </w:r>
+      <w:r>
+        <w:t>.</w:t>
+      </w:r>
+    </w:p>
+    <w:p>
+      <w:pPr>
+        <w:ind w:left="851"/>
+      </w:pPr>
+    </w:p>
+    <w:p>
+      <w:pPr>
+        <w:ind w:left="851"/>
+      </w:pPr>
+      <w:r>
+        <w:t>Weitere Spielmoden sollten mit weni</w:t>
+      </w:r>
+      <w:r>
+        <w:t>g Aufwand implementierbar sein.</w:t>
+      </w:r>
+    </w:p>
+    <w:p>
+      <w:pPr>
+        <w:ind w:left="851"/>
+      </w:pPr>
+    </w:p>
+    <w:p>
+      <w:pPr>
+        <w:ind w:left="851"/>
+      </w:pPr>
+      <w:r>
+        <w:t>Fähigkeiten von Einheiten sollen mit wenig Aufwand implementierbar sein.</w:t>
+      </w:r>
+    </w:p>
+    <w:p>
+      <w:pPr>
+        <w:widowControl w:val="0"/>
+        <w:tabs>
+          <w:tab w:val="left" w:pos="709"/>
+        </w:tabs>
+        <w:suppressAutoHyphens/>
+        <w:rPr>
+          <w:rFonts w:eastAsia="Arial" w:cs="Arial"/>
+        </w:rPr>
+      </w:pPr>
+    </w:p>
+    <w:p>
+      <w:pPr>
+        <w:pStyle w:val="berschrift1"/>
+      </w:pPr>
+      <w:bookmarkStart w:id="16" w:name="_Toc432803769"/>
+      <w:r>
+        <w:t>Bedienoberflächen</w:t>
+      </w:r>
+      <w:bookmarkEnd w:id="16"/>
+    </w:p>
+    <w:p>
+      <w:pPr>
+        <w:widowControl w:val="0"/>
+        <w:tabs>
+          <w:tab w:val="left" w:pos="709"/>
+        </w:tabs>
+        <w:suppressAutoHyphens/>
+        <w:rPr>
+          <w:rFonts w:eastAsia="Arial" w:cs="Arial"/>
+        </w:rPr>
+      </w:pPr>
+    </w:p>
+    <w:p>
+      <w:pPr>
+        <w:pStyle w:val="berschrift1"/>
+      </w:pPr>
+      <w:bookmarkStart w:id="17" w:name="_Toc432803770"/>
+      <w:r>
+        <w:t>Nichtfunktionale Anforderungen</w:t>
+      </w:r>
+      <w:bookmarkEnd w:id="17"/>
     </w:p>
     <w:p/>
     <w:p>
       <w:pPr>
+        <w:pStyle w:val="berschrift1"/>
+      </w:pPr>
+      <w:bookmarkStart w:id="18" w:name="_Toc432803771"/>
+      <w:r>
+        <w:t xml:space="preserve">Technische </w:t>
+      </w:r>
+      <w:r>
+        <w:t>Produktumgebung</w:t>
+      </w:r>
+      <w:bookmarkEnd w:id="18"/>
+    </w:p>
+    <w:p>
+      <w:pPr>
         <w:pStyle w:val="berschrift2"/>
       </w:pPr>
-      <w:bookmarkStart w:id="5" w:name="_Toc432803758"/>
-      <w:r>
-        <w:t>Wunschkriterien</w:t>
-      </w:r>
-      <w:bookmarkEnd w:id="5"/>
+      <w:bookmarkStart w:id="19" w:name="_Toc432803772"/>
+      <w:r>
+        <w:t>Software</w:t>
+      </w:r>
+      <w:bookmarkEnd w:id="19"/>
+    </w:p>
+    <w:p>
+      <w:pPr>
+        <w:ind w:left="709"/>
+      </w:pPr>
+    </w:p>
+    <w:p>
+      <w:pPr>
+        <w:pStyle w:val="berschrift2"/>
+      </w:pPr>
+      <w:bookmarkStart w:id="20" w:name="_Toc432803773"/>
+      <w:r>
+        <w:lastRenderedPageBreak/>
+        <w:t>Hardware</w:t>
+      </w:r>
+      <w:bookmarkEnd w:id="20"/>
     </w:p>
     <w:p/>
     <w:p>
       <w:pPr>
         <w:pStyle w:val="berschrift2"/>
       </w:pPr>
-      <w:bookmarkStart w:id="6" w:name="_Toc432803759"/>
-      <w:r>
-        <w:t>Abgrenzungskriterien</w:t>
-      </w:r>
-      <w:bookmarkEnd w:id="6"/>
-    </w:p>
-    <w:p/>
-    <w:p>
-      <w:pPr>
-        <w:pStyle w:val="berschrift1"/>
-      </w:pPr>
-      <w:bookmarkStart w:id="7" w:name="_Toc432803760"/>
-      <w:r>
-        <w:t>Produkteinsatz</w:t>
-      </w:r>
-      <w:bookmarkEnd w:id="7"/>
-    </w:p>
-    <w:p>
-      <w:pPr>
-        <w:pStyle w:val="berschrift2"/>
-      </w:pPr>
-      <w:bookmarkStart w:id="8" w:name="_Toc432803761"/>
-      <w:r>
-        <w:t>Anwendungsbereiche</w:t>
-      </w:r>
-      <w:bookmarkEnd w:id="8"/>
-    </w:p>
-    <w:p>
-      <w:pPr>
-        <w:ind w:left="851"/>
-      </w:pPr>
-      <w:r>
-        <w:t xml:space="preserve">Das Produkt wird nur im privaten Bereich ein Nutzen finden. </w:t>
-      </w:r>
-    </w:p>
-    <w:p>
-      <w:pPr>
-        <w:pStyle w:val="berschrift2"/>
-      </w:pPr>
-      <w:bookmarkStart w:id="9" w:name="_Toc432803762"/>
-      <w:r>
-        <w:t>Zielgruppen</w:t>
-      </w:r>
-      <w:bookmarkEnd w:id="9"/>
-    </w:p>
-    <w:p>
-      <w:pPr>
-        <w:ind w:left="851"/>
-      </w:pPr>
-      <w:r>
-        <w:t>Menschen/Spieler ab 12 Jahren.</w:t>
-      </w:r>
-    </w:p>
-    <w:p>
-      <w:pPr>
-        <w:pStyle w:val="berschrift2"/>
-      </w:pPr>
-      <w:bookmarkStart w:id="10" w:name="_Toc432803763"/>
-      <w:r>
-        <w:t>Betriebsbedingungen</w:t>
-      </w:r>
-      <w:bookmarkEnd w:id="10"/>
-    </w:p>
-    <w:p>
-      <w:pPr>
-        <w:ind w:left="851"/>
-      </w:pPr>
-      <w:r>
-        <w:t>Eine Windows Betriebssystem ab XP oder ein Linux Betriebssystem mit einer installierten Java Version.</w:t>
-      </w:r>
-    </w:p>
-    <w:p>
-      <w:pPr>
-        <w:pStyle w:val="berschrift1"/>
-      </w:pPr>
-      <w:bookmarkStart w:id="11" w:name="_Toc432803764"/>
-      <w:r>
-        <w:t>Produktübersicht</w:t>
-      </w:r>
-      <w:bookmarkEnd w:id="11"/>
-    </w:p>
-    <w:p>
-      <w:pPr>
-        <w:widowControl w:val="0"/>
-        <w:tabs>
-          <w:tab w:val="left" w:pos="709"/>
-        </w:tabs>
-        <w:suppressAutoHyphens/>
-        <w:rPr>
-          <w:rFonts w:eastAsia="Arial" w:cs="Arial"/>
-        </w:rPr>
-      </w:pPr>
-    </w:p>
-    <w:p>
-      <w:pPr>
-        <w:pStyle w:val="berschrift1"/>
-      </w:pPr>
-      <w:bookmarkStart w:id="12" w:name="_Toc432803765"/>
-      <w:r>
-        <w:t>Produktfunktionen</w:t>
-      </w:r>
-      <w:bookmarkEnd w:id="12"/>
-    </w:p>
-    <w:p>
-      <w:pPr>
-        <w:widowControl w:val="0"/>
-        <w:tabs>
-          <w:tab w:val="left" w:pos="709"/>
-        </w:tabs>
-        <w:suppressAutoHyphens/>
-        <w:rPr>
-          <w:rFonts w:eastAsia="Arial" w:cs="Arial"/>
-        </w:rPr>
-      </w:pPr>
-    </w:p>
-    <w:p>
-      <w:pPr>
-        <w:pStyle w:val="berschrift1"/>
-      </w:pPr>
-      <w:bookmarkStart w:id="13" w:name="_Toc432803766"/>
-      <w:r>
-        <w:t>Produktdaten</w:t>
-      </w:r>
-      <w:bookmarkEnd w:id="13"/>
-    </w:p>
-    <w:p>
-      <w:pPr>
-        <w:widowControl w:val="0"/>
-        <w:tabs>
-          <w:tab w:val="left" w:pos="709"/>
-        </w:tabs>
-        <w:suppressAutoHyphens/>
-        <w:rPr>
-          <w:rFonts w:eastAsia="Arial" w:cs="Arial"/>
-        </w:rPr>
-      </w:pPr>
-    </w:p>
-    <w:p>
-      <w:pPr>
-        <w:pStyle w:val="berschrift1"/>
-      </w:pPr>
-      <w:bookmarkStart w:id="14" w:name="_Toc432803767"/>
-      <w:r>
-        <w:t>Produktleistungen</w:t>
-      </w:r>
-      <w:bookmarkEnd w:id="14"/>
-    </w:p>
-    <w:p>
-      <w:pPr>
-        <w:widowControl w:val="0"/>
-        <w:tabs>
-          <w:tab w:val="left" w:pos="709"/>
-        </w:tabs>
-        <w:suppressAutoHyphens/>
-        <w:rPr>
-          <w:rFonts w:eastAsia="Arial" w:cs="Arial"/>
-        </w:rPr>
-      </w:pPr>
-    </w:p>
-    <w:p>
-      <w:pPr>
-        <w:pStyle w:val="berschrift1"/>
-      </w:pPr>
-      <w:bookmarkStart w:id="15" w:name="_Toc432803768"/>
-      <w:r>
-        <w:t>Qualitätsanforderungen</w:t>
-      </w:r>
-      <w:bookmarkEnd w:id="15"/>
-    </w:p>
-    <w:p>
-      <w:pPr>
-        <w:ind w:left="851"/>
-      </w:pPr>
-      <w:r>
-        <w:t>Das RTS-Game soll den Anforderungen eines Echtzeit Spiels erfüllen.</w:t>
-      </w:r>
-    </w:p>
-    <w:p>
-      <w:pPr>
-        <w:ind w:left="851"/>
-      </w:pPr>
-      <w:r>
-        <w:t xml:space="preserve">Entsprechend müssen Befehle die der Spieler ausführt mit keiner Verzögerung </w:t>
-      </w:r>
-      <w:r>
-        <w:t>stattfinden</w:t>
-      </w:r>
-      <w:r>
-        <w:t>.</w:t>
-      </w:r>
-    </w:p>
-    <w:p>
-      <w:pPr>
-        <w:ind w:left="851"/>
-      </w:pPr>
-    </w:p>
-    <w:p>
-      <w:pPr>
-        <w:ind w:left="851"/>
-      </w:pPr>
-      <w:r>
-        <w:t>Weitere Spielmoden sollten mit wenig Aufwand implementier bar sein,</w:t>
-      </w:r>
-    </w:p>
-    <w:p>
-      <w:pPr>
-        <w:widowControl w:val="0"/>
-        <w:tabs>
-          <w:tab w:val="left" w:pos="709"/>
-        </w:tabs>
-        <w:suppressAutoHyphens/>
-        <w:rPr>
-          <w:rFonts w:eastAsia="Arial" w:cs="Arial"/>
-        </w:rPr>
-      </w:pPr>
-    </w:p>
-    <w:p>
-      <w:pPr>
-        <w:pStyle w:val="berschrift1"/>
-      </w:pPr>
-      <w:bookmarkStart w:id="16" w:name="_Toc432803769"/>
-      <w:r>
-        <w:t>Bedienoberflächen</w:t>
-      </w:r>
-      <w:bookmarkEnd w:id="16"/>
-    </w:p>
-    <w:p>
-      <w:pPr>
-        <w:widowControl w:val="0"/>
-        <w:tabs>
-          <w:tab w:val="left" w:pos="709"/>
-        </w:tabs>
-        <w:suppressAutoHyphens/>
-        <w:rPr>
-          <w:rFonts w:eastAsia="Arial" w:cs="Arial"/>
-        </w:rPr>
-      </w:pPr>
-    </w:p>
-    <w:p>
-      <w:pPr>
-        <w:pStyle w:val="berschrift1"/>
-      </w:pPr>
-      <w:bookmarkStart w:id="17" w:name="_Toc432803770"/>
-      <w:r>
-        <w:t>Nichtfunktionale Anforderungen</w:t>
-      </w:r>
-      <w:bookmarkEnd w:id="17"/>
-    </w:p>
-    <w:p/>
-    <w:p>
-      <w:pPr>
-        <w:pStyle w:val="berschrift1"/>
-      </w:pPr>
-      <w:bookmarkStart w:id="18" w:name="_Toc432803771"/>
-      <w:r>
-        <w:t xml:space="preserve">Technische </w:t>
-      </w:r>
-      <w:r>
-        <w:t>Produktumgebung</w:t>
-      </w:r>
-      <w:bookmarkEnd w:id="18"/>
-    </w:p>
-    <w:p>
-      <w:pPr>
-        <w:pStyle w:val="berschrift2"/>
-      </w:pPr>
-      <w:bookmarkStart w:id="19" w:name="_Toc432803772"/>
-      <w:r>
-        <w:t>Software</w:t>
-      </w:r>
-      <w:bookmarkEnd w:id="19"/>
-    </w:p>
-    <w:p>
-      <w:pPr>
-        <w:ind w:left="709"/>
-      </w:pPr>
-    </w:p>
-    <w:p>
-      <w:pPr>
-        <w:pStyle w:val="berschrift2"/>
-      </w:pPr>
-      <w:bookmarkStart w:id="20" w:name="_Toc432803773"/>
-      <w:r>
-        <w:t>Hardware</w:t>
-      </w:r>
-      <w:bookmarkEnd w:id="20"/>
-    </w:p>
-    <w:p/>
-    <w:p>
-      <w:pPr>
-        <w:pStyle w:val="berschrift2"/>
-      </w:pPr>
       <w:bookmarkStart w:id="21" w:name="_Toc432803774"/>
       <w:r>
-        <w:lastRenderedPageBreak/>
         <w:t>Orgware</w:t>
       </w:r>
       <w:bookmarkEnd w:id="21"/>
@@ -3994,6 +5996,9 @@
         <w:tab w:val="center" w:pos="5387"/>
         <w:tab w:val="right" w:pos="9639"/>
       </w:tabs>
+      <w:rPr>
+        <w:sz w:val="16"/>
+      </w:rPr>
     </w:pPr>
     <w:r>
       <w:rPr>
@@ -4036,7 +6041,7 @@
         <w:noProof/>
         <w:sz w:val="16"/>
       </w:rPr>
-      <w:t>1</w:t>
+      <w:t>2</w:t>
     </w:r>
     <w:r>
       <w:rPr>
@@ -4054,7 +6059,7 @@
       <w:rPr>
         <w:sz w:val="16"/>
       </w:rPr>
-      <w:t>2</w:t>
+      <w:t>3</w:t>
     </w:r>
     <w:r>
       <w:rPr>
@@ -4171,7 +6176,7 @@
         <w:noProof/>
         <w:sz w:val="16"/>
       </w:rPr>
-      <w:t>17.10.2015</w:t>
+      <w:t>18.10.2015</w:t>
     </w:r>
     <w:r>
       <w:rPr>
@@ -4319,7 +6324,7 @@
         <w:noProof/>
         <w:sz w:val="16"/>
       </w:rPr>
-      <w:t>17.10.2015</w:t>
+      <w:t>18.10.2015</w:t>
     </w:r>
     <w:r>
       <w:rPr>
@@ -5573,6 +7578,119 @@
     </w:lvl>
   </w:abstractNum>
   <w:abstractNum w:abstractNumId="10" w15:restartNumberingAfterBreak="0">
+    <w:nsid w:val="739D29D8"/>
+    <w:multiLevelType w:val="hybridMultilevel"/>
+    <w:tmpl w:val="0268B606"/>
+    <w:lvl w:ilvl="0" w:tplc="04070001">
+      <w:start w:val="1"/>
+      <w:numFmt w:val="bullet"/>
+      <w:lvlText w:val=""/>
+      <w:lvlJc w:val="left"/>
+      <w:pPr>
+        <w:ind w:left="1778" w:hanging="360"/>
+      </w:pPr>
+      <w:rPr>
+        <w:rFonts w:ascii="Symbol" w:hAnsi="Symbol" w:hint="default"/>
+      </w:rPr>
+    </w:lvl>
+    <w:lvl w:ilvl="1" w:tplc="04070003" w:tentative="1">
+      <w:start w:val="1"/>
+      <w:numFmt w:val="bullet"/>
+      <w:lvlText w:val="o"/>
+      <w:lvlJc w:val="left"/>
+      <w:pPr>
+        <w:ind w:left="2498" w:hanging="360"/>
+      </w:pPr>
+      <w:rPr>
+        <w:rFonts w:ascii="Courier New" w:hAnsi="Courier New" w:cs="Courier New" w:hint="default"/>
+      </w:rPr>
+    </w:lvl>
+    <w:lvl w:ilvl="2" w:tplc="04070005" w:tentative="1">
+      <w:start w:val="1"/>
+      <w:numFmt w:val="bullet"/>
+      <w:lvlText w:val=""/>
+      <w:lvlJc w:val="left"/>
+      <w:pPr>
+        <w:ind w:left="3218" w:hanging="360"/>
+      </w:pPr>
+      <w:rPr>
+        <w:rFonts w:ascii="Wingdings" w:hAnsi="Wingdings" w:hint="default"/>
+      </w:rPr>
+    </w:lvl>
+    <w:lvl w:ilvl="3" w:tplc="04070001" w:tentative="1">
+      <w:start w:val="1"/>
+      <w:numFmt w:val="bullet"/>
+      <w:lvlText w:val=""/>
+      <w:lvlJc w:val="left"/>
+      <w:pPr>
+        <w:ind w:left="3938" w:hanging="360"/>
+      </w:pPr>
+      <w:rPr>
+        <w:rFonts w:ascii="Symbol" w:hAnsi="Symbol" w:hint="default"/>
+      </w:rPr>
+    </w:lvl>
+    <w:lvl w:ilvl="4" w:tplc="04070003" w:tentative="1">
+      <w:start w:val="1"/>
+      <w:numFmt w:val="bullet"/>
+      <w:lvlText w:val="o"/>
+      <w:lvlJc w:val="left"/>
+      <w:pPr>
+        <w:ind w:left="4658" w:hanging="360"/>
+      </w:pPr>
+      <w:rPr>
+        <w:rFonts w:ascii="Courier New" w:hAnsi="Courier New" w:cs="Courier New" w:hint="default"/>
+      </w:rPr>
+    </w:lvl>
+    <w:lvl w:ilvl="5" w:tplc="04070005" w:tentative="1">
+      <w:start w:val="1"/>
+      <w:numFmt w:val="bullet"/>
+      <w:lvlText w:val=""/>
+      <w:lvlJc w:val="left"/>
+      <w:pPr>
+        <w:ind w:left="5378" w:hanging="360"/>
+      </w:pPr>
+      <w:rPr>
+        <w:rFonts w:ascii="Wingdings" w:hAnsi="Wingdings" w:hint="default"/>
+      </w:rPr>
+    </w:lvl>
+    <w:lvl w:ilvl="6" w:tplc="04070001" w:tentative="1">
+      <w:start w:val="1"/>
+      <w:numFmt w:val="bullet"/>
+      <w:lvlText w:val=""/>
+      <w:lvlJc w:val="left"/>
+      <w:pPr>
+        <w:ind w:left="6098" w:hanging="360"/>
+      </w:pPr>
+      <w:rPr>
+        <w:rFonts w:ascii="Symbol" w:hAnsi="Symbol" w:hint="default"/>
+      </w:rPr>
+    </w:lvl>
+    <w:lvl w:ilvl="7" w:tplc="04070003" w:tentative="1">
+      <w:start w:val="1"/>
+      <w:numFmt w:val="bullet"/>
+      <w:lvlText w:val="o"/>
+      <w:lvlJc w:val="left"/>
+      <w:pPr>
+        <w:ind w:left="6818" w:hanging="360"/>
+      </w:pPr>
+      <w:rPr>
+        <w:rFonts w:ascii="Courier New" w:hAnsi="Courier New" w:cs="Courier New" w:hint="default"/>
+      </w:rPr>
+    </w:lvl>
+    <w:lvl w:ilvl="8" w:tplc="04070005" w:tentative="1">
+      <w:start w:val="1"/>
+      <w:numFmt w:val="bullet"/>
+      <w:lvlText w:val=""/>
+      <w:lvlJc w:val="left"/>
+      <w:pPr>
+        <w:ind w:left="7538" w:hanging="360"/>
+      </w:pPr>
+      <w:rPr>
+        <w:rFonts w:ascii="Wingdings" w:hAnsi="Wingdings" w:hint="default"/>
+      </w:rPr>
+    </w:lvl>
+  </w:abstractNum>
+  <w:abstractNum w:abstractNumId="11" w15:restartNumberingAfterBreak="0">
     <w:nsid w:val="7A7B13A6"/>
     <w:multiLevelType w:val="multilevel"/>
     <w:tmpl w:val="F09644A8"/>
@@ -5715,7 +7833,7 @@
       </w:rPr>
     </w:lvl>
   </w:abstractNum>
-  <w:abstractNum w:abstractNumId="11" w15:restartNumberingAfterBreak="0">
+  <w:abstractNum w:abstractNumId="12" w15:restartNumberingAfterBreak="0">
     <w:nsid w:val="7EEC7D6D"/>
     <w:multiLevelType w:val="multilevel"/>
     <w:tmpl w:val="8A4CE6FE"/>
@@ -5838,7 +7956,7 @@
     <w:abstractNumId w:val="3"/>
   </w:num>
   <w:num w:numId="3">
-    <w:abstractNumId w:val="11"/>
+    <w:abstractNumId w:val="12"/>
   </w:num>
   <w:num w:numId="4">
     <w:abstractNumId w:val="0"/>
@@ -5856,7 +7974,7 @@
     <w:abstractNumId w:val="6"/>
   </w:num>
   <w:num w:numId="9">
-    <w:abstractNumId w:val="10"/>
+    <w:abstractNumId w:val="11"/>
   </w:num>
   <w:num w:numId="10">
     <w:abstractNumId w:val="4"/>
@@ -5866,6 +7984,9 @@
   </w:num>
   <w:num w:numId="12">
     <w:abstractNumId w:val="7"/>
+  </w:num>
+  <w:num w:numId="13">
+    <w:abstractNumId w:val="10"/>
   </w:num>
   <w:numIdMacAtCleanup w:val="10"/>
 </w:numbering>
@@ -7013,7 +9134,7 @@
 </file>
 
 <file path=customXml/itemProps2.xml><?xml version="1.0" encoding="utf-8"?>
-<ds:datastoreItem xmlns:ds="http://schemas.openxmlformats.org/officeDocument/2006/customXml" ds:itemID="{9C353612-A9D3-470C-AD96-58BE1155ECC1}">
+<ds:datastoreItem xmlns:ds="http://schemas.openxmlformats.org/officeDocument/2006/customXml" ds:itemID="{167ED445-F419-421E-9CA9-5C98F70D976A}">
   <ds:schemaRefs>
     <ds:schemaRef ds:uri="http://schemas.openxmlformats.org/officeDocument/2006/bibliography"/>
   </ds:schemaRefs>

</xml_diff>

<commit_message>
noch ein paar aenderungen am Pflichtenheft
</commit_message>
<xml_diff>
--- a/docs/Pflichtenheft.docx
+++ b/docs/Pflichtenheft.docx
@@ -1,6 +1,6 @@
 
 <file path=word/document.xml><?xml version="1.0" encoding="utf-8"?>
-<w:document xmlns:wpc="http://schemas.microsoft.com/office/word/2010/wordprocessingCanvas" xmlns:mc="http://schemas.openxmlformats.org/markup-compatibility/2006" xmlns:o="urn:schemas-microsoft-com:office:office" xmlns:r="http://schemas.openxmlformats.org/officeDocument/2006/relationships" xmlns:m="http://schemas.openxmlformats.org/officeDocument/2006/math" xmlns:v="urn:schemas-microsoft-com:vml" xmlns:wp14="http://schemas.microsoft.com/office/word/2010/wordprocessingDrawing" xmlns:wp="http://schemas.openxmlformats.org/drawingml/2006/wordprocessingDrawing" xmlns:w10="urn:schemas-microsoft-com:office:word" xmlns:w="http://schemas.openxmlformats.org/wordprocessingml/2006/main" xmlns:w14="http://schemas.microsoft.com/office/word/2010/wordml" xmlns:w15="http://schemas.microsoft.com/office/word/2012/wordml" xmlns:wpg="http://schemas.microsoft.com/office/word/2010/wordprocessingGroup" xmlns:wpi="http://schemas.microsoft.com/office/word/2010/wordprocessingInk" xmlns:wne="http://schemas.microsoft.com/office/word/2006/wordml" xmlns:wps="http://schemas.microsoft.com/office/word/2010/wordprocessingShape" mc:Ignorable="w14 w15 wp14">
+<w:document xmlns:wpc="http://schemas.microsoft.com/office/word/2010/wordprocessingCanvas" xmlns:mc="http://schemas.openxmlformats.org/markup-compatibility/2006" xmlns:o="urn:schemas-microsoft-com:office:office" xmlns:r="http://schemas.openxmlformats.org/officeDocument/2006/relationships" xmlns:m="http://schemas.openxmlformats.org/officeDocument/2006/math" xmlns:v="urn:schemas-microsoft-com:vml" xmlns:wp14="http://schemas.microsoft.com/office/word/2010/wordprocessingDrawing" xmlns:wp="http://schemas.openxmlformats.org/drawingml/2006/wordprocessingDrawing" xmlns:w10="urn:schemas-microsoft-com:office:word" xmlns:w="http://schemas.openxmlformats.org/wordprocessingml/2006/main" xmlns:w14="http://schemas.microsoft.com/office/word/2010/wordml" xmlns:wpg="http://schemas.microsoft.com/office/word/2010/wordprocessingGroup" xmlns:wpi="http://schemas.microsoft.com/office/word/2010/wordprocessingInk" xmlns:wne="http://schemas.microsoft.com/office/word/2006/wordml" xmlns:wps="http://schemas.microsoft.com/office/word/2010/wordprocessingShape" mc:Ignorable="w14 wp14">
   <w:body>
     <w:p>
       <w:pPr>
@@ -2557,16 +2557,8 @@
         <w:rPr>
           <w:rFonts w:eastAsia="Arial" w:cs="Arial"/>
         </w:rPr>
-        <w:t xml:space="preserve"> gegen einer oder mehreren </w:t>
-      </w:r>
-      <w:proofErr w:type="spellStart"/>
-      <w:r>
-        <w:rPr>
-          <w:rFonts w:eastAsia="Arial" w:cs="Arial"/>
-        </w:rPr>
-        <w:t>KI’s</w:t>
-      </w:r>
-      <w:proofErr w:type="spellEnd"/>
+        <w:t xml:space="preserve"> gegen einer oder mehreren KI’s</w:t>
+      </w:r>
       <w:r>
         <w:rPr>
           <w:rFonts w:eastAsia="Arial" w:cs="Arial"/>
@@ -2687,15 +2679,7 @@
         <w:t xml:space="preserve">mit weiteren Spezifikation auswählen und starten. </w:t>
       </w:r>
       <w:r>
-        <w:t xml:space="preserve">Der Benutzer kein ein Spiel mittels einen Namen laden, um an einem gespeicherten Punkt wieder weiterzuspielen. Im menüpunkt Achievements kann der Benutzer seine bisherigen erlangten Erfolge ansehen. In den </w:t>
-      </w:r>
-      <w:proofErr w:type="spellStart"/>
-      <w:r>
-        <w:t>Highscores</w:t>
-      </w:r>
-      <w:proofErr w:type="spellEnd"/>
-      <w:r>
-        <w:t xml:space="preserve"> kann man die Statistik der Top 5 Spiele sehen. Bei den Einstellungen soll man Soundeinstellungen und Tastenbelegungen ändern können. </w:t>
+        <w:t xml:space="preserve">Der Benutzer kein ein Spiel mittels einen Namen laden, um an einem gespeicherten Punkt wieder weiterzuspielen. Im menüpunkt Achievements kann der Benutzer seine bisherigen erlangten Erfolge ansehen. In den Highscores kann man die Statistik der Top 5 Spiele sehen. Bei den Einstellungen soll man Soundeinstellungen und Tastenbelegungen ändern können. </w:t>
       </w:r>
     </w:p>
     <w:p>
@@ -2724,7 +2708,14 @@
       </w:r>
       <w:bookmarkEnd w:id="5"/>
     </w:p>
-    <w:p/>
+    <w:p>
+      <w:pPr>
+        <w:ind w:left="851"/>
+      </w:pPr>
+      <w:r>
+        <w:t>Das Spiel soll keine 3D Models verwenden.</w:t>
+      </w:r>
+    </w:p>
     <w:p>
       <w:pPr>
         <w:pStyle w:val="berschrift1"/>
@@ -2806,10 +2797,17 @@
           <w:tab w:val="left" w:pos="709"/>
         </w:tabs>
         <w:suppressAutoHyphens/>
-        <w:rPr>
-          <w:rFonts w:eastAsia="Arial" w:cs="Arial"/>
-        </w:rPr>
-      </w:pPr>
+        <w:ind w:left="851"/>
+        <w:rPr>
+          <w:rFonts w:eastAsia="Arial" w:cs="Arial"/>
+        </w:rPr>
+      </w:pPr>
+      <w:r>
+        <w:rPr>
+          <w:rFonts w:eastAsia="Arial" w:cs="Arial"/>
+        </w:rPr>
+        <w:t>(Hier kommt ein Use-case Diagramm hin)</w:t>
+      </w:r>
     </w:p>
     <w:p>
       <w:pPr>
@@ -3034,35 +3032,7 @@
           <w:rFonts w:eastAsia="Arial" w:cs="Arial"/>
         </w:rPr>
         <w:lastRenderedPageBreak/>
-        <w:t xml:space="preserve">King </w:t>
-      </w:r>
-      <w:proofErr w:type="spellStart"/>
-      <w:r>
-        <w:rPr>
-          <w:rFonts w:eastAsia="Arial" w:cs="Arial"/>
-        </w:rPr>
-        <w:t>of</w:t>
-      </w:r>
-      <w:proofErr w:type="spellEnd"/>
-      <w:r>
-        <w:rPr>
-          <w:rFonts w:eastAsia="Arial" w:cs="Arial"/>
-        </w:rPr>
-        <w:t xml:space="preserve"> </w:t>
-      </w:r>
-      <w:proofErr w:type="spellStart"/>
-      <w:r>
-        <w:rPr>
-          <w:rFonts w:eastAsia="Arial" w:cs="Arial"/>
-        </w:rPr>
-        <w:t>the</w:t>
-      </w:r>
-      <w:proofErr w:type="spellEnd"/>
-      <w:r>
-        <w:rPr>
-          <w:rFonts w:eastAsia="Arial" w:cs="Arial"/>
-        </w:rPr>
-        <w:t xml:space="preserve"> Hill ()</w:t>
+        <w:t>King of the Hill ()</w:t>
       </w:r>
     </w:p>
     <w:p>
@@ -3847,21 +3817,7 @@
         <w:rPr>
           <w:rFonts w:eastAsia="Arial" w:cs="Arial"/>
         </w:rPr>
-        <w:t xml:space="preserve">Bestimmte Gebäude </w:t>
-      </w:r>
-      <w:proofErr w:type="gramStart"/>
-      <w:r>
-        <w:rPr>
-          <w:rFonts w:eastAsia="Arial" w:cs="Arial"/>
-        </w:rPr>
-        <w:t>können</w:t>
-      </w:r>
-      <w:proofErr w:type="gramEnd"/>
-      <w:r>
-        <w:rPr>
-          <w:rFonts w:eastAsia="Arial" w:cs="Arial"/>
-        </w:rPr>
-        <w:t xml:space="preserve"> ebenfalls an einem Kampf teilnehmen z.B. ein Turm.</w:t>
+        <w:t>Bestimmte Gebäude können ebenfalls an einem Kampf teilnehmen z.B. ein Turm.</w:t>
       </w:r>
     </w:p>
     <w:p>
@@ -4463,11 +4419,6 @@
           <w:rFonts w:eastAsia="Arial" w:cs="Arial"/>
         </w:rPr>
         <w:tab/>
-      </w:r>
-      <w:r>
-        <w:rPr>
-          <w:rFonts w:eastAsia="Arial" w:cs="Arial"/>
-        </w:rPr>
         <w:t>Zusammenhang zwischen den Angriffs- und Verteidigungstypen:</w:t>
       </w:r>
     </w:p>
@@ -4517,23 +4468,7 @@
           <w:rFonts w:ascii="DejaVuSans" w:eastAsia="Times New Roman" w:hAnsi="DejaVuSans" w:cs="DejaVuSans"/>
           <w:szCs w:val="24"/>
         </w:rPr>
-        <w:t xml:space="preserve">Spitz ist wirkungsvoller gegen </w:t>
-      </w:r>
-      <w:proofErr w:type="spellStart"/>
-      <w:r>
-        <w:rPr>
-          <w:rFonts w:ascii="DejaVuSans" w:eastAsia="Times New Roman" w:hAnsi="DejaVuSans" w:cs="DejaVuSans"/>
-          <w:szCs w:val="24"/>
-        </w:rPr>
-        <w:t>Unverteidigt</w:t>
-      </w:r>
-      <w:proofErr w:type="spellEnd"/>
-      <w:r>
-        <w:rPr>
-          <w:rFonts w:ascii="DejaVuSans" w:eastAsia="Times New Roman" w:hAnsi="DejaVuSans" w:cs="DejaVuSans"/>
-          <w:szCs w:val="24"/>
-        </w:rPr>
-        <w:t xml:space="preserve"> und Magisch,</w:t>
+        <w:t>Spitz ist wirkungsvoller gegen Unverteidigt und Magisch,</w:t>
       </w:r>
       <w:r>
         <w:rPr>
@@ -4593,23 +4528,7 @@
           <w:rFonts w:ascii="DejaVuSans" w:eastAsia="Times New Roman" w:hAnsi="DejaVuSans" w:cs="DejaVuSans"/>
           <w:szCs w:val="24"/>
         </w:rPr>
-        <w:t xml:space="preserve">rkungsvoller gegen </w:t>
-      </w:r>
-      <w:proofErr w:type="spellStart"/>
-      <w:r>
-        <w:rPr>
-          <w:rFonts w:ascii="DejaVuSans" w:eastAsia="Times New Roman" w:hAnsi="DejaVuSans" w:cs="DejaVuSans"/>
-          <w:szCs w:val="24"/>
-        </w:rPr>
-        <w:t>Unverteidigt</w:t>
-      </w:r>
-      <w:proofErr w:type="spellEnd"/>
-      <w:r>
-        <w:rPr>
-          <w:rFonts w:ascii="DejaVuSans" w:eastAsia="Times New Roman" w:hAnsi="DejaVuSans" w:cs="DejaVuSans"/>
-          <w:szCs w:val="24"/>
-        </w:rPr>
-        <w:t xml:space="preserve"> und Leicht aber</w:t>
+        <w:t>rkungsvoller gegen Unverteidigt und Leicht aber</w:t>
       </w:r>
       <w:r>
         <w:rPr>
@@ -4669,23 +4588,7 @@
           <w:rFonts w:ascii="DejaVuSans" w:eastAsia="Times New Roman" w:hAnsi="DejaVuSans" w:cs="DejaVuSans"/>
           <w:szCs w:val="24"/>
         </w:rPr>
-        <w:t xml:space="preserve">gegen </w:t>
-      </w:r>
-      <w:proofErr w:type="spellStart"/>
-      <w:r>
-        <w:rPr>
-          <w:rFonts w:ascii="DejaVuSans" w:eastAsia="Times New Roman" w:hAnsi="DejaVuSans" w:cs="DejaVuSans"/>
-          <w:szCs w:val="24"/>
-        </w:rPr>
-        <w:t>Unverteidigt</w:t>
-      </w:r>
-      <w:proofErr w:type="spellEnd"/>
-      <w:r>
-        <w:rPr>
-          <w:rFonts w:ascii="DejaVuSans" w:eastAsia="Times New Roman" w:hAnsi="DejaVuSans" w:cs="DejaVuSans"/>
-          <w:szCs w:val="24"/>
-        </w:rPr>
-        <w:t xml:space="preserve"> weniger wirkungsvoll</w:t>
+        <w:t>gegen Unverteidigt weniger wirkungsvoll</w:t>
       </w:r>
     </w:p>
     <w:p>
@@ -5403,14 +5306,12 @@
           <w:rFonts w:eastAsia="Arial" w:cs="Arial"/>
         </w:rPr>
       </w:pPr>
-      <w:proofErr w:type="spellStart"/>
       <w:r>
         <w:rPr>
           <w:rFonts w:eastAsia="Arial" w:cs="Arial"/>
         </w:rPr>
         <w:t>Unverteidigt</w:t>
       </w:r>
-      <w:proofErr w:type="spellEnd"/>
     </w:p>
     <w:p>
       <w:pPr>
@@ -5629,6 +5530,158 @@
       </w:r>
     </w:p>
     <w:p>
+      <w:r>
+        <w:rPr>
+          <w:rFonts w:eastAsia="Arial" w:cs="Arial"/>
+        </w:rPr>
+        <w:tab/>
+      </w:r>
+      <w:r>
+        <w:t>/D2</w:t>
+      </w:r>
+      <w:r>
+        <w:t xml:space="preserve">0/ </w:t>
+      </w:r>
+    </w:p>
+    <w:p>
+      <w:pPr>
+        <w:ind w:left="1418" w:firstLine="7"/>
+      </w:pPr>
+      <w:r>
+        <w:t xml:space="preserve">Das Speichern von Maps/Spielstaenden erfolgt durch das folgende </w:t>
+      </w:r>
+      <w:r>
+        <w:t>S</w:t>
+      </w:r>
+      <w:r>
+        <w:t>chema:</w:t>
+      </w:r>
+    </w:p>
+    <w:p>
+      <w:r>
+        <w:tab/>
+      </w:r>
+      <w:r>
+        <w:tab/>
+      </w:r>
+      <w:r>
+        <w:tab/>
+        <w:t xml:space="preserve">- </w:t>
+      </w:r>
+      <w:r>
+        <w:t>Eine Zeile faengt mit einem Bezeichner an (z.B. dem Klassenamen)</w:t>
+      </w:r>
+    </w:p>
+    <w:p>
+      <w:r>
+        <w:tab/>
+      </w:r>
+      <w:r>
+        <w:tab/>
+      </w:r>
+      <w:r>
+        <w:tab/>
+      </w:r>
+      <w:r>
+        <w:t>-</w:t>
+      </w:r>
+      <w:r>
+        <w:t xml:space="preserve"> </w:t>
+      </w:r>
+      <w:r>
+        <w:t>gefolgt von einem „@“</w:t>
+      </w:r>
+      <w:r>
+        <w:t xml:space="preserve"> Z</w:t>
+      </w:r>
+      <w:r>
+        <w:t>eichen</w:t>
+      </w:r>
+    </w:p>
+    <w:p>
+      <w:pPr>
+        <w:ind w:left="2127"/>
+      </w:pPr>
+      <w:r>
+        <w:t>-</w:t>
+      </w:r>
+      <w:r>
+        <w:t xml:space="preserve"> </w:t>
+      </w:r>
+      <w:r>
+        <w:t xml:space="preserve">gefolgt von einer Zeichenkette, die von der jeweiligen Klassen selbst </w:t>
+      </w:r>
+      <w:r>
+        <w:t xml:space="preserve"> ausgewertet </w:t>
+      </w:r>
+      <w:r>
+        <w:t>werden soll.</w:t>
+      </w:r>
+    </w:p>
+    <w:p>
+      <w:pPr>
+        <w:ind w:left="2127"/>
+      </w:pPr>
+    </w:p>
+    <w:p>
+      <w:pPr>
+        <w:ind w:left="2127"/>
+      </w:pPr>
+      <w:r>
+        <w:t>- Durch eine V</w:t>
+      </w:r>
+      <w:r>
+        <w:t xml:space="preserve">ielzahl von Zeilen lassen sich somit alle notwendigen </w:t>
+      </w:r>
+      <w:r>
+        <w:t>I</w:t>
+      </w:r>
+      <w:r>
+        <w:t>nformationen abbilden.</w:t>
+      </w:r>
+    </w:p>
+    <w:p>
+      <w:pPr>
+        <w:ind w:left="2127"/>
+      </w:pPr>
+    </w:p>
+    <w:p>
+      <w:pPr>
+        <w:ind w:left="2127"/>
+      </w:pPr>
+      <w:r>
+        <w:t>- Zum A</w:t>
+      </w:r>
+      <w:r>
+        <w:t>bspeichern soll die Zeile von der jeweiligen Klasse selbst erzeugt werden.</w:t>
+      </w:r>
+    </w:p>
+    <w:p>
+      <w:pPr>
+        <w:ind w:firstLine="709"/>
+      </w:pPr>
+      <w:r>
+        <w:t>/D3</w:t>
+      </w:r>
+      <w:r>
+        <w:t>0/</w:t>
+      </w:r>
+    </w:p>
+    <w:p>
+      <w:pPr>
+        <w:ind w:left="1418"/>
+      </w:pPr>
+      <w:r>
+        <w:t>Die Highscores/Arc</w:t>
+      </w:r>
+      <w:r>
+        <w:t>hievments werden nach dem in D20</w:t>
+      </w:r>
+      <w:r>
+        <w:t xml:space="preserve"> erklaerten vorgehens gespeichert werden.</w:t>
+      </w:r>
+    </w:p>
+    <w:p>
       <w:pPr>
         <w:widowControl w:val="0"/>
         <w:tabs>
@@ -5644,12 +5697,14 @@
         <w:rPr>
           <w:rFonts w:eastAsia="Arial" w:cs="Arial"/>
         </w:rPr>
-        <w:tab/>
-        <w:t>/D20/</w:t>
-      </w:r>
-    </w:p>
-    <w:p>
-      <w:pPr>
+        <w:lastRenderedPageBreak/>
+        <w:tab/>
+        <w:t>/D40/</w:t>
+      </w:r>
+    </w:p>
+    <w:p>
+      <w:pPr>
+        <w:pStyle w:val="Listenabsatz"/>
         <w:widowControl w:val="0"/>
         <w:tabs>
           <w:tab w:val="left" w:pos="709"/>
@@ -5665,7 +5720,7 @@
         <w:rPr>
           <w:rFonts w:eastAsia="Arial" w:cs="Arial"/>
         </w:rPr>
-        <w:t>Das laden eines Szenarios oder eines Spielstandes soll aus einer Datei erfolgen, die ein entsprechend selbst entwickelt Format besitzt</w:t>
+        <w:t>Einstellungen vom Spieler sollen in einer CSV (Comma-separated values) Datei abgespeichert werden</w:t>
       </w:r>
     </w:p>
     <w:p>
@@ -5680,12 +5735,31 @@
           <w:rFonts w:eastAsia="Arial" w:cs="Arial"/>
         </w:rPr>
       </w:pPr>
-      <w:r>
-        <w:rPr>
-          <w:rFonts w:eastAsia="Arial" w:cs="Arial"/>
-        </w:rPr>
-        <w:tab/>
-        <w:t>/D30/</w:t>
+    </w:p>
+    <w:p>
+      <w:pPr>
+        <w:ind w:left="851"/>
+      </w:pPr>
+    </w:p>
+    <w:p>
+      <w:pPr>
+        <w:pStyle w:val="berschrift1"/>
+      </w:pPr>
+      <w:bookmarkStart w:id="13" w:name="_Toc432803767"/>
+      <w:r>
+        <w:t>Produktleistunge</w:t>
+      </w:r>
+      <w:bookmarkEnd w:id="13"/>
+      <w:r>
+        <w:t>n</w:t>
+      </w:r>
+    </w:p>
+    <w:p>
+      <w:pPr>
+        <w:ind w:left="851"/>
+      </w:pPr>
+      <w:r>
+        <w:t>/L10/</w:t>
       </w:r>
     </w:p>
     <w:p>
@@ -5696,45 +5770,26 @@
           <w:tab w:val="left" w:pos="709"/>
         </w:tabs>
         <w:suppressAutoHyphens/>
-        <w:ind w:left="1418"/>
+        <w:ind w:left="851"/>
         <w:jc w:val="left"/>
         <w:rPr>
           <w:rFonts w:eastAsia="Arial" w:cs="Arial"/>
         </w:rPr>
       </w:pPr>
-      <w:proofErr w:type="spellStart"/>
-      <w:r>
-        <w:rPr>
-          <w:rFonts w:eastAsia="Arial" w:cs="Arial"/>
-        </w:rPr>
-        <w:t>Highscores</w:t>
-      </w:r>
-      <w:proofErr w:type="spellEnd"/>
-      <w:r>
-        <w:rPr>
-          <w:rFonts w:eastAsia="Arial" w:cs="Arial"/>
-        </w:rPr>
-        <w:t xml:space="preserve"> und Achievements sollen jeweils in einem eigenen Format abgespeichert werden</w:t>
-      </w:r>
-    </w:p>
-    <w:p>
-      <w:pPr>
-        <w:widowControl w:val="0"/>
-        <w:tabs>
-          <w:tab w:val="left" w:pos="709"/>
-        </w:tabs>
-        <w:suppressAutoHyphens/>
-        <w:jc w:val="left"/>
-        <w:rPr>
-          <w:rFonts w:eastAsia="Arial" w:cs="Arial"/>
-        </w:rPr>
-      </w:pPr>
-      <w:r>
-        <w:rPr>
-          <w:rFonts w:eastAsia="Arial" w:cs="Arial"/>
-        </w:rPr>
-        <w:tab/>
-        <w:t>/D40/</w:t>
+      <w:r>
+        <w:tab/>
+      </w:r>
+      <w:r>
+        <w:rPr>
+          <w:rFonts w:eastAsia="Arial" w:cs="Arial"/>
+        </w:rPr>
+        <w:t>Alle Grafiken sollen in einem Fantasy-Setting umgesetzt werden.</w:t>
+      </w:r>
+      <w:r>
+        <w:rPr>
+          <w:rFonts w:eastAsia="Arial" w:cs="Arial"/>
+        </w:rPr>
+        <w:t xml:space="preserve"> Zudem </w:t>
       </w:r>
     </w:p>
     <w:p>
@@ -5745,7 +5800,7 @@
           <w:tab w:val="left" w:pos="709"/>
         </w:tabs>
         <w:suppressAutoHyphens/>
-        <w:ind w:left="1418"/>
+        <w:ind w:left="851"/>
         <w:jc w:val="left"/>
         <w:rPr>
           <w:rFonts w:eastAsia="Arial" w:cs="Arial"/>
@@ -5755,35 +5810,74 @@
         <w:rPr>
           <w:rFonts w:eastAsia="Arial" w:cs="Arial"/>
         </w:rPr>
-        <w:t>Einstellungen vom Spieler sollen in einer CSV (</w:t>
-      </w:r>
-      <w:proofErr w:type="spellStart"/>
-      <w:r>
-        <w:rPr>
-          <w:rFonts w:eastAsia="Arial" w:cs="Arial"/>
-        </w:rPr>
-        <w:t>Comma-separated</w:t>
-      </w:r>
-      <w:proofErr w:type="spellEnd"/>
-      <w:r>
-        <w:rPr>
-          <w:rFonts w:eastAsia="Arial" w:cs="Arial"/>
-        </w:rPr>
-        <w:t xml:space="preserve"> </w:t>
-      </w:r>
-      <w:proofErr w:type="spellStart"/>
-      <w:r>
-        <w:rPr>
-          <w:rFonts w:eastAsia="Arial" w:cs="Arial"/>
-        </w:rPr>
-        <w:t>values</w:t>
-      </w:r>
-      <w:proofErr w:type="spellEnd"/>
-      <w:r>
-        <w:rPr>
-          <w:rFonts w:eastAsia="Arial" w:cs="Arial"/>
-        </w:rPr>
-        <w:t>) Datei abgespeichert werden</w:t>
+        <w:tab/>
+        <w:t xml:space="preserve">sollte das Spiel fluessig laufen. </w:t>
+      </w:r>
+    </w:p>
+    <w:p>
+      <w:pPr>
+        <w:ind w:left="851"/>
+      </w:pPr>
+    </w:p>
+    <w:p>
+      <w:pPr>
+        <w:pStyle w:val="berschrift1"/>
+      </w:pPr>
+      <w:bookmarkStart w:id="14" w:name="_Toc432803768"/>
+      <w:r>
+        <w:t>Qualitätsanforderungen</w:t>
+      </w:r>
+      <w:bookmarkEnd w:id="14"/>
+    </w:p>
+    <w:p>
+      <w:pPr>
+        <w:ind w:left="851"/>
+      </w:pPr>
+      <w:r>
+        <w:t>Das RTS-Game soll den Anforderungen eines Echtzeit Spiels erfüllen.</w:t>
+      </w:r>
+    </w:p>
+    <w:p>
+      <w:pPr>
+        <w:ind w:left="851"/>
+      </w:pPr>
+      <w:r>
+        <w:t xml:space="preserve">Entsprechend müssen Befehle die der Spieler ausführt mit keiner Verzögerung </w:t>
+      </w:r>
+      <w:r>
+        <w:t>stattfinden</w:t>
+      </w:r>
+      <w:r>
+        <w:t>.</w:t>
+      </w:r>
+    </w:p>
+    <w:p>
+      <w:pPr>
+        <w:ind w:left="851"/>
+      </w:pPr>
+    </w:p>
+    <w:p>
+      <w:pPr>
+        <w:ind w:left="851"/>
+      </w:pPr>
+      <w:r>
+        <w:t>Weitere Spielmoden sollten mit weni</w:t>
+      </w:r>
+      <w:r>
+        <w:t>g Aufwand implementierbar sein.</w:t>
+      </w:r>
+    </w:p>
+    <w:p>
+      <w:pPr>
+        <w:ind w:left="851"/>
+      </w:pPr>
+    </w:p>
+    <w:p>
+      <w:pPr>
+        <w:ind w:left="851"/>
+      </w:pPr>
+      <w:r>
+        <w:t>Fähigkeiten von Einheiten sollen mit wenig Aufwand implementierbar sein.</w:t>
       </w:r>
     </w:p>
     <w:p>
@@ -5793,162 +5887,39 @@
           <w:tab w:val="left" w:pos="709"/>
         </w:tabs>
         <w:suppressAutoHyphens/>
-        <w:jc w:val="left"/>
-        <w:rPr>
-          <w:rFonts w:eastAsia="Arial" w:cs="Arial"/>
-        </w:rPr>
-      </w:pPr>
-    </w:p>
-    <w:p>
-      <w:pPr>
+        <w:rPr>
+          <w:rFonts w:eastAsia="Arial" w:cs="Arial"/>
+        </w:rPr>
+      </w:pPr>
+    </w:p>
+    <w:p>
+      <w:pPr>
+        <w:pStyle w:val="berschrift1"/>
+      </w:pPr>
+      <w:bookmarkStart w:id="15" w:name="_Toc432803769"/>
+      <w:r>
+        <w:t>Bedienoberflächen</w:t>
+      </w:r>
+      <w:bookmarkEnd w:id="15"/>
+    </w:p>
+    <w:p>
+      <w:pPr>
+        <w:widowControl w:val="0"/>
+        <w:tabs>
+          <w:tab w:val="left" w:pos="709"/>
+        </w:tabs>
+        <w:suppressAutoHyphens/>
         <w:ind w:left="851"/>
-      </w:pPr>
-    </w:p>
-    <w:p>
-      <w:pPr>
-        <w:pStyle w:val="berschrift1"/>
-      </w:pPr>
-      <w:bookmarkStart w:id="13" w:name="_Toc432803767"/>
-      <w:r>
-        <w:t>Produktleistunge</w:t>
-      </w:r>
-      <w:bookmarkEnd w:id="13"/>
-      <w:r>
-        <w:t>n</w:t>
-      </w:r>
-    </w:p>
-    <w:p>
-      <w:pPr>
-        <w:ind w:left="851"/>
-      </w:pPr>
-      <w:r>
-        <w:t>/L10/</w:t>
-      </w:r>
-    </w:p>
-    <w:p>
-      <w:pPr>
-        <w:pStyle w:val="Listenabsatz"/>
-        <w:widowControl w:val="0"/>
-        <w:tabs>
-          <w:tab w:val="left" w:pos="709"/>
-        </w:tabs>
-        <w:suppressAutoHyphens/>
-        <w:ind w:left="1069"/>
-        <w:jc w:val="left"/>
-        <w:rPr>
-          <w:rFonts w:eastAsia="Arial" w:cs="Arial"/>
-        </w:rPr>
-      </w:pPr>
-      <w:r>
-        <w:tab/>
-      </w:r>
-      <w:r>
-        <w:rPr>
-          <w:rFonts w:eastAsia="Arial" w:cs="Arial"/>
-        </w:rPr>
-        <w:t>Alle Grafiken sollen in einem Fantasy-Setting umgesetzt werden.</w:t>
-      </w:r>
-    </w:p>
-    <w:p>
-      <w:pPr>
-        <w:ind w:left="851"/>
-      </w:pPr>
-    </w:p>
-    <w:p>
-      <w:pPr>
-        <w:pStyle w:val="berschrift1"/>
-      </w:pPr>
-      <w:bookmarkStart w:id="14" w:name="_Toc432803768"/>
-      <w:r>
-        <w:lastRenderedPageBreak/>
-        <w:t>Qualitätsanforderungen</w:t>
-      </w:r>
-      <w:bookmarkEnd w:id="14"/>
-    </w:p>
-    <w:p>
-      <w:pPr>
-        <w:ind w:left="851"/>
-      </w:pPr>
-      <w:r>
-        <w:t>Das RTS-Game soll den Anforderungen eines Echtzeit Spiels erfüllen.</w:t>
-      </w:r>
-    </w:p>
-    <w:p>
-      <w:pPr>
-        <w:ind w:left="851"/>
-      </w:pPr>
-      <w:r>
-        <w:t xml:space="preserve">Entsprechend müssen Befehle die der Spieler ausführt mit keiner Verzögerung </w:t>
-      </w:r>
-      <w:r>
-        <w:t>stattfinden</w:t>
-      </w:r>
-      <w:r>
-        <w:t>.</w:t>
-      </w:r>
-    </w:p>
-    <w:p>
-      <w:pPr>
-        <w:ind w:left="851"/>
-      </w:pPr>
-    </w:p>
-    <w:p>
-      <w:pPr>
-        <w:ind w:left="851"/>
-      </w:pPr>
-      <w:r>
-        <w:t>Weitere Spielmoden sollten mit weni</w:t>
-      </w:r>
-      <w:r>
-        <w:t>g Aufwand implementierbar sein.</w:t>
-      </w:r>
-    </w:p>
-    <w:p>
-      <w:pPr>
-        <w:ind w:left="851"/>
-      </w:pPr>
-    </w:p>
-    <w:p>
-      <w:pPr>
-        <w:ind w:left="851"/>
-      </w:pPr>
-      <w:r>
-        <w:t>Fähigkeiten von Einheiten sollen mit wenig Aufwand implementierbar sein.</w:t>
-      </w:r>
-    </w:p>
-    <w:p>
-      <w:pPr>
-        <w:widowControl w:val="0"/>
-        <w:tabs>
-          <w:tab w:val="left" w:pos="709"/>
-        </w:tabs>
-        <w:suppressAutoHyphens/>
-        <w:rPr>
-          <w:rFonts w:eastAsia="Arial" w:cs="Arial"/>
-        </w:rPr>
-      </w:pPr>
-    </w:p>
-    <w:p>
-      <w:pPr>
-        <w:pStyle w:val="berschrift1"/>
-      </w:pPr>
-      <w:bookmarkStart w:id="15" w:name="_Toc432803769"/>
-      <w:r>
-        <w:t>Bedienoberflächen</w:t>
-      </w:r>
-      <w:bookmarkEnd w:id="15"/>
-    </w:p>
-    <w:p>
-      <w:pPr>
-        <w:widowControl w:val="0"/>
-        <w:tabs>
-          <w:tab w:val="left" w:pos="709"/>
-        </w:tabs>
-        <w:suppressAutoHyphens/>
-        <w:rPr>
-          <w:rFonts w:eastAsia="Arial" w:cs="Arial"/>
-        </w:rPr>
-      </w:pPr>
+        <w:rPr>
+          <w:rFonts w:eastAsia="Arial" w:cs="Arial"/>
+        </w:rPr>
+      </w:pPr>
+      <w:r>
+        <w:rPr>
+          <w:rFonts w:eastAsia="Arial" w:cs="Arial"/>
+        </w:rPr>
+        <w:t>Mittels einer GUI findet die Kommunikation zwischen dem User und dem Spiel statt.</w:t>
+      </w:r>
     </w:p>
     <w:p>
       <w:pPr>
@@ -6041,50 +6012,45 @@
       <w:pPr>
         <w:ind w:left="851"/>
       </w:pPr>
-      <w:proofErr w:type="spellStart"/>
-      <w:r>
-        <w:t>Eclipse</w:t>
-      </w:r>
-      <w:proofErr w:type="spellEnd"/>
-      <w:r>
-        <w:t xml:space="preserve"> als integrierte Entwicklungsumgebung</w:t>
+      <w:r>
+        <w:t>Eclipse als integrierte Entwicklungsumgebung</w:t>
       </w:r>
     </w:p>
     <w:p>
       <w:pPr>
         <w:ind w:left="851"/>
       </w:pPr>
-      <w:proofErr w:type="spellStart"/>
-      <w:r>
-        <w:t>Git</w:t>
-      </w:r>
-      <w:proofErr w:type="spellEnd"/>
-      <w:r>
-        <w:t xml:space="preserve"> als Ver</w:t>
-      </w:r>
-      <w:bookmarkStart w:id="23" w:name="_GoBack"/>
+      <w:r>
+        <w:t>Git als Versionsverwaltung</w:t>
+      </w:r>
+    </w:p>
+    <w:p>
+      <w:pPr>
+        <w:pStyle w:val="berschrift2"/>
+      </w:pPr>
+      <w:bookmarkStart w:id="23" w:name="_Toc432803777"/>
+      <w:r>
+        <w:t>Hardware</w:t>
+      </w:r>
       <w:bookmarkEnd w:id="23"/>
-      <w:r>
-        <w:t>sionsverwaltung</w:t>
-      </w:r>
     </w:p>
     <w:p>
       <w:pPr>
         <w:pStyle w:val="berschrift2"/>
       </w:pPr>
-      <w:bookmarkStart w:id="24" w:name="_Toc432803777"/>
-      <w:r>
-        <w:t>Hardware</w:t>
+      <w:bookmarkStart w:id="24" w:name="_Toc432803778"/>
+      <w:r>
+        <w:t>Orgware</w:t>
       </w:r>
       <w:bookmarkEnd w:id="24"/>
     </w:p>
     <w:p>
       <w:pPr>
-        <w:pStyle w:val="berschrift2"/>
-      </w:pPr>
-      <w:bookmarkStart w:id="25" w:name="_Toc432803778"/>
-      <w:r>
-        <w:t>Orgware</w:t>
+        <w:pStyle w:val="berschrift1"/>
+      </w:pPr>
+      <w:bookmarkStart w:id="25" w:name="_Toc432803779"/>
+      <w:r>
+        <w:t>Entwicklungsschnittstellen</w:t>
       </w:r>
       <w:bookmarkEnd w:id="25"/>
     </w:p>
@@ -6092,9 +6058,9 @@
       <w:pPr>
         <w:pStyle w:val="berschrift1"/>
       </w:pPr>
-      <w:bookmarkStart w:id="26" w:name="_Toc432803779"/>
-      <w:r>
-        <w:t>Entwicklungsschnittstellen</w:t>
+      <w:bookmarkStart w:id="26" w:name="_Toc432803780"/>
+      <w:r>
+        <w:t>Gliederung in Teilprodukte</w:t>
       </w:r>
       <w:bookmarkEnd w:id="26"/>
     </w:p>
@@ -6102,24 +6068,17 @@
       <w:pPr>
         <w:pStyle w:val="berschrift1"/>
       </w:pPr>
-      <w:bookmarkStart w:id="27" w:name="_Toc432803780"/>
-      <w:r>
-        <w:t>Gliederung in Teilprodukte</w:t>
+      <w:bookmarkStart w:id="27" w:name="_Toc432803781"/>
+      <w:r>
+        <w:t>Ergänzungen</w:t>
       </w:r>
       <w:bookmarkEnd w:id="27"/>
     </w:p>
     <w:p>
       <w:pPr>
-        <w:pStyle w:val="berschrift1"/>
-      </w:pPr>
-      <w:bookmarkStart w:id="28" w:name="_Toc432803781"/>
-      <w:r>
-        <w:t>Ergänzungen</w:t>
-      </w:r>
-      <w:bookmarkEnd w:id="28"/>
-    </w:p>
-    <w:p>
-      <w:pPr>
+        <w:tabs>
+          <w:tab w:val="left" w:pos="1934"/>
+        </w:tabs>
         <w:autoSpaceDE w:val="0"/>
         <w:autoSpaceDN w:val="0"/>
         <w:adjustRightInd w:val="0"/>
@@ -6130,12 +6089,22 @@
           <w:szCs w:val="22"/>
         </w:rPr>
       </w:pPr>
+      <w:r>
+        <w:rPr>
+          <w:rFonts w:ascii="CMSS10" w:eastAsia="Times New Roman" w:hAnsi="CMSS10" w:cs="CMSS10"/>
+          <w:sz w:val="22"/>
+          <w:szCs w:val="22"/>
+        </w:rPr>
+        <w:t>(keine)</w:t>
+      </w:r>
+      <w:bookmarkStart w:id="28" w:name="_GoBack"/>
+      <w:bookmarkEnd w:id="28"/>
     </w:p>
     <w:sectPr>
-      <w:headerReference w:type="default" r:id="rId9"/>
-      <w:footerReference w:type="default" r:id="rId10"/>
-      <w:headerReference w:type="first" r:id="rId11"/>
-      <w:footerReference w:type="first" r:id="rId12"/>
+      <w:headerReference w:type="default" r:id="rId10"/>
+      <w:footerReference w:type="default" r:id="rId11"/>
+      <w:headerReference w:type="first" r:id="rId12"/>
+      <w:footerReference w:type="first" r:id="rId13"/>
       <w:pgSz w:w="11906" w:h="16838"/>
       <w:pgMar w:top="1134" w:right="1134" w:bottom="1134" w:left="1134" w:header="1134" w:footer="1134" w:gutter="0"/>
       <w:pgNumType w:start="0"/>
@@ -6147,7 +6116,7 @@
 </file>
 
 <file path=word/endnotes.xml><?xml version="1.0" encoding="utf-8"?>
-<w:endnotes xmlns:wpc="http://schemas.microsoft.com/office/word/2010/wordprocessingCanvas" xmlns:mc="http://schemas.openxmlformats.org/markup-compatibility/2006" xmlns:o="urn:schemas-microsoft-com:office:office" xmlns:r="http://schemas.openxmlformats.org/officeDocument/2006/relationships" xmlns:m="http://schemas.openxmlformats.org/officeDocument/2006/math" xmlns:v="urn:schemas-microsoft-com:vml" xmlns:wp14="http://schemas.microsoft.com/office/word/2010/wordprocessingDrawing" xmlns:wp="http://schemas.openxmlformats.org/drawingml/2006/wordprocessingDrawing" xmlns:w10="urn:schemas-microsoft-com:office:word" xmlns:w="http://schemas.openxmlformats.org/wordprocessingml/2006/main" xmlns:w14="http://schemas.microsoft.com/office/word/2010/wordml" xmlns:w15="http://schemas.microsoft.com/office/word/2012/wordml" xmlns:wpg="http://schemas.microsoft.com/office/word/2010/wordprocessingGroup" xmlns:wpi="http://schemas.microsoft.com/office/word/2010/wordprocessingInk" xmlns:wne="http://schemas.microsoft.com/office/word/2006/wordml" xmlns:wps="http://schemas.microsoft.com/office/word/2010/wordprocessingShape" mc:Ignorable="w14 w15 wp14">
+<w:endnotes xmlns:wpc="http://schemas.microsoft.com/office/word/2010/wordprocessingCanvas" xmlns:mc="http://schemas.openxmlformats.org/markup-compatibility/2006" xmlns:o="urn:schemas-microsoft-com:office:office" xmlns:r="http://schemas.openxmlformats.org/officeDocument/2006/relationships" xmlns:m="http://schemas.openxmlformats.org/officeDocument/2006/math" xmlns:v="urn:schemas-microsoft-com:vml" xmlns:wp14="http://schemas.microsoft.com/office/word/2010/wordprocessingDrawing" xmlns:wp="http://schemas.openxmlformats.org/drawingml/2006/wordprocessingDrawing" xmlns:w10="urn:schemas-microsoft-com:office:word" xmlns:w="http://schemas.openxmlformats.org/wordprocessingml/2006/main" xmlns:w14="http://schemas.microsoft.com/office/word/2010/wordml" xmlns:wpg="http://schemas.microsoft.com/office/word/2010/wordprocessingGroup" xmlns:wpi="http://schemas.microsoft.com/office/word/2010/wordprocessingInk" xmlns:wne="http://schemas.microsoft.com/office/word/2006/wordml" xmlns:wps="http://schemas.microsoft.com/office/word/2010/wordprocessingShape" mc:Ignorable="w14 wp14">
   <w:endnote w:type="separator" w:id="-1">
     <w:p>
       <w:r>
@@ -6166,7 +6135,7 @@
 </file>
 
 <file path=word/footer1.xml><?xml version="1.0" encoding="utf-8"?>
-<w:ftr xmlns:wpc="http://schemas.microsoft.com/office/word/2010/wordprocessingCanvas" xmlns:mc="http://schemas.openxmlformats.org/markup-compatibility/2006" xmlns:o="urn:schemas-microsoft-com:office:office" xmlns:r="http://schemas.openxmlformats.org/officeDocument/2006/relationships" xmlns:m="http://schemas.openxmlformats.org/officeDocument/2006/math" xmlns:v="urn:schemas-microsoft-com:vml" xmlns:wp14="http://schemas.microsoft.com/office/word/2010/wordprocessingDrawing" xmlns:wp="http://schemas.openxmlformats.org/drawingml/2006/wordprocessingDrawing" xmlns:w10="urn:schemas-microsoft-com:office:word" xmlns:w="http://schemas.openxmlformats.org/wordprocessingml/2006/main" xmlns:w14="http://schemas.microsoft.com/office/word/2010/wordml" xmlns:w15="http://schemas.microsoft.com/office/word/2012/wordml" xmlns:wpg="http://schemas.microsoft.com/office/word/2010/wordprocessingGroup" xmlns:wpi="http://schemas.microsoft.com/office/word/2010/wordprocessingInk" xmlns:wne="http://schemas.microsoft.com/office/word/2006/wordml" xmlns:wps="http://schemas.microsoft.com/office/word/2010/wordprocessingShape" mc:Ignorable="w14 w15 wp14">
+<w:ftr xmlns:wpc="http://schemas.microsoft.com/office/word/2010/wordprocessingCanvas" xmlns:mc="http://schemas.openxmlformats.org/markup-compatibility/2006" xmlns:o="urn:schemas-microsoft-com:office:office" xmlns:r="http://schemas.openxmlformats.org/officeDocument/2006/relationships" xmlns:m="http://schemas.openxmlformats.org/officeDocument/2006/math" xmlns:v="urn:schemas-microsoft-com:vml" xmlns:wp14="http://schemas.microsoft.com/office/word/2010/wordprocessingDrawing" xmlns:wp="http://schemas.openxmlformats.org/drawingml/2006/wordprocessingDrawing" xmlns:w10="urn:schemas-microsoft-com:office:word" xmlns:w="http://schemas.openxmlformats.org/wordprocessingml/2006/main" xmlns:w14="http://schemas.microsoft.com/office/word/2010/wordml" xmlns:wpg="http://schemas.microsoft.com/office/word/2010/wordprocessingGroup" xmlns:wpi="http://schemas.microsoft.com/office/word/2010/wordprocessingInk" xmlns:wne="http://schemas.microsoft.com/office/word/2006/wordml" xmlns:wps="http://schemas.microsoft.com/office/word/2010/wordprocessingShape" mc:Ignorable="w14 wp14">
   <w:p>
     <w:pPr>
       <w:pStyle w:val="Fuzeile"/>
@@ -6372,7 +6341,7 @@
 </file>
 
 <file path=word/footer2.xml><?xml version="1.0" encoding="utf-8"?>
-<w:ftr xmlns:wpc="http://schemas.microsoft.com/office/word/2010/wordprocessingCanvas" xmlns:mc="http://schemas.openxmlformats.org/markup-compatibility/2006" xmlns:o="urn:schemas-microsoft-com:office:office" xmlns:r="http://schemas.openxmlformats.org/officeDocument/2006/relationships" xmlns:m="http://schemas.openxmlformats.org/officeDocument/2006/math" xmlns:v="urn:schemas-microsoft-com:vml" xmlns:wp14="http://schemas.microsoft.com/office/word/2010/wordprocessingDrawing" xmlns:wp="http://schemas.openxmlformats.org/drawingml/2006/wordprocessingDrawing" xmlns:w10="urn:schemas-microsoft-com:office:word" xmlns:w="http://schemas.openxmlformats.org/wordprocessingml/2006/main" xmlns:w14="http://schemas.microsoft.com/office/word/2010/wordml" xmlns:w15="http://schemas.microsoft.com/office/word/2012/wordml" xmlns:wpg="http://schemas.microsoft.com/office/word/2010/wordprocessingGroup" xmlns:wpi="http://schemas.microsoft.com/office/word/2010/wordprocessingInk" xmlns:wne="http://schemas.microsoft.com/office/word/2006/wordml" xmlns:wps="http://schemas.microsoft.com/office/word/2010/wordprocessingShape" mc:Ignorable="w14 w15 wp14">
+<w:ftr xmlns:wpc="http://schemas.microsoft.com/office/word/2010/wordprocessingCanvas" xmlns:mc="http://schemas.openxmlformats.org/markup-compatibility/2006" xmlns:o="urn:schemas-microsoft-com:office:office" xmlns:r="http://schemas.openxmlformats.org/officeDocument/2006/relationships" xmlns:m="http://schemas.openxmlformats.org/officeDocument/2006/math" xmlns:v="urn:schemas-microsoft-com:vml" xmlns:wp14="http://schemas.microsoft.com/office/word/2010/wordprocessingDrawing" xmlns:wp="http://schemas.openxmlformats.org/drawingml/2006/wordprocessingDrawing" xmlns:w10="urn:schemas-microsoft-com:office:word" xmlns:w="http://schemas.openxmlformats.org/wordprocessingml/2006/main" xmlns:w14="http://schemas.microsoft.com/office/word/2010/wordml" xmlns:wpg="http://schemas.microsoft.com/office/word/2010/wordprocessingGroup" xmlns:wpi="http://schemas.microsoft.com/office/word/2010/wordprocessingInk" xmlns:wne="http://schemas.microsoft.com/office/word/2006/wordml" xmlns:wps="http://schemas.microsoft.com/office/word/2010/wordprocessingShape" mc:Ignorable="w14 wp14">
   <w:p>
     <w:pPr>
       <w:pStyle w:val="Fuzeile"/>
@@ -6520,7 +6489,7 @@
 </file>
 
 <file path=word/footnotes.xml><?xml version="1.0" encoding="utf-8"?>
-<w:footnotes xmlns:wpc="http://schemas.microsoft.com/office/word/2010/wordprocessingCanvas" xmlns:mc="http://schemas.openxmlformats.org/markup-compatibility/2006" xmlns:o="urn:schemas-microsoft-com:office:office" xmlns:r="http://schemas.openxmlformats.org/officeDocument/2006/relationships" xmlns:m="http://schemas.openxmlformats.org/officeDocument/2006/math" xmlns:v="urn:schemas-microsoft-com:vml" xmlns:wp14="http://schemas.microsoft.com/office/word/2010/wordprocessingDrawing" xmlns:wp="http://schemas.openxmlformats.org/drawingml/2006/wordprocessingDrawing" xmlns:w10="urn:schemas-microsoft-com:office:word" xmlns:w="http://schemas.openxmlformats.org/wordprocessingml/2006/main" xmlns:w14="http://schemas.microsoft.com/office/word/2010/wordml" xmlns:w15="http://schemas.microsoft.com/office/word/2012/wordml" xmlns:wpg="http://schemas.microsoft.com/office/word/2010/wordprocessingGroup" xmlns:wpi="http://schemas.microsoft.com/office/word/2010/wordprocessingInk" xmlns:wne="http://schemas.microsoft.com/office/word/2006/wordml" xmlns:wps="http://schemas.microsoft.com/office/word/2010/wordprocessingShape" mc:Ignorable="w14 w15 wp14">
+<w:footnotes xmlns:wpc="http://schemas.microsoft.com/office/word/2010/wordprocessingCanvas" xmlns:mc="http://schemas.openxmlformats.org/markup-compatibility/2006" xmlns:o="urn:schemas-microsoft-com:office:office" xmlns:r="http://schemas.openxmlformats.org/officeDocument/2006/relationships" xmlns:m="http://schemas.openxmlformats.org/officeDocument/2006/math" xmlns:v="urn:schemas-microsoft-com:vml" xmlns:wp14="http://schemas.microsoft.com/office/word/2010/wordprocessingDrawing" xmlns:wp="http://schemas.openxmlformats.org/drawingml/2006/wordprocessingDrawing" xmlns:w10="urn:schemas-microsoft-com:office:word" xmlns:w="http://schemas.openxmlformats.org/wordprocessingml/2006/main" xmlns:w14="http://schemas.microsoft.com/office/word/2010/wordml" xmlns:wpg="http://schemas.microsoft.com/office/word/2010/wordprocessingGroup" xmlns:wpi="http://schemas.microsoft.com/office/word/2010/wordprocessingInk" xmlns:wne="http://schemas.microsoft.com/office/word/2006/wordml" xmlns:wps="http://schemas.microsoft.com/office/word/2010/wordprocessingShape" mc:Ignorable="w14 wp14">
   <w:footnote w:type="separator" w:id="-1">
     <w:p>
       <w:r>
@@ -6539,7 +6508,7 @@
 </file>
 
 <file path=word/header1.xml><?xml version="1.0" encoding="utf-8"?>
-<w:hdr xmlns:wpc="http://schemas.microsoft.com/office/word/2010/wordprocessingCanvas" xmlns:mc="http://schemas.openxmlformats.org/markup-compatibility/2006" xmlns:o="urn:schemas-microsoft-com:office:office" xmlns:r="http://schemas.openxmlformats.org/officeDocument/2006/relationships" xmlns:m="http://schemas.openxmlformats.org/officeDocument/2006/math" xmlns:v="urn:schemas-microsoft-com:vml" xmlns:wp14="http://schemas.microsoft.com/office/word/2010/wordprocessingDrawing" xmlns:wp="http://schemas.openxmlformats.org/drawingml/2006/wordprocessingDrawing" xmlns:w10="urn:schemas-microsoft-com:office:word" xmlns:w="http://schemas.openxmlformats.org/wordprocessingml/2006/main" xmlns:w14="http://schemas.microsoft.com/office/word/2010/wordml" xmlns:w15="http://schemas.microsoft.com/office/word/2012/wordml" xmlns:wpg="http://schemas.microsoft.com/office/word/2010/wordprocessingGroup" xmlns:wpi="http://schemas.microsoft.com/office/word/2010/wordprocessingInk" xmlns:wne="http://schemas.microsoft.com/office/word/2006/wordml" xmlns:wps="http://schemas.microsoft.com/office/word/2010/wordprocessingShape" mc:Ignorable="w14 w15 wp14">
+<w:hdr xmlns:wpc="http://schemas.microsoft.com/office/word/2010/wordprocessingCanvas" xmlns:mc="http://schemas.openxmlformats.org/markup-compatibility/2006" xmlns:o="urn:schemas-microsoft-com:office:office" xmlns:r="http://schemas.openxmlformats.org/officeDocument/2006/relationships" xmlns:m="http://schemas.openxmlformats.org/officeDocument/2006/math" xmlns:v="urn:schemas-microsoft-com:vml" xmlns:wp14="http://schemas.microsoft.com/office/word/2010/wordprocessingDrawing" xmlns:wp="http://schemas.openxmlformats.org/drawingml/2006/wordprocessingDrawing" xmlns:w10="urn:schemas-microsoft-com:office:word" xmlns:w="http://schemas.openxmlformats.org/wordprocessingml/2006/main" xmlns:w14="http://schemas.microsoft.com/office/word/2010/wordml" xmlns:wpg="http://schemas.microsoft.com/office/word/2010/wordprocessingGroup" xmlns:wpi="http://schemas.microsoft.com/office/word/2010/wordprocessingInk" xmlns:wne="http://schemas.microsoft.com/office/word/2006/wordml" xmlns:wps="http://schemas.microsoft.com/office/word/2010/wordprocessingShape" mc:Ignorable="w14 wp14">
   <w:p>
     <w:pPr>
       <w:pStyle w:val="Kopfzeile"/>
@@ -6569,7 +6538,7 @@
 </file>
 
 <file path=word/header2.xml><?xml version="1.0" encoding="utf-8"?>
-<w:hdr xmlns:wpc="http://schemas.microsoft.com/office/word/2010/wordprocessingCanvas" xmlns:mc="http://schemas.openxmlformats.org/markup-compatibility/2006" xmlns:o="urn:schemas-microsoft-com:office:office" xmlns:r="http://schemas.openxmlformats.org/officeDocument/2006/relationships" xmlns:m="http://schemas.openxmlformats.org/officeDocument/2006/math" xmlns:v="urn:schemas-microsoft-com:vml" xmlns:wp14="http://schemas.microsoft.com/office/word/2010/wordprocessingDrawing" xmlns:wp="http://schemas.openxmlformats.org/drawingml/2006/wordprocessingDrawing" xmlns:w10="urn:schemas-microsoft-com:office:word" xmlns:w="http://schemas.openxmlformats.org/wordprocessingml/2006/main" xmlns:w14="http://schemas.microsoft.com/office/word/2010/wordml" xmlns:w15="http://schemas.microsoft.com/office/word/2012/wordml" xmlns:wpg="http://schemas.microsoft.com/office/word/2010/wordprocessingGroup" xmlns:wpi="http://schemas.microsoft.com/office/word/2010/wordprocessingInk" xmlns:wne="http://schemas.microsoft.com/office/word/2006/wordml" xmlns:wps="http://schemas.microsoft.com/office/word/2010/wordprocessingShape" mc:Ignorable="w14 w15 wp14">
+<w:hdr xmlns:wpc="http://schemas.microsoft.com/office/word/2010/wordprocessingCanvas" xmlns:mc="http://schemas.openxmlformats.org/markup-compatibility/2006" xmlns:o="urn:schemas-microsoft-com:office:office" xmlns:r="http://schemas.openxmlformats.org/officeDocument/2006/relationships" xmlns:m="http://schemas.openxmlformats.org/officeDocument/2006/math" xmlns:v="urn:schemas-microsoft-com:vml" xmlns:wp14="http://schemas.microsoft.com/office/word/2010/wordprocessingDrawing" xmlns:wp="http://schemas.openxmlformats.org/drawingml/2006/wordprocessingDrawing" xmlns:w10="urn:schemas-microsoft-com:office:word" xmlns:w="http://schemas.openxmlformats.org/wordprocessingml/2006/main" xmlns:w14="http://schemas.microsoft.com/office/word/2010/wordml" xmlns:wpg="http://schemas.microsoft.com/office/word/2010/wordprocessingGroup" xmlns:wpi="http://schemas.microsoft.com/office/word/2010/wordprocessingInk" xmlns:wne="http://schemas.microsoft.com/office/word/2006/wordml" xmlns:wps="http://schemas.microsoft.com/office/word/2010/wordprocessingShape" mc:Ignorable="w14 wp14">
   <w:p>
     <w:pPr>
       <w:tabs>
@@ -6635,8 +6604,8 @@
 </file>
 
 <file path=word/numbering.xml><?xml version="1.0" encoding="utf-8"?>
-<w:numbering xmlns:wpc="http://schemas.microsoft.com/office/word/2010/wordprocessingCanvas" xmlns:mc="http://schemas.openxmlformats.org/markup-compatibility/2006" xmlns:o="urn:schemas-microsoft-com:office:office" xmlns:r="http://schemas.openxmlformats.org/officeDocument/2006/relationships" xmlns:m="http://schemas.openxmlformats.org/officeDocument/2006/math" xmlns:v="urn:schemas-microsoft-com:vml" xmlns:wp14="http://schemas.microsoft.com/office/word/2010/wordprocessingDrawing" xmlns:wp="http://schemas.openxmlformats.org/drawingml/2006/wordprocessingDrawing" xmlns:w10="urn:schemas-microsoft-com:office:word" xmlns:w="http://schemas.openxmlformats.org/wordprocessingml/2006/main" xmlns:w14="http://schemas.microsoft.com/office/word/2010/wordml" xmlns:w15="http://schemas.microsoft.com/office/word/2012/wordml" xmlns:wpg="http://schemas.microsoft.com/office/word/2010/wordprocessingGroup" xmlns:wpi="http://schemas.microsoft.com/office/word/2010/wordprocessingInk" xmlns:wne="http://schemas.microsoft.com/office/word/2006/wordml" xmlns:wps="http://schemas.microsoft.com/office/word/2010/wordprocessingShape" mc:Ignorable="w14 w15 wp14">
-  <w:abstractNum w:abstractNumId="0" w15:restartNumberingAfterBreak="0">
+<w:numbering xmlns:wpc="http://schemas.microsoft.com/office/word/2010/wordprocessingCanvas" xmlns:mc="http://schemas.openxmlformats.org/markup-compatibility/2006" xmlns:o="urn:schemas-microsoft-com:office:office" xmlns:r="http://schemas.openxmlformats.org/officeDocument/2006/relationships" xmlns:m="http://schemas.openxmlformats.org/officeDocument/2006/math" xmlns:v="urn:schemas-microsoft-com:vml" xmlns:wp14="http://schemas.microsoft.com/office/word/2010/wordprocessingDrawing" xmlns:wp="http://schemas.openxmlformats.org/drawingml/2006/wordprocessingDrawing" xmlns:w10="urn:schemas-microsoft-com:office:word" xmlns:w="http://schemas.openxmlformats.org/wordprocessingml/2006/main" xmlns:w14="http://schemas.microsoft.com/office/word/2010/wordml" xmlns:wpg="http://schemas.microsoft.com/office/word/2010/wordprocessingGroup" xmlns:wpi="http://schemas.microsoft.com/office/word/2010/wordprocessingInk" xmlns:wne="http://schemas.microsoft.com/office/word/2006/wordml" xmlns:wps="http://schemas.microsoft.com/office/word/2010/wordprocessingShape" mc:Ignorable="w14 wp14">
+  <w:abstractNum w:abstractNumId="0">
     <w:nsid w:val="04BE2A5D"/>
     <w:multiLevelType w:val="multilevel"/>
     <w:tmpl w:val="609A6590"/>
@@ -6778,7 +6747,7 @@
       </w:rPr>
     </w:lvl>
   </w:abstractNum>
-  <w:abstractNum w:abstractNumId="1" w15:restartNumberingAfterBreak="0">
+  <w:abstractNum w:abstractNumId="1">
     <w:nsid w:val="06081962"/>
     <w:multiLevelType w:val="multilevel"/>
     <w:tmpl w:val="1BE44294"/>
@@ -6884,7 +6853,7 @@
       </w:rPr>
     </w:lvl>
   </w:abstractNum>
-  <w:abstractNum w:abstractNumId="2" w15:restartNumberingAfterBreak="0">
+  <w:abstractNum w:abstractNumId="2">
     <w:nsid w:val="17106E5D"/>
     <w:multiLevelType w:val="multilevel"/>
     <w:tmpl w:val="AA92494E"/>
@@ -7027,7 +6996,7 @@
       </w:rPr>
     </w:lvl>
   </w:abstractNum>
-  <w:abstractNum w:abstractNumId="3" w15:restartNumberingAfterBreak="0">
+  <w:abstractNum w:abstractNumId="3">
     <w:nsid w:val="193A0A87"/>
     <w:multiLevelType w:val="multilevel"/>
     <w:tmpl w:val="29E0D7BA"/>
@@ -7168,7 +7137,7 @@
       </w:rPr>
     </w:lvl>
   </w:abstractNum>
-  <w:abstractNum w:abstractNumId="4" w15:restartNumberingAfterBreak="0">
+  <w:abstractNum w:abstractNumId="4">
     <w:nsid w:val="2DCD4D94"/>
     <w:multiLevelType w:val="multilevel"/>
     <w:tmpl w:val="2B246C2A"/>
@@ -7226,7 +7195,7 @@
       <w:lvlJc w:val="left"/>
     </w:lvl>
   </w:abstractNum>
-  <w:abstractNum w:abstractNumId="5" w15:restartNumberingAfterBreak="0">
+  <w:abstractNum w:abstractNumId="5">
     <w:nsid w:val="3E707CE1"/>
     <w:multiLevelType w:val="singleLevel"/>
     <w:tmpl w:val="BAE6B7DA"/>
@@ -7248,7 +7217,7 @@
       </w:rPr>
     </w:lvl>
   </w:abstractNum>
-  <w:abstractNum w:abstractNumId="6" w15:restartNumberingAfterBreak="0">
+  <w:abstractNum w:abstractNumId="6">
     <w:nsid w:val="3EE05A6F"/>
     <w:multiLevelType w:val="hybridMultilevel"/>
     <w:tmpl w:val="09845408"/>
@@ -7390,7 +7359,7 @@
       </w:rPr>
     </w:lvl>
   </w:abstractNum>
-  <w:abstractNum w:abstractNumId="7" w15:restartNumberingAfterBreak="0">
+  <w:abstractNum w:abstractNumId="7">
     <w:nsid w:val="5073022E"/>
     <w:multiLevelType w:val="hybridMultilevel"/>
     <w:tmpl w:val="A3E4D6DE"/>
@@ -7503,7 +7472,7 @@
       </w:rPr>
     </w:lvl>
   </w:abstractNum>
-  <w:abstractNum w:abstractNumId="8" w15:restartNumberingAfterBreak="0">
+  <w:abstractNum w:abstractNumId="8">
     <w:nsid w:val="5BFF0C35"/>
     <w:multiLevelType w:val="hybridMultilevel"/>
     <w:tmpl w:val="CA3E61DA"/>
@@ -7615,7 +7584,7 @@
       </w:rPr>
     </w:lvl>
   </w:abstractNum>
-  <w:abstractNum w:abstractNumId="9" w15:restartNumberingAfterBreak="0">
+  <w:abstractNum w:abstractNumId="9">
     <w:nsid w:val="5C16079D"/>
     <w:multiLevelType w:val="multilevel"/>
     <w:tmpl w:val="808CE60C"/>
@@ -7756,7 +7725,7 @@
       </w:rPr>
     </w:lvl>
   </w:abstractNum>
-  <w:abstractNum w:abstractNumId="10" w15:restartNumberingAfterBreak="0">
+  <w:abstractNum w:abstractNumId="10">
     <w:nsid w:val="6A905219"/>
     <w:multiLevelType w:val="multilevel"/>
     <w:tmpl w:val="BD98F072"/>
@@ -7873,7 +7842,7 @@
       </w:pPr>
     </w:lvl>
   </w:abstractNum>
-  <w:abstractNum w:abstractNumId="11" w15:restartNumberingAfterBreak="0">
+  <w:abstractNum w:abstractNumId="11">
     <w:nsid w:val="739D29D8"/>
     <w:multiLevelType w:val="hybridMultilevel"/>
     <w:tmpl w:val="0268B606"/>
@@ -7986,7 +7955,7 @@
       </w:rPr>
     </w:lvl>
   </w:abstractNum>
-  <w:abstractNum w:abstractNumId="12" w15:restartNumberingAfterBreak="0">
+  <w:abstractNum w:abstractNumId="12">
     <w:nsid w:val="7A7B13A6"/>
     <w:multiLevelType w:val="multilevel"/>
     <w:tmpl w:val="F09644A8"/>
@@ -8129,7 +8098,7 @@
       </w:rPr>
     </w:lvl>
   </w:abstractNum>
-  <w:abstractNum w:abstractNumId="13" w15:restartNumberingAfterBreak="0">
+  <w:abstractNum w:abstractNumId="13">
     <w:nsid w:val="7EEC7D6D"/>
     <w:multiLevelType w:val="multilevel"/>
     <w:tmpl w:val="8A4CE6FE"/>
@@ -8292,7 +8261,7 @@
 </file>
 
 <file path=word/styles.xml><?xml version="1.0" encoding="utf-8"?>
-<w:styles xmlns:mc="http://schemas.openxmlformats.org/markup-compatibility/2006" xmlns:r="http://schemas.openxmlformats.org/officeDocument/2006/relationships" xmlns:w="http://schemas.openxmlformats.org/wordprocessingml/2006/main" xmlns:w14="http://schemas.microsoft.com/office/word/2010/wordml" xmlns:w15="http://schemas.microsoft.com/office/word/2012/wordml" mc:Ignorable="w14 w15">
+<w:styles xmlns:mc="http://schemas.openxmlformats.org/markup-compatibility/2006" xmlns:r="http://schemas.openxmlformats.org/officeDocument/2006/relationships" xmlns:w="http://schemas.openxmlformats.org/wordprocessingml/2006/main" xmlns:w14="http://schemas.microsoft.com/office/word/2010/wordml" mc:Ignorable="w14">
   <w:docDefaults>
     <w:rPrDefault>
       <w:rPr>
@@ -8302,371 +8271,750 @@
     </w:rPrDefault>
     <w:pPrDefault/>
   </w:docDefaults>
-  <w:latentStyles w:defLockedState="0" w:defUIPriority="0" w:defSemiHidden="0" w:defUnhideWhenUsed="0" w:defQFormat="0" w:count="371">
-    <w:lsdException w:name="Normal" w:qFormat="1"/>
-    <w:lsdException w:name="heading 1" w:qFormat="1"/>
-    <w:lsdException w:name="heading 2" w:qFormat="1"/>
-    <w:lsdException w:name="heading 3" w:qFormat="1"/>
-    <w:lsdException w:name="heading 4" w:qFormat="1"/>
-    <w:lsdException w:name="heading 5" w:semiHidden="1" w:unhideWhenUsed="1" w:qFormat="1"/>
-    <w:lsdException w:name="heading 6" w:semiHidden="1" w:unhideWhenUsed="1" w:qFormat="1"/>
-    <w:lsdException w:name="heading 7" w:semiHidden="1" w:unhideWhenUsed="1" w:qFormat="1"/>
-    <w:lsdException w:name="heading 8" w:semiHidden="1" w:unhideWhenUsed="1" w:qFormat="1"/>
-    <w:lsdException w:name="heading 9" w:semiHidden="1" w:unhideWhenUsed="1" w:qFormat="1"/>
-    <w:lsdException w:name="index 1" w:semiHidden="1" w:unhideWhenUsed="1"/>
-    <w:lsdException w:name="index 2" w:semiHidden="1" w:unhideWhenUsed="1"/>
-    <w:lsdException w:name="index 3" w:semiHidden="1" w:unhideWhenUsed="1"/>
-    <w:lsdException w:name="index 4" w:semiHidden="1" w:unhideWhenUsed="1"/>
-    <w:lsdException w:name="index 5" w:semiHidden="1" w:unhideWhenUsed="1"/>
-    <w:lsdException w:name="index 6" w:semiHidden="1" w:unhideWhenUsed="1"/>
-    <w:lsdException w:name="index 7" w:semiHidden="1" w:unhideWhenUsed="1"/>
-    <w:lsdException w:name="index 8" w:semiHidden="1" w:unhideWhenUsed="1"/>
-    <w:lsdException w:name="index 9" w:semiHidden="1" w:unhideWhenUsed="1"/>
-    <w:lsdException w:name="toc 1" w:semiHidden="1" w:uiPriority="39" w:unhideWhenUsed="1"/>
-    <w:lsdException w:name="toc 2" w:semiHidden="1" w:uiPriority="39" w:unhideWhenUsed="1"/>
-    <w:lsdException w:name="toc 3" w:semiHidden="1" w:uiPriority="39" w:unhideWhenUsed="1"/>
-    <w:lsdException w:name="toc 4" w:semiHidden="1" w:unhideWhenUsed="1"/>
-    <w:lsdException w:name="toc 5" w:semiHidden="1" w:unhideWhenUsed="1"/>
-    <w:lsdException w:name="toc 6" w:semiHidden="1" w:unhideWhenUsed="1"/>
-    <w:lsdException w:name="toc 7" w:semiHidden="1" w:unhideWhenUsed="1"/>
-    <w:lsdException w:name="toc 8" w:semiHidden="1" w:unhideWhenUsed="1"/>
-    <w:lsdException w:name="toc 9" w:semiHidden="1" w:unhideWhenUsed="1"/>
-    <w:lsdException w:name="Normal Indent" w:semiHidden="1" w:unhideWhenUsed="1"/>
-    <w:lsdException w:name="footnote text" w:semiHidden="1" w:unhideWhenUsed="1"/>
-    <w:lsdException w:name="annotation text" w:semiHidden="1" w:unhideWhenUsed="1"/>
-    <w:lsdException w:name="header" w:semiHidden="1" w:unhideWhenUsed="1"/>
-    <w:lsdException w:name="footer" w:semiHidden="1" w:unhideWhenUsed="1"/>
-    <w:lsdException w:name="index heading" w:semiHidden="1" w:unhideWhenUsed="1"/>
-    <w:lsdException w:name="caption" w:semiHidden="1" w:unhideWhenUsed="1" w:qFormat="1"/>
-    <w:lsdException w:name="table of figures" w:semiHidden="1" w:unhideWhenUsed="1"/>
-    <w:lsdException w:name="envelope address" w:semiHidden="1" w:unhideWhenUsed="1"/>
-    <w:lsdException w:name="envelope return" w:semiHidden="1" w:unhideWhenUsed="1"/>
-    <w:lsdException w:name="footnote reference" w:semiHidden="1" w:unhideWhenUsed="1"/>
-    <w:lsdException w:name="annotation reference" w:semiHidden="1" w:unhideWhenUsed="1"/>
-    <w:lsdException w:name="line number" w:semiHidden="1" w:unhideWhenUsed="1"/>
-    <w:lsdException w:name="page number" w:semiHidden="1" w:unhideWhenUsed="1"/>
-    <w:lsdException w:name="endnote reference" w:semiHidden="1" w:unhideWhenUsed="1"/>
-    <w:lsdException w:name="endnote text" w:semiHidden="1" w:unhideWhenUsed="1"/>
-    <w:lsdException w:name="table of authorities" w:semiHidden="1" w:unhideWhenUsed="1"/>
-    <w:lsdException w:name="macro" w:semiHidden="1" w:unhideWhenUsed="1"/>
-    <w:lsdException w:name="toa heading" w:semiHidden="1" w:unhideWhenUsed="1"/>
-    <w:lsdException w:name="List" w:semiHidden="1" w:unhideWhenUsed="1"/>
-    <w:lsdException w:name="List Bullet" w:semiHidden="1" w:unhideWhenUsed="1"/>
-    <w:lsdException w:name="List 2" w:semiHidden="1" w:unhideWhenUsed="1"/>
-    <w:lsdException w:name="List 3" w:semiHidden="1" w:unhideWhenUsed="1"/>
-    <w:lsdException w:name="List Bullet 2" w:semiHidden="1" w:unhideWhenUsed="1"/>
-    <w:lsdException w:name="List Bullet 3" w:semiHidden="1" w:unhideWhenUsed="1"/>
-    <w:lsdException w:name="List Bullet 4" w:semiHidden="1" w:unhideWhenUsed="1"/>
-    <w:lsdException w:name="List Bullet 5" w:semiHidden="1" w:unhideWhenUsed="1"/>
-    <w:lsdException w:name="List Number 2" w:semiHidden="1" w:unhideWhenUsed="1"/>
-    <w:lsdException w:name="List Number 3" w:semiHidden="1" w:unhideWhenUsed="1"/>
-    <w:lsdException w:name="List Number 4" w:semiHidden="1" w:unhideWhenUsed="1"/>
-    <w:lsdException w:name="List Number 5" w:semiHidden="1" w:unhideWhenUsed="1"/>
-    <w:lsdException w:name="Title" w:qFormat="1"/>
-    <w:lsdException w:name="Closing" w:semiHidden="1" w:unhideWhenUsed="1"/>
-    <w:lsdException w:name="Signature" w:semiHidden="1" w:unhideWhenUsed="1"/>
-    <w:lsdException w:name="Default Paragraph Font" w:semiHidden="1" w:unhideWhenUsed="1"/>
-    <w:lsdException w:name="Body Text" w:semiHidden="1" w:unhideWhenUsed="1"/>
-    <w:lsdException w:name="Body Text Indent" w:semiHidden="1" w:unhideWhenUsed="1"/>
-    <w:lsdException w:name="List Continue" w:semiHidden="1" w:unhideWhenUsed="1"/>
-    <w:lsdException w:name="List Continue 2" w:semiHidden="1" w:unhideWhenUsed="1"/>
-    <w:lsdException w:name="List Continue 3" w:semiHidden="1" w:unhideWhenUsed="1"/>
-    <w:lsdException w:name="List Continue 4" w:semiHidden="1" w:unhideWhenUsed="1"/>
-    <w:lsdException w:name="List Continue 5" w:semiHidden="1" w:unhideWhenUsed="1"/>
-    <w:lsdException w:name="Message Header" w:semiHidden="1" w:unhideWhenUsed="1"/>
-    <w:lsdException w:name="Subtitle" w:qFormat="1"/>
-    <w:lsdException w:name="Body Text First Indent 2" w:semiHidden="1" w:unhideWhenUsed="1"/>
-    <w:lsdException w:name="Note Heading" w:semiHidden="1" w:unhideWhenUsed="1"/>
-    <w:lsdException w:name="Body Text 2" w:semiHidden="1" w:unhideWhenUsed="1"/>
-    <w:lsdException w:name="Body Text 3" w:semiHidden="1" w:unhideWhenUsed="1"/>
-    <w:lsdException w:name="Body Text Indent 2" w:semiHidden="1" w:unhideWhenUsed="1"/>
-    <w:lsdException w:name="Body Text Indent 3" w:semiHidden="1" w:unhideWhenUsed="1"/>
-    <w:lsdException w:name="Block Text" w:semiHidden="1" w:unhideWhenUsed="1"/>
-    <w:lsdException w:name="Hyperlink" w:semiHidden="1" w:uiPriority="99" w:unhideWhenUsed="1"/>
-    <w:lsdException w:name="FollowedHyperlink" w:semiHidden="1" w:unhideWhenUsed="1"/>
-    <w:lsdException w:name="Strong" w:qFormat="1"/>
-    <w:lsdException w:name="Emphasis" w:qFormat="1"/>
-    <w:lsdException w:name="Document Map" w:semiHidden="1" w:unhideWhenUsed="1"/>
-    <w:lsdException w:name="Plain Text" w:semiHidden="1" w:unhideWhenUsed="1"/>
-    <w:lsdException w:name="E-mail Signature" w:semiHidden="1" w:unhideWhenUsed="1"/>
-    <w:lsdException w:name="HTML Top of Form" w:semiHidden="1" w:unhideWhenUsed="1"/>
-    <w:lsdException w:name="HTML Bottom of Form" w:semiHidden="1" w:unhideWhenUsed="1"/>
-    <w:lsdException w:name="Normal (Web)" w:semiHidden="1" w:unhideWhenUsed="1"/>
-    <w:lsdException w:name="HTML Acronym" w:semiHidden="1" w:unhideWhenUsed="1"/>
-    <w:lsdException w:name="HTML Address" w:semiHidden="1" w:unhideWhenUsed="1"/>
-    <w:lsdException w:name="HTML Cite" w:semiHidden="1" w:unhideWhenUsed="1"/>
-    <w:lsdException w:name="HTML Code" w:semiHidden="1" w:unhideWhenUsed="1"/>
-    <w:lsdException w:name="HTML Definition" w:semiHidden="1" w:unhideWhenUsed="1"/>
-    <w:lsdException w:name="HTML Keyboard" w:semiHidden="1" w:unhideWhenUsed="1"/>
-    <w:lsdException w:name="HTML Preformatted" w:semiHidden="1" w:unhideWhenUsed="1"/>
-    <w:lsdException w:name="HTML Sample" w:semiHidden="1" w:unhideWhenUsed="1"/>
-    <w:lsdException w:name="HTML Typewriter" w:semiHidden="1" w:unhideWhenUsed="1"/>
-    <w:lsdException w:name="HTML Variable" w:semiHidden="1" w:unhideWhenUsed="1"/>
-    <w:lsdException w:name="Normal Table" w:semiHidden="1" w:unhideWhenUsed="1"/>
-    <w:lsdException w:name="annotation subject" w:semiHidden="1" w:unhideWhenUsed="1"/>
-    <w:lsdException w:name="No List" w:semiHidden="1" w:unhideWhenUsed="1"/>
-    <w:lsdException w:name="Outline List 1" w:semiHidden="1" w:unhideWhenUsed="1"/>
-    <w:lsdException w:name="Outline List 2" w:semiHidden="1" w:unhideWhenUsed="1"/>
-    <w:lsdException w:name="Outline List 3" w:semiHidden="1" w:unhideWhenUsed="1"/>
-    <w:lsdException w:name="Table Simple 1" w:semiHidden="1" w:unhideWhenUsed="1"/>
-    <w:lsdException w:name="Table Simple 2" w:semiHidden="1" w:unhideWhenUsed="1"/>
-    <w:lsdException w:name="Table Simple 3" w:semiHidden="1" w:unhideWhenUsed="1"/>
-    <w:lsdException w:name="Table Classic 1" w:semiHidden="1" w:unhideWhenUsed="1"/>
-    <w:lsdException w:name="Table Classic 2" w:semiHidden="1" w:unhideWhenUsed="1"/>
-    <w:lsdException w:name="Table Classic 3" w:semiHidden="1" w:unhideWhenUsed="1"/>
-    <w:lsdException w:name="Table Classic 4" w:semiHidden="1" w:unhideWhenUsed="1"/>
-    <w:lsdException w:name="Table Colorful 1" w:semiHidden="1" w:unhideWhenUsed="1"/>
-    <w:lsdException w:name="Table Colorful 2" w:semiHidden="1" w:unhideWhenUsed="1"/>
-    <w:lsdException w:name="Table Colorful 3" w:semiHidden="1" w:unhideWhenUsed="1"/>
-    <w:lsdException w:name="Table Columns 1" w:semiHidden="1" w:unhideWhenUsed="1"/>
-    <w:lsdException w:name="Table Columns 2" w:semiHidden="1" w:unhideWhenUsed="1"/>
-    <w:lsdException w:name="Table Columns 3" w:semiHidden="1" w:unhideWhenUsed="1"/>
-    <w:lsdException w:name="Table Columns 4" w:semiHidden="1" w:unhideWhenUsed="1"/>
-    <w:lsdException w:name="Table Columns 5" w:semiHidden="1" w:unhideWhenUsed="1"/>
-    <w:lsdException w:name="Table Grid 1" w:semiHidden="1" w:unhideWhenUsed="1"/>
-    <w:lsdException w:name="Table Grid 2" w:semiHidden="1" w:unhideWhenUsed="1"/>
-    <w:lsdException w:name="Table Grid 3" w:semiHidden="1" w:unhideWhenUsed="1"/>
-    <w:lsdException w:name="Table Grid 4" w:semiHidden="1" w:unhideWhenUsed="1"/>
-    <w:lsdException w:name="Table Grid 5" w:semiHidden="1" w:unhideWhenUsed="1"/>
-    <w:lsdException w:name="Table Grid 6" w:semiHidden="1" w:unhideWhenUsed="1"/>
-    <w:lsdException w:name="Table Grid 7" w:semiHidden="1" w:unhideWhenUsed="1"/>
-    <w:lsdException w:name="Table Grid 8" w:semiHidden="1" w:unhideWhenUsed="1"/>
-    <w:lsdException w:name="Table List 1" w:semiHidden="1" w:unhideWhenUsed="1"/>
-    <w:lsdException w:name="Table List 2" w:semiHidden="1" w:unhideWhenUsed="1"/>
-    <w:lsdException w:name="Table List 3" w:semiHidden="1" w:unhideWhenUsed="1"/>
-    <w:lsdException w:name="Table List 4" w:semiHidden="1" w:unhideWhenUsed="1"/>
-    <w:lsdException w:name="Table List 5" w:semiHidden="1" w:unhideWhenUsed="1"/>
-    <w:lsdException w:name="Table List 6" w:semiHidden="1" w:unhideWhenUsed="1"/>
-    <w:lsdException w:name="Table List 7" w:semiHidden="1" w:unhideWhenUsed="1"/>
-    <w:lsdException w:name="Table List 8" w:semiHidden="1" w:unhideWhenUsed="1"/>
-    <w:lsdException w:name="Table 3D effects 1" w:semiHidden="1" w:unhideWhenUsed="1"/>
-    <w:lsdException w:name="Table 3D effects 2" w:semiHidden="1" w:unhideWhenUsed="1"/>
-    <w:lsdException w:name="Table 3D effects 3" w:semiHidden="1" w:unhideWhenUsed="1"/>
-    <w:lsdException w:name="Table Contemporary" w:semiHidden="1" w:unhideWhenUsed="1"/>
-    <w:lsdException w:name="Table Elegant" w:semiHidden="1" w:unhideWhenUsed="1"/>
-    <w:lsdException w:name="Table Professional" w:semiHidden="1" w:unhideWhenUsed="1"/>
-    <w:lsdException w:name="Table Subtle 1" w:semiHidden="1" w:unhideWhenUsed="1"/>
-    <w:lsdException w:name="Table Subtle 2" w:semiHidden="1" w:unhideWhenUsed="1"/>
-    <w:lsdException w:name="Table Web 1" w:semiHidden="1" w:unhideWhenUsed="1"/>
-    <w:lsdException w:name="Table Web 2" w:semiHidden="1" w:unhideWhenUsed="1"/>
-    <w:lsdException w:name="Table Web 3" w:semiHidden="1" w:unhideWhenUsed="1"/>
-    <w:lsdException w:name="Balloon Text" w:semiHidden="1" w:unhideWhenUsed="1"/>
-    <w:lsdException w:name="Table Theme" w:semiHidden="1" w:unhideWhenUsed="1"/>
-    <w:lsdException w:name="Placeholder Text" w:semiHidden="1" w:uiPriority="99"/>
-    <w:lsdException w:name="No Spacing" w:uiPriority="1" w:qFormat="1"/>
-    <w:lsdException w:name="Light Shading" w:uiPriority="60"/>
-    <w:lsdException w:name="Light List" w:uiPriority="61"/>
-    <w:lsdException w:name="Light Grid" w:uiPriority="62"/>
-    <w:lsdException w:name="Medium Shading 1" w:uiPriority="63"/>
-    <w:lsdException w:name="Medium Shading 2" w:uiPriority="64"/>
-    <w:lsdException w:name="Medium List 1" w:uiPriority="65"/>
-    <w:lsdException w:name="Medium List 2" w:uiPriority="66"/>
-    <w:lsdException w:name="Medium Grid 1" w:uiPriority="67"/>
-    <w:lsdException w:name="Medium Grid 2" w:uiPriority="68"/>
-    <w:lsdException w:name="Medium Grid 3" w:uiPriority="69"/>
-    <w:lsdException w:name="Dark List" w:uiPriority="70"/>
-    <w:lsdException w:name="Colorful Shading" w:uiPriority="71"/>
-    <w:lsdException w:name="Colorful List" w:uiPriority="72"/>
-    <w:lsdException w:name="Colorful Grid" w:uiPriority="73"/>
-    <w:lsdException w:name="Light Shading Accent 1" w:uiPriority="60"/>
-    <w:lsdException w:name="Light List Accent 1" w:uiPriority="61"/>
-    <w:lsdException w:name="Light Grid Accent 1" w:uiPriority="62"/>
-    <w:lsdException w:name="Medium Shading 1 Accent 1" w:uiPriority="63"/>
-    <w:lsdException w:name="Medium Shading 2 Accent 1" w:uiPriority="64"/>
-    <w:lsdException w:name="Medium List 1 Accent 1" w:uiPriority="65"/>
-    <w:lsdException w:name="Revision" w:semiHidden="1" w:uiPriority="99"/>
-    <w:lsdException w:name="List Paragraph" w:uiPriority="34" w:qFormat="1"/>
-    <w:lsdException w:name="Quote" w:uiPriority="29" w:qFormat="1"/>
-    <w:lsdException w:name="Intense Quote" w:uiPriority="30" w:qFormat="1"/>
-    <w:lsdException w:name="Medium List 2 Accent 1" w:uiPriority="66"/>
-    <w:lsdException w:name="Medium Grid 1 Accent 1" w:uiPriority="67"/>
-    <w:lsdException w:name="Medium Grid 2 Accent 1" w:uiPriority="68"/>
-    <w:lsdException w:name="Medium Grid 3 Accent 1" w:uiPriority="69"/>
-    <w:lsdException w:name="Dark List Accent 1" w:uiPriority="70"/>
-    <w:lsdException w:name="Colorful Shading Accent 1" w:uiPriority="71"/>
-    <w:lsdException w:name="Colorful List Accent 1" w:uiPriority="72"/>
-    <w:lsdException w:name="Colorful Grid Accent 1" w:uiPriority="73"/>
-    <w:lsdException w:name="Light Shading Accent 2" w:uiPriority="60"/>
-    <w:lsdException w:name="Light List Accent 2" w:uiPriority="61"/>
-    <w:lsdException w:name="Light Grid Accent 2" w:uiPriority="62"/>
-    <w:lsdException w:name="Medium Shading 1 Accent 2" w:uiPriority="63"/>
-    <w:lsdException w:name="Medium Shading 2 Accent 2" w:uiPriority="64"/>
-    <w:lsdException w:name="Medium List 1 Accent 2" w:uiPriority="65"/>
-    <w:lsdException w:name="Medium List 2 Accent 2" w:uiPriority="66"/>
-    <w:lsdException w:name="Medium Grid 1 Accent 2" w:uiPriority="67"/>
-    <w:lsdException w:name="Medium Grid 2 Accent 2" w:uiPriority="68"/>
-    <w:lsdException w:name="Medium Grid 3 Accent 2" w:uiPriority="69"/>
-    <w:lsdException w:name="Dark List Accent 2" w:uiPriority="70"/>
-    <w:lsdException w:name="Colorful Shading Accent 2" w:uiPriority="71"/>
-    <w:lsdException w:name="Colorful List Accent 2" w:uiPriority="72"/>
-    <w:lsdException w:name="Colorful Grid Accent 2" w:uiPriority="73"/>
-    <w:lsdException w:name="Light Shading Accent 3" w:uiPriority="60"/>
-    <w:lsdException w:name="Light List Accent 3" w:uiPriority="61"/>
-    <w:lsdException w:name="Light Grid Accent 3" w:uiPriority="62"/>
-    <w:lsdException w:name="Medium Shading 1 Accent 3" w:uiPriority="63"/>
-    <w:lsdException w:name="Medium Shading 2 Accent 3" w:uiPriority="64"/>
-    <w:lsdException w:name="Medium List 1 Accent 3" w:uiPriority="65"/>
-    <w:lsdException w:name="Medium List 2 Accent 3" w:uiPriority="66"/>
-    <w:lsdException w:name="Medium Grid 1 Accent 3" w:uiPriority="67"/>
-    <w:lsdException w:name="Medium Grid 2 Accent 3" w:uiPriority="68"/>
-    <w:lsdException w:name="Medium Grid 3 Accent 3" w:uiPriority="69"/>
-    <w:lsdException w:name="Dark List Accent 3" w:uiPriority="70"/>
-    <w:lsdException w:name="Colorful Shading Accent 3" w:uiPriority="71"/>
-    <w:lsdException w:name="Colorful List Accent 3" w:uiPriority="72"/>
-    <w:lsdException w:name="Colorful Grid Accent 3" w:uiPriority="73"/>
-    <w:lsdException w:name="Light Shading Accent 4" w:uiPriority="60"/>
-    <w:lsdException w:name="Light List Accent 4" w:uiPriority="61"/>
-    <w:lsdException w:name="Light Grid Accent 4" w:uiPriority="62"/>
-    <w:lsdException w:name="Medium Shading 1 Accent 4" w:uiPriority="63"/>
-    <w:lsdException w:name="Medium Shading 2 Accent 4" w:uiPriority="64"/>
-    <w:lsdException w:name="Medium List 1 Accent 4" w:uiPriority="65"/>
-    <w:lsdException w:name="Medium List 2 Accent 4" w:uiPriority="66"/>
-    <w:lsdException w:name="Medium Grid 1 Accent 4" w:uiPriority="67"/>
-    <w:lsdException w:name="Medium Grid 2 Accent 4" w:uiPriority="68"/>
-    <w:lsdException w:name="Medium Grid 3 Accent 4" w:uiPriority="69"/>
-    <w:lsdException w:name="Dark List Accent 4" w:uiPriority="70"/>
-    <w:lsdException w:name="Colorful Shading Accent 4" w:uiPriority="71"/>
-    <w:lsdException w:name="Colorful List Accent 4" w:uiPriority="72"/>
-    <w:lsdException w:name="Colorful Grid Accent 4" w:uiPriority="73"/>
-    <w:lsdException w:name="Light Shading Accent 5" w:uiPriority="60"/>
-    <w:lsdException w:name="Light List Accent 5" w:uiPriority="61"/>
-    <w:lsdException w:name="Light Grid Accent 5" w:uiPriority="62"/>
-    <w:lsdException w:name="Medium Shading 1 Accent 5" w:uiPriority="63"/>
-    <w:lsdException w:name="Medium Shading 2 Accent 5" w:uiPriority="64"/>
-    <w:lsdException w:name="Medium List 1 Accent 5" w:uiPriority="65"/>
-    <w:lsdException w:name="Medium List 2 Accent 5" w:uiPriority="66"/>
-    <w:lsdException w:name="Medium Grid 1 Accent 5" w:uiPriority="67"/>
-    <w:lsdException w:name="Medium Grid 2 Accent 5" w:uiPriority="68"/>
-    <w:lsdException w:name="Medium Grid 3 Accent 5" w:uiPriority="69"/>
-    <w:lsdException w:name="Dark List Accent 5" w:uiPriority="70"/>
-    <w:lsdException w:name="Colorful Shading Accent 5" w:uiPriority="71"/>
-    <w:lsdException w:name="Colorful List Accent 5" w:uiPriority="72"/>
-    <w:lsdException w:name="Colorful Grid Accent 5" w:uiPriority="73"/>
-    <w:lsdException w:name="Light Shading Accent 6" w:uiPriority="60"/>
-    <w:lsdException w:name="Light List Accent 6" w:uiPriority="61"/>
-    <w:lsdException w:name="Light Grid Accent 6" w:uiPriority="62"/>
-    <w:lsdException w:name="Medium Shading 1 Accent 6" w:uiPriority="63"/>
-    <w:lsdException w:name="Medium Shading 2 Accent 6" w:uiPriority="64"/>
-    <w:lsdException w:name="Medium List 1 Accent 6" w:uiPriority="65"/>
-    <w:lsdException w:name="Medium List 2 Accent 6" w:uiPriority="66"/>
-    <w:lsdException w:name="Medium Grid 1 Accent 6" w:uiPriority="67"/>
-    <w:lsdException w:name="Medium Grid 2 Accent 6" w:uiPriority="68"/>
-    <w:lsdException w:name="Medium Grid 3 Accent 6" w:uiPriority="69"/>
-    <w:lsdException w:name="Dark List Accent 6" w:uiPriority="70"/>
-    <w:lsdException w:name="Colorful Shading Accent 6" w:uiPriority="71"/>
-    <w:lsdException w:name="Colorful List Accent 6" w:uiPriority="72"/>
-    <w:lsdException w:name="Colorful Grid Accent 6" w:uiPriority="73"/>
-    <w:lsdException w:name="Subtle Emphasis" w:uiPriority="19" w:qFormat="1"/>
-    <w:lsdException w:name="Intense Emphasis" w:uiPriority="21" w:qFormat="1"/>
-    <w:lsdException w:name="Subtle Reference" w:uiPriority="31" w:qFormat="1"/>
-    <w:lsdException w:name="Intense Reference" w:uiPriority="32" w:qFormat="1"/>
-    <w:lsdException w:name="Book Title" w:uiPriority="33" w:qFormat="1"/>
-    <w:lsdException w:name="Bibliography" w:semiHidden="1" w:uiPriority="37" w:unhideWhenUsed="1"/>
-    <w:lsdException w:name="TOC Heading" w:semiHidden="1" w:uiPriority="39" w:unhideWhenUsed="1" w:qFormat="1"/>
-    <w:lsdException w:name="Plain Table 1" w:uiPriority="41"/>
-    <w:lsdException w:name="Plain Table 2" w:uiPriority="42"/>
-    <w:lsdException w:name="Plain Table 3" w:uiPriority="43"/>
-    <w:lsdException w:name="Plain Table 4" w:uiPriority="44"/>
-    <w:lsdException w:name="Plain Table 5" w:uiPriority="45"/>
-    <w:lsdException w:name="Grid Table Light" w:uiPriority="40"/>
-    <w:lsdException w:name="Grid Table 1 Light" w:uiPriority="46"/>
-    <w:lsdException w:name="Grid Table 2" w:uiPriority="47"/>
-    <w:lsdException w:name="Grid Table 3" w:uiPriority="48"/>
-    <w:lsdException w:name="Grid Table 4" w:uiPriority="49"/>
-    <w:lsdException w:name="Grid Table 5 Dark" w:uiPriority="50"/>
-    <w:lsdException w:name="Grid Table 6 Colorful" w:uiPriority="51"/>
-    <w:lsdException w:name="Grid Table 7 Colorful" w:uiPriority="52"/>
-    <w:lsdException w:name="Grid Table 1 Light Accent 1" w:uiPriority="46"/>
-    <w:lsdException w:name="Grid Table 2 Accent 1" w:uiPriority="47"/>
-    <w:lsdException w:name="Grid Table 3 Accent 1" w:uiPriority="48"/>
-    <w:lsdException w:name="Grid Table 4 Accent 1" w:uiPriority="49"/>
-    <w:lsdException w:name="Grid Table 5 Dark Accent 1" w:uiPriority="50"/>
-    <w:lsdException w:name="Grid Table 6 Colorful Accent 1" w:uiPriority="51"/>
-    <w:lsdException w:name="Grid Table 7 Colorful Accent 1" w:uiPriority="52"/>
-    <w:lsdException w:name="Grid Table 1 Light Accent 2" w:uiPriority="46"/>
-    <w:lsdException w:name="Grid Table 2 Accent 2" w:uiPriority="47"/>
-    <w:lsdException w:name="Grid Table 3 Accent 2" w:uiPriority="48"/>
-    <w:lsdException w:name="Grid Table 4 Accent 2" w:uiPriority="49"/>
-    <w:lsdException w:name="Grid Table 5 Dark Accent 2" w:uiPriority="50"/>
-    <w:lsdException w:name="Grid Table 6 Colorful Accent 2" w:uiPriority="51"/>
-    <w:lsdException w:name="Grid Table 7 Colorful Accent 2" w:uiPriority="52"/>
-    <w:lsdException w:name="Grid Table 1 Light Accent 3" w:uiPriority="46"/>
-    <w:lsdException w:name="Grid Table 2 Accent 3" w:uiPriority="47"/>
-    <w:lsdException w:name="Grid Table 3 Accent 3" w:uiPriority="48"/>
-    <w:lsdException w:name="Grid Table 4 Accent 3" w:uiPriority="49"/>
-    <w:lsdException w:name="Grid Table 5 Dark Accent 3" w:uiPriority="50"/>
-    <w:lsdException w:name="Grid Table 6 Colorful Accent 3" w:uiPriority="51"/>
-    <w:lsdException w:name="Grid Table 7 Colorful Accent 3" w:uiPriority="52"/>
-    <w:lsdException w:name="Grid Table 1 Light Accent 4" w:uiPriority="46"/>
-    <w:lsdException w:name="Grid Table 2 Accent 4" w:uiPriority="47"/>
-    <w:lsdException w:name="Grid Table 3 Accent 4" w:uiPriority="48"/>
-    <w:lsdException w:name="Grid Table 4 Accent 4" w:uiPriority="49"/>
-    <w:lsdException w:name="Grid Table 5 Dark Accent 4" w:uiPriority="50"/>
-    <w:lsdException w:name="Grid Table 6 Colorful Accent 4" w:uiPriority="51"/>
-    <w:lsdException w:name="Grid Table 7 Colorful Accent 4" w:uiPriority="52"/>
-    <w:lsdException w:name="Grid Table 1 Light Accent 5" w:uiPriority="46"/>
-    <w:lsdException w:name="Grid Table 2 Accent 5" w:uiPriority="47"/>
-    <w:lsdException w:name="Grid Table 3 Accent 5" w:uiPriority="48"/>
-    <w:lsdException w:name="Grid Table 4 Accent 5" w:uiPriority="49"/>
-    <w:lsdException w:name="Grid Table 5 Dark Accent 5" w:uiPriority="50"/>
-    <w:lsdException w:name="Grid Table 6 Colorful Accent 5" w:uiPriority="51"/>
-    <w:lsdException w:name="Grid Table 7 Colorful Accent 5" w:uiPriority="52"/>
-    <w:lsdException w:name="Grid Table 1 Light Accent 6" w:uiPriority="46"/>
-    <w:lsdException w:name="Grid Table 2 Accent 6" w:uiPriority="47"/>
-    <w:lsdException w:name="Grid Table 3 Accent 6" w:uiPriority="48"/>
-    <w:lsdException w:name="Grid Table 4 Accent 6" w:uiPriority="49"/>
-    <w:lsdException w:name="Grid Table 5 Dark Accent 6" w:uiPriority="50"/>
-    <w:lsdException w:name="Grid Table 6 Colorful Accent 6" w:uiPriority="51"/>
-    <w:lsdException w:name="Grid Table 7 Colorful Accent 6" w:uiPriority="52"/>
-    <w:lsdException w:name="List Table 1 Light" w:uiPriority="46"/>
-    <w:lsdException w:name="List Table 2" w:uiPriority="47"/>
-    <w:lsdException w:name="List Table 3" w:uiPriority="48"/>
-    <w:lsdException w:name="List Table 4" w:uiPriority="49"/>
-    <w:lsdException w:name="List Table 5 Dark" w:uiPriority="50"/>
-    <w:lsdException w:name="List Table 6 Colorful" w:uiPriority="51"/>
-    <w:lsdException w:name="List Table 7 Colorful" w:uiPriority="52"/>
-    <w:lsdException w:name="List Table 1 Light Accent 1" w:uiPriority="46"/>
-    <w:lsdException w:name="List Table 2 Accent 1" w:uiPriority="47"/>
-    <w:lsdException w:name="List Table 3 Accent 1" w:uiPriority="48"/>
-    <w:lsdException w:name="List Table 4 Accent 1" w:uiPriority="49"/>
-    <w:lsdException w:name="List Table 5 Dark Accent 1" w:uiPriority="50"/>
-    <w:lsdException w:name="List Table 6 Colorful Accent 1" w:uiPriority="51"/>
-    <w:lsdException w:name="List Table 7 Colorful Accent 1" w:uiPriority="52"/>
-    <w:lsdException w:name="List Table 1 Light Accent 2" w:uiPriority="46"/>
-    <w:lsdException w:name="List Table 2 Accent 2" w:uiPriority="47"/>
-    <w:lsdException w:name="List Table 3 Accent 2" w:uiPriority="48"/>
-    <w:lsdException w:name="List Table 4 Accent 2" w:uiPriority="49"/>
-    <w:lsdException w:name="List Table 5 Dark Accent 2" w:uiPriority="50"/>
-    <w:lsdException w:name="List Table 6 Colorful Accent 2" w:uiPriority="51"/>
-    <w:lsdException w:name="List Table 7 Colorful Accent 2" w:uiPriority="52"/>
-    <w:lsdException w:name="List Table 1 Light Accent 3" w:uiPriority="46"/>
-    <w:lsdException w:name="List Table 2 Accent 3" w:uiPriority="47"/>
-    <w:lsdException w:name="List Table 3 Accent 3" w:uiPriority="48"/>
-    <w:lsdException w:name="List Table 4 Accent 3" w:uiPriority="49"/>
-    <w:lsdException w:name="List Table 5 Dark Accent 3" w:uiPriority="50"/>
-    <w:lsdException w:name="List Table 6 Colorful Accent 3" w:uiPriority="51"/>
-    <w:lsdException w:name="List Table 7 Colorful Accent 3" w:uiPriority="52"/>
-    <w:lsdException w:name="List Table 1 Light Accent 4" w:uiPriority="46"/>
-    <w:lsdException w:name="List Table 2 Accent 4" w:uiPriority="47"/>
-    <w:lsdException w:name="List Table 3 Accent 4" w:uiPriority="48"/>
-    <w:lsdException w:name="List Table 4 Accent 4" w:uiPriority="49"/>
-    <w:lsdException w:name="List Table 5 Dark Accent 4" w:uiPriority="50"/>
-    <w:lsdException w:name="List Table 6 Colorful Accent 4" w:uiPriority="51"/>
-    <w:lsdException w:name="List Table 7 Colorful Accent 4" w:uiPriority="52"/>
-    <w:lsdException w:name="List Table 1 Light Accent 5" w:uiPriority="46"/>
-    <w:lsdException w:name="List Table 2 Accent 5" w:uiPriority="47"/>
-    <w:lsdException w:name="List Table 3 Accent 5" w:uiPriority="48"/>
-    <w:lsdException w:name="List Table 4 Accent 5" w:uiPriority="49"/>
-    <w:lsdException w:name="List Table 5 Dark Accent 5" w:uiPriority="50"/>
-    <w:lsdException w:name="List Table 6 Colorful Accent 5" w:uiPriority="51"/>
-    <w:lsdException w:name="List Table 7 Colorful Accent 5" w:uiPriority="52"/>
-    <w:lsdException w:name="List Table 1 Light Accent 6" w:uiPriority="46"/>
-    <w:lsdException w:name="List Table 2 Accent 6" w:uiPriority="47"/>
-    <w:lsdException w:name="List Table 3 Accent 6" w:uiPriority="48"/>
-    <w:lsdException w:name="List Table 4 Accent 6" w:uiPriority="49"/>
-    <w:lsdException w:name="List Table 5 Dark Accent 6" w:uiPriority="50"/>
-    <w:lsdException w:name="List Table 6 Colorful Accent 6" w:uiPriority="51"/>
-    <w:lsdException w:name="List Table 7 Colorful Accent 6" w:uiPriority="52"/>
+  <w:latentStyles w:defLockedState="0" w:defUIPriority="0" w:defSemiHidden="1" w:defUnhideWhenUsed="1" w:defQFormat="0" w:count="267">
+    <w:lsdException w:name="Normal" w:semiHidden="0" w:unhideWhenUsed="0" w:qFormat="1"/>
+    <w:lsdException w:name="heading 1" w:semiHidden="0" w:unhideWhenUsed="0" w:qFormat="1"/>
+    <w:lsdException w:name="heading 2" w:semiHidden="0" w:unhideWhenUsed="0" w:qFormat="1"/>
+    <w:lsdException w:name="heading 3" w:semiHidden="0" w:unhideWhenUsed="0" w:qFormat="1"/>
+    <w:lsdException w:name="heading 4" w:semiHidden="0" w:unhideWhenUsed="0" w:qFormat="1"/>
+    <w:lsdException w:name="heading 5" w:qFormat="1"/>
+    <w:lsdException w:name="heading 6" w:qFormat="1"/>
+    <w:lsdException w:name="heading 7" w:qFormat="1"/>
+    <w:lsdException w:name="heading 8" w:qFormat="1"/>
+    <w:lsdException w:name="heading 9" w:qFormat="1"/>
+    <w:lsdException w:name="toc 1" w:uiPriority="39"/>
+    <w:lsdException w:name="toc 2" w:uiPriority="39"/>
+    <w:lsdException w:name="toc 3" w:uiPriority="39"/>
+    <w:lsdException w:name="caption" w:qFormat="1"/>
+    <w:lsdException w:name="List Number" w:semiHidden="0" w:unhideWhenUsed="0"/>
+    <w:lsdException w:name="List 4" w:semiHidden="0" w:unhideWhenUsed="0"/>
+    <w:lsdException w:name="List 5" w:semiHidden="0" w:unhideWhenUsed="0"/>
+    <w:lsdException w:name="Title" w:semiHidden="0" w:unhideWhenUsed="0" w:qFormat="1"/>
+    <w:lsdException w:name="Subtitle" w:semiHidden="0" w:unhideWhenUsed="0" w:qFormat="1"/>
+    <w:lsdException w:name="Salutation" w:semiHidden="0" w:unhideWhenUsed="0"/>
+    <w:lsdException w:name="Date" w:semiHidden="0" w:unhideWhenUsed="0"/>
+    <w:lsdException w:name="Body Text First Indent" w:semiHidden="0" w:unhideWhenUsed="0"/>
+    <w:lsdException w:name="Hyperlink" w:uiPriority="99"/>
+    <w:lsdException w:name="Strong" w:semiHidden="0" w:unhideWhenUsed="0" w:qFormat="1"/>
+    <w:lsdException w:name="Emphasis" w:semiHidden="0" w:unhideWhenUsed="0" w:qFormat="1"/>
+    <w:lsdException w:name="Table Grid" w:semiHidden="0" w:unhideWhenUsed="0"/>
+    <w:lsdException w:name="Placeholder Text" w:uiPriority="99" w:unhideWhenUsed="0"/>
+    <w:lsdException w:name="No Spacing" w:semiHidden="0" w:uiPriority="1" w:unhideWhenUsed="0" w:qFormat="1"/>
+    <w:lsdException w:name="Light Shading" w:semiHidden="0" w:uiPriority="60" w:unhideWhenUsed="0"/>
+    <w:lsdException w:name="Light List" w:semiHidden="0" w:uiPriority="61" w:unhideWhenUsed="0"/>
+    <w:lsdException w:name="Light Grid" w:semiHidden="0" w:uiPriority="62" w:unhideWhenUsed="0"/>
+    <w:lsdException w:name="Medium Shading 1" w:semiHidden="0" w:uiPriority="63" w:unhideWhenUsed="0"/>
+    <w:lsdException w:name="Medium Shading 2" w:semiHidden="0" w:uiPriority="64" w:unhideWhenUsed="0"/>
+    <w:lsdException w:name="Medium List 1" w:semiHidden="0" w:uiPriority="65" w:unhideWhenUsed="0"/>
+    <w:lsdException w:name="Medium List 2" w:semiHidden="0" w:uiPriority="66" w:unhideWhenUsed="0"/>
+    <w:lsdException w:name="Medium Grid 1" w:semiHidden="0" w:uiPriority="67" w:unhideWhenUsed="0"/>
+    <w:lsdException w:name="Medium Grid 2" w:semiHidden="0" w:uiPriority="68" w:unhideWhenUsed="0"/>
+    <w:lsdException w:name="Medium Grid 3" w:semiHidden="0" w:uiPriority="69" w:unhideWhenUsed="0"/>
+    <w:lsdException w:name="Dark List" w:semiHidden="0" w:uiPriority="70" w:unhideWhenUsed="0"/>
+    <w:lsdException w:name="Colorful Shading" w:semiHidden="0" w:uiPriority="71" w:unhideWhenUsed="0"/>
+    <w:lsdException w:name="Colorful List" w:semiHidden="0" w:uiPriority="72" w:unhideWhenUsed="0"/>
+    <w:lsdException w:name="Colorful Grid" w:semiHidden="0" w:uiPriority="73" w:unhideWhenUsed="0"/>
+    <w:lsdException w:name="Light Shading Accent 1" w:semiHidden="0" w:uiPriority="60" w:unhideWhenUsed="0"/>
+    <w:lsdException w:name="Light List Accent 1" w:semiHidden="0" w:uiPriority="61" w:unhideWhenUsed="0"/>
+    <w:lsdException w:name="Light Grid Accent 1" w:semiHidden="0" w:uiPriority="62" w:unhideWhenUsed="0"/>
+    <w:lsdException w:name="Medium Shading 1 Accent 1" w:semiHidden="0" w:uiPriority="63" w:unhideWhenUsed="0"/>
+    <w:lsdException w:name="Medium Shading 2 Accent 1" w:semiHidden="0" w:uiPriority="64" w:unhideWhenUsed="0"/>
+    <w:lsdException w:name="Medium List 1 Accent 1" w:semiHidden="0" w:uiPriority="65" w:unhideWhenUsed="0"/>
+    <w:lsdException w:name="Revision" w:uiPriority="99" w:unhideWhenUsed="0"/>
+    <w:lsdException w:name="List Paragraph" w:semiHidden="0" w:uiPriority="34" w:unhideWhenUsed="0" w:qFormat="1"/>
+    <w:lsdException w:name="Quote" w:semiHidden="0" w:uiPriority="29" w:unhideWhenUsed="0" w:qFormat="1"/>
+    <w:lsdException w:name="Intense Quote" w:semiHidden="0" w:uiPriority="30" w:unhideWhenUsed="0" w:qFormat="1"/>
+    <w:lsdException w:name="Medium List 2 Accent 1" w:semiHidden="0" w:uiPriority="66" w:unhideWhenUsed="0"/>
+    <w:lsdException w:name="Medium Grid 1 Accent 1" w:semiHidden="0" w:uiPriority="67" w:unhideWhenUsed="0"/>
+    <w:lsdException w:name="Medium Grid 2 Accent 1" w:semiHidden="0" w:uiPriority="68" w:unhideWhenUsed="0"/>
+    <w:lsdException w:name="Medium Grid 3 Accent 1" w:semiHidden="0" w:uiPriority="69" w:unhideWhenUsed="0"/>
+    <w:lsdException w:name="Dark List Accent 1" w:semiHidden="0" w:uiPriority="70" w:unhideWhenUsed="0"/>
+    <w:lsdException w:name="Colorful Shading Accent 1" w:semiHidden="0" w:uiPriority="71" w:unhideWhenUsed="0"/>
+    <w:lsdException w:name="Colorful List Accent 1" w:semiHidden="0" w:uiPriority="72" w:unhideWhenUsed="0"/>
+    <w:lsdException w:name="Colorful Grid Accent 1" w:semiHidden="0" w:uiPriority="73" w:unhideWhenUsed="0"/>
+    <w:lsdException w:name="Light Shading Accent 2" w:semiHidden="0" w:uiPriority="60" w:unhideWhenUsed="0"/>
+    <w:lsdException w:name="Light List Accent 2" w:semiHidden="0" w:uiPriority="61" w:unhideWhenUsed="0"/>
+    <w:lsdException w:name="Light Grid Accent 2" w:semiHidden="0" w:uiPriority="62" w:unhideWhenUsed="0"/>
+    <w:lsdException w:name="Medium Shading 1 Accent 2" w:semiHidden="0" w:uiPriority="63" w:unhideWhenUsed="0"/>
+    <w:lsdException w:name="Medium Shading 2 Accent 2" w:semiHidden="0" w:uiPriority="64" w:unhideWhenUsed="0"/>
+    <w:lsdException w:name="Medium List 1 Accent 2" w:semiHidden="0" w:uiPriority="65" w:unhideWhenUsed="0"/>
+    <w:lsdException w:name="Medium List 2 Accent 2" w:semiHidden="0" w:uiPriority="66" w:unhideWhenUsed="0"/>
+    <w:lsdException w:name="Medium Grid 1 Accent 2" w:semiHidden="0" w:uiPriority="67" w:unhideWhenUsed="0"/>
+    <w:lsdException w:name="Medium Grid 2 Accent 2" w:semiHidden="0" w:uiPriority="68" w:unhideWhenUsed="0"/>
+    <w:lsdException w:name="Medium Grid 3 Accent 2" w:semiHidden="0" w:uiPriority="69" w:unhideWhenUsed="0"/>
+    <w:lsdException w:name="Dark List Accent 2" w:semiHidden="0" w:uiPriority="70" w:unhideWhenUsed="0"/>
+    <w:lsdException w:name="Colorful Shading Accent 2" w:semiHidden="0" w:uiPriority="71" w:unhideWhenUsed="0"/>
+    <w:lsdException w:name="Colorful List Accent 2" w:semiHidden="0" w:uiPriority="72" w:unhideWhenUsed="0"/>
+    <w:lsdException w:name="Colorful Grid Accent 2" w:semiHidden="0" w:uiPriority="73" w:unhideWhenUsed="0"/>
+    <w:lsdException w:name="Light Shading Accent 3" w:semiHidden="0" w:uiPriority="60" w:unhideWhenUsed="0"/>
+    <w:lsdException w:name="Light List Accent 3" w:semiHidden="0" w:uiPriority="61" w:unhideWhenUsed="0"/>
+    <w:lsdException w:name="Light Grid Accent 3" w:semiHidden="0" w:uiPriority="62" w:unhideWhenUsed="0"/>
+    <w:lsdException w:name="Medium Shading 1 Accent 3" w:semiHidden="0" w:uiPriority="63" w:unhideWhenUsed="0"/>
+    <w:lsdException w:name="Medium Shading 2 Accent 3" w:semiHidden="0" w:uiPriority="64" w:unhideWhenUsed="0"/>
+    <w:lsdException w:name="Medium List 1 Accent 3" w:semiHidden="0" w:uiPriority="65" w:unhideWhenUsed="0"/>
+    <w:lsdException w:name="Medium List 2 Accent 3" w:semiHidden="0" w:uiPriority="66" w:unhideWhenUsed="0"/>
+    <w:lsdException w:name="Medium Grid 1 Accent 3" w:semiHidden="0" w:uiPriority="67" w:unhideWhenUsed="0"/>
+    <w:lsdException w:name="Medium Grid 2 Accent 3" w:semiHidden="0" w:uiPriority="68" w:unhideWhenUsed="0"/>
+    <w:lsdException w:name="Medium Grid 3 Accent 3" w:semiHidden="0" w:uiPriority="69" w:unhideWhenUsed="0"/>
+    <w:lsdException w:name="Dark List Accent 3" w:semiHidden="0" w:uiPriority="70" w:unhideWhenUsed="0"/>
+    <w:lsdException w:name="Colorful Shading Accent 3" w:semiHidden="0" w:uiPriority="71" w:unhideWhenUsed="0"/>
+    <w:lsdException w:name="Colorful List Accent 3" w:semiHidden="0" w:uiPriority="72" w:unhideWhenUsed="0"/>
+    <w:lsdException w:name="Colorful Grid Accent 3" w:semiHidden="0" w:uiPriority="73" w:unhideWhenUsed="0"/>
+    <w:lsdException w:name="Light Shading Accent 4" w:semiHidden="0" w:uiPriority="60" w:unhideWhenUsed="0"/>
+    <w:lsdException w:name="Light List Accent 4" w:semiHidden="0" w:uiPriority="61" w:unhideWhenUsed="0"/>
+    <w:lsdException w:name="Light Grid Accent 4" w:semiHidden="0" w:uiPriority="62" w:unhideWhenUsed="0"/>
+    <w:lsdException w:name="Medium Shading 1 Accent 4" w:semiHidden="0" w:uiPriority="63" w:unhideWhenUsed="0"/>
+    <w:lsdException w:name="Medium Shading 2 Accent 4" w:semiHidden="0" w:uiPriority="64" w:unhideWhenUsed="0"/>
+    <w:lsdException w:name="Medium List 1 Accent 4" w:semiHidden="0" w:uiPriority="65" w:unhideWhenUsed="0"/>
+    <w:lsdException w:name="Medium List 2 Accent 4" w:semiHidden="0" w:uiPriority="66" w:unhideWhenUsed="0"/>
+    <w:lsdException w:name="Medium Grid 1 Accent 4" w:semiHidden="0" w:uiPriority="67" w:unhideWhenUsed="0"/>
+    <w:lsdException w:name="Medium Grid 2 Accent 4" w:semiHidden="0" w:uiPriority="68" w:unhideWhenUsed="0"/>
+    <w:lsdException w:name="Medium Grid 3 Accent 4" w:semiHidden="0" w:uiPriority="69" w:unhideWhenUsed="0"/>
+    <w:lsdException w:name="Dark List Accent 4" w:semiHidden="0" w:uiPriority="70" w:unhideWhenUsed="0"/>
+    <w:lsdException w:name="Colorful Shading Accent 4" w:semiHidden="0" w:uiPriority="71" w:unhideWhenUsed="0"/>
+    <w:lsdException w:name="Colorful List Accent 4" w:semiHidden="0" w:uiPriority="72" w:unhideWhenUsed="0"/>
+    <w:lsdException w:name="Colorful Grid Accent 4" w:semiHidden="0" w:uiPriority="73" w:unhideWhenUsed="0"/>
+    <w:lsdException w:name="Light Shading Accent 5" w:semiHidden="0" w:uiPriority="60" w:unhideWhenUsed="0"/>
+    <w:lsdException w:name="Light List Accent 5" w:semiHidden="0" w:uiPriority="61" w:unhideWhenUsed="0"/>
+    <w:lsdException w:name="Light Grid Accent 5" w:semiHidden="0" w:uiPriority="62" w:unhideWhenUsed="0"/>
+    <w:lsdException w:name="Medium Shading 1 Accent 5" w:semiHidden="0" w:uiPriority="63" w:unhideWhenUsed="0"/>
+    <w:lsdException w:name="Medium Shading 2 Accent 5" w:semiHidden="0" w:uiPriority="64" w:unhideWhenUsed="0"/>
+    <w:lsdException w:name="Medium List 1 Accent 5" w:semiHidden="0" w:uiPriority="65" w:unhideWhenUsed="0"/>
+    <w:lsdException w:name="Medium List 2 Accent 5" w:semiHidden="0" w:uiPriority="66" w:unhideWhenUsed="0"/>
+    <w:lsdException w:name="Medium Grid 1 Accent 5" w:semiHidden="0" w:uiPriority="67" w:unhideWhenUsed="0"/>
+    <w:lsdException w:name="Medium Grid 2 Accent 5" w:semiHidden="0" w:uiPriority="68" w:unhideWhenUsed="0"/>
+    <w:lsdException w:name="Medium Grid 3 Accent 5" w:semiHidden="0" w:uiPriority="69" w:unhideWhenUsed="0"/>
+    <w:lsdException w:name="Dark List Accent 5" w:semiHidden="0" w:uiPriority="70" w:unhideWhenUsed="0"/>
+    <w:lsdException w:name="Colorful Shading Accent 5" w:semiHidden="0" w:uiPriority="71" w:unhideWhenUsed="0"/>
+    <w:lsdException w:name="Colorful List Accent 5" w:semiHidden="0" w:uiPriority="72" w:unhideWhenUsed="0"/>
+    <w:lsdException w:name="Colorful Grid Accent 5" w:semiHidden="0" w:uiPriority="73" w:unhideWhenUsed="0"/>
+    <w:lsdException w:name="Light Shading Accent 6" w:semiHidden="0" w:uiPriority="60" w:unhideWhenUsed="0"/>
+    <w:lsdException w:name="Light List Accent 6" w:semiHidden="0" w:uiPriority="61" w:unhideWhenUsed="0"/>
+    <w:lsdException w:name="Light Grid Accent 6" w:semiHidden="0" w:uiPriority="62" w:unhideWhenUsed="0"/>
+    <w:lsdException w:name="Medium Shading 1 Accent 6" w:semiHidden="0" w:uiPriority="63" w:unhideWhenUsed="0"/>
+    <w:lsdException w:name="Medium Shading 2 Accent 6" w:semiHidden="0" w:uiPriority="64" w:unhideWhenUsed="0"/>
+    <w:lsdException w:name="Medium List 1 Accent 6" w:semiHidden="0" w:uiPriority="65" w:unhideWhenUsed="0"/>
+    <w:lsdException w:name="Medium List 2 Accent 6" w:semiHidden="0" w:uiPriority="66" w:unhideWhenUsed="0"/>
+    <w:lsdException w:name="Medium Grid 1 Accent 6" w:semiHidden="0" w:uiPriority="67" w:unhideWhenUsed="0"/>
+    <w:lsdException w:name="Medium Grid 2 Accent 6" w:semiHidden="0" w:uiPriority="68" w:unhideWhenUsed="0"/>
+    <w:lsdException w:name="Medium Grid 3 Accent 6" w:semiHidden="0" w:uiPriority="69" w:unhideWhenUsed="0"/>
+    <w:lsdException w:name="Dark List Accent 6" w:semiHidden="0" w:uiPriority="70" w:unhideWhenUsed="0"/>
+    <w:lsdException w:name="Colorful Shading Accent 6" w:semiHidden="0" w:uiPriority="71" w:unhideWhenUsed="0"/>
+    <w:lsdException w:name="Colorful List Accent 6" w:semiHidden="0" w:uiPriority="72" w:unhideWhenUsed="0"/>
+    <w:lsdException w:name="Colorful Grid Accent 6" w:semiHidden="0" w:uiPriority="73" w:unhideWhenUsed="0"/>
+    <w:lsdException w:name="Subtle Emphasis" w:semiHidden="0" w:uiPriority="19" w:unhideWhenUsed="0" w:qFormat="1"/>
+    <w:lsdException w:name="Intense Emphasis" w:semiHidden="0" w:uiPriority="21" w:unhideWhenUsed="0" w:qFormat="1"/>
+    <w:lsdException w:name="Subtle Reference" w:semiHidden="0" w:uiPriority="31" w:unhideWhenUsed="0" w:qFormat="1"/>
+    <w:lsdException w:name="Intense Reference" w:semiHidden="0" w:uiPriority="32" w:unhideWhenUsed="0" w:qFormat="1"/>
+    <w:lsdException w:name="Book Title" w:semiHidden="0" w:uiPriority="33" w:unhideWhenUsed="0" w:qFormat="1"/>
+    <w:lsdException w:name="Bibliography" w:uiPriority="37"/>
+    <w:lsdException w:name="TOC Heading" w:uiPriority="39" w:qFormat="1"/>
+  </w:latentStyles>
+  <w:style w:type="paragraph" w:default="1" w:styleId="Standard">
+    <w:name w:val="Normal"/>
+    <w:qFormat/>
+    <w:rsid w:val="008E5A93"/>
+    <w:pPr>
+      <w:jc w:val="both"/>
+    </w:pPr>
+    <w:rPr>
+      <w:rFonts w:ascii="Arial" w:eastAsia="Calibri" w:hAnsi="Arial"/>
+      <w:sz w:val="24"/>
+    </w:rPr>
+  </w:style>
+  <w:style w:type="paragraph" w:styleId="berschrift1">
+    <w:name w:val="heading 1"/>
+    <w:basedOn w:val="Standard"/>
+    <w:next w:val="Standard"/>
+    <w:qFormat/>
+    <w:rsid w:val="009768CF"/>
+    <w:pPr>
+      <w:keepNext/>
+      <w:numPr>
+        <w:numId w:val="3"/>
+      </w:numPr>
+      <w:spacing w:after="120" w:line="240" w:lineRule="atLeast"/>
+      <w:outlineLvl w:val="0"/>
+    </w:pPr>
+    <w:rPr>
+      <w:b/>
+      <w:kern w:val="28"/>
+      <w:sz w:val="28"/>
+    </w:rPr>
+  </w:style>
+  <w:style w:type="paragraph" w:styleId="berschrift2">
+    <w:name w:val="heading 2"/>
+    <w:basedOn w:val="berschrift1"/>
+    <w:next w:val="Standard"/>
+    <w:qFormat/>
+    <w:rsid w:val="006C5372"/>
+    <w:pPr>
+      <w:numPr>
+        <w:ilvl w:val="1"/>
+      </w:numPr>
+      <w:spacing w:after="60"/>
+      <w:outlineLvl w:val="1"/>
+    </w:pPr>
+    <w:rPr>
+      <w:sz w:val="24"/>
+    </w:rPr>
+  </w:style>
+  <w:style w:type="paragraph" w:styleId="berschrift3">
+    <w:name w:val="heading 3"/>
+    <w:basedOn w:val="berschrift2"/>
+    <w:next w:val="Standard"/>
+    <w:qFormat/>
+    <w:rsid w:val="006C5372"/>
+    <w:pPr>
+      <w:numPr>
+        <w:ilvl w:val="2"/>
+      </w:numPr>
+      <w:outlineLvl w:val="2"/>
+    </w:pPr>
+    <w:rPr>
+      <w:sz w:val="20"/>
+    </w:rPr>
+  </w:style>
+  <w:style w:type="paragraph" w:styleId="berschrift4">
+    <w:name w:val="heading 4"/>
+    <w:basedOn w:val="Standard"/>
+    <w:next w:val="Standard"/>
+    <w:qFormat/>
+    <w:rsid w:val="006C5372"/>
+    <w:pPr>
+      <w:keepNext/>
+      <w:outlineLvl w:val="3"/>
+    </w:pPr>
+    <w:rPr>
+      <w:b/>
+      <w:bCs/>
+      <w:szCs w:val="28"/>
+      <w:u w:val="single"/>
+    </w:rPr>
+  </w:style>
+  <w:style w:type="character" w:default="1" w:styleId="Absatz-Standardschriftart">
+    <w:name w:val="Default Paragraph Font"/>
+    <w:uiPriority w:val="1"/>
+    <w:semiHidden/>
+    <w:unhideWhenUsed/>
+  </w:style>
+  <w:style w:type="table" w:default="1" w:styleId="NormaleTabelle">
+    <w:name w:val="Normal Table"/>
+    <w:uiPriority w:val="99"/>
+    <w:semiHidden/>
+    <w:unhideWhenUsed/>
+    <w:tblPr>
+      <w:tblInd w:w="0" w:type="dxa"/>
+      <w:tblCellMar>
+        <w:top w:w="0" w:type="dxa"/>
+        <w:left w:w="108" w:type="dxa"/>
+        <w:bottom w:w="0" w:type="dxa"/>
+        <w:right w:w="108" w:type="dxa"/>
+      </w:tblCellMar>
+    </w:tblPr>
+  </w:style>
+  <w:style w:type="numbering" w:default="1" w:styleId="KeineListe">
+    <w:name w:val="No List"/>
+    <w:uiPriority w:val="99"/>
+    <w:semiHidden/>
+    <w:unhideWhenUsed/>
+  </w:style>
+  <w:style w:type="paragraph" w:customStyle="1" w:styleId="AufzhlungStrich">
+    <w:name w:val="Aufzählung Strich"/>
+    <w:basedOn w:val="Standard"/>
+    <w:qFormat/>
+    <w:rsid w:val="001411DB"/>
+    <w:pPr>
+      <w:numPr>
+        <w:numId w:val="5"/>
+      </w:numPr>
+      <w:tabs>
+        <w:tab w:val="left" w:pos="284"/>
+      </w:tabs>
+    </w:pPr>
+  </w:style>
+  <w:style w:type="paragraph" w:customStyle="1" w:styleId="Standard10pt">
+    <w:name w:val="Standard 10 pt"/>
+    <w:basedOn w:val="Standard"/>
+    <w:qFormat/>
+  </w:style>
+  <w:style w:type="paragraph" w:customStyle="1" w:styleId="Nummerierung10pt">
+    <w:name w:val="Nummerierung 10pt"/>
+    <w:basedOn w:val="Standard"/>
+    <w:qFormat/>
+    <w:pPr>
+      <w:numPr>
+        <w:numId w:val="1"/>
+      </w:numPr>
+      <w:tabs>
+        <w:tab w:val="left" w:pos="284"/>
+        <w:tab w:val="left" w:pos="567"/>
+        <w:tab w:val="left" w:pos="737"/>
+      </w:tabs>
+    </w:pPr>
+  </w:style>
+  <w:style w:type="paragraph" w:customStyle="1" w:styleId="Aufzhlung10pt">
+    <w:name w:val="Aufzählung 10pt"/>
+    <w:basedOn w:val="Standard"/>
+    <w:qFormat/>
+    <w:pPr>
+      <w:numPr>
+        <w:numId w:val="2"/>
+      </w:numPr>
+      <w:tabs>
+        <w:tab w:val="left" w:pos="170"/>
+        <w:tab w:val="left" w:pos="454"/>
+        <w:tab w:val="left" w:pos="624"/>
+      </w:tabs>
+    </w:pPr>
+  </w:style>
+  <w:style w:type="paragraph" w:styleId="Kopfzeile">
+    <w:name w:val="header"/>
+    <w:basedOn w:val="Standard"/>
+    <w:pPr>
+      <w:tabs>
+        <w:tab w:val="center" w:pos="4536"/>
+        <w:tab w:val="right" w:pos="9072"/>
+      </w:tabs>
+    </w:pPr>
+  </w:style>
+  <w:style w:type="paragraph" w:styleId="Fuzeile">
+    <w:name w:val="footer"/>
+    <w:basedOn w:val="Standard"/>
+    <w:pPr>
+      <w:tabs>
+        <w:tab w:val="center" w:pos="4536"/>
+        <w:tab w:val="right" w:pos="9072"/>
+      </w:tabs>
+    </w:pPr>
+  </w:style>
+  <w:style w:type="paragraph" w:styleId="Sprechblasentext">
+    <w:name w:val="Balloon Text"/>
+    <w:basedOn w:val="Standard"/>
+    <w:semiHidden/>
+    <w:rsid w:val="00071732"/>
+    <w:rPr>
+      <w:rFonts w:ascii="Tahoma" w:hAnsi="Tahoma" w:cs="Tahoma"/>
+      <w:sz w:val="16"/>
+      <w:szCs w:val="16"/>
+    </w:rPr>
+  </w:style>
+  <w:style w:type="paragraph" w:customStyle="1" w:styleId="Nummerierunga">
+    <w:name w:val="Nummerierung a)"/>
+    <w:basedOn w:val="Standard"/>
+    <w:qFormat/>
+    <w:rsid w:val="0025422A"/>
+    <w:pPr>
+      <w:numPr>
+        <w:numId w:val="4"/>
+      </w:numPr>
+    </w:pPr>
+  </w:style>
+  <w:style w:type="paragraph" w:customStyle="1" w:styleId="Standard12pt">
+    <w:name w:val="Standard 12 pt"/>
+    <w:basedOn w:val="Standard"/>
+    <w:qFormat/>
+    <w:rsid w:val="006C5372"/>
+    <w:rPr>
+      <w:szCs w:val="24"/>
+    </w:rPr>
+  </w:style>
+  <w:style w:type="paragraph" w:customStyle="1" w:styleId="AufzhlungDreieck">
+    <w:name w:val="Aufzählung Dreieck"/>
+    <w:basedOn w:val="Standard"/>
+    <w:qFormat/>
+    <w:rsid w:val="005E4173"/>
+    <w:pPr>
+      <w:numPr>
+        <w:numId w:val="6"/>
+      </w:numPr>
+      <w:tabs>
+        <w:tab w:val="left" w:pos="284"/>
+      </w:tabs>
+    </w:pPr>
+  </w:style>
+  <w:style w:type="paragraph" w:customStyle="1" w:styleId="Aufzhlungnegativ">
+    <w:name w:val="Aufzählung negativ"/>
+    <w:basedOn w:val="Aufzhlung10pt"/>
+    <w:qFormat/>
+    <w:rsid w:val="005E4173"/>
+    <w:pPr>
+      <w:numPr>
+        <w:numId w:val="7"/>
+      </w:numPr>
+      <w:tabs>
+        <w:tab w:val="clear" w:pos="170"/>
+        <w:tab w:val="clear" w:pos="360"/>
+        <w:tab w:val="left" w:pos="284"/>
+      </w:tabs>
+      <w:ind w:left="284" w:hanging="284"/>
+    </w:pPr>
+  </w:style>
+  <w:style w:type="paragraph" w:customStyle="1" w:styleId="Aufzhlungneutral">
+    <w:name w:val="Aufzählung neutral"/>
+    <w:qFormat/>
+    <w:rsid w:val="005E4173"/>
+    <w:pPr>
+      <w:numPr>
+        <w:numId w:val="8"/>
+      </w:numPr>
+      <w:tabs>
+        <w:tab w:val="clear" w:pos="360"/>
+        <w:tab w:val="left" w:pos="284"/>
+      </w:tabs>
+      <w:ind w:left="284" w:hanging="284"/>
+    </w:pPr>
+  </w:style>
+  <w:style w:type="paragraph" w:customStyle="1" w:styleId="Aufzhlungpositiv">
+    <w:name w:val="Aufzählung positiv"/>
+    <w:basedOn w:val="Aufzhlungnegativ"/>
+    <w:qFormat/>
+    <w:rsid w:val="005E4173"/>
+    <w:pPr>
+      <w:numPr>
+        <w:numId w:val="9"/>
+      </w:numPr>
+      <w:tabs>
+        <w:tab w:val="clear" w:pos="360"/>
+      </w:tabs>
+      <w:ind w:left="284" w:hanging="284"/>
+    </w:pPr>
+  </w:style>
+  <w:style w:type="paragraph" w:customStyle="1" w:styleId="Standard10pt0">
+    <w:name w:val="Standard 10pt"/>
+    <w:basedOn w:val="Standard"/>
+    <w:qFormat/>
+    <w:rsid w:val="001B1025"/>
+    <w:rPr>
+      <w:rFonts w:eastAsia="Times New Roman"/>
+    </w:rPr>
+  </w:style>
+  <w:style w:type="paragraph" w:styleId="Titel">
+    <w:name w:val="Title"/>
+    <w:basedOn w:val="Standard"/>
+    <w:next w:val="Standard"/>
+    <w:link w:val="TitelZchn"/>
+    <w:qFormat/>
+    <w:rsid w:val="009768CF"/>
+    <w:pPr>
+      <w:contextualSpacing/>
+    </w:pPr>
+    <w:rPr>
+      <w:rFonts w:asciiTheme="majorHAnsi" w:eastAsiaTheme="majorEastAsia" w:hAnsiTheme="majorHAnsi" w:cstheme="majorBidi"/>
+      <w:spacing w:val="-10"/>
+      <w:kern w:val="28"/>
+      <w:sz w:val="56"/>
+      <w:szCs w:val="56"/>
+    </w:rPr>
+  </w:style>
+  <w:style w:type="character" w:customStyle="1" w:styleId="TitelZchn">
+    <w:name w:val="Titel Zchn"/>
+    <w:basedOn w:val="Absatz-Standardschriftart"/>
+    <w:link w:val="Titel"/>
+    <w:rsid w:val="009768CF"/>
+    <w:rPr>
+      <w:rFonts w:asciiTheme="majorHAnsi" w:eastAsiaTheme="majorEastAsia" w:hAnsiTheme="majorHAnsi" w:cstheme="majorBidi"/>
+      <w:spacing w:val="-10"/>
+      <w:kern w:val="28"/>
+      <w:sz w:val="56"/>
+      <w:szCs w:val="56"/>
+    </w:rPr>
+  </w:style>
+  <w:style w:type="paragraph" w:styleId="Listenabsatz">
+    <w:name w:val="List Paragraph"/>
+    <w:basedOn w:val="Standard"/>
+    <w:uiPriority w:val="34"/>
+    <w:qFormat/>
+    <w:rsid w:val="008E5A93"/>
+    <w:pPr>
+      <w:ind w:left="720"/>
+      <w:contextualSpacing/>
+    </w:pPr>
+  </w:style>
+  <w:style w:type="paragraph" w:styleId="Inhaltsverzeichnisberschrift">
+    <w:name w:val="TOC Heading"/>
+    <w:basedOn w:val="berschrift1"/>
+    <w:next w:val="Standard"/>
+    <w:uiPriority w:val="39"/>
+    <w:unhideWhenUsed/>
+    <w:qFormat/>
+    <w:rsid w:val="00E837C2"/>
+    <w:pPr>
+      <w:keepLines/>
+      <w:numPr>
+        <w:numId w:val="0"/>
+      </w:numPr>
+      <w:spacing w:before="240" w:after="0" w:line="259" w:lineRule="auto"/>
+      <w:jc w:val="left"/>
+      <w:outlineLvl w:val="9"/>
+    </w:pPr>
+    <w:rPr>
+      <w:rFonts w:asciiTheme="majorHAnsi" w:eastAsiaTheme="majorEastAsia" w:hAnsiTheme="majorHAnsi" w:cstheme="majorBidi"/>
+      <w:b w:val="0"/>
+      <w:color w:val="365F91" w:themeColor="accent1" w:themeShade="BF"/>
+      <w:kern w:val="0"/>
+      <w:sz w:val="32"/>
+      <w:szCs w:val="32"/>
+    </w:rPr>
+  </w:style>
+  <w:style w:type="paragraph" w:styleId="Verzeichnis1">
+    <w:name w:val="toc 1"/>
+    <w:basedOn w:val="Standard"/>
+    <w:next w:val="Standard"/>
+    <w:autoRedefine/>
+    <w:uiPriority w:val="39"/>
+    <w:unhideWhenUsed/>
+    <w:rsid w:val="00E837C2"/>
+    <w:pPr>
+      <w:spacing w:after="100"/>
+    </w:pPr>
+  </w:style>
+  <w:style w:type="paragraph" w:styleId="Verzeichnis2">
+    <w:name w:val="toc 2"/>
+    <w:basedOn w:val="Standard"/>
+    <w:next w:val="Standard"/>
+    <w:autoRedefine/>
+    <w:uiPriority w:val="39"/>
+    <w:unhideWhenUsed/>
+    <w:rsid w:val="00E837C2"/>
+    <w:pPr>
+      <w:spacing w:after="100"/>
+      <w:ind w:left="200"/>
+    </w:pPr>
+  </w:style>
+  <w:style w:type="character" w:styleId="Hyperlink">
+    <w:name w:val="Hyperlink"/>
+    <w:basedOn w:val="Absatz-Standardschriftart"/>
+    <w:uiPriority w:val="99"/>
+    <w:unhideWhenUsed/>
+    <w:rsid w:val="00E837C2"/>
+    <w:rPr>
+      <w:color w:val="0000FF" w:themeColor="hyperlink"/>
+      <w:u w:val="single"/>
+    </w:rPr>
+  </w:style>
+  <w:style w:type="paragraph" w:styleId="KeinLeerraum">
+    <w:name w:val="No Spacing"/>
+    <w:link w:val="KeinLeerraumZchn"/>
+    <w:uiPriority w:val="1"/>
+    <w:qFormat/>
+    <w:rsid w:val="00094174"/>
+    <w:rPr>
+      <w:rFonts w:asciiTheme="minorHAnsi" w:eastAsiaTheme="minorEastAsia" w:hAnsiTheme="minorHAnsi" w:cstheme="minorBidi"/>
+      <w:sz w:val="22"/>
+      <w:szCs w:val="22"/>
+    </w:rPr>
+  </w:style>
+  <w:style w:type="character" w:customStyle="1" w:styleId="KeinLeerraumZchn">
+    <w:name w:val="Kein Leerraum Zchn"/>
+    <w:basedOn w:val="Absatz-Standardschriftart"/>
+    <w:link w:val="KeinLeerraum"/>
+    <w:uiPriority w:val="1"/>
+    <w:rsid w:val="00094174"/>
+    <w:rPr>
+      <w:rFonts w:asciiTheme="minorHAnsi" w:eastAsiaTheme="minorEastAsia" w:hAnsiTheme="minorHAnsi" w:cstheme="minorBidi"/>
+      <w:sz w:val="22"/>
+      <w:szCs w:val="22"/>
+    </w:rPr>
+  </w:style>
+  <w:style w:type="paragraph" w:customStyle="1" w:styleId="Dokumenttitel">
+    <w:name w:val="Dokumenttitel"/>
+    <w:basedOn w:val="Standard"/>
+    <w:rsid w:val="008C282B"/>
+    <w:pPr>
+      <w:spacing w:after="80"/>
+      <w:jc w:val="left"/>
+    </w:pPr>
+    <w:rPr>
+      <w:rFonts w:ascii="Tahoma" w:eastAsia="Times New Roman" w:hAnsi="Tahoma"/>
+      <w:sz w:val="36"/>
+      <w:szCs w:val="36"/>
+    </w:rPr>
+  </w:style>
+  <w:style w:type="paragraph" w:customStyle="1" w:styleId="berschrift1ohne">
+    <w:name w:val="Überschrift 1 ohne"/>
+    <w:basedOn w:val="berschrift1"/>
+    <w:rsid w:val="008C282B"/>
+    <w:pPr>
+      <w:numPr>
+        <w:numId w:val="0"/>
+      </w:numPr>
+      <w:spacing w:before="240" w:after="60" w:line="240" w:lineRule="auto"/>
+      <w:jc w:val="left"/>
+    </w:pPr>
+    <w:rPr>
+      <w:rFonts w:eastAsia="Times New Roman" w:cs="Arial"/>
+      <w:bCs/>
+      <w:kern w:val="32"/>
+      <w:sz w:val="32"/>
+      <w:szCs w:val="32"/>
+    </w:rPr>
+  </w:style>
+  <w:style w:type="paragraph" w:styleId="Verzeichnis3">
+    <w:name w:val="toc 3"/>
+    <w:basedOn w:val="Standard"/>
+    <w:next w:val="Standard"/>
+    <w:autoRedefine/>
+    <w:uiPriority w:val="39"/>
+    <w:unhideWhenUsed/>
+    <w:rsid w:val="00225038"/>
+    <w:pPr>
+      <w:spacing w:after="100"/>
+      <w:ind w:left="480"/>
+    </w:pPr>
+  </w:style>
+</w:styles>
+</file>
+
+<file path=word/stylesWithEffects.xml><?xml version="1.0" encoding="utf-8"?>
+<w:styles xmlns:wpc="http://schemas.microsoft.com/office/word/2010/wordprocessingCanvas" xmlns:mc="http://schemas.openxmlformats.org/markup-compatibility/2006" xmlns:o="urn:schemas-microsoft-com:office:office" xmlns:r="http://schemas.openxmlformats.org/officeDocument/2006/relationships" xmlns:m="http://schemas.openxmlformats.org/officeDocument/2006/math" xmlns:v="urn:schemas-microsoft-com:vml" xmlns:wp14="http://schemas.microsoft.com/office/word/2010/wordprocessingDrawing" xmlns:wp="http://schemas.openxmlformats.org/drawingml/2006/wordprocessingDrawing" xmlns:w10="urn:schemas-microsoft-com:office:word" xmlns:w="http://schemas.openxmlformats.org/wordprocessingml/2006/main" xmlns:w14="http://schemas.microsoft.com/office/word/2010/wordml" xmlns:wpg="http://schemas.microsoft.com/office/word/2010/wordprocessingGroup" xmlns:wpi="http://schemas.microsoft.com/office/word/2010/wordprocessingInk" xmlns:wne="http://schemas.microsoft.com/office/word/2006/wordml" xmlns:wps="http://schemas.microsoft.com/office/word/2010/wordprocessingShape" mc:Ignorable="w14 wp14">
+  <w:docDefaults>
+    <w:rPrDefault>
+      <w:rPr>
+        <w:rFonts w:ascii="Times New Roman" w:eastAsia="Times New Roman" w:hAnsi="Times New Roman" w:cs="Times New Roman"/>
+        <w:lang w:val="de-DE" w:eastAsia="de-DE" w:bidi="ar-SA"/>
+      </w:rPr>
+    </w:rPrDefault>
+    <w:pPrDefault/>
+  </w:docDefaults>
+  <w:latentStyles w:defLockedState="0" w:defUIPriority="0" w:defSemiHidden="1" w:defUnhideWhenUsed="1" w:defQFormat="0" w:count="267">
+    <w:lsdException w:name="Normal" w:semiHidden="0" w:unhideWhenUsed="0" w:qFormat="1"/>
+    <w:lsdException w:name="heading 1" w:semiHidden="0" w:unhideWhenUsed="0" w:qFormat="1"/>
+    <w:lsdException w:name="heading 2" w:semiHidden="0" w:unhideWhenUsed="0" w:qFormat="1"/>
+    <w:lsdException w:name="heading 3" w:semiHidden="0" w:unhideWhenUsed="0" w:qFormat="1"/>
+    <w:lsdException w:name="heading 4" w:semiHidden="0" w:unhideWhenUsed="0" w:qFormat="1"/>
+    <w:lsdException w:name="heading 5" w:qFormat="1"/>
+    <w:lsdException w:name="heading 6" w:qFormat="1"/>
+    <w:lsdException w:name="heading 7" w:qFormat="1"/>
+    <w:lsdException w:name="heading 8" w:qFormat="1"/>
+    <w:lsdException w:name="heading 9" w:qFormat="1"/>
+    <w:lsdException w:name="toc 1" w:uiPriority="39"/>
+    <w:lsdException w:name="toc 2" w:uiPriority="39"/>
+    <w:lsdException w:name="toc 3" w:uiPriority="39"/>
+    <w:lsdException w:name="caption" w:qFormat="1"/>
+    <w:lsdException w:name="List Number" w:semiHidden="0" w:unhideWhenUsed="0"/>
+    <w:lsdException w:name="List 4" w:semiHidden="0" w:unhideWhenUsed="0"/>
+    <w:lsdException w:name="List 5" w:semiHidden="0" w:unhideWhenUsed="0"/>
+    <w:lsdException w:name="Title" w:semiHidden="0" w:unhideWhenUsed="0" w:qFormat="1"/>
+    <w:lsdException w:name="Subtitle" w:semiHidden="0" w:unhideWhenUsed="0" w:qFormat="1"/>
+    <w:lsdException w:name="Salutation" w:semiHidden="0" w:unhideWhenUsed="0"/>
+    <w:lsdException w:name="Date" w:semiHidden="0" w:unhideWhenUsed="0"/>
+    <w:lsdException w:name="Body Text First Indent" w:semiHidden="0" w:unhideWhenUsed="0"/>
+    <w:lsdException w:name="Hyperlink" w:uiPriority="99"/>
+    <w:lsdException w:name="Strong" w:semiHidden="0" w:unhideWhenUsed="0" w:qFormat="1"/>
+    <w:lsdException w:name="Emphasis" w:semiHidden="0" w:unhideWhenUsed="0" w:qFormat="1"/>
+    <w:lsdException w:name="Table Grid" w:semiHidden="0" w:unhideWhenUsed="0"/>
+    <w:lsdException w:name="Placeholder Text" w:uiPriority="99" w:unhideWhenUsed="0"/>
+    <w:lsdException w:name="No Spacing" w:semiHidden="0" w:uiPriority="1" w:unhideWhenUsed="0" w:qFormat="1"/>
+    <w:lsdException w:name="Light Shading" w:semiHidden="0" w:uiPriority="60" w:unhideWhenUsed="0"/>
+    <w:lsdException w:name="Light List" w:semiHidden="0" w:uiPriority="61" w:unhideWhenUsed="0"/>
+    <w:lsdException w:name="Light Grid" w:semiHidden="0" w:uiPriority="62" w:unhideWhenUsed="0"/>
+    <w:lsdException w:name="Medium Shading 1" w:semiHidden="0" w:uiPriority="63" w:unhideWhenUsed="0"/>
+    <w:lsdException w:name="Medium Shading 2" w:semiHidden="0" w:uiPriority="64" w:unhideWhenUsed="0"/>
+    <w:lsdException w:name="Medium List 1" w:semiHidden="0" w:uiPriority="65" w:unhideWhenUsed="0"/>
+    <w:lsdException w:name="Medium List 2" w:semiHidden="0" w:uiPriority="66" w:unhideWhenUsed="0"/>
+    <w:lsdException w:name="Medium Grid 1" w:semiHidden="0" w:uiPriority="67" w:unhideWhenUsed="0"/>
+    <w:lsdException w:name="Medium Grid 2" w:semiHidden="0" w:uiPriority="68" w:unhideWhenUsed="0"/>
+    <w:lsdException w:name="Medium Grid 3" w:semiHidden="0" w:uiPriority="69" w:unhideWhenUsed="0"/>
+    <w:lsdException w:name="Dark List" w:semiHidden="0" w:uiPriority="70" w:unhideWhenUsed="0"/>
+    <w:lsdException w:name="Colorful Shading" w:semiHidden="0" w:uiPriority="71" w:unhideWhenUsed="0"/>
+    <w:lsdException w:name="Colorful List" w:semiHidden="0" w:uiPriority="72" w:unhideWhenUsed="0"/>
+    <w:lsdException w:name="Colorful Grid" w:semiHidden="0" w:uiPriority="73" w:unhideWhenUsed="0"/>
+    <w:lsdException w:name="Light Shading Accent 1" w:semiHidden="0" w:uiPriority="60" w:unhideWhenUsed="0"/>
+    <w:lsdException w:name="Light List Accent 1" w:semiHidden="0" w:uiPriority="61" w:unhideWhenUsed="0"/>
+    <w:lsdException w:name="Light Grid Accent 1" w:semiHidden="0" w:uiPriority="62" w:unhideWhenUsed="0"/>
+    <w:lsdException w:name="Medium Shading 1 Accent 1" w:semiHidden="0" w:uiPriority="63" w:unhideWhenUsed="0"/>
+    <w:lsdException w:name="Medium Shading 2 Accent 1" w:semiHidden="0" w:uiPriority="64" w:unhideWhenUsed="0"/>
+    <w:lsdException w:name="Medium List 1 Accent 1" w:semiHidden="0" w:uiPriority="65" w:unhideWhenUsed="0"/>
+    <w:lsdException w:name="Revision" w:uiPriority="99" w:unhideWhenUsed="0"/>
+    <w:lsdException w:name="List Paragraph" w:semiHidden="0" w:uiPriority="34" w:unhideWhenUsed="0" w:qFormat="1"/>
+    <w:lsdException w:name="Quote" w:semiHidden="0" w:uiPriority="29" w:unhideWhenUsed="0" w:qFormat="1"/>
+    <w:lsdException w:name="Intense Quote" w:semiHidden="0" w:uiPriority="30" w:unhideWhenUsed="0" w:qFormat="1"/>
+    <w:lsdException w:name="Medium List 2 Accent 1" w:semiHidden="0" w:uiPriority="66" w:unhideWhenUsed="0"/>
+    <w:lsdException w:name="Medium Grid 1 Accent 1" w:semiHidden="0" w:uiPriority="67" w:unhideWhenUsed="0"/>
+    <w:lsdException w:name="Medium Grid 2 Accent 1" w:semiHidden="0" w:uiPriority="68" w:unhideWhenUsed="0"/>
+    <w:lsdException w:name="Medium Grid 3 Accent 1" w:semiHidden="0" w:uiPriority="69" w:unhideWhenUsed="0"/>
+    <w:lsdException w:name="Dark List Accent 1" w:semiHidden="0" w:uiPriority="70" w:unhideWhenUsed="0"/>
+    <w:lsdException w:name="Colorful Shading Accent 1" w:semiHidden="0" w:uiPriority="71" w:unhideWhenUsed="0"/>
+    <w:lsdException w:name="Colorful List Accent 1" w:semiHidden="0" w:uiPriority="72" w:unhideWhenUsed="0"/>
+    <w:lsdException w:name="Colorful Grid Accent 1" w:semiHidden="0" w:uiPriority="73" w:unhideWhenUsed="0"/>
+    <w:lsdException w:name="Light Shading Accent 2" w:semiHidden="0" w:uiPriority="60" w:unhideWhenUsed="0"/>
+    <w:lsdException w:name="Light List Accent 2" w:semiHidden="0" w:uiPriority="61" w:unhideWhenUsed="0"/>
+    <w:lsdException w:name="Light Grid Accent 2" w:semiHidden="0" w:uiPriority="62" w:unhideWhenUsed="0"/>
+    <w:lsdException w:name="Medium Shading 1 Accent 2" w:semiHidden="0" w:uiPriority="63" w:unhideWhenUsed="0"/>
+    <w:lsdException w:name="Medium Shading 2 Accent 2" w:semiHidden="0" w:uiPriority="64" w:unhideWhenUsed="0"/>
+    <w:lsdException w:name="Medium List 1 Accent 2" w:semiHidden="0" w:uiPriority="65" w:unhideWhenUsed="0"/>
+    <w:lsdException w:name="Medium List 2 Accent 2" w:semiHidden="0" w:uiPriority="66" w:unhideWhenUsed="0"/>
+    <w:lsdException w:name="Medium Grid 1 Accent 2" w:semiHidden="0" w:uiPriority="67" w:unhideWhenUsed="0"/>
+    <w:lsdException w:name="Medium Grid 2 Accent 2" w:semiHidden="0" w:uiPriority="68" w:unhideWhenUsed="0"/>
+    <w:lsdException w:name="Medium Grid 3 Accent 2" w:semiHidden="0" w:uiPriority="69" w:unhideWhenUsed="0"/>
+    <w:lsdException w:name="Dark List Accent 2" w:semiHidden="0" w:uiPriority="70" w:unhideWhenUsed="0"/>
+    <w:lsdException w:name="Colorful Shading Accent 2" w:semiHidden="0" w:uiPriority="71" w:unhideWhenUsed="0"/>
+    <w:lsdException w:name="Colorful List Accent 2" w:semiHidden="0" w:uiPriority="72" w:unhideWhenUsed="0"/>
+    <w:lsdException w:name="Colorful Grid Accent 2" w:semiHidden="0" w:uiPriority="73" w:unhideWhenUsed="0"/>
+    <w:lsdException w:name="Light Shading Accent 3" w:semiHidden="0" w:uiPriority="60" w:unhideWhenUsed="0"/>
+    <w:lsdException w:name="Light List Accent 3" w:semiHidden="0" w:uiPriority="61" w:unhideWhenUsed="0"/>
+    <w:lsdException w:name="Light Grid Accent 3" w:semiHidden="0" w:uiPriority="62" w:unhideWhenUsed="0"/>
+    <w:lsdException w:name="Medium Shading 1 Accent 3" w:semiHidden="0" w:uiPriority="63" w:unhideWhenUsed="0"/>
+    <w:lsdException w:name="Medium Shading 2 Accent 3" w:semiHidden="0" w:uiPriority="64" w:unhideWhenUsed="0"/>
+    <w:lsdException w:name="Medium List 1 Accent 3" w:semiHidden="0" w:uiPriority="65" w:unhideWhenUsed="0"/>
+    <w:lsdException w:name="Medium List 2 Accent 3" w:semiHidden="0" w:uiPriority="66" w:unhideWhenUsed="0"/>
+    <w:lsdException w:name="Medium Grid 1 Accent 3" w:semiHidden="0" w:uiPriority="67" w:unhideWhenUsed="0"/>
+    <w:lsdException w:name="Medium Grid 2 Accent 3" w:semiHidden="0" w:uiPriority="68" w:unhideWhenUsed="0"/>
+    <w:lsdException w:name="Medium Grid 3 Accent 3" w:semiHidden="0" w:uiPriority="69" w:unhideWhenUsed="0"/>
+    <w:lsdException w:name="Dark List Accent 3" w:semiHidden="0" w:uiPriority="70" w:unhideWhenUsed="0"/>
+    <w:lsdException w:name="Colorful Shading Accent 3" w:semiHidden="0" w:uiPriority="71" w:unhideWhenUsed="0"/>
+    <w:lsdException w:name="Colorful List Accent 3" w:semiHidden="0" w:uiPriority="72" w:unhideWhenUsed="0"/>
+    <w:lsdException w:name="Colorful Grid Accent 3" w:semiHidden="0" w:uiPriority="73" w:unhideWhenUsed="0"/>
+    <w:lsdException w:name="Light Shading Accent 4" w:semiHidden="0" w:uiPriority="60" w:unhideWhenUsed="0"/>
+    <w:lsdException w:name="Light List Accent 4" w:semiHidden="0" w:uiPriority="61" w:unhideWhenUsed="0"/>
+    <w:lsdException w:name="Light Grid Accent 4" w:semiHidden="0" w:uiPriority="62" w:unhideWhenUsed="0"/>
+    <w:lsdException w:name="Medium Shading 1 Accent 4" w:semiHidden="0" w:uiPriority="63" w:unhideWhenUsed="0"/>
+    <w:lsdException w:name="Medium Shading 2 Accent 4" w:semiHidden="0" w:uiPriority="64" w:unhideWhenUsed="0"/>
+    <w:lsdException w:name="Medium List 1 Accent 4" w:semiHidden="0" w:uiPriority="65" w:unhideWhenUsed="0"/>
+    <w:lsdException w:name="Medium List 2 Accent 4" w:semiHidden="0" w:uiPriority="66" w:unhideWhenUsed="0"/>
+    <w:lsdException w:name="Medium Grid 1 Accent 4" w:semiHidden="0" w:uiPriority="67" w:unhideWhenUsed="0"/>
+    <w:lsdException w:name="Medium Grid 2 Accent 4" w:semiHidden="0" w:uiPriority="68" w:unhideWhenUsed="0"/>
+    <w:lsdException w:name="Medium Grid 3 Accent 4" w:semiHidden="0" w:uiPriority="69" w:unhideWhenUsed="0"/>
+    <w:lsdException w:name="Dark List Accent 4" w:semiHidden="0" w:uiPriority="70" w:unhideWhenUsed="0"/>
+    <w:lsdException w:name="Colorful Shading Accent 4" w:semiHidden="0" w:uiPriority="71" w:unhideWhenUsed="0"/>
+    <w:lsdException w:name="Colorful List Accent 4" w:semiHidden="0" w:uiPriority="72" w:unhideWhenUsed="0"/>
+    <w:lsdException w:name="Colorful Grid Accent 4" w:semiHidden="0" w:uiPriority="73" w:unhideWhenUsed="0"/>
+    <w:lsdException w:name="Light Shading Accent 5" w:semiHidden="0" w:uiPriority="60" w:unhideWhenUsed="0"/>
+    <w:lsdException w:name="Light List Accent 5" w:semiHidden="0" w:uiPriority="61" w:unhideWhenUsed="0"/>
+    <w:lsdException w:name="Light Grid Accent 5" w:semiHidden="0" w:uiPriority="62" w:unhideWhenUsed="0"/>
+    <w:lsdException w:name="Medium Shading 1 Accent 5" w:semiHidden="0" w:uiPriority="63" w:unhideWhenUsed="0"/>
+    <w:lsdException w:name="Medium Shading 2 Accent 5" w:semiHidden="0" w:uiPriority="64" w:unhideWhenUsed="0"/>
+    <w:lsdException w:name="Medium List 1 Accent 5" w:semiHidden="0" w:uiPriority="65" w:unhideWhenUsed="0"/>
+    <w:lsdException w:name="Medium List 2 Accent 5" w:semiHidden="0" w:uiPriority="66" w:unhideWhenUsed="0"/>
+    <w:lsdException w:name="Medium Grid 1 Accent 5" w:semiHidden="0" w:uiPriority="67" w:unhideWhenUsed="0"/>
+    <w:lsdException w:name="Medium Grid 2 Accent 5" w:semiHidden="0" w:uiPriority="68" w:unhideWhenUsed="0"/>
+    <w:lsdException w:name="Medium Grid 3 Accent 5" w:semiHidden="0" w:uiPriority="69" w:unhideWhenUsed="0"/>
+    <w:lsdException w:name="Dark List Accent 5" w:semiHidden="0" w:uiPriority="70" w:unhideWhenUsed="0"/>
+    <w:lsdException w:name="Colorful Shading Accent 5" w:semiHidden="0" w:uiPriority="71" w:unhideWhenUsed="0"/>
+    <w:lsdException w:name="Colorful List Accent 5" w:semiHidden="0" w:uiPriority="72" w:unhideWhenUsed="0"/>
+    <w:lsdException w:name="Colorful Grid Accent 5" w:semiHidden="0" w:uiPriority="73" w:unhideWhenUsed="0"/>
+    <w:lsdException w:name="Light Shading Accent 6" w:semiHidden="0" w:uiPriority="60" w:unhideWhenUsed="0"/>
+    <w:lsdException w:name="Light List Accent 6" w:semiHidden="0" w:uiPriority="61" w:unhideWhenUsed="0"/>
+    <w:lsdException w:name="Light Grid Accent 6" w:semiHidden="0" w:uiPriority="62" w:unhideWhenUsed="0"/>
+    <w:lsdException w:name="Medium Shading 1 Accent 6" w:semiHidden="0" w:uiPriority="63" w:unhideWhenUsed="0"/>
+    <w:lsdException w:name="Medium Shading 2 Accent 6" w:semiHidden="0" w:uiPriority="64" w:unhideWhenUsed="0"/>
+    <w:lsdException w:name="Medium List 1 Accent 6" w:semiHidden="0" w:uiPriority="65" w:unhideWhenUsed="0"/>
+    <w:lsdException w:name="Medium List 2 Accent 6" w:semiHidden="0" w:uiPriority="66" w:unhideWhenUsed="0"/>
+    <w:lsdException w:name="Medium Grid 1 Accent 6" w:semiHidden="0" w:uiPriority="67" w:unhideWhenUsed="0"/>
+    <w:lsdException w:name="Medium Grid 2 Accent 6" w:semiHidden="0" w:uiPriority="68" w:unhideWhenUsed="0"/>
+    <w:lsdException w:name="Medium Grid 3 Accent 6" w:semiHidden="0" w:uiPriority="69" w:unhideWhenUsed="0"/>
+    <w:lsdException w:name="Dark List Accent 6" w:semiHidden="0" w:uiPriority="70" w:unhideWhenUsed="0"/>
+    <w:lsdException w:name="Colorful Shading Accent 6" w:semiHidden="0" w:uiPriority="71" w:unhideWhenUsed="0"/>
+    <w:lsdException w:name="Colorful List Accent 6" w:semiHidden="0" w:uiPriority="72" w:unhideWhenUsed="0"/>
+    <w:lsdException w:name="Colorful Grid Accent 6" w:semiHidden="0" w:uiPriority="73" w:unhideWhenUsed="0"/>
+    <w:lsdException w:name="Subtle Emphasis" w:semiHidden="0" w:uiPriority="19" w:unhideWhenUsed="0" w:qFormat="1"/>
+    <w:lsdException w:name="Intense Emphasis" w:semiHidden="0" w:uiPriority="21" w:unhideWhenUsed="0" w:qFormat="1"/>
+    <w:lsdException w:name="Subtle Reference" w:semiHidden="0" w:uiPriority="31" w:unhideWhenUsed="0" w:qFormat="1"/>
+    <w:lsdException w:name="Intense Reference" w:semiHidden="0" w:uiPriority="32" w:unhideWhenUsed="0" w:qFormat="1"/>
+    <w:lsdException w:name="Book Title" w:semiHidden="0" w:uiPriority="33" w:unhideWhenUsed="0" w:qFormat="1"/>
+    <w:lsdException w:name="Bibliography" w:uiPriority="37"/>
+    <w:lsdException w:name="TOC Heading" w:uiPriority="39" w:qFormat="1"/>
   </w:latentStyles>
   <w:style w:type="paragraph" w:default="1" w:styleId="Standard">
     <w:name w:val="Normal"/>
@@ -9433,7 +9781,7 @@
 </file>
 
 <file path=customXml/itemProps2.xml><?xml version="1.0" encoding="utf-8"?>
-<ds:datastoreItem xmlns:ds="http://schemas.openxmlformats.org/officeDocument/2006/customXml" ds:itemID="{275DDE32-9536-4F54-AF38-925FA6956E0B}">
+<ds:datastoreItem xmlns:ds="http://schemas.openxmlformats.org/officeDocument/2006/customXml" ds:itemID="{DFA6C3DA-1A16-42BE-BBC9-7578131B3DA2}">
   <ds:schemaRefs>
     <ds:schemaRef ds:uri="http://schemas.openxmlformats.org/officeDocument/2006/bibliography"/>
   </ds:schemaRefs>

</xml_diff>

<commit_message>
Vorerst letzte änderung im Pflichtenheft
</commit_message>
<xml_diff>
--- a/docs/Pflichtenheft.docx
+++ b/docs/Pflichtenheft.docx
@@ -1,6 +1,6 @@
 
 <file path=word/document.xml><?xml version="1.0" encoding="utf-8"?>
-<w:document xmlns:wpc="http://schemas.microsoft.com/office/word/2010/wordprocessingCanvas" xmlns:mc="http://schemas.openxmlformats.org/markup-compatibility/2006" xmlns:o="urn:schemas-microsoft-com:office:office" xmlns:r="http://schemas.openxmlformats.org/officeDocument/2006/relationships" xmlns:m="http://schemas.openxmlformats.org/officeDocument/2006/math" xmlns:v="urn:schemas-microsoft-com:vml" xmlns:wp14="http://schemas.microsoft.com/office/word/2010/wordprocessingDrawing" xmlns:wp="http://schemas.openxmlformats.org/drawingml/2006/wordprocessingDrawing" xmlns:w10="urn:schemas-microsoft-com:office:word" xmlns:w="http://schemas.openxmlformats.org/wordprocessingml/2006/main" xmlns:w14="http://schemas.microsoft.com/office/word/2010/wordml" xmlns:wpg="http://schemas.microsoft.com/office/word/2010/wordprocessingGroup" xmlns:wpi="http://schemas.microsoft.com/office/word/2010/wordprocessingInk" xmlns:wne="http://schemas.microsoft.com/office/word/2006/wordml" xmlns:wps="http://schemas.microsoft.com/office/word/2010/wordprocessingShape" mc:Ignorable="w14 wp14">
+<w:document xmlns:wpc="http://schemas.microsoft.com/office/word/2010/wordprocessingCanvas" xmlns:mc="http://schemas.openxmlformats.org/markup-compatibility/2006" xmlns:o="urn:schemas-microsoft-com:office:office" xmlns:r="http://schemas.openxmlformats.org/officeDocument/2006/relationships" xmlns:m="http://schemas.openxmlformats.org/officeDocument/2006/math" xmlns:v="urn:schemas-microsoft-com:vml" xmlns:wp14="http://schemas.microsoft.com/office/word/2010/wordprocessingDrawing" xmlns:wp="http://schemas.openxmlformats.org/drawingml/2006/wordprocessingDrawing" xmlns:w10="urn:schemas-microsoft-com:office:word" xmlns:w="http://schemas.openxmlformats.org/wordprocessingml/2006/main" xmlns:w14="http://schemas.microsoft.com/office/word/2010/wordml" xmlns:w15="http://schemas.microsoft.com/office/word/2012/wordml" xmlns:wpg="http://schemas.microsoft.com/office/word/2010/wordprocessingGroup" xmlns:wpi="http://schemas.microsoft.com/office/word/2010/wordprocessingInk" xmlns:wne="http://schemas.microsoft.com/office/word/2006/wordml" xmlns:wps="http://schemas.microsoft.com/office/word/2010/wordprocessingShape" mc:Ignorable="w14 w15 wp14">
   <w:body>
     <w:p>
       <w:pPr>
@@ -101,7 +101,7 @@
         <w:jc w:val="both"/>
       </w:pPr>
       <w:bookmarkStart w:id="0" w:name="_Toc369108069"/>
-      <w:bookmarkStart w:id="1" w:name="_Toc432803755"/>
+      <w:bookmarkStart w:id="1" w:name="_Toc432960784"/>
       <w:r>
         <w:lastRenderedPageBreak/>
         <w:t>Inhaltsverzeichnis</w:t>
@@ -162,7 +162,7 @@
           <w:r>
             <w:fldChar w:fldCharType="separate"/>
           </w:r>
-          <w:hyperlink w:anchor="_Toc432803755" w:history="1">
+          <w:hyperlink w:anchor="_Toc432960784" w:history="1">
             <w:r>
               <w:rPr>
                 <w:rStyle w:val="Hyperlink"/>
@@ -189,7 +189,7 @@
                 <w:noProof/>
                 <w:webHidden/>
               </w:rPr>
-              <w:instrText xml:space="preserve"> PAGEREF _Toc432803755 \h </w:instrText>
+              <w:instrText xml:space="preserve"> PAGEREF _Toc432960784 \h </w:instrText>
             </w:r>
             <w:r>
               <w:rPr>
@@ -234,7 +234,7 @@
               <w:szCs w:val="22"/>
             </w:rPr>
           </w:pPr>
-          <w:hyperlink w:anchor="_Toc432803756" w:history="1">
+          <w:hyperlink w:anchor="_Toc432960785" w:history="1">
             <w:r>
               <w:rPr>
                 <w:rStyle w:val="Hyperlink"/>
@@ -277,7 +277,7 @@
                 <w:noProof/>
                 <w:webHidden/>
               </w:rPr>
-              <w:instrText xml:space="preserve"> PAGEREF _Toc432803756 \h </w:instrText>
+              <w:instrText xml:space="preserve"> PAGEREF _Toc432960785 \h </w:instrText>
             </w:r>
             <w:r>
               <w:rPr>
@@ -322,7 +322,7 @@
               <w:szCs w:val="22"/>
             </w:rPr>
           </w:pPr>
-          <w:hyperlink w:anchor="_Toc432803757" w:history="1">
+          <w:hyperlink w:anchor="_Toc432960786" w:history="1">
             <w:r>
               <w:rPr>
                 <w:rStyle w:val="Hyperlink"/>
@@ -365,7 +365,7 @@
                 <w:noProof/>
                 <w:webHidden/>
               </w:rPr>
-              <w:instrText xml:space="preserve"> PAGEREF _Toc432803757 \h </w:instrText>
+              <w:instrText xml:space="preserve"> PAGEREF _Toc432960786 \h </w:instrText>
             </w:r>
             <w:r>
               <w:rPr>
@@ -410,7 +410,7 @@
               <w:szCs w:val="22"/>
             </w:rPr>
           </w:pPr>
-          <w:hyperlink w:anchor="_Toc432803758" w:history="1">
+          <w:hyperlink w:anchor="_Toc432960787" w:history="1">
             <w:r>
               <w:rPr>
                 <w:rStyle w:val="Hyperlink"/>
@@ -453,7 +453,7 @@
                 <w:noProof/>
                 <w:webHidden/>
               </w:rPr>
-              <w:instrText xml:space="preserve"> PAGEREF _Toc432803758 \h </w:instrText>
+              <w:instrText xml:space="preserve"> PAGEREF _Toc432960787 \h </w:instrText>
             </w:r>
             <w:r>
               <w:rPr>
@@ -473,7 +473,7 @@
                 <w:noProof/>
                 <w:webHidden/>
               </w:rPr>
-              <w:t>2</w:t>
+              <w:t>1</w:t>
             </w:r>
             <w:r>
               <w:rPr>
@@ -498,7 +498,7 @@
               <w:szCs w:val="22"/>
             </w:rPr>
           </w:pPr>
-          <w:hyperlink w:anchor="_Toc432803759" w:history="1">
+          <w:hyperlink w:anchor="_Toc432960788" w:history="1">
             <w:r>
               <w:rPr>
                 <w:rStyle w:val="Hyperlink"/>
@@ -541,7 +541,7 @@
                 <w:noProof/>
                 <w:webHidden/>
               </w:rPr>
-              <w:instrText xml:space="preserve"> PAGEREF _Toc432803759 \h </w:instrText>
+              <w:instrText xml:space="preserve"> PAGEREF _Toc432960788 \h </w:instrText>
             </w:r>
             <w:r>
               <w:rPr>
@@ -561,7 +561,7 @@
                 <w:noProof/>
                 <w:webHidden/>
               </w:rPr>
-              <w:t>2</w:t>
+              <w:t>1</w:t>
             </w:r>
             <w:r>
               <w:rPr>
@@ -586,7 +586,7 @@
               <w:szCs w:val="22"/>
             </w:rPr>
           </w:pPr>
-          <w:hyperlink w:anchor="_Toc432803760" w:history="1">
+          <w:hyperlink w:anchor="_Toc432960789" w:history="1">
             <w:r>
               <w:rPr>
                 <w:rStyle w:val="Hyperlink"/>
@@ -629,7 +629,7 @@
                 <w:noProof/>
                 <w:webHidden/>
               </w:rPr>
-              <w:instrText xml:space="preserve"> PAGEREF _Toc432803760 \h </w:instrText>
+              <w:instrText xml:space="preserve"> PAGEREF _Toc432960789 \h </w:instrText>
             </w:r>
             <w:r>
               <w:rPr>
@@ -649,7 +649,7 @@
                 <w:noProof/>
                 <w:webHidden/>
               </w:rPr>
-              <w:t>2</w:t>
+              <w:t>1</w:t>
             </w:r>
             <w:r>
               <w:rPr>
@@ -674,7 +674,7 @@
               <w:szCs w:val="22"/>
             </w:rPr>
           </w:pPr>
-          <w:hyperlink w:anchor="_Toc432803761" w:history="1">
+          <w:hyperlink w:anchor="_Toc432960790" w:history="1">
             <w:r>
               <w:rPr>
                 <w:rStyle w:val="Hyperlink"/>
@@ -717,7 +717,7 @@
                 <w:noProof/>
                 <w:webHidden/>
               </w:rPr>
-              <w:instrText xml:space="preserve"> PAGEREF _Toc432803761 \h </w:instrText>
+              <w:instrText xml:space="preserve"> PAGEREF _Toc432960790 \h </w:instrText>
             </w:r>
             <w:r>
               <w:rPr>
@@ -737,7 +737,7 @@
                 <w:noProof/>
                 <w:webHidden/>
               </w:rPr>
-              <w:t>2</w:t>
+              <w:t>1</w:t>
             </w:r>
             <w:r>
               <w:rPr>
@@ -762,7 +762,7 @@
               <w:szCs w:val="22"/>
             </w:rPr>
           </w:pPr>
-          <w:hyperlink w:anchor="_Toc432803762" w:history="1">
+          <w:hyperlink w:anchor="_Toc432960791" w:history="1">
             <w:r>
               <w:rPr>
                 <w:rStyle w:val="Hyperlink"/>
@@ -805,7 +805,7 @@
                 <w:noProof/>
                 <w:webHidden/>
               </w:rPr>
-              <w:instrText xml:space="preserve"> PAGEREF _Toc432803762 \h </w:instrText>
+              <w:instrText xml:space="preserve"> PAGEREF _Toc432960791 \h </w:instrText>
             </w:r>
             <w:r>
               <w:rPr>
@@ -825,7 +825,7 @@
                 <w:noProof/>
                 <w:webHidden/>
               </w:rPr>
-              <w:t>2</w:t>
+              <w:t>1</w:t>
             </w:r>
             <w:r>
               <w:rPr>
@@ -850,7 +850,7 @@
               <w:szCs w:val="22"/>
             </w:rPr>
           </w:pPr>
-          <w:hyperlink w:anchor="_Toc432803763" w:history="1">
+          <w:hyperlink w:anchor="_Toc432960792" w:history="1">
             <w:r>
               <w:rPr>
                 <w:rStyle w:val="Hyperlink"/>
@@ -893,7 +893,7 @@
                 <w:noProof/>
                 <w:webHidden/>
               </w:rPr>
-              <w:instrText xml:space="preserve"> PAGEREF _Toc432803763 \h </w:instrText>
+              <w:instrText xml:space="preserve"> PAGEREF _Toc432960792 \h </w:instrText>
             </w:r>
             <w:r>
               <w:rPr>
@@ -913,7 +913,7 @@
                 <w:noProof/>
                 <w:webHidden/>
               </w:rPr>
-              <w:t>2</w:t>
+              <w:t>1</w:t>
             </w:r>
             <w:r>
               <w:rPr>
@@ -938,7 +938,7 @@
               <w:szCs w:val="22"/>
             </w:rPr>
           </w:pPr>
-          <w:hyperlink w:anchor="_Toc432803764" w:history="1">
+          <w:hyperlink w:anchor="_Toc432960793" w:history="1">
             <w:r>
               <w:rPr>
                 <w:rStyle w:val="Hyperlink"/>
@@ -981,7 +981,7 @@
                 <w:noProof/>
                 <w:webHidden/>
               </w:rPr>
-              <w:instrText xml:space="preserve"> PAGEREF _Toc432803764 \h </w:instrText>
+              <w:instrText xml:space="preserve"> PAGEREF _Toc432960793 \h </w:instrText>
             </w:r>
             <w:r>
               <w:rPr>
@@ -1001,7 +1001,7 @@
                 <w:noProof/>
                 <w:webHidden/>
               </w:rPr>
-              <w:t>2</w:t>
+              <w:t>1</w:t>
             </w:r>
             <w:r>
               <w:rPr>
@@ -1026,7 +1026,7 @@
               <w:szCs w:val="22"/>
             </w:rPr>
           </w:pPr>
-          <w:hyperlink w:anchor="_Toc432803765" w:history="1">
+          <w:hyperlink w:anchor="_Toc432960794" w:history="1">
             <w:r>
               <w:rPr>
                 <w:rStyle w:val="Hyperlink"/>
@@ -1069,7 +1069,7 @@
                 <w:noProof/>
                 <w:webHidden/>
               </w:rPr>
-              <w:instrText xml:space="preserve"> PAGEREF _Toc432803765 \h </w:instrText>
+              <w:instrText xml:space="preserve"> PAGEREF _Toc432960794 \h </w:instrText>
             </w:r>
             <w:r>
               <w:rPr>
@@ -1089,7 +1089,7 @@
                 <w:noProof/>
                 <w:webHidden/>
               </w:rPr>
-              <w:t>2</w:t>
+              <w:t>1</w:t>
             </w:r>
             <w:r>
               <w:rPr>
@@ -1114,7 +1114,7 @@
               <w:szCs w:val="22"/>
             </w:rPr>
           </w:pPr>
-          <w:hyperlink w:anchor="_Toc432803766" w:history="1">
+          <w:hyperlink w:anchor="_Toc432960795" w:history="1">
             <w:r>
               <w:rPr>
                 <w:rStyle w:val="Hyperlink"/>
@@ -1157,7 +1157,7 @@
                 <w:noProof/>
                 <w:webHidden/>
               </w:rPr>
-              <w:instrText xml:space="preserve"> PAGEREF _Toc432803766 \h </w:instrText>
+              <w:instrText xml:space="preserve"> PAGEREF _Toc432960795 \h </w:instrText>
             </w:r>
             <w:r>
               <w:rPr>
@@ -1177,7 +1177,7 @@
                 <w:noProof/>
                 <w:webHidden/>
               </w:rPr>
-              <w:t>2</w:t>
+              <w:t>4</w:t>
             </w:r>
             <w:r>
               <w:rPr>
@@ -1202,7 +1202,7 @@
               <w:szCs w:val="22"/>
             </w:rPr>
           </w:pPr>
-          <w:hyperlink w:anchor="_Toc432803767" w:history="1">
+          <w:hyperlink w:anchor="_Toc432960796" w:history="1">
             <w:r>
               <w:rPr>
                 <w:rStyle w:val="Hyperlink"/>
@@ -1245,7 +1245,7 @@
                 <w:noProof/>
                 <w:webHidden/>
               </w:rPr>
-              <w:instrText xml:space="preserve"> PAGEREF _Toc432803767 \h </w:instrText>
+              <w:instrText xml:space="preserve"> PAGEREF _Toc432960796 \h </w:instrText>
             </w:r>
             <w:r>
               <w:rPr>
@@ -1265,7 +1265,7 @@
                 <w:noProof/>
                 <w:webHidden/>
               </w:rPr>
-              <w:t>2</w:t>
+              <w:t>5</w:t>
             </w:r>
             <w:r>
               <w:rPr>
@@ -1290,7 +1290,7 @@
               <w:szCs w:val="22"/>
             </w:rPr>
           </w:pPr>
-          <w:hyperlink w:anchor="_Toc432803768" w:history="1">
+          <w:hyperlink w:anchor="_Toc432960797" w:history="1">
             <w:r>
               <w:rPr>
                 <w:rStyle w:val="Hyperlink"/>
@@ -1333,7 +1333,7 @@
                 <w:noProof/>
                 <w:webHidden/>
               </w:rPr>
-              <w:instrText xml:space="preserve"> PAGEREF _Toc432803768 \h </w:instrText>
+              <w:instrText xml:space="preserve"> PAGEREF _Toc432960797 \h </w:instrText>
             </w:r>
             <w:r>
               <w:rPr>
@@ -1353,7 +1353,7 @@
                 <w:noProof/>
                 <w:webHidden/>
               </w:rPr>
-              <w:t>2</w:t>
+              <w:t>5</w:t>
             </w:r>
             <w:r>
               <w:rPr>
@@ -1378,7 +1378,7 @@
               <w:szCs w:val="22"/>
             </w:rPr>
           </w:pPr>
-          <w:hyperlink w:anchor="_Toc432803769" w:history="1">
+          <w:hyperlink w:anchor="_Toc432960798" w:history="1">
             <w:r>
               <w:rPr>
                 <w:rStyle w:val="Hyperlink"/>
@@ -1421,7 +1421,7 @@
                 <w:noProof/>
                 <w:webHidden/>
               </w:rPr>
-              <w:instrText xml:space="preserve"> PAGEREF _Toc432803769 \h </w:instrText>
+              <w:instrText xml:space="preserve"> PAGEREF _Toc432960798 \h </w:instrText>
             </w:r>
             <w:r>
               <w:rPr>
@@ -1441,7 +1441,7 @@
                 <w:noProof/>
                 <w:webHidden/>
               </w:rPr>
-              <w:t>2</w:t>
+              <w:t>5</w:t>
             </w:r>
             <w:r>
               <w:rPr>
@@ -1466,7 +1466,7 @@
               <w:szCs w:val="22"/>
             </w:rPr>
           </w:pPr>
-          <w:hyperlink w:anchor="_Toc432803770" w:history="1">
+          <w:hyperlink w:anchor="_Toc432960799" w:history="1">
             <w:r>
               <w:rPr>
                 <w:rStyle w:val="Hyperlink"/>
@@ -1509,7 +1509,7 @@
                 <w:noProof/>
                 <w:webHidden/>
               </w:rPr>
-              <w:instrText xml:space="preserve"> PAGEREF _Toc432803770 \h </w:instrText>
+              <w:instrText xml:space="preserve"> PAGEREF _Toc432960799 \h </w:instrText>
             </w:r>
             <w:r>
               <w:rPr>
@@ -1529,7 +1529,7 @@
                 <w:noProof/>
                 <w:webHidden/>
               </w:rPr>
-              <w:t>2</w:t>
+              <w:t>5</w:t>
             </w:r>
             <w:r>
               <w:rPr>
@@ -1554,7 +1554,7 @@
               <w:szCs w:val="22"/>
             </w:rPr>
           </w:pPr>
-          <w:hyperlink w:anchor="_Toc432803771" w:history="1">
+          <w:hyperlink w:anchor="_Toc432960800" w:history="1">
             <w:r>
               <w:rPr>
                 <w:rStyle w:val="Hyperlink"/>
@@ -1597,7 +1597,7 @@
                 <w:noProof/>
                 <w:webHidden/>
               </w:rPr>
-              <w:instrText xml:space="preserve"> PAGEREF _Toc432803771 \h </w:instrText>
+              <w:instrText xml:space="preserve"> PAGEREF _Toc432960800 \h </w:instrText>
             </w:r>
             <w:r>
               <w:rPr>
@@ -1617,7 +1617,7 @@
                 <w:noProof/>
                 <w:webHidden/>
               </w:rPr>
-              <w:t>2</w:t>
+              <w:t>5</w:t>
             </w:r>
             <w:r>
               <w:rPr>
@@ -1642,7 +1642,7 @@
               <w:szCs w:val="22"/>
             </w:rPr>
           </w:pPr>
-          <w:hyperlink w:anchor="_Toc432803772" w:history="1">
+          <w:hyperlink w:anchor="_Toc432960801" w:history="1">
             <w:r>
               <w:rPr>
                 <w:rStyle w:val="Hyperlink"/>
@@ -1685,7 +1685,7 @@
                 <w:noProof/>
                 <w:webHidden/>
               </w:rPr>
-              <w:instrText xml:space="preserve"> PAGEREF _Toc432803772 \h </w:instrText>
+              <w:instrText xml:space="preserve"> PAGEREF _Toc432960801 \h </w:instrText>
             </w:r>
             <w:r>
               <w:rPr>
@@ -1705,7 +1705,7 @@
                 <w:noProof/>
                 <w:webHidden/>
               </w:rPr>
-              <w:t>2</w:t>
+              <w:t>5</w:t>
             </w:r>
             <w:r>
               <w:rPr>
@@ -1730,7 +1730,7 @@
               <w:szCs w:val="22"/>
             </w:rPr>
           </w:pPr>
-          <w:hyperlink w:anchor="_Toc432803773" w:history="1">
+          <w:hyperlink w:anchor="_Toc432960802" w:history="1">
             <w:r>
               <w:rPr>
                 <w:rStyle w:val="Hyperlink"/>
@@ -1773,7 +1773,7 @@
                 <w:noProof/>
                 <w:webHidden/>
               </w:rPr>
-              <w:instrText xml:space="preserve"> PAGEREF _Toc432803773 \h </w:instrText>
+              <w:instrText xml:space="preserve"> PAGEREF _Toc432960802 \h </w:instrText>
             </w:r>
             <w:r>
               <w:rPr>
@@ -1793,7 +1793,7 @@
                 <w:noProof/>
                 <w:webHidden/>
               </w:rPr>
-              <w:t>2</w:t>
+              <w:t>5</w:t>
             </w:r>
             <w:r>
               <w:rPr>
@@ -1818,7 +1818,7 @@
               <w:szCs w:val="22"/>
             </w:rPr>
           </w:pPr>
-          <w:hyperlink w:anchor="_Toc432803774" w:history="1">
+          <w:hyperlink w:anchor="_Toc432960803" w:history="1">
             <w:r>
               <w:rPr>
                 <w:rStyle w:val="Hyperlink"/>
@@ -1861,7 +1861,7 @@
                 <w:noProof/>
                 <w:webHidden/>
               </w:rPr>
-              <w:instrText xml:space="preserve"> PAGEREF _Toc432803774 \h </w:instrText>
+              <w:instrText xml:space="preserve"> PAGEREF _Toc432960803 \h </w:instrText>
             </w:r>
             <w:r>
               <w:rPr>
@@ -1881,7 +1881,7 @@
                 <w:noProof/>
                 <w:webHidden/>
               </w:rPr>
-              <w:t>3</w:t>
+              <w:t>5</w:t>
             </w:r>
             <w:r>
               <w:rPr>
@@ -1906,7 +1906,7 @@
               <w:szCs w:val="22"/>
             </w:rPr>
           </w:pPr>
-          <w:hyperlink w:anchor="_Toc432803775" w:history="1">
+          <w:hyperlink w:anchor="_Toc432960804" w:history="1">
             <w:r>
               <w:rPr>
                 <w:rStyle w:val="Hyperlink"/>
@@ -1949,7 +1949,7 @@
                 <w:noProof/>
                 <w:webHidden/>
               </w:rPr>
-              <w:instrText xml:space="preserve"> PAGEREF _Toc432803775 \h </w:instrText>
+              <w:instrText xml:space="preserve"> PAGEREF _Toc432960804 \h </w:instrText>
             </w:r>
             <w:r>
               <w:rPr>
@@ -1969,7 +1969,7 @@
                 <w:noProof/>
                 <w:webHidden/>
               </w:rPr>
-              <w:t>3</w:t>
+              <w:t>5</w:t>
             </w:r>
             <w:r>
               <w:rPr>
@@ -1994,7 +1994,7 @@
               <w:szCs w:val="22"/>
             </w:rPr>
           </w:pPr>
-          <w:hyperlink w:anchor="_Toc432803776" w:history="1">
+          <w:hyperlink w:anchor="_Toc432960805" w:history="1">
             <w:r>
               <w:rPr>
                 <w:rStyle w:val="Hyperlink"/>
@@ -2037,7 +2037,7 @@
                 <w:noProof/>
                 <w:webHidden/>
               </w:rPr>
-              <w:instrText xml:space="preserve"> PAGEREF _Toc432803776 \h </w:instrText>
+              <w:instrText xml:space="preserve"> PAGEREF _Toc432960805 \h </w:instrText>
             </w:r>
             <w:r>
               <w:rPr>
@@ -2057,7 +2057,7 @@
                 <w:noProof/>
                 <w:webHidden/>
               </w:rPr>
-              <w:t>3</w:t>
+              <w:t>5</w:t>
             </w:r>
             <w:r>
               <w:rPr>
@@ -2082,7 +2082,7 @@
               <w:szCs w:val="22"/>
             </w:rPr>
           </w:pPr>
-          <w:hyperlink w:anchor="_Toc432803777" w:history="1">
+          <w:hyperlink w:anchor="_Toc432960806" w:history="1">
             <w:r>
               <w:rPr>
                 <w:rStyle w:val="Hyperlink"/>
@@ -2125,7 +2125,7 @@
                 <w:noProof/>
                 <w:webHidden/>
               </w:rPr>
-              <w:instrText xml:space="preserve"> PAGEREF _Toc432803777 \h </w:instrText>
+              <w:instrText xml:space="preserve"> PAGEREF _Toc432960806 \h </w:instrText>
             </w:r>
             <w:r>
               <w:rPr>
@@ -2145,7 +2145,7 @@
                 <w:noProof/>
                 <w:webHidden/>
               </w:rPr>
-              <w:t>3</w:t>
+              <w:t>5</w:t>
             </w:r>
             <w:r>
               <w:rPr>
@@ -2170,7 +2170,7 @@
               <w:szCs w:val="22"/>
             </w:rPr>
           </w:pPr>
-          <w:hyperlink w:anchor="_Toc432803778" w:history="1">
+          <w:hyperlink w:anchor="_Toc432960807" w:history="1">
             <w:r>
               <w:rPr>
                 <w:rStyle w:val="Hyperlink"/>
@@ -2213,7 +2213,7 @@
                 <w:noProof/>
                 <w:webHidden/>
               </w:rPr>
-              <w:instrText xml:space="preserve"> PAGEREF _Toc432803778 \h </w:instrText>
+              <w:instrText xml:space="preserve"> PAGEREF _Toc432960807 \h </w:instrText>
             </w:r>
             <w:r>
               <w:rPr>
@@ -2233,7 +2233,7 @@
                 <w:noProof/>
                 <w:webHidden/>
               </w:rPr>
-              <w:t>3</w:t>
+              <w:t>5</w:t>
             </w:r>
             <w:r>
               <w:rPr>
@@ -2258,7 +2258,7 @@
               <w:szCs w:val="22"/>
             </w:rPr>
           </w:pPr>
-          <w:hyperlink w:anchor="_Toc432803779" w:history="1">
+          <w:hyperlink w:anchor="_Toc432960808" w:history="1">
             <w:r>
               <w:rPr>
                 <w:rStyle w:val="Hyperlink"/>
@@ -2301,7 +2301,7 @@
                 <w:noProof/>
                 <w:webHidden/>
               </w:rPr>
-              <w:instrText xml:space="preserve"> PAGEREF _Toc432803779 \h </w:instrText>
+              <w:instrText xml:space="preserve"> PAGEREF _Toc432960808 \h </w:instrText>
             </w:r>
             <w:r>
               <w:rPr>
@@ -2321,7 +2321,7 @@
                 <w:noProof/>
                 <w:webHidden/>
               </w:rPr>
-              <w:t>3</w:t>
+              <w:t>5</w:t>
             </w:r>
             <w:r>
               <w:rPr>
@@ -2346,7 +2346,7 @@
               <w:szCs w:val="22"/>
             </w:rPr>
           </w:pPr>
-          <w:hyperlink w:anchor="_Toc432803780" w:history="1">
+          <w:hyperlink w:anchor="_Toc432960809" w:history="1">
             <w:r>
               <w:rPr>
                 <w:rStyle w:val="Hyperlink"/>
@@ -2389,7 +2389,7 @@
                 <w:noProof/>
                 <w:webHidden/>
               </w:rPr>
-              <w:instrText xml:space="preserve"> PAGEREF _Toc432803780 \h </w:instrText>
+              <w:instrText xml:space="preserve"> PAGEREF _Toc432960809 \h </w:instrText>
             </w:r>
             <w:r>
               <w:rPr>
@@ -2409,7 +2409,7 @@
                 <w:noProof/>
                 <w:webHidden/>
               </w:rPr>
-              <w:t>3</w:t>
+              <w:t>5</w:t>
             </w:r>
             <w:r>
               <w:rPr>
@@ -2434,7 +2434,7 @@
               <w:szCs w:val="22"/>
             </w:rPr>
           </w:pPr>
-          <w:hyperlink w:anchor="_Toc432803781" w:history="1">
+          <w:hyperlink w:anchor="_Toc432960810" w:history="1">
             <w:r>
               <w:rPr>
                 <w:rStyle w:val="Hyperlink"/>
@@ -2477,7 +2477,7 @@
                 <w:noProof/>
                 <w:webHidden/>
               </w:rPr>
-              <w:instrText xml:space="preserve"> PAGEREF _Toc432803781 \h </w:instrText>
+              <w:instrText xml:space="preserve"> PAGEREF _Toc432960810 \h </w:instrText>
             </w:r>
             <w:r>
               <w:rPr>
@@ -2497,7 +2497,7 @@
                 <w:noProof/>
                 <w:webHidden/>
               </w:rPr>
-              <w:t>3</w:t>
+              <w:t>5</w:t>
             </w:r>
             <w:r>
               <w:rPr>
@@ -2528,7 +2528,7 @@
       <w:pPr>
         <w:pStyle w:val="berschrift1"/>
       </w:pPr>
-      <w:bookmarkStart w:id="2" w:name="_Toc432803756"/>
+      <w:bookmarkStart w:id="2" w:name="_Toc432960785"/>
       <w:r>
         <w:lastRenderedPageBreak/>
         <w:t>Zielbestimmungen</w:t>
@@ -2575,7 +2575,7 @@
       <w:pPr>
         <w:pStyle w:val="berschrift2"/>
       </w:pPr>
-      <w:bookmarkStart w:id="3" w:name="_Toc432803757"/>
+      <w:bookmarkStart w:id="3" w:name="_Toc432960786"/>
       <w:r>
         <w:t>Musskriterien</w:t>
       </w:r>
@@ -2691,7 +2691,7 @@
       <w:pPr>
         <w:pStyle w:val="berschrift2"/>
       </w:pPr>
-      <w:bookmarkStart w:id="4" w:name="_Toc432803758"/>
+      <w:bookmarkStart w:id="4" w:name="_Toc432960787"/>
       <w:r>
         <w:t>Wunschkriterien</w:t>
       </w:r>
@@ -2702,7 +2702,7 @@
       <w:pPr>
         <w:pStyle w:val="berschrift2"/>
       </w:pPr>
-      <w:bookmarkStart w:id="5" w:name="_Toc432803759"/>
+      <w:bookmarkStart w:id="5" w:name="_Toc432960788"/>
       <w:r>
         <w:t>Abgrenzungskriterien</w:t>
       </w:r>
@@ -2720,7 +2720,7 @@
       <w:pPr>
         <w:pStyle w:val="berschrift1"/>
       </w:pPr>
-      <w:bookmarkStart w:id="6" w:name="_Toc432803760"/>
+      <w:bookmarkStart w:id="6" w:name="_Toc432960789"/>
       <w:r>
         <w:t>Produkteinsatz</w:t>
       </w:r>
@@ -2730,7 +2730,7 @@
       <w:pPr>
         <w:pStyle w:val="berschrift2"/>
       </w:pPr>
-      <w:bookmarkStart w:id="7" w:name="_Toc432803761"/>
+      <w:bookmarkStart w:id="7" w:name="_Toc432960790"/>
       <w:r>
         <w:t>Anwendungsbereiche</w:t>
       </w:r>
@@ -2748,7 +2748,7 @@
       <w:pPr>
         <w:pStyle w:val="berschrift2"/>
       </w:pPr>
-      <w:bookmarkStart w:id="8" w:name="_Toc432803762"/>
+      <w:bookmarkStart w:id="8" w:name="_Toc432960791"/>
       <w:r>
         <w:t>Zielgruppen</w:t>
       </w:r>
@@ -2766,7 +2766,7 @@
       <w:pPr>
         <w:pStyle w:val="berschrift2"/>
       </w:pPr>
-      <w:bookmarkStart w:id="9" w:name="_Toc432803763"/>
+      <w:bookmarkStart w:id="9" w:name="_Toc432960792"/>
       <w:r>
         <w:t>Betriebsbedingungen</w:t>
       </w:r>
@@ -2784,7 +2784,7 @@
       <w:pPr>
         <w:pStyle w:val="berschrift1"/>
       </w:pPr>
-      <w:bookmarkStart w:id="10" w:name="_Toc432803764"/>
+      <w:bookmarkStart w:id="10" w:name="_Toc432960793"/>
       <w:r>
         <w:t>Produktübersicht</w:t>
       </w:r>
@@ -2813,7 +2813,7 @@
       <w:pPr>
         <w:pStyle w:val="berschrift1"/>
       </w:pPr>
-      <w:bookmarkStart w:id="11" w:name="_Toc432803765"/>
+      <w:bookmarkStart w:id="11" w:name="_Toc432960794"/>
       <w:r>
         <w:t>Produktfunktionen</w:t>
       </w:r>
@@ -3899,6 +3899,7 @@
         <w:rPr>
           <w:rFonts w:eastAsia="Arial" w:cs="Arial"/>
         </w:rPr>
+        <w:lastRenderedPageBreak/>
         <w:tab/>
       </w:r>
       <w:r>
@@ -3926,7 +3927,6 @@
         <w:rPr>
           <w:rFonts w:eastAsia="Arial" w:cs="Arial"/>
         </w:rPr>
-        <w:lastRenderedPageBreak/>
         <w:t>Mit Investitionen können Gebäude verbessert werden und bieten dann mehr Produktionsmöglichkeiten.</w:t>
       </w:r>
     </w:p>
@@ -4815,6 +4815,7 @@
           <w:rFonts w:ascii="DejaVuSans" w:eastAsia="Times New Roman" w:hAnsi="DejaVuSans" w:cs="DejaVuSans"/>
           <w:szCs w:val="24"/>
         </w:rPr>
+        <w:lastRenderedPageBreak/>
         <w:t>Leere ist wirkungsvoller gegen Wasser, Luft, Licht</w:t>
       </w:r>
     </w:p>
@@ -4832,7 +4833,6 @@
         </w:rPr>
       </w:pPr>
       <w:r>
-        <w:lastRenderedPageBreak/>
         <w:tab/>
         <w:t xml:space="preserve">/F600/ </w:t>
       </w:r>
@@ -4953,7 +4953,7 @@
       <w:pPr>
         <w:pStyle w:val="berschrift1"/>
       </w:pPr>
-      <w:bookmarkStart w:id="12" w:name="_Toc432803766"/>
+      <w:bookmarkStart w:id="12" w:name="_Toc432960795"/>
       <w:r>
         <w:t>Produktdaten</w:t>
       </w:r>
@@ -5537,10 +5537,7 @@
         <w:tab/>
       </w:r>
       <w:r>
-        <w:t>/D2</w:t>
-      </w:r>
-      <w:r>
-        <w:t xml:space="preserve">0/ </w:t>
+        <w:t xml:space="preserve">/D20/ </w:t>
       </w:r>
     </w:p>
     <w:p>
@@ -5548,54 +5545,31 @@
         <w:ind w:left="1418" w:firstLine="7"/>
       </w:pPr>
       <w:r>
-        <w:t xml:space="preserve">Das Speichern von Maps/Spielstaenden erfolgt durch das folgende </w:t>
-      </w:r>
-      <w:r>
-        <w:t>S</w:t>
-      </w:r>
-      <w:r>
-        <w:t>chema:</w:t>
-      </w:r>
-    </w:p>
-    <w:p>
-      <w:r>
-        <w:tab/>
-      </w:r>
-      <w:r>
-        <w:tab/>
-      </w:r>
-      <w:r>
-        <w:tab/>
-        <w:t xml:space="preserve">- </w:t>
-      </w:r>
-      <w:r>
-        <w:t>Eine Zeile faengt mit einem Bezeichner an (z.B. dem Klassenamen)</w:t>
-      </w:r>
-    </w:p>
-    <w:p>
-      <w:r>
-        <w:tab/>
-      </w:r>
-      <w:r>
-        <w:tab/>
-      </w:r>
-      <w:r>
-        <w:tab/>
-      </w:r>
-      <w:r>
-        <w:t>-</w:t>
-      </w:r>
-      <w:r>
-        <w:t xml:space="preserve"> </w:t>
-      </w:r>
-      <w:r>
-        <w:t>gefolgt von einem „@“</w:t>
-      </w:r>
-      <w:r>
-        <w:t xml:space="preserve"> Z</w:t>
-      </w:r>
-      <w:r>
-        <w:t>eichen</w:t>
+        <w:t>Das Speichern von Maps/Spielstaenden erfolgt durch das folgende Schema:</w:t>
+      </w:r>
+    </w:p>
+    <w:p>
+      <w:r>
+        <w:tab/>
+      </w:r>
+      <w:r>
+        <w:tab/>
+      </w:r>
+      <w:r>
+        <w:tab/>
+        <w:t>- Eine Zeile faengt mit einem Bezeichner an (z.B. dem Klassenamen)</w:t>
+      </w:r>
+    </w:p>
+    <w:p>
+      <w:r>
+        <w:tab/>
+      </w:r>
+      <w:r>
+        <w:tab/>
+      </w:r>
+      <w:r>
+        <w:tab/>
+        <w:t>- gefolgt von einem „@“ Zeichen</w:t>
       </w:r>
     </w:p>
     <w:p>
@@ -5603,19 +5577,7 @@
         <w:ind w:left="2127"/>
       </w:pPr>
       <w:r>
-        <w:t>-</w:t>
-      </w:r>
-      <w:r>
-        <w:t xml:space="preserve"> </w:t>
-      </w:r>
-      <w:r>
-        <w:t xml:space="preserve">gefolgt von einer Zeichenkette, die von der jeweiligen Klassen selbst </w:t>
-      </w:r>
-      <w:r>
-        <w:t xml:space="preserve"> ausgewertet </w:t>
-      </w:r>
-      <w:r>
-        <w:t>werden soll.</w:t>
+        <w:t>- gefolgt von einer Zeichenkette, die von der jeweiligen Klassen selbst  ausgewertet werden soll.</w:t>
       </w:r>
     </w:p>
     <w:p>
@@ -5628,16 +5590,7 @@
         <w:ind w:left="2127"/>
       </w:pPr>
       <w:r>
-        <w:t>- Durch eine V</w:t>
-      </w:r>
-      <w:r>
-        <w:t xml:space="preserve">ielzahl von Zeilen lassen sich somit alle notwendigen </w:t>
-      </w:r>
-      <w:r>
-        <w:t>I</w:t>
-      </w:r>
-      <w:r>
-        <w:t>nformationen abbilden.</w:t>
+        <w:t>- Durch eine Vielzahl von Zeilen lassen sich somit alle notwendigen Informationen abbilden.</w:t>
       </w:r>
     </w:p>
     <w:p>
@@ -5650,10 +5603,7 @@
         <w:ind w:left="2127"/>
       </w:pPr>
       <w:r>
-        <w:t>- Zum A</w:t>
-      </w:r>
-      <w:r>
-        <w:t>bspeichern soll die Zeile von der jeweiligen Klasse selbst erzeugt werden.</w:t>
+        <w:t>- Zum Abspeichern soll die Zeile von der jeweiligen Klasse selbst erzeugt werden.</w:t>
       </w:r>
     </w:p>
     <w:p>
@@ -5661,10 +5611,7 @@
         <w:ind w:firstLine="709"/>
       </w:pPr>
       <w:r>
-        <w:t>/D3</w:t>
-      </w:r>
-      <w:r>
-        <w:t>0/</w:t>
+        <w:t>/D30/</w:t>
       </w:r>
     </w:p>
     <w:p>
@@ -5672,13 +5619,26 @@
         <w:ind w:left="1418"/>
       </w:pPr>
       <w:r>
-        <w:t>Die Highscores/Arc</w:t>
-      </w:r>
-      <w:r>
-        <w:t>hievments werden nach dem in D20</w:t>
-      </w:r>
-      <w:r>
-        <w:t xml:space="preserve"> erklaerten vorgehens gespeichert werden.</w:t>
+        <w:lastRenderedPageBreak/>
+        <w:t xml:space="preserve">Die </w:t>
+      </w:r>
+      <w:r>
+        <w:t>Highscore</w:t>
+      </w:r>
+      <w:r>
+        <w:t>/</w:t>
+      </w:r>
+      <w:r>
+        <w:t>Achievements</w:t>
+      </w:r>
+      <w:r>
+        <w:t xml:space="preserve"> werden nach dem in D20 erklaerten </w:t>
+      </w:r>
+      <w:r>
+        <w:t>vorgehen</w:t>
+      </w:r>
+      <w:r>
+        <w:t xml:space="preserve"> gespeichert werden.</w:t>
       </w:r>
     </w:p>
     <w:p>
@@ -5697,7 +5657,6 @@
         <w:rPr>
           <w:rFonts w:eastAsia="Arial" w:cs="Arial"/>
         </w:rPr>
-        <w:lastRenderedPageBreak/>
         <w:tab/>
         <w:t>/D40/</w:t>
       </w:r>
@@ -5745,14 +5704,14 @@
       <w:pPr>
         <w:pStyle w:val="berschrift1"/>
       </w:pPr>
-      <w:bookmarkStart w:id="13" w:name="_Toc432803767"/>
+      <w:bookmarkStart w:id="13" w:name="_Toc432960796"/>
       <w:r>
         <w:t>Produktleistunge</w:t>
       </w:r>
+      <w:r>
+        <w:t>n</w:t>
+      </w:r>
       <w:bookmarkEnd w:id="13"/>
-      <w:r>
-        <w:t>n</w:t>
-      </w:r>
     </w:p>
     <w:p>
       <w:pPr>
@@ -5823,7 +5782,7 @@
       <w:pPr>
         <w:pStyle w:val="berschrift1"/>
       </w:pPr>
-      <w:bookmarkStart w:id="14" w:name="_Toc432803768"/>
+      <w:bookmarkStart w:id="14" w:name="_Toc432960797"/>
       <w:r>
         <w:t>Qualitätsanforderungen</w:t>
       </w:r>
@@ -5896,7 +5855,7 @@
       <w:pPr>
         <w:pStyle w:val="berschrift1"/>
       </w:pPr>
-      <w:bookmarkStart w:id="15" w:name="_Toc432803769"/>
+      <w:bookmarkStart w:id="15" w:name="_Toc432960798"/>
       <w:r>
         <w:t>Bedienoberflächen</w:t>
       </w:r>
@@ -5925,7 +5884,7 @@
       <w:pPr>
         <w:pStyle w:val="berschrift1"/>
       </w:pPr>
-      <w:bookmarkStart w:id="16" w:name="_Toc432803770"/>
+      <w:bookmarkStart w:id="16" w:name="_Toc432960799"/>
       <w:r>
         <w:t>Nichtfunktionale Anforderungen</w:t>
       </w:r>
@@ -5936,7 +5895,7 @@
       <w:pPr>
         <w:pStyle w:val="berschrift1"/>
       </w:pPr>
-      <w:bookmarkStart w:id="17" w:name="_Toc432803771"/>
+      <w:bookmarkStart w:id="17" w:name="_Toc432960800"/>
       <w:r>
         <w:t xml:space="preserve">Technische </w:t>
       </w:r>
@@ -5949,7 +5908,7 @@
       <w:pPr>
         <w:pStyle w:val="berschrift2"/>
       </w:pPr>
-      <w:bookmarkStart w:id="18" w:name="_Toc432803772"/>
+      <w:bookmarkStart w:id="18" w:name="_Toc432960801"/>
       <w:r>
         <w:t>Software</w:t>
       </w:r>
@@ -5959,27 +5918,56 @@
       <w:pPr>
         <w:ind w:left="851"/>
       </w:pPr>
+      <w:r>
+        <w:t>Das Produkt wird in der Programmiersprache Java entwickelt.</w:t>
+      </w:r>
     </w:p>
     <w:p>
       <w:pPr>
         <w:pStyle w:val="berschrift2"/>
       </w:pPr>
-      <w:bookmarkStart w:id="19" w:name="_Toc432803773"/>
+      <w:bookmarkStart w:id="19" w:name="_Toc432960802"/>
       <w:r>
         <w:t>Hardware</w:t>
       </w:r>
       <w:bookmarkEnd w:id="19"/>
     </w:p>
+    <w:p>
+      <w:pPr>
+        <w:ind w:left="851"/>
+      </w:pPr>
+      <w:r>
+        <w:t>Zum Spielen wird eine Maus, Tastatur und ein Bildschirm benötigt.</w:t>
+      </w:r>
+    </w:p>
+    <w:p>
+      <w:pPr>
+        <w:ind w:left="851"/>
+      </w:pPr>
+      <w:r>
+        <w:t>Für ein besseres Spielerlebnis empfehlen wir ein Audioausgabegerät ist aber optional.</w:t>
+      </w:r>
+    </w:p>
     <w:p/>
     <w:p>
       <w:pPr>
         <w:pStyle w:val="berschrift2"/>
       </w:pPr>
-      <w:bookmarkStart w:id="20" w:name="_Toc432803774"/>
+      <w:bookmarkStart w:id="20" w:name="_Toc432960803"/>
       <w:r>
         <w:t>Orgware</w:t>
       </w:r>
       <w:bookmarkEnd w:id="20"/>
+    </w:p>
+    <w:p>
+      <w:pPr>
+        <w:ind w:left="851"/>
+      </w:pPr>
+      <w:r>
+        <w:t>Für die Orgware werden keine speziellen Anforderungen benötigt.</w:t>
+      </w:r>
+      <w:bookmarkStart w:id="21" w:name="_GoBack"/>
+      <w:bookmarkEnd w:id="21"/>
     </w:p>
     <w:p>
       <w:pPr>
@@ -5992,21 +5980,21 @@
       <w:pPr>
         <w:pStyle w:val="berschrift1"/>
       </w:pPr>
-      <w:bookmarkStart w:id="21" w:name="_Toc432803775"/>
+      <w:bookmarkStart w:id="22" w:name="_Toc432960804"/>
       <w:r>
         <w:t>Spezielle Anforderungen an die Entwicklungsumgebung</w:t>
       </w:r>
-      <w:bookmarkEnd w:id="21"/>
+      <w:bookmarkEnd w:id="22"/>
     </w:p>
     <w:p>
       <w:pPr>
         <w:pStyle w:val="berschrift2"/>
       </w:pPr>
-      <w:bookmarkStart w:id="22" w:name="_Toc432803776"/>
+      <w:bookmarkStart w:id="23" w:name="_Toc432960805"/>
       <w:r>
         <w:t>Software</w:t>
       </w:r>
-      <w:bookmarkEnd w:id="22"/>
+      <w:bookmarkEnd w:id="23"/>
     </w:p>
     <w:p>
       <w:pPr>
@@ -6028,51 +6016,52 @@
       <w:pPr>
         <w:pStyle w:val="berschrift2"/>
       </w:pPr>
-      <w:bookmarkStart w:id="23" w:name="_Toc432803777"/>
-      <w:r>
+      <w:bookmarkStart w:id="24" w:name="_Toc432960806"/>
+      <w:r>
+        <w:lastRenderedPageBreak/>
         <w:t>Hardware</w:t>
       </w:r>
-      <w:bookmarkEnd w:id="23"/>
+      <w:bookmarkEnd w:id="24"/>
     </w:p>
     <w:p>
       <w:pPr>
         <w:pStyle w:val="berschrift2"/>
       </w:pPr>
-      <w:bookmarkStart w:id="24" w:name="_Toc432803778"/>
+      <w:bookmarkStart w:id="25" w:name="_Toc432960807"/>
       <w:r>
         <w:t>Orgware</w:t>
       </w:r>
-      <w:bookmarkEnd w:id="24"/>
+      <w:bookmarkEnd w:id="25"/>
     </w:p>
     <w:p>
       <w:pPr>
         <w:pStyle w:val="berschrift1"/>
       </w:pPr>
-      <w:bookmarkStart w:id="25" w:name="_Toc432803779"/>
+      <w:bookmarkStart w:id="26" w:name="_Toc432960808"/>
       <w:r>
         <w:t>Entwicklungsschnittstellen</w:t>
       </w:r>
-      <w:bookmarkEnd w:id="25"/>
+      <w:bookmarkEnd w:id="26"/>
     </w:p>
     <w:p>
       <w:pPr>
         <w:pStyle w:val="berschrift1"/>
       </w:pPr>
-      <w:bookmarkStart w:id="26" w:name="_Toc432803780"/>
+      <w:bookmarkStart w:id="27" w:name="_Toc432960809"/>
       <w:r>
         <w:t>Gliederung in Teilprodukte</w:t>
       </w:r>
-      <w:bookmarkEnd w:id="26"/>
+      <w:bookmarkEnd w:id="27"/>
     </w:p>
     <w:p>
       <w:pPr>
         <w:pStyle w:val="berschrift1"/>
       </w:pPr>
-      <w:bookmarkStart w:id="27" w:name="_Toc432803781"/>
+      <w:bookmarkStart w:id="28" w:name="_Toc432960810"/>
       <w:r>
         <w:t>Ergänzungen</w:t>
       </w:r>
-      <w:bookmarkEnd w:id="27"/>
+      <w:bookmarkEnd w:id="28"/>
     </w:p>
     <w:p>
       <w:pPr>
@@ -6097,14 +6086,12 @@
         </w:rPr>
         <w:t>(keine)</w:t>
       </w:r>
-      <w:bookmarkStart w:id="28" w:name="_GoBack"/>
-      <w:bookmarkEnd w:id="28"/>
     </w:p>
     <w:sectPr>
-      <w:headerReference w:type="default" r:id="rId10"/>
-      <w:footerReference w:type="default" r:id="rId11"/>
-      <w:headerReference w:type="first" r:id="rId12"/>
-      <w:footerReference w:type="first" r:id="rId13"/>
+      <w:headerReference w:type="default" r:id="rId9"/>
+      <w:footerReference w:type="default" r:id="rId10"/>
+      <w:headerReference w:type="first" r:id="rId11"/>
+      <w:footerReference w:type="first" r:id="rId12"/>
       <w:pgSz w:w="11906" w:h="16838"/>
       <w:pgMar w:top="1134" w:right="1134" w:bottom="1134" w:left="1134" w:header="1134" w:footer="1134" w:gutter="0"/>
       <w:pgNumType w:start="0"/>
@@ -6116,7 +6103,7 @@
 </file>
 
 <file path=word/endnotes.xml><?xml version="1.0" encoding="utf-8"?>
-<w:endnotes xmlns:wpc="http://schemas.microsoft.com/office/word/2010/wordprocessingCanvas" xmlns:mc="http://schemas.openxmlformats.org/markup-compatibility/2006" xmlns:o="urn:schemas-microsoft-com:office:office" xmlns:r="http://schemas.openxmlformats.org/officeDocument/2006/relationships" xmlns:m="http://schemas.openxmlformats.org/officeDocument/2006/math" xmlns:v="urn:schemas-microsoft-com:vml" xmlns:wp14="http://schemas.microsoft.com/office/word/2010/wordprocessingDrawing" xmlns:wp="http://schemas.openxmlformats.org/drawingml/2006/wordprocessingDrawing" xmlns:w10="urn:schemas-microsoft-com:office:word" xmlns:w="http://schemas.openxmlformats.org/wordprocessingml/2006/main" xmlns:w14="http://schemas.microsoft.com/office/word/2010/wordml" xmlns:wpg="http://schemas.microsoft.com/office/word/2010/wordprocessingGroup" xmlns:wpi="http://schemas.microsoft.com/office/word/2010/wordprocessingInk" xmlns:wne="http://schemas.microsoft.com/office/word/2006/wordml" xmlns:wps="http://schemas.microsoft.com/office/word/2010/wordprocessingShape" mc:Ignorable="w14 wp14">
+<w:endnotes xmlns:wpc="http://schemas.microsoft.com/office/word/2010/wordprocessingCanvas" xmlns:mc="http://schemas.openxmlformats.org/markup-compatibility/2006" xmlns:o="urn:schemas-microsoft-com:office:office" xmlns:r="http://schemas.openxmlformats.org/officeDocument/2006/relationships" xmlns:m="http://schemas.openxmlformats.org/officeDocument/2006/math" xmlns:v="urn:schemas-microsoft-com:vml" xmlns:wp14="http://schemas.microsoft.com/office/word/2010/wordprocessingDrawing" xmlns:wp="http://schemas.openxmlformats.org/drawingml/2006/wordprocessingDrawing" xmlns:w10="urn:schemas-microsoft-com:office:word" xmlns:w="http://schemas.openxmlformats.org/wordprocessingml/2006/main" xmlns:w14="http://schemas.microsoft.com/office/word/2010/wordml" xmlns:w15="http://schemas.microsoft.com/office/word/2012/wordml" xmlns:wpg="http://schemas.microsoft.com/office/word/2010/wordprocessingGroup" xmlns:wpi="http://schemas.microsoft.com/office/word/2010/wordprocessingInk" xmlns:wne="http://schemas.microsoft.com/office/word/2006/wordml" xmlns:wps="http://schemas.microsoft.com/office/word/2010/wordprocessingShape" mc:Ignorable="w14 w15 wp14">
   <w:endnote w:type="separator" w:id="-1">
     <w:p>
       <w:r>
@@ -6135,7 +6122,7 @@
 </file>
 
 <file path=word/footer1.xml><?xml version="1.0" encoding="utf-8"?>
-<w:ftr xmlns:wpc="http://schemas.microsoft.com/office/word/2010/wordprocessingCanvas" xmlns:mc="http://schemas.openxmlformats.org/markup-compatibility/2006" xmlns:o="urn:schemas-microsoft-com:office:office" xmlns:r="http://schemas.openxmlformats.org/officeDocument/2006/relationships" xmlns:m="http://schemas.openxmlformats.org/officeDocument/2006/math" xmlns:v="urn:schemas-microsoft-com:vml" xmlns:wp14="http://schemas.microsoft.com/office/word/2010/wordprocessingDrawing" xmlns:wp="http://schemas.openxmlformats.org/drawingml/2006/wordprocessingDrawing" xmlns:w10="urn:schemas-microsoft-com:office:word" xmlns:w="http://schemas.openxmlformats.org/wordprocessingml/2006/main" xmlns:w14="http://schemas.microsoft.com/office/word/2010/wordml" xmlns:wpg="http://schemas.microsoft.com/office/word/2010/wordprocessingGroup" xmlns:wpi="http://schemas.microsoft.com/office/word/2010/wordprocessingInk" xmlns:wne="http://schemas.microsoft.com/office/word/2006/wordml" xmlns:wps="http://schemas.microsoft.com/office/word/2010/wordprocessingShape" mc:Ignorable="w14 wp14">
+<w:ftr xmlns:wpc="http://schemas.microsoft.com/office/word/2010/wordprocessingCanvas" xmlns:mc="http://schemas.openxmlformats.org/markup-compatibility/2006" xmlns:o="urn:schemas-microsoft-com:office:office" xmlns:r="http://schemas.openxmlformats.org/officeDocument/2006/relationships" xmlns:m="http://schemas.openxmlformats.org/officeDocument/2006/math" xmlns:v="urn:schemas-microsoft-com:vml" xmlns:wp14="http://schemas.microsoft.com/office/word/2010/wordprocessingDrawing" xmlns:wp="http://schemas.openxmlformats.org/drawingml/2006/wordprocessingDrawing" xmlns:w10="urn:schemas-microsoft-com:office:word" xmlns:w="http://schemas.openxmlformats.org/wordprocessingml/2006/main" xmlns:w14="http://schemas.microsoft.com/office/word/2010/wordml" xmlns:w15="http://schemas.microsoft.com/office/word/2012/wordml" xmlns:wpg="http://schemas.microsoft.com/office/word/2010/wordprocessingGroup" xmlns:wpi="http://schemas.microsoft.com/office/word/2010/wordprocessingInk" xmlns:wne="http://schemas.microsoft.com/office/word/2006/wordml" xmlns:wps="http://schemas.microsoft.com/office/word/2010/wordprocessingShape" mc:Ignorable="w14 w15 wp14">
   <w:p>
     <w:pPr>
       <w:pStyle w:val="Fuzeile"/>
@@ -6156,19 +6143,7 @@
       <w:rPr>
         <w:sz w:val="16"/>
       </w:rPr>
-      <w:t>RTS-Game</w:t>
-    </w:r>
-    <w:r>
-      <w:rPr>
-        <w:sz w:val="16"/>
-      </w:rPr>
-      <w:t xml:space="preserve"> </w:t>
-    </w:r>
-    <w:r>
-      <w:rPr>
-        <w:sz w:val="16"/>
-      </w:rPr>
-      <w:t xml:space="preserve">/ Seite </w:t>
+      <w:t xml:space="preserve">RTS-Game / Seite </w:t>
     </w:r>
     <w:r>
       <w:rPr>
@@ -6193,7 +6168,7 @@
         <w:noProof/>
         <w:sz w:val="16"/>
       </w:rPr>
-      <w:t>5</w:t>
+      <w:t>6</w:t>
     </w:r>
     <w:r>
       <w:rPr>
@@ -6205,14 +6180,25 @@
       <w:rPr>
         <w:sz w:val="16"/>
       </w:rPr>
-      <w:t xml:space="preserve"> von </w:t>
+      <w:t xml:space="preserve"> von 6</w:t>
     </w:r>
-    <w:r>
+  </w:p>
+  <w:p>
+    <w:pPr>
+      <w:pStyle w:val="Fuzeile"/>
+      <w:pBdr>
+        <w:top w:val="single" w:sz="4" w:space="1" w:color="auto"/>
+      </w:pBdr>
+      <w:tabs>
+        <w:tab w:val="clear" w:pos="4536"/>
+        <w:tab w:val="clear" w:pos="9072"/>
+        <w:tab w:val="center" w:pos="5387"/>
+        <w:tab w:val="right" w:pos="9639"/>
+      </w:tabs>
       <w:rPr>
         <w:sz w:val="16"/>
       </w:rPr>
-      <w:t>3</w:t>
-    </w:r>
+    </w:pPr>
     <w:r>
       <w:rPr>
         <w:sz w:val="16"/>
@@ -6297,13 +6283,7 @@
       <w:rPr>
         <w:sz w:val="16"/>
       </w:rPr>
-      <w:t>5</w:t>
-    </w:r>
-    <w:r>
-      <w:rPr>
-        <w:sz w:val="16"/>
-      </w:rPr>
-      <w:t>/</w:t>
+      <w:t>5/</w:t>
     </w:r>
     <w:r>
       <w:rPr>
@@ -6341,7 +6321,7 @@
 </file>
 
 <file path=word/footer2.xml><?xml version="1.0" encoding="utf-8"?>
-<w:ftr xmlns:wpc="http://schemas.microsoft.com/office/word/2010/wordprocessingCanvas" xmlns:mc="http://schemas.openxmlformats.org/markup-compatibility/2006" xmlns:o="urn:schemas-microsoft-com:office:office" xmlns:r="http://schemas.openxmlformats.org/officeDocument/2006/relationships" xmlns:m="http://schemas.openxmlformats.org/officeDocument/2006/math" xmlns:v="urn:schemas-microsoft-com:vml" xmlns:wp14="http://schemas.microsoft.com/office/word/2010/wordprocessingDrawing" xmlns:wp="http://schemas.openxmlformats.org/drawingml/2006/wordprocessingDrawing" xmlns:w10="urn:schemas-microsoft-com:office:word" xmlns:w="http://schemas.openxmlformats.org/wordprocessingml/2006/main" xmlns:w14="http://schemas.microsoft.com/office/word/2010/wordml" xmlns:wpg="http://schemas.microsoft.com/office/word/2010/wordprocessingGroup" xmlns:wpi="http://schemas.microsoft.com/office/word/2010/wordprocessingInk" xmlns:wne="http://schemas.microsoft.com/office/word/2006/wordml" xmlns:wps="http://schemas.microsoft.com/office/word/2010/wordprocessingShape" mc:Ignorable="w14 wp14">
+<w:ftr xmlns:wpc="http://schemas.microsoft.com/office/word/2010/wordprocessingCanvas" xmlns:mc="http://schemas.openxmlformats.org/markup-compatibility/2006" xmlns:o="urn:schemas-microsoft-com:office:office" xmlns:r="http://schemas.openxmlformats.org/officeDocument/2006/relationships" xmlns:m="http://schemas.openxmlformats.org/officeDocument/2006/math" xmlns:v="urn:schemas-microsoft-com:vml" xmlns:wp14="http://schemas.microsoft.com/office/word/2010/wordprocessingDrawing" xmlns:wp="http://schemas.openxmlformats.org/drawingml/2006/wordprocessingDrawing" xmlns:w10="urn:schemas-microsoft-com:office:word" xmlns:w="http://schemas.openxmlformats.org/wordprocessingml/2006/main" xmlns:w14="http://schemas.microsoft.com/office/word/2010/wordml" xmlns:w15="http://schemas.microsoft.com/office/word/2012/wordml" xmlns:wpg="http://schemas.microsoft.com/office/word/2010/wordprocessingGroup" xmlns:wpi="http://schemas.microsoft.com/office/word/2010/wordprocessingInk" xmlns:wne="http://schemas.microsoft.com/office/word/2006/wordml" xmlns:wps="http://schemas.microsoft.com/office/word/2010/wordprocessingShape" mc:Ignorable="w14 w15 wp14">
   <w:p>
     <w:pPr>
       <w:pStyle w:val="Fuzeile"/>
@@ -6451,19 +6431,7 @@
       <w:rPr>
         <w:sz w:val="16"/>
       </w:rPr>
-      <w:instrText xml:space="preserve"> </w:instrText>
-    </w:r>
-    <w:r>
-      <w:rPr>
-        <w:sz w:val="16"/>
-      </w:rPr>
-      <w:instrText>SAVE</w:instrText>
-    </w:r>
-    <w:r>
-      <w:rPr>
-        <w:sz w:val="16"/>
-      </w:rPr>
-      <w:instrText xml:space="preserve">DATE \@"dd.MM.yyyy" </w:instrText>
+      <w:instrText xml:space="preserve"> SAVEDATE \@"dd.MM.yyyy" </w:instrText>
     </w:r>
     <w:r>
       <w:rPr>
@@ -6489,7 +6457,7 @@
 </file>
 
 <file path=word/footnotes.xml><?xml version="1.0" encoding="utf-8"?>
-<w:footnotes xmlns:wpc="http://schemas.microsoft.com/office/word/2010/wordprocessingCanvas" xmlns:mc="http://schemas.openxmlformats.org/markup-compatibility/2006" xmlns:o="urn:schemas-microsoft-com:office:office" xmlns:r="http://schemas.openxmlformats.org/officeDocument/2006/relationships" xmlns:m="http://schemas.openxmlformats.org/officeDocument/2006/math" xmlns:v="urn:schemas-microsoft-com:vml" xmlns:wp14="http://schemas.microsoft.com/office/word/2010/wordprocessingDrawing" xmlns:wp="http://schemas.openxmlformats.org/drawingml/2006/wordprocessingDrawing" xmlns:w10="urn:schemas-microsoft-com:office:word" xmlns:w="http://schemas.openxmlformats.org/wordprocessingml/2006/main" xmlns:w14="http://schemas.microsoft.com/office/word/2010/wordml" xmlns:wpg="http://schemas.microsoft.com/office/word/2010/wordprocessingGroup" xmlns:wpi="http://schemas.microsoft.com/office/word/2010/wordprocessingInk" xmlns:wne="http://schemas.microsoft.com/office/word/2006/wordml" xmlns:wps="http://schemas.microsoft.com/office/word/2010/wordprocessingShape" mc:Ignorable="w14 wp14">
+<w:footnotes xmlns:wpc="http://schemas.microsoft.com/office/word/2010/wordprocessingCanvas" xmlns:mc="http://schemas.openxmlformats.org/markup-compatibility/2006" xmlns:o="urn:schemas-microsoft-com:office:office" xmlns:r="http://schemas.openxmlformats.org/officeDocument/2006/relationships" xmlns:m="http://schemas.openxmlformats.org/officeDocument/2006/math" xmlns:v="urn:schemas-microsoft-com:vml" xmlns:wp14="http://schemas.microsoft.com/office/word/2010/wordprocessingDrawing" xmlns:wp="http://schemas.openxmlformats.org/drawingml/2006/wordprocessingDrawing" xmlns:w10="urn:schemas-microsoft-com:office:word" xmlns:w="http://schemas.openxmlformats.org/wordprocessingml/2006/main" xmlns:w14="http://schemas.microsoft.com/office/word/2010/wordml" xmlns:w15="http://schemas.microsoft.com/office/word/2012/wordml" xmlns:wpg="http://schemas.microsoft.com/office/word/2010/wordprocessingGroup" xmlns:wpi="http://schemas.microsoft.com/office/word/2010/wordprocessingInk" xmlns:wne="http://schemas.microsoft.com/office/word/2006/wordml" xmlns:wps="http://schemas.microsoft.com/office/word/2010/wordprocessingShape" mc:Ignorable="w14 w15 wp14">
   <w:footnote w:type="separator" w:id="-1">
     <w:p>
       <w:r>
@@ -6508,7 +6476,7 @@
 </file>
 
 <file path=word/header1.xml><?xml version="1.0" encoding="utf-8"?>
-<w:hdr xmlns:wpc="http://schemas.microsoft.com/office/word/2010/wordprocessingCanvas" xmlns:mc="http://schemas.openxmlformats.org/markup-compatibility/2006" xmlns:o="urn:schemas-microsoft-com:office:office" xmlns:r="http://schemas.openxmlformats.org/officeDocument/2006/relationships" xmlns:m="http://schemas.openxmlformats.org/officeDocument/2006/math" xmlns:v="urn:schemas-microsoft-com:vml" xmlns:wp14="http://schemas.microsoft.com/office/word/2010/wordprocessingDrawing" xmlns:wp="http://schemas.openxmlformats.org/drawingml/2006/wordprocessingDrawing" xmlns:w10="urn:schemas-microsoft-com:office:word" xmlns:w="http://schemas.openxmlformats.org/wordprocessingml/2006/main" xmlns:w14="http://schemas.microsoft.com/office/word/2010/wordml" xmlns:wpg="http://schemas.microsoft.com/office/word/2010/wordprocessingGroup" xmlns:wpi="http://schemas.microsoft.com/office/word/2010/wordprocessingInk" xmlns:wne="http://schemas.microsoft.com/office/word/2006/wordml" xmlns:wps="http://schemas.microsoft.com/office/word/2010/wordprocessingShape" mc:Ignorable="w14 wp14">
+<w:hdr xmlns:wpc="http://schemas.microsoft.com/office/word/2010/wordprocessingCanvas" xmlns:mc="http://schemas.openxmlformats.org/markup-compatibility/2006" xmlns:o="urn:schemas-microsoft-com:office:office" xmlns:r="http://schemas.openxmlformats.org/officeDocument/2006/relationships" xmlns:m="http://schemas.openxmlformats.org/officeDocument/2006/math" xmlns:v="urn:schemas-microsoft-com:vml" xmlns:wp14="http://schemas.microsoft.com/office/word/2010/wordprocessingDrawing" xmlns:wp="http://schemas.openxmlformats.org/drawingml/2006/wordprocessingDrawing" xmlns:w10="urn:schemas-microsoft-com:office:word" xmlns:w="http://schemas.openxmlformats.org/wordprocessingml/2006/main" xmlns:w14="http://schemas.microsoft.com/office/word/2010/wordml" xmlns:w15="http://schemas.microsoft.com/office/word/2012/wordml" xmlns:wpg="http://schemas.microsoft.com/office/word/2010/wordprocessingGroup" xmlns:wpi="http://schemas.microsoft.com/office/word/2010/wordprocessingInk" xmlns:wne="http://schemas.microsoft.com/office/word/2006/wordml" xmlns:wps="http://schemas.microsoft.com/office/word/2010/wordprocessingShape" mc:Ignorable="w14 w15 wp14">
   <w:p>
     <w:pPr>
       <w:pStyle w:val="Kopfzeile"/>
@@ -6538,7 +6506,7 @@
 </file>
 
 <file path=word/header2.xml><?xml version="1.0" encoding="utf-8"?>
-<w:hdr xmlns:wpc="http://schemas.microsoft.com/office/word/2010/wordprocessingCanvas" xmlns:mc="http://schemas.openxmlformats.org/markup-compatibility/2006" xmlns:o="urn:schemas-microsoft-com:office:office" xmlns:r="http://schemas.openxmlformats.org/officeDocument/2006/relationships" xmlns:m="http://schemas.openxmlformats.org/officeDocument/2006/math" xmlns:v="urn:schemas-microsoft-com:vml" xmlns:wp14="http://schemas.microsoft.com/office/word/2010/wordprocessingDrawing" xmlns:wp="http://schemas.openxmlformats.org/drawingml/2006/wordprocessingDrawing" xmlns:w10="urn:schemas-microsoft-com:office:word" xmlns:w="http://schemas.openxmlformats.org/wordprocessingml/2006/main" xmlns:w14="http://schemas.microsoft.com/office/word/2010/wordml" xmlns:wpg="http://schemas.microsoft.com/office/word/2010/wordprocessingGroup" xmlns:wpi="http://schemas.microsoft.com/office/word/2010/wordprocessingInk" xmlns:wne="http://schemas.microsoft.com/office/word/2006/wordml" xmlns:wps="http://schemas.microsoft.com/office/word/2010/wordprocessingShape" mc:Ignorable="w14 wp14">
+<w:hdr xmlns:wpc="http://schemas.microsoft.com/office/word/2010/wordprocessingCanvas" xmlns:mc="http://schemas.openxmlformats.org/markup-compatibility/2006" xmlns:o="urn:schemas-microsoft-com:office:office" xmlns:r="http://schemas.openxmlformats.org/officeDocument/2006/relationships" xmlns:m="http://schemas.openxmlformats.org/officeDocument/2006/math" xmlns:v="urn:schemas-microsoft-com:vml" xmlns:wp14="http://schemas.microsoft.com/office/word/2010/wordprocessingDrawing" xmlns:wp="http://schemas.openxmlformats.org/drawingml/2006/wordprocessingDrawing" xmlns:w10="urn:schemas-microsoft-com:office:word" xmlns:w="http://schemas.openxmlformats.org/wordprocessingml/2006/main" xmlns:w14="http://schemas.microsoft.com/office/word/2010/wordml" xmlns:w15="http://schemas.microsoft.com/office/word/2012/wordml" xmlns:wpg="http://schemas.microsoft.com/office/word/2010/wordprocessingGroup" xmlns:wpi="http://schemas.microsoft.com/office/word/2010/wordprocessingInk" xmlns:wne="http://schemas.microsoft.com/office/word/2006/wordml" xmlns:wps="http://schemas.microsoft.com/office/word/2010/wordprocessingShape" mc:Ignorable="w14 w15 wp14">
   <w:p>
     <w:pPr>
       <w:tabs>
@@ -6604,8 +6572,8 @@
 </file>
 
 <file path=word/numbering.xml><?xml version="1.0" encoding="utf-8"?>
-<w:numbering xmlns:wpc="http://schemas.microsoft.com/office/word/2010/wordprocessingCanvas" xmlns:mc="http://schemas.openxmlformats.org/markup-compatibility/2006" xmlns:o="urn:schemas-microsoft-com:office:office" xmlns:r="http://schemas.openxmlformats.org/officeDocument/2006/relationships" xmlns:m="http://schemas.openxmlformats.org/officeDocument/2006/math" xmlns:v="urn:schemas-microsoft-com:vml" xmlns:wp14="http://schemas.microsoft.com/office/word/2010/wordprocessingDrawing" xmlns:wp="http://schemas.openxmlformats.org/drawingml/2006/wordprocessingDrawing" xmlns:w10="urn:schemas-microsoft-com:office:word" xmlns:w="http://schemas.openxmlformats.org/wordprocessingml/2006/main" xmlns:w14="http://schemas.microsoft.com/office/word/2010/wordml" xmlns:wpg="http://schemas.microsoft.com/office/word/2010/wordprocessingGroup" xmlns:wpi="http://schemas.microsoft.com/office/word/2010/wordprocessingInk" xmlns:wne="http://schemas.microsoft.com/office/word/2006/wordml" xmlns:wps="http://schemas.microsoft.com/office/word/2010/wordprocessingShape" mc:Ignorable="w14 wp14">
-  <w:abstractNum w:abstractNumId="0">
+<w:numbering xmlns:wpc="http://schemas.microsoft.com/office/word/2010/wordprocessingCanvas" xmlns:mc="http://schemas.openxmlformats.org/markup-compatibility/2006" xmlns:o="urn:schemas-microsoft-com:office:office" xmlns:r="http://schemas.openxmlformats.org/officeDocument/2006/relationships" xmlns:m="http://schemas.openxmlformats.org/officeDocument/2006/math" xmlns:v="urn:schemas-microsoft-com:vml" xmlns:wp14="http://schemas.microsoft.com/office/word/2010/wordprocessingDrawing" xmlns:wp="http://schemas.openxmlformats.org/drawingml/2006/wordprocessingDrawing" xmlns:w10="urn:schemas-microsoft-com:office:word" xmlns:w="http://schemas.openxmlformats.org/wordprocessingml/2006/main" xmlns:w14="http://schemas.microsoft.com/office/word/2010/wordml" xmlns:w15="http://schemas.microsoft.com/office/word/2012/wordml" xmlns:wpg="http://schemas.microsoft.com/office/word/2010/wordprocessingGroup" xmlns:wpi="http://schemas.microsoft.com/office/word/2010/wordprocessingInk" xmlns:wne="http://schemas.microsoft.com/office/word/2006/wordml" xmlns:wps="http://schemas.microsoft.com/office/word/2010/wordprocessingShape" mc:Ignorable="w14 w15 wp14">
+  <w:abstractNum w:abstractNumId="0" w15:restartNumberingAfterBreak="0">
     <w:nsid w:val="04BE2A5D"/>
     <w:multiLevelType w:val="multilevel"/>
     <w:tmpl w:val="609A6590"/>
@@ -6747,7 +6715,7 @@
       </w:rPr>
     </w:lvl>
   </w:abstractNum>
-  <w:abstractNum w:abstractNumId="1">
+  <w:abstractNum w:abstractNumId="1" w15:restartNumberingAfterBreak="0">
     <w:nsid w:val="06081962"/>
     <w:multiLevelType w:val="multilevel"/>
     <w:tmpl w:val="1BE44294"/>
@@ -6853,7 +6821,7 @@
       </w:rPr>
     </w:lvl>
   </w:abstractNum>
-  <w:abstractNum w:abstractNumId="2">
+  <w:abstractNum w:abstractNumId="2" w15:restartNumberingAfterBreak="0">
     <w:nsid w:val="17106E5D"/>
     <w:multiLevelType w:val="multilevel"/>
     <w:tmpl w:val="AA92494E"/>
@@ -6996,7 +6964,7 @@
       </w:rPr>
     </w:lvl>
   </w:abstractNum>
-  <w:abstractNum w:abstractNumId="3">
+  <w:abstractNum w:abstractNumId="3" w15:restartNumberingAfterBreak="0">
     <w:nsid w:val="193A0A87"/>
     <w:multiLevelType w:val="multilevel"/>
     <w:tmpl w:val="29E0D7BA"/>
@@ -7137,7 +7105,7 @@
       </w:rPr>
     </w:lvl>
   </w:abstractNum>
-  <w:abstractNum w:abstractNumId="4">
+  <w:abstractNum w:abstractNumId="4" w15:restartNumberingAfterBreak="0">
     <w:nsid w:val="2DCD4D94"/>
     <w:multiLevelType w:val="multilevel"/>
     <w:tmpl w:val="2B246C2A"/>
@@ -7195,7 +7163,7 @@
       <w:lvlJc w:val="left"/>
     </w:lvl>
   </w:abstractNum>
-  <w:abstractNum w:abstractNumId="5">
+  <w:abstractNum w:abstractNumId="5" w15:restartNumberingAfterBreak="0">
     <w:nsid w:val="3E707CE1"/>
     <w:multiLevelType w:val="singleLevel"/>
     <w:tmpl w:val="BAE6B7DA"/>
@@ -7217,7 +7185,7 @@
       </w:rPr>
     </w:lvl>
   </w:abstractNum>
-  <w:abstractNum w:abstractNumId="6">
+  <w:abstractNum w:abstractNumId="6" w15:restartNumberingAfterBreak="0">
     <w:nsid w:val="3EE05A6F"/>
     <w:multiLevelType w:val="hybridMultilevel"/>
     <w:tmpl w:val="09845408"/>
@@ -7359,7 +7327,7 @@
       </w:rPr>
     </w:lvl>
   </w:abstractNum>
-  <w:abstractNum w:abstractNumId="7">
+  <w:abstractNum w:abstractNumId="7" w15:restartNumberingAfterBreak="0">
     <w:nsid w:val="5073022E"/>
     <w:multiLevelType w:val="hybridMultilevel"/>
     <w:tmpl w:val="A3E4D6DE"/>
@@ -7472,7 +7440,7 @@
       </w:rPr>
     </w:lvl>
   </w:abstractNum>
-  <w:abstractNum w:abstractNumId="8">
+  <w:abstractNum w:abstractNumId="8" w15:restartNumberingAfterBreak="0">
     <w:nsid w:val="5BFF0C35"/>
     <w:multiLevelType w:val="hybridMultilevel"/>
     <w:tmpl w:val="CA3E61DA"/>
@@ -7584,7 +7552,7 @@
       </w:rPr>
     </w:lvl>
   </w:abstractNum>
-  <w:abstractNum w:abstractNumId="9">
+  <w:abstractNum w:abstractNumId="9" w15:restartNumberingAfterBreak="0">
     <w:nsid w:val="5C16079D"/>
     <w:multiLevelType w:val="multilevel"/>
     <w:tmpl w:val="808CE60C"/>
@@ -7725,7 +7693,7 @@
       </w:rPr>
     </w:lvl>
   </w:abstractNum>
-  <w:abstractNum w:abstractNumId="10">
+  <w:abstractNum w:abstractNumId="10" w15:restartNumberingAfterBreak="0">
     <w:nsid w:val="6A905219"/>
     <w:multiLevelType w:val="multilevel"/>
     <w:tmpl w:val="BD98F072"/>
@@ -7842,7 +7810,7 @@
       </w:pPr>
     </w:lvl>
   </w:abstractNum>
-  <w:abstractNum w:abstractNumId="11">
+  <w:abstractNum w:abstractNumId="11" w15:restartNumberingAfterBreak="0">
     <w:nsid w:val="739D29D8"/>
     <w:multiLevelType w:val="hybridMultilevel"/>
     <w:tmpl w:val="0268B606"/>
@@ -7955,7 +7923,7 @@
       </w:rPr>
     </w:lvl>
   </w:abstractNum>
-  <w:abstractNum w:abstractNumId="12">
+  <w:abstractNum w:abstractNumId="12" w15:restartNumberingAfterBreak="0">
     <w:nsid w:val="7A7B13A6"/>
     <w:multiLevelType w:val="multilevel"/>
     <w:tmpl w:val="F09644A8"/>
@@ -8098,7 +8066,7 @@
       </w:rPr>
     </w:lvl>
   </w:abstractNum>
-  <w:abstractNum w:abstractNumId="13">
+  <w:abstractNum w:abstractNumId="13" w15:restartNumberingAfterBreak="0">
     <w:nsid w:val="7EEC7D6D"/>
     <w:multiLevelType w:val="multilevel"/>
     <w:tmpl w:val="8A4CE6FE"/>
@@ -8261,7 +8229,7 @@
 </file>
 
 <file path=word/styles.xml><?xml version="1.0" encoding="utf-8"?>
-<w:styles xmlns:mc="http://schemas.openxmlformats.org/markup-compatibility/2006" xmlns:r="http://schemas.openxmlformats.org/officeDocument/2006/relationships" xmlns:w="http://schemas.openxmlformats.org/wordprocessingml/2006/main" xmlns:w14="http://schemas.microsoft.com/office/word/2010/wordml" mc:Ignorable="w14">
+<w:styles xmlns:mc="http://schemas.openxmlformats.org/markup-compatibility/2006" xmlns:r="http://schemas.openxmlformats.org/officeDocument/2006/relationships" xmlns:w="http://schemas.openxmlformats.org/wordprocessingml/2006/main" xmlns:w14="http://schemas.microsoft.com/office/word/2010/wordml" xmlns:w15="http://schemas.microsoft.com/office/word/2012/wordml" mc:Ignorable="w14 w15">
   <w:docDefaults>
     <w:rPrDefault>
       <w:rPr>
@@ -8271,750 +8239,371 @@
     </w:rPrDefault>
     <w:pPrDefault/>
   </w:docDefaults>
-  <w:latentStyles w:defLockedState="0" w:defUIPriority="0" w:defSemiHidden="1" w:defUnhideWhenUsed="1" w:defQFormat="0" w:count="267">
-    <w:lsdException w:name="Normal" w:semiHidden="0" w:unhideWhenUsed="0" w:qFormat="1"/>
-    <w:lsdException w:name="heading 1" w:semiHidden="0" w:unhideWhenUsed="0" w:qFormat="1"/>
-    <w:lsdException w:name="heading 2" w:semiHidden="0" w:unhideWhenUsed="0" w:qFormat="1"/>
-    <w:lsdException w:name="heading 3" w:semiHidden="0" w:unhideWhenUsed="0" w:qFormat="1"/>
-    <w:lsdException w:name="heading 4" w:semiHidden="0" w:unhideWhenUsed="0" w:qFormat="1"/>
-    <w:lsdException w:name="heading 5" w:qFormat="1"/>
-    <w:lsdException w:name="heading 6" w:qFormat="1"/>
-    <w:lsdException w:name="heading 7" w:qFormat="1"/>
-    <w:lsdException w:name="heading 8" w:qFormat="1"/>
-    <w:lsdException w:name="heading 9" w:qFormat="1"/>
-    <w:lsdException w:name="toc 1" w:uiPriority="39"/>
-    <w:lsdException w:name="toc 2" w:uiPriority="39"/>
-    <w:lsdException w:name="toc 3" w:uiPriority="39"/>
-    <w:lsdException w:name="caption" w:qFormat="1"/>
-    <w:lsdException w:name="List Number" w:semiHidden="0" w:unhideWhenUsed="0"/>
-    <w:lsdException w:name="List 4" w:semiHidden="0" w:unhideWhenUsed="0"/>
-    <w:lsdException w:name="List 5" w:semiHidden="0" w:unhideWhenUsed="0"/>
-    <w:lsdException w:name="Title" w:semiHidden="0" w:unhideWhenUsed="0" w:qFormat="1"/>
-    <w:lsdException w:name="Subtitle" w:semiHidden="0" w:unhideWhenUsed="0" w:qFormat="1"/>
-    <w:lsdException w:name="Salutation" w:semiHidden="0" w:unhideWhenUsed="0"/>
-    <w:lsdException w:name="Date" w:semiHidden="0" w:unhideWhenUsed="0"/>
-    <w:lsdException w:name="Body Text First Indent" w:semiHidden="0" w:unhideWhenUsed="0"/>
-    <w:lsdException w:name="Hyperlink" w:uiPriority="99"/>
-    <w:lsdException w:name="Strong" w:semiHidden="0" w:unhideWhenUsed="0" w:qFormat="1"/>
-    <w:lsdException w:name="Emphasis" w:semiHidden="0" w:unhideWhenUsed="0" w:qFormat="1"/>
-    <w:lsdException w:name="Table Grid" w:semiHidden="0" w:unhideWhenUsed="0"/>
-    <w:lsdException w:name="Placeholder Text" w:uiPriority="99" w:unhideWhenUsed="0"/>
-    <w:lsdException w:name="No Spacing" w:semiHidden="0" w:uiPriority="1" w:unhideWhenUsed="0" w:qFormat="1"/>
-    <w:lsdException w:name="Light Shading" w:semiHidden="0" w:uiPriority="60" w:unhideWhenUsed="0"/>
-    <w:lsdException w:name="Light List" w:semiHidden="0" w:uiPriority="61" w:unhideWhenUsed="0"/>
-    <w:lsdException w:name="Light Grid" w:semiHidden="0" w:uiPriority="62" w:unhideWhenUsed="0"/>
-    <w:lsdException w:name="Medium Shading 1" w:semiHidden="0" w:uiPriority="63" w:unhideWhenUsed="0"/>
-    <w:lsdException w:name="Medium Shading 2" w:semiHidden="0" w:uiPriority="64" w:unhideWhenUsed="0"/>
-    <w:lsdException w:name="Medium List 1" w:semiHidden="0" w:uiPriority="65" w:unhideWhenUsed="0"/>
-    <w:lsdException w:name="Medium List 2" w:semiHidden="0" w:uiPriority="66" w:unhideWhenUsed="0"/>
-    <w:lsdException w:name="Medium Grid 1" w:semiHidden="0" w:uiPriority="67" w:unhideWhenUsed="0"/>
-    <w:lsdException w:name="Medium Grid 2" w:semiHidden="0" w:uiPriority="68" w:unhideWhenUsed="0"/>
-    <w:lsdException w:name="Medium Grid 3" w:semiHidden="0" w:uiPriority="69" w:unhideWhenUsed="0"/>
-    <w:lsdException w:name="Dark List" w:semiHidden="0" w:uiPriority="70" w:unhideWhenUsed="0"/>
-    <w:lsdException w:name="Colorful Shading" w:semiHidden="0" w:uiPriority="71" w:unhideWhenUsed="0"/>
-    <w:lsdException w:name="Colorful List" w:semiHidden="0" w:uiPriority="72" w:unhideWhenUsed="0"/>
-    <w:lsdException w:name="Colorful Grid" w:semiHidden="0" w:uiPriority="73" w:unhideWhenUsed="0"/>
-    <w:lsdException w:name="Light Shading Accent 1" w:semiHidden="0" w:uiPriority="60" w:unhideWhenUsed="0"/>
-    <w:lsdException w:name="Light List Accent 1" w:semiHidden="0" w:uiPriority="61" w:unhideWhenUsed="0"/>
-    <w:lsdException w:name="Light Grid Accent 1" w:semiHidden="0" w:uiPriority="62" w:unhideWhenUsed="0"/>
-    <w:lsdException w:name="Medium Shading 1 Accent 1" w:semiHidden="0" w:uiPriority="63" w:unhideWhenUsed="0"/>
-    <w:lsdException w:name="Medium Shading 2 Accent 1" w:semiHidden="0" w:uiPriority="64" w:unhideWhenUsed="0"/>
-    <w:lsdException w:name="Medium List 1 Accent 1" w:semiHidden="0" w:uiPriority="65" w:unhideWhenUsed="0"/>
-    <w:lsdException w:name="Revision" w:uiPriority="99" w:unhideWhenUsed="0"/>
-    <w:lsdException w:name="List Paragraph" w:semiHidden="0" w:uiPriority="34" w:unhideWhenUsed="0" w:qFormat="1"/>
-    <w:lsdException w:name="Quote" w:semiHidden="0" w:uiPriority="29" w:unhideWhenUsed="0" w:qFormat="1"/>
-    <w:lsdException w:name="Intense Quote" w:semiHidden="0" w:uiPriority="30" w:unhideWhenUsed="0" w:qFormat="1"/>
-    <w:lsdException w:name="Medium List 2 Accent 1" w:semiHidden="0" w:uiPriority="66" w:unhideWhenUsed="0"/>
-    <w:lsdException w:name="Medium Grid 1 Accent 1" w:semiHidden="0" w:uiPriority="67" w:unhideWhenUsed="0"/>
-    <w:lsdException w:name="Medium Grid 2 Accent 1" w:semiHidden="0" w:uiPriority="68" w:unhideWhenUsed="0"/>
-    <w:lsdException w:name="Medium Grid 3 Accent 1" w:semiHidden="0" w:uiPriority="69" w:unhideWhenUsed="0"/>
-    <w:lsdException w:name="Dark List Accent 1" w:semiHidden="0" w:uiPriority="70" w:unhideWhenUsed="0"/>
-    <w:lsdException w:name="Colorful Shading Accent 1" w:semiHidden="0" w:uiPriority="71" w:unhideWhenUsed="0"/>
-    <w:lsdException w:name="Colorful List Accent 1" w:semiHidden="0" w:uiPriority="72" w:unhideWhenUsed="0"/>
-    <w:lsdException w:name="Colorful Grid Accent 1" w:semiHidden="0" w:uiPriority="73" w:unhideWhenUsed="0"/>
-    <w:lsdException w:name="Light Shading Accent 2" w:semiHidden="0" w:uiPriority="60" w:unhideWhenUsed="0"/>
-    <w:lsdException w:name="Light List Accent 2" w:semiHidden="0" w:uiPriority="61" w:unhideWhenUsed="0"/>
-    <w:lsdException w:name="Light Grid Accent 2" w:semiHidden="0" w:uiPriority="62" w:unhideWhenUsed="0"/>
-    <w:lsdException w:name="Medium Shading 1 Accent 2" w:semiHidden="0" w:uiPriority="63" w:unhideWhenUsed="0"/>
-    <w:lsdException w:name="Medium Shading 2 Accent 2" w:semiHidden="0" w:uiPriority="64" w:unhideWhenUsed="0"/>
-    <w:lsdException w:name="Medium List 1 Accent 2" w:semiHidden="0" w:uiPriority="65" w:unhideWhenUsed="0"/>
-    <w:lsdException w:name="Medium List 2 Accent 2" w:semiHidden="0" w:uiPriority="66" w:unhideWhenUsed="0"/>
-    <w:lsdException w:name="Medium Grid 1 Accent 2" w:semiHidden="0" w:uiPriority="67" w:unhideWhenUsed="0"/>
-    <w:lsdException w:name="Medium Grid 2 Accent 2" w:semiHidden="0" w:uiPriority="68" w:unhideWhenUsed="0"/>
-    <w:lsdException w:name="Medium Grid 3 Accent 2" w:semiHidden="0" w:uiPriority="69" w:unhideWhenUsed="0"/>
-    <w:lsdException w:name="Dark List Accent 2" w:semiHidden="0" w:uiPriority="70" w:unhideWhenUsed="0"/>
-    <w:lsdException w:name="Colorful Shading Accent 2" w:semiHidden="0" w:uiPriority="71" w:unhideWhenUsed="0"/>
-    <w:lsdException w:name="Colorful List Accent 2" w:semiHidden="0" w:uiPriority="72" w:unhideWhenUsed="0"/>
-    <w:lsdException w:name="Colorful Grid Accent 2" w:semiHidden="0" w:uiPriority="73" w:unhideWhenUsed="0"/>
-    <w:lsdException w:name="Light Shading Accent 3" w:semiHidden="0" w:uiPriority="60" w:unhideWhenUsed="0"/>
-    <w:lsdException w:name="Light List Accent 3" w:semiHidden="0" w:uiPriority="61" w:unhideWhenUsed="0"/>
-    <w:lsdException w:name="Light Grid Accent 3" w:semiHidden="0" w:uiPriority="62" w:unhideWhenUsed="0"/>
-    <w:lsdException w:name="Medium Shading 1 Accent 3" w:semiHidden="0" w:uiPriority="63" w:unhideWhenUsed="0"/>
-    <w:lsdException w:name="Medium Shading 2 Accent 3" w:semiHidden="0" w:uiPriority="64" w:unhideWhenUsed="0"/>
-    <w:lsdException w:name="Medium List 1 Accent 3" w:semiHidden="0" w:uiPriority="65" w:unhideWhenUsed="0"/>
-    <w:lsdException w:name="Medium List 2 Accent 3" w:semiHidden="0" w:uiPriority="66" w:unhideWhenUsed="0"/>
-    <w:lsdException w:name="Medium Grid 1 Accent 3" w:semiHidden="0" w:uiPriority="67" w:unhideWhenUsed="0"/>
-    <w:lsdException w:name="Medium Grid 2 Accent 3" w:semiHidden="0" w:uiPriority="68" w:unhideWhenUsed="0"/>
-    <w:lsdException w:name="Medium Grid 3 Accent 3" w:semiHidden="0" w:uiPriority="69" w:unhideWhenUsed="0"/>
-    <w:lsdException w:name="Dark List Accent 3" w:semiHidden="0" w:uiPriority="70" w:unhideWhenUsed="0"/>
-    <w:lsdException w:name="Colorful Shading Accent 3" w:semiHidden="0" w:uiPriority="71" w:unhideWhenUsed="0"/>
-    <w:lsdException w:name="Colorful List Accent 3" w:semiHidden="0" w:uiPriority="72" w:unhideWhenUsed="0"/>
-    <w:lsdException w:name="Colorful Grid Accent 3" w:semiHidden="0" w:uiPriority="73" w:unhideWhenUsed="0"/>
-    <w:lsdException w:name="Light Shading Accent 4" w:semiHidden="0" w:uiPriority="60" w:unhideWhenUsed="0"/>
-    <w:lsdException w:name="Light List Accent 4" w:semiHidden="0" w:uiPriority="61" w:unhideWhenUsed="0"/>
-    <w:lsdException w:name="Light Grid Accent 4" w:semiHidden="0" w:uiPriority="62" w:unhideWhenUsed="0"/>
-    <w:lsdException w:name="Medium Shading 1 Accent 4" w:semiHidden="0" w:uiPriority="63" w:unhideWhenUsed="0"/>
-    <w:lsdException w:name="Medium Shading 2 Accent 4" w:semiHidden="0" w:uiPriority="64" w:unhideWhenUsed="0"/>
-    <w:lsdException w:name="Medium List 1 Accent 4" w:semiHidden="0" w:uiPriority="65" w:unhideWhenUsed="0"/>
-    <w:lsdException w:name="Medium List 2 Accent 4" w:semiHidden="0" w:uiPriority="66" w:unhideWhenUsed="0"/>
-    <w:lsdException w:name="Medium Grid 1 Accent 4" w:semiHidden="0" w:uiPriority="67" w:unhideWhenUsed="0"/>
-    <w:lsdException w:name="Medium Grid 2 Accent 4" w:semiHidden="0" w:uiPriority="68" w:unhideWhenUsed="0"/>
-    <w:lsdException w:name="Medium Grid 3 Accent 4" w:semiHidden="0" w:uiPriority="69" w:unhideWhenUsed="0"/>
-    <w:lsdException w:name="Dark List Accent 4" w:semiHidden="0" w:uiPriority="70" w:unhideWhenUsed="0"/>
-    <w:lsdException w:name="Colorful Shading Accent 4" w:semiHidden="0" w:uiPriority="71" w:unhideWhenUsed="0"/>
-    <w:lsdException w:name="Colorful List Accent 4" w:semiHidden="0" w:uiPriority="72" w:unhideWhenUsed="0"/>
-    <w:lsdException w:name="Colorful Grid Accent 4" w:semiHidden="0" w:uiPriority="73" w:unhideWhenUsed="0"/>
-    <w:lsdException w:name="Light Shading Accent 5" w:semiHidden="0" w:uiPriority="60" w:unhideWhenUsed="0"/>
-    <w:lsdException w:name="Light List Accent 5" w:semiHidden="0" w:uiPriority="61" w:unhideWhenUsed="0"/>
-    <w:lsdException w:name="Light Grid Accent 5" w:semiHidden="0" w:uiPriority="62" w:unhideWhenUsed="0"/>
-    <w:lsdException w:name="Medium Shading 1 Accent 5" w:semiHidden="0" w:uiPriority="63" w:unhideWhenUsed="0"/>
-    <w:lsdException w:name="Medium Shading 2 Accent 5" w:semiHidden="0" w:uiPriority="64" w:unhideWhenUsed="0"/>
-    <w:lsdException w:name="Medium List 1 Accent 5" w:semiHidden="0" w:uiPriority="65" w:unhideWhenUsed="0"/>
-    <w:lsdException w:name="Medium List 2 Accent 5" w:semiHidden="0" w:uiPriority="66" w:unhideWhenUsed="0"/>
-    <w:lsdException w:name="Medium Grid 1 Accent 5" w:semiHidden="0" w:uiPriority="67" w:unhideWhenUsed="0"/>
-    <w:lsdException w:name="Medium Grid 2 Accent 5" w:semiHidden="0" w:uiPriority="68" w:unhideWhenUsed="0"/>
-    <w:lsdException w:name="Medium Grid 3 Accent 5" w:semiHidden="0" w:uiPriority="69" w:unhideWhenUsed="0"/>
-    <w:lsdException w:name="Dark List Accent 5" w:semiHidden="0" w:uiPriority="70" w:unhideWhenUsed="0"/>
-    <w:lsdException w:name="Colorful Shading Accent 5" w:semiHidden="0" w:uiPriority="71" w:unhideWhenUsed="0"/>
-    <w:lsdException w:name="Colorful List Accent 5" w:semiHidden="0" w:uiPriority="72" w:unhideWhenUsed="0"/>
-    <w:lsdException w:name="Colorful Grid Accent 5" w:semiHidden="0" w:uiPriority="73" w:unhideWhenUsed="0"/>
-    <w:lsdException w:name="Light Shading Accent 6" w:semiHidden="0" w:uiPriority="60" w:unhideWhenUsed="0"/>
-    <w:lsdException w:name="Light List Accent 6" w:semiHidden="0" w:uiPriority="61" w:unhideWhenUsed="0"/>
-    <w:lsdException w:name="Light Grid Accent 6" w:semiHidden="0" w:uiPriority="62" w:unhideWhenUsed="0"/>
-    <w:lsdException w:name="Medium Shading 1 Accent 6" w:semiHidden="0" w:uiPriority="63" w:unhideWhenUsed="0"/>
-    <w:lsdException w:name="Medium Shading 2 Accent 6" w:semiHidden="0" w:uiPriority="64" w:unhideWhenUsed="0"/>
-    <w:lsdException w:name="Medium List 1 Accent 6" w:semiHidden="0" w:uiPriority="65" w:unhideWhenUsed="0"/>
-    <w:lsdException w:name="Medium List 2 Accent 6" w:semiHidden="0" w:uiPriority="66" w:unhideWhenUsed="0"/>
-    <w:lsdException w:name="Medium Grid 1 Accent 6" w:semiHidden="0" w:uiPriority="67" w:unhideWhenUsed="0"/>
-    <w:lsdException w:name="Medium Grid 2 Accent 6" w:semiHidden="0" w:uiPriority="68" w:unhideWhenUsed="0"/>
-    <w:lsdException w:name="Medium Grid 3 Accent 6" w:semiHidden="0" w:uiPriority="69" w:unhideWhenUsed="0"/>
-    <w:lsdException w:name="Dark List Accent 6" w:semiHidden="0" w:uiPriority="70" w:unhideWhenUsed="0"/>
-    <w:lsdException w:name="Colorful Shading Accent 6" w:semiHidden="0" w:uiPriority="71" w:unhideWhenUsed="0"/>
-    <w:lsdException w:name="Colorful List Accent 6" w:semiHidden="0" w:uiPriority="72" w:unhideWhenUsed="0"/>
-    <w:lsdException w:name="Colorful Grid Accent 6" w:semiHidden="0" w:uiPriority="73" w:unhideWhenUsed="0"/>
-    <w:lsdException w:name="Subtle Emphasis" w:semiHidden="0" w:uiPriority="19" w:unhideWhenUsed="0" w:qFormat="1"/>
-    <w:lsdException w:name="Intense Emphasis" w:semiHidden="0" w:uiPriority="21" w:unhideWhenUsed="0" w:qFormat="1"/>
-    <w:lsdException w:name="Subtle Reference" w:semiHidden="0" w:uiPriority="31" w:unhideWhenUsed="0" w:qFormat="1"/>
-    <w:lsdException w:name="Intense Reference" w:semiHidden="0" w:uiPriority="32" w:unhideWhenUsed="0" w:qFormat="1"/>
-    <w:lsdException w:name="Book Title" w:semiHidden="0" w:uiPriority="33" w:unhideWhenUsed="0" w:qFormat="1"/>
-    <w:lsdException w:name="Bibliography" w:uiPriority="37"/>
-    <w:lsdException w:name="TOC Heading" w:uiPriority="39" w:qFormat="1"/>
-  </w:latentStyles>
-  <w:style w:type="paragraph" w:default="1" w:styleId="Standard">
-    <w:name w:val="Normal"/>
-    <w:qFormat/>
-    <w:rsid w:val="008E5A93"/>
-    <w:pPr>
-      <w:jc w:val="both"/>
-    </w:pPr>
-    <w:rPr>
-      <w:rFonts w:ascii="Arial" w:eastAsia="Calibri" w:hAnsi="Arial"/>
-      <w:sz w:val="24"/>
-    </w:rPr>
-  </w:style>
-  <w:style w:type="paragraph" w:styleId="berschrift1">
-    <w:name w:val="heading 1"/>
-    <w:basedOn w:val="Standard"/>
-    <w:next w:val="Standard"/>
-    <w:qFormat/>
-    <w:rsid w:val="009768CF"/>
-    <w:pPr>
-      <w:keepNext/>
-      <w:numPr>
-        <w:numId w:val="3"/>
-      </w:numPr>
-      <w:spacing w:after="120" w:line="240" w:lineRule="atLeast"/>
-      <w:outlineLvl w:val="0"/>
-    </w:pPr>
-    <w:rPr>
-      <w:b/>
-      <w:kern w:val="28"/>
-      <w:sz w:val="28"/>
-    </w:rPr>
-  </w:style>
-  <w:style w:type="paragraph" w:styleId="berschrift2">
-    <w:name w:val="heading 2"/>
-    <w:basedOn w:val="berschrift1"/>
-    <w:next w:val="Standard"/>
-    <w:qFormat/>
-    <w:rsid w:val="006C5372"/>
-    <w:pPr>
-      <w:numPr>
-        <w:ilvl w:val="1"/>
-      </w:numPr>
-      <w:spacing w:after="60"/>
-      <w:outlineLvl w:val="1"/>
-    </w:pPr>
-    <w:rPr>
-      <w:sz w:val="24"/>
-    </w:rPr>
-  </w:style>
-  <w:style w:type="paragraph" w:styleId="berschrift3">
-    <w:name w:val="heading 3"/>
-    <w:basedOn w:val="berschrift2"/>
-    <w:next w:val="Standard"/>
-    <w:qFormat/>
-    <w:rsid w:val="006C5372"/>
-    <w:pPr>
-      <w:numPr>
-        <w:ilvl w:val="2"/>
-      </w:numPr>
-      <w:outlineLvl w:val="2"/>
-    </w:pPr>
-    <w:rPr>
-      <w:sz w:val="20"/>
-    </w:rPr>
-  </w:style>
-  <w:style w:type="paragraph" w:styleId="berschrift4">
-    <w:name w:val="heading 4"/>
-    <w:basedOn w:val="Standard"/>
-    <w:next w:val="Standard"/>
-    <w:qFormat/>
-    <w:rsid w:val="006C5372"/>
-    <w:pPr>
-      <w:keepNext/>
-      <w:outlineLvl w:val="3"/>
-    </w:pPr>
-    <w:rPr>
-      <w:b/>
-      <w:bCs/>
-      <w:szCs w:val="28"/>
-      <w:u w:val="single"/>
-    </w:rPr>
-  </w:style>
-  <w:style w:type="character" w:default="1" w:styleId="Absatz-Standardschriftart">
-    <w:name w:val="Default Paragraph Font"/>
-    <w:uiPriority w:val="1"/>
-    <w:semiHidden/>
-    <w:unhideWhenUsed/>
-  </w:style>
-  <w:style w:type="table" w:default="1" w:styleId="NormaleTabelle">
-    <w:name w:val="Normal Table"/>
-    <w:uiPriority w:val="99"/>
-    <w:semiHidden/>
-    <w:unhideWhenUsed/>
-    <w:tblPr>
-      <w:tblInd w:w="0" w:type="dxa"/>
-      <w:tblCellMar>
-        <w:top w:w="0" w:type="dxa"/>
-        <w:left w:w="108" w:type="dxa"/>
-        <w:bottom w:w="0" w:type="dxa"/>
-        <w:right w:w="108" w:type="dxa"/>
-      </w:tblCellMar>
-    </w:tblPr>
-  </w:style>
-  <w:style w:type="numbering" w:default="1" w:styleId="KeineListe">
-    <w:name w:val="No List"/>
-    <w:uiPriority w:val="99"/>
-    <w:semiHidden/>
-    <w:unhideWhenUsed/>
-  </w:style>
-  <w:style w:type="paragraph" w:customStyle="1" w:styleId="AufzhlungStrich">
-    <w:name w:val="Aufzählung Strich"/>
-    <w:basedOn w:val="Standard"/>
-    <w:qFormat/>
-    <w:rsid w:val="001411DB"/>
-    <w:pPr>
-      <w:numPr>
-        <w:numId w:val="5"/>
-      </w:numPr>
-      <w:tabs>
-        <w:tab w:val="left" w:pos="284"/>
-      </w:tabs>
-    </w:pPr>
-  </w:style>
-  <w:style w:type="paragraph" w:customStyle="1" w:styleId="Standard10pt">
-    <w:name w:val="Standard 10 pt"/>
-    <w:basedOn w:val="Standard"/>
-    <w:qFormat/>
-  </w:style>
-  <w:style w:type="paragraph" w:customStyle="1" w:styleId="Nummerierung10pt">
-    <w:name w:val="Nummerierung 10pt"/>
-    <w:basedOn w:val="Standard"/>
-    <w:qFormat/>
-    <w:pPr>
-      <w:numPr>
-        <w:numId w:val="1"/>
-      </w:numPr>
-      <w:tabs>
-        <w:tab w:val="left" w:pos="284"/>
-        <w:tab w:val="left" w:pos="567"/>
-        <w:tab w:val="left" w:pos="737"/>
-      </w:tabs>
-    </w:pPr>
-  </w:style>
-  <w:style w:type="paragraph" w:customStyle="1" w:styleId="Aufzhlung10pt">
-    <w:name w:val="Aufzählung 10pt"/>
-    <w:basedOn w:val="Standard"/>
-    <w:qFormat/>
-    <w:pPr>
-      <w:numPr>
-        <w:numId w:val="2"/>
-      </w:numPr>
-      <w:tabs>
-        <w:tab w:val="left" w:pos="170"/>
-        <w:tab w:val="left" w:pos="454"/>
-        <w:tab w:val="left" w:pos="624"/>
-      </w:tabs>
-    </w:pPr>
-  </w:style>
-  <w:style w:type="paragraph" w:styleId="Kopfzeile">
-    <w:name w:val="header"/>
-    <w:basedOn w:val="Standard"/>
-    <w:pPr>
-      <w:tabs>
-        <w:tab w:val="center" w:pos="4536"/>
-        <w:tab w:val="right" w:pos="9072"/>
-      </w:tabs>
-    </w:pPr>
-  </w:style>
-  <w:style w:type="paragraph" w:styleId="Fuzeile">
-    <w:name w:val="footer"/>
-    <w:basedOn w:val="Standard"/>
-    <w:pPr>
-      <w:tabs>
-        <w:tab w:val="center" w:pos="4536"/>
-        <w:tab w:val="right" w:pos="9072"/>
-      </w:tabs>
-    </w:pPr>
-  </w:style>
-  <w:style w:type="paragraph" w:styleId="Sprechblasentext">
-    <w:name w:val="Balloon Text"/>
-    <w:basedOn w:val="Standard"/>
-    <w:semiHidden/>
-    <w:rsid w:val="00071732"/>
-    <w:rPr>
-      <w:rFonts w:ascii="Tahoma" w:hAnsi="Tahoma" w:cs="Tahoma"/>
-      <w:sz w:val="16"/>
-      <w:szCs w:val="16"/>
-    </w:rPr>
-  </w:style>
-  <w:style w:type="paragraph" w:customStyle="1" w:styleId="Nummerierunga">
-    <w:name w:val="Nummerierung a)"/>
-    <w:basedOn w:val="Standard"/>
-    <w:qFormat/>
-    <w:rsid w:val="0025422A"/>
-    <w:pPr>
-      <w:numPr>
-        <w:numId w:val="4"/>
-      </w:numPr>
-    </w:pPr>
-  </w:style>
-  <w:style w:type="paragraph" w:customStyle="1" w:styleId="Standard12pt">
-    <w:name w:val="Standard 12 pt"/>
-    <w:basedOn w:val="Standard"/>
-    <w:qFormat/>
-    <w:rsid w:val="006C5372"/>
-    <w:rPr>
-      <w:szCs w:val="24"/>
-    </w:rPr>
-  </w:style>
-  <w:style w:type="paragraph" w:customStyle="1" w:styleId="AufzhlungDreieck">
-    <w:name w:val="Aufzählung Dreieck"/>
-    <w:basedOn w:val="Standard"/>
-    <w:qFormat/>
-    <w:rsid w:val="005E4173"/>
-    <w:pPr>
-      <w:numPr>
-        <w:numId w:val="6"/>
-      </w:numPr>
-      <w:tabs>
-        <w:tab w:val="left" w:pos="284"/>
-      </w:tabs>
-    </w:pPr>
-  </w:style>
-  <w:style w:type="paragraph" w:customStyle="1" w:styleId="Aufzhlungnegativ">
-    <w:name w:val="Aufzählung negativ"/>
-    <w:basedOn w:val="Aufzhlung10pt"/>
-    <w:qFormat/>
-    <w:rsid w:val="005E4173"/>
-    <w:pPr>
-      <w:numPr>
-        <w:numId w:val="7"/>
-      </w:numPr>
-      <w:tabs>
-        <w:tab w:val="clear" w:pos="170"/>
-        <w:tab w:val="clear" w:pos="360"/>
-        <w:tab w:val="left" w:pos="284"/>
-      </w:tabs>
-      <w:ind w:left="284" w:hanging="284"/>
-    </w:pPr>
-  </w:style>
-  <w:style w:type="paragraph" w:customStyle="1" w:styleId="Aufzhlungneutral">
-    <w:name w:val="Aufzählung neutral"/>
-    <w:qFormat/>
-    <w:rsid w:val="005E4173"/>
-    <w:pPr>
-      <w:numPr>
-        <w:numId w:val="8"/>
-      </w:numPr>
-      <w:tabs>
-        <w:tab w:val="clear" w:pos="360"/>
-        <w:tab w:val="left" w:pos="284"/>
-      </w:tabs>
-      <w:ind w:left="284" w:hanging="284"/>
-    </w:pPr>
-  </w:style>
-  <w:style w:type="paragraph" w:customStyle="1" w:styleId="Aufzhlungpositiv">
-    <w:name w:val="Aufzählung positiv"/>
-    <w:basedOn w:val="Aufzhlungnegativ"/>
-    <w:qFormat/>
-    <w:rsid w:val="005E4173"/>
-    <w:pPr>
-      <w:numPr>
-        <w:numId w:val="9"/>
-      </w:numPr>
-      <w:tabs>
-        <w:tab w:val="clear" w:pos="360"/>
-      </w:tabs>
-      <w:ind w:left="284" w:hanging="284"/>
-    </w:pPr>
-  </w:style>
-  <w:style w:type="paragraph" w:customStyle="1" w:styleId="Standard10pt0">
-    <w:name w:val="Standard 10pt"/>
-    <w:basedOn w:val="Standard"/>
-    <w:qFormat/>
-    <w:rsid w:val="001B1025"/>
-    <w:rPr>
-      <w:rFonts w:eastAsia="Times New Roman"/>
-    </w:rPr>
-  </w:style>
-  <w:style w:type="paragraph" w:styleId="Titel">
-    <w:name w:val="Title"/>
-    <w:basedOn w:val="Standard"/>
-    <w:next w:val="Standard"/>
-    <w:link w:val="TitelZchn"/>
-    <w:qFormat/>
-    <w:rsid w:val="009768CF"/>
-    <w:pPr>
-      <w:contextualSpacing/>
-    </w:pPr>
-    <w:rPr>
-      <w:rFonts w:asciiTheme="majorHAnsi" w:eastAsiaTheme="majorEastAsia" w:hAnsiTheme="majorHAnsi" w:cstheme="majorBidi"/>
-      <w:spacing w:val="-10"/>
-      <w:kern w:val="28"/>
-      <w:sz w:val="56"/>
-      <w:szCs w:val="56"/>
-    </w:rPr>
-  </w:style>
-  <w:style w:type="character" w:customStyle="1" w:styleId="TitelZchn">
-    <w:name w:val="Titel Zchn"/>
-    <w:basedOn w:val="Absatz-Standardschriftart"/>
-    <w:link w:val="Titel"/>
-    <w:rsid w:val="009768CF"/>
-    <w:rPr>
-      <w:rFonts w:asciiTheme="majorHAnsi" w:eastAsiaTheme="majorEastAsia" w:hAnsiTheme="majorHAnsi" w:cstheme="majorBidi"/>
-      <w:spacing w:val="-10"/>
-      <w:kern w:val="28"/>
-      <w:sz w:val="56"/>
-      <w:szCs w:val="56"/>
-    </w:rPr>
-  </w:style>
-  <w:style w:type="paragraph" w:styleId="Listenabsatz">
-    <w:name w:val="List Paragraph"/>
-    <w:basedOn w:val="Standard"/>
-    <w:uiPriority w:val="34"/>
-    <w:qFormat/>
-    <w:rsid w:val="008E5A93"/>
-    <w:pPr>
-      <w:ind w:left="720"/>
-      <w:contextualSpacing/>
-    </w:pPr>
-  </w:style>
-  <w:style w:type="paragraph" w:styleId="Inhaltsverzeichnisberschrift">
-    <w:name w:val="TOC Heading"/>
-    <w:basedOn w:val="berschrift1"/>
-    <w:next w:val="Standard"/>
-    <w:uiPriority w:val="39"/>
-    <w:unhideWhenUsed/>
-    <w:qFormat/>
-    <w:rsid w:val="00E837C2"/>
-    <w:pPr>
-      <w:keepLines/>
-      <w:numPr>
-        <w:numId w:val="0"/>
-      </w:numPr>
-      <w:spacing w:before="240" w:after="0" w:line="259" w:lineRule="auto"/>
-      <w:jc w:val="left"/>
-      <w:outlineLvl w:val="9"/>
-    </w:pPr>
-    <w:rPr>
-      <w:rFonts w:asciiTheme="majorHAnsi" w:eastAsiaTheme="majorEastAsia" w:hAnsiTheme="majorHAnsi" w:cstheme="majorBidi"/>
-      <w:b w:val="0"/>
-      <w:color w:val="365F91" w:themeColor="accent1" w:themeShade="BF"/>
-      <w:kern w:val="0"/>
-      <w:sz w:val="32"/>
-      <w:szCs w:val="32"/>
-    </w:rPr>
-  </w:style>
-  <w:style w:type="paragraph" w:styleId="Verzeichnis1">
-    <w:name w:val="toc 1"/>
-    <w:basedOn w:val="Standard"/>
-    <w:next w:val="Standard"/>
-    <w:autoRedefine/>
-    <w:uiPriority w:val="39"/>
-    <w:unhideWhenUsed/>
-    <w:rsid w:val="00E837C2"/>
-    <w:pPr>
-      <w:spacing w:after="100"/>
-    </w:pPr>
-  </w:style>
-  <w:style w:type="paragraph" w:styleId="Verzeichnis2">
-    <w:name w:val="toc 2"/>
-    <w:basedOn w:val="Standard"/>
-    <w:next w:val="Standard"/>
-    <w:autoRedefine/>
-    <w:uiPriority w:val="39"/>
-    <w:unhideWhenUsed/>
-    <w:rsid w:val="00E837C2"/>
-    <w:pPr>
-      <w:spacing w:after="100"/>
-      <w:ind w:left="200"/>
-    </w:pPr>
-  </w:style>
-  <w:style w:type="character" w:styleId="Hyperlink">
-    <w:name w:val="Hyperlink"/>
-    <w:basedOn w:val="Absatz-Standardschriftart"/>
-    <w:uiPriority w:val="99"/>
-    <w:unhideWhenUsed/>
-    <w:rsid w:val="00E837C2"/>
-    <w:rPr>
-      <w:color w:val="0000FF" w:themeColor="hyperlink"/>
-      <w:u w:val="single"/>
-    </w:rPr>
-  </w:style>
-  <w:style w:type="paragraph" w:styleId="KeinLeerraum">
-    <w:name w:val="No Spacing"/>
-    <w:link w:val="KeinLeerraumZchn"/>
-    <w:uiPriority w:val="1"/>
-    <w:qFormat/>
-    <w:rsid w:val="00094174"/>
-    <w:rPr>
-      <w:rFonts w:asciiTheme="minorHAnsi" w:eastAsiaTheme="minorEastAsia" w:hAnsiTheme="minorHAnsi" w:cstheme="minorBidi"/>
-      <w:sz w:val="22"/>
-      <w:szCs w:val="22"/>
-    </w:rPr>
-  </w:style>
-  <w:style w:type="character" w:customStyle="1" w:styleId="KeinLeerraumZchn">
-    <w:name w:val="Kein Leerraum Zchn"/>
-    <w:basedOn w:val="Absatz-Standardschriftart"/>
-    <w:link w:val="KeinLeerraum"/>
-    <w:uiPriority w:val="1"/>
-    <w:rsid w:val="00094174"/>
-    <w:rPr>
-      <w:rFonts w:asciiTheme="minorHAnsi" w:eastAsiaTheme="minorEastAsia" w:hAnsiTheme="minorHAnsi" w:cstheme="minorBidi"/>
-      <w:sz w:val="22"/>
-      <w:szCs w:val="22"/>
-    </w:rPr>
-  </w:style>
-  <w:style w:type="paragraph" w:customStyle="1" w:styleId="Dokumenttitel">
-    <w:name w:val="Dokumenttitel"/>
-    <w:basedOn w:val="Standard"/>
-    <w:rsid w:val="008C282B"/>
-    <w:pPr>
-      <w:spacing w:after="80"/>
-      <w:jc w:val="left"/>
-    </w:pPr>
-    <w:rPr>
-      <w:rFonts w:ascii="Tahoma" w:eastAsia="Times New Roman" w:hAnsi="Tahoma"/>
-      <w:sz w:val="36"/>
-      <w:szCs w:val="36"/>
-    </w:rPr>
-  </w:style>
-  <w:style w:type="paragraph" w:customStyle="1" w:styleId="berschrift1ohne">
-    <w:name w:val="Überschrift 1 ohne"/>
-    <w:basedOn w:val="berschrift1"/>
-    <w:rsid w:val="008C282B"/>
-    <w:pPr>
-      <w:numPr>
-        <w:numId w:val="0"/>
-      </w:numPr>
-      <w:spacing w:before="240" w:after="60" w:line="240" w:lineRule="auto"/>
-      <w:jc w:val="left"/>
-    </w:pPr>
-    <w:rPr>
-      <w:rFonts w:eastAsia="Times New Roman" w:cs="Arial"/>
-      <w:bCs/>
-      <w:kern w:val="32"/>
-      <w:sz w:val="32"/>
-      <w:szCs w:val="32"/>
-    </w:rPr>
-  </w:style>
-  <w:style w:type="paragraph" w:styleId="Verzeichnis3">
-    <w:name w:val="toc 3"/>
-    <w:basedOn w:val="Standard"/>
-    <w:next w:val="Standard"/>
-    <w:autoRedefine/>
-    <w:uiPriority w:val="39"/>
-    <w:unhideWhenUsed/>
-    <w:rsid w:val="00225038"/>
-    <w:pPr>
-      <w:spacing w:after="100"/>
-      <w:ind w:left="480"/>
-    </w:pPr>
-  </w:style>
-</w:styles>
-</file>
-
-<file path=word/stylesWithEffects.xml><?xml version="1.0" encoding="utf-8"?>
-<w:styles xmlns:wpc="http://schemas.microsoft.com/office/word/2010/wordprocessingCanvas" xmlns:mc="http://schemas.openxmlformats.org/markup-compatibility/2006" xmlns:o="urn:schemas-microsoft-com:office:office" xmlns:r="http://schemas.openxmlformats.org/officeDocument/2006/relationships" xmlns:m="http://schemas.openxmlformats.org/officeDocument/2006/math" xmlns:v="urn:schemas-microsoft-com:vml" xmlns:wp14="http://schemas.microsoft.com/office/word/2010/wordprocessingDrawing" xmlns:wp="http://schemas.openxmlformats.org/drawingml/2006/wordprocessingDrawing" xmlns:w10="urn:schemas-microsoft-com:office:word" xmlns:w="http://schemas.openxmlformats.org/wordprocessingml/2006/main" xmlns:w14="http://schemas.microsoft.com/office/word/2010/wordml" xmlns:wpg="http://schemas.microsoft.com/office/word/2010/wordprocessingGroup" xmlns:wpi="http://schemas.microsoft.com/office/word/2010/wordprocessingInk" xmlns:wne="http://schemas.microsoft.com/office/word/2006/wordml" xmlns:wps="http://schemas.microsoft.com/office/word/2010/wordprocessingShape" mc:Ignorable="w14 wp14">
-  <w:docDefaults>
-    <w:rPrDefault>
-      <w:rPr>
-        <w:rFonts w:ascii="Times New Roman" w:eastAsia="Times New Roman" w:hAnsi="Times New Roman" w:cs="Times New Roman"/>
-        <w:lang w:val="de-DE" w:eastAsia="de-DE" w:bidi="ar-SA"/>
-      </w:rPr>
-    </w:rPrDefault>
-    <w:pPrDefault/>
-  </w:docDefaults>
-  <w:latentStyles w:defLockedState="0" w:defUIPriority="0" w:defSemiHidden="1" w:defUnhideWhenUsed="1" w:defQFormat="0" w:count="267">
-    <w:lsdException w:name="Normal" w:semiHidden="0" w:unhideWhenUsed="0" w:qFormat="1"/>
-    <w:lsdException w:name="heading 1" w:semiHidden="0" w:unhideWhenUsed="0" w:qFormat="1"/>
-    <w:lsdException w:name="heading 2" w:semiHidden="0" w:unhideWhenUsed="0" w:qFormat="1"/>
-    <w:lsdException w:name="heading 3" w:semiHidden="0" w:unhideWhenUsed="0" w:qFormat="1"/>
-    <w:lsdException w:name="heading 4" w:semiHidden="0" w:unhideWhenUsed="0" w:qFormat="1"/>
-    <w:lsdException w:name="heading 5" w:qFormat="1"/>
-    <w:lsdException w:name="heading 6" w:qFormat="1"/>
-    <w:lsdException w:name="heading 7" w:qFormat="1"/>
-    <w:lsdException w:name="heading 8" w:qFormat="1"/>
-    <w:lsdException w:name="heading 9" w:qFormat="1"/>
-    <w:lsdException w:name="toc 1" w:uiPriority="39"/>
-    <w:lsdException w:name="toc 2" w:uiPriority="39"/>
-    <w:lsdException w:name="toc 3" w:uiPriority="39"/>
-    <w:lsdException w:name="caption" w:qFormat="1"/>
-    <w:lsdException w:name="List Number" w:semiHidden="0" w:unhideWhenUsed="0"/>
-    <w:lsdException w:name="List 4" w:semiHidden="0" w:unhideWhenUsed="0"/>
-    <w:lsdException w:name="List 5" w:semiHidden="0" w:unhideWhenUsed="0"/>
-    <w:lsdException w:name="Title" w:semiHidden="0" w:unhideWhenUsed="0" w:qFormat="1"/>
-    <w:lsdException w:name="Subtitle" w:semiHidden="0" w:unhideWhenUsed="0" w:qFormat="1"/>
-    <w:lsdException w:name="Salutation" w:semiHidden="0" w:unhideWhenUsed="0"/>
-    <w:lsdException w:name="Date" w:semiHidden="0" w:unhideWhenUsed="0"/>
-    <w:lsdException w:name="Body Text First Indent" w:semiHidden="0" w:unhideWhenUsed="0"/>
-    <w:lsdException w:name="Hyperlink" w:uiPriority="99"/>
-    <w:lsdException w:name="Strong" w:semiHidden="0" w:unhideWhenUsed="0" w:qFormat="1"/>
-    <w:lsdException w:name="Emphasis" w:semiHidden="0" w:unhideWhenUsed="0" w:qFormat="1"/>
-    <w:lsdException w:name="Table Grid" w:semiHidden="0" w:unhideWhenUsed="0"/>
-    <w:lsdException w:name="Placeholder Text" w:uiPriority="99" w:unhideWhenUsed="0"/>
-    <w:lsdException w:name="No Spacing" w:semiHidden="0" w:uiPriority="1" w:unhideWhenUsed="0" w:qFormat="1"/>
-    <w:lsdException w:name="Light Shading" w:semiHidden="0" w:uiPriority="60" w:unhideWhenUsed="0"/>
-    <w:lsdException w:name="Light List" w:semiHidden="0" w:uiPriority="61" w:unhideWhenUsed="0"/>
-    <w:lsdException w:name="Light Grid" w:semiHidden="0" w:uiPriority="62" w:unhideWhenUsed="0"/>
-    <w:lsdException w:name="Medium Shading 1" w:semiHidden="0" w:uiPriority="63" w:unhideWhenUsed="0"/>
-    <w:lsdException w:name="Medium Shading 2" w:semiHidden="0" w:uiPriority="64" w:unhideWhenUsed="0"/>
-    <w:lsdException w:name="Medium List 1" w:semiHidden="0" w:uiPriority="65" w:unhideWhenUsed="0"/>
-    <w:lsdException w:name="Medium List 2" w:semiHidden="0" w:uiPriority="66" w:unhideWhenUsed="0"/>
-    <w:lsdException w:name="Medium Grid 1" w:semiHidden="0" w:uiPriority="67" w:unhideWhenUsed="0"/>
-    <w:lsdException w:name="Medium Grid 2" w:semiHidden="0" w:uiPriority="68" w:unhideWhenUsed="0"/>
-    <w:lsdException w:name="Medium Grid 3" w:semiHidden="0" w:uiPriority="69" w:unhideWhenUsed="0"/>
-    <w:lsdException w:name="Dark List" w:semiHidden="0" w:uiPriority="70" w:unhideWhenUsed="0"/>
-    <w:lsdException w:name="Colorful Shading" w:semiHidden="0" w:uiPriority="71" w:unhideWhenUsed="0"/>
-    <w:lsdException w:name="Colorful List" w:semiHidden="0" w:uiPriority="72" w:unhideWhenUsed="0"/>
-    <w:lsdException w:name="Colorful Grid" w:semiHidden="0" w:uiPriority="73" w:unhideWhenUsed="0"/>
-    <w:lsdException w:name="Light Shading Accent 1" w:semiHidden="0" w:uiPriority="60" w:unhideWhenUsed="0"/>
-    <w:lsdException w:name="Light List Accent 1" w:semiHidden="0" w:uiPriority="61" w:unhideWhenUsed="0"/>
-    <w:lsdException w:name="Light Grid Accent 1" w:semiHidden="0" w:uiPriority="62" w:unhideWhenUsed="0"/>
-    <w:lsdException w:name="Medium Shading 1 Accent 1" w:semiHidden="0" w:uiPriority="63" w:unhideWhenUsed="0"/>
-    <w:lsdException w:name="Medium Shading 2 Accent 1" w:semiHidden="0" w:uiPriority="64" w:unhideWhenUsed="0"/>
-    <w:lsdException w:name="Medium List 1 Accent 1" w:semiHidden="0" w:uiPriority="65" w:unhideWhenUsed="0"/>
-    <w:lsdException w:name="Revision" w:uiPriority="99" w:unhideWhenUsed="0"/>
-    <w:lsdException w:name="List Paragraph" w:semiHidden="0" w:uiPriority="34" w:unhideWhenUsed="0" w:qFormat="1"/>
-    <w:lsdException w:name="Quote" w:semiHidden="0" w:uiPriority="29" w:unhideWhenUsed="0" w:qFormat="1"/>
-    <w:lsdException w:name="Intense Quote" w:semiHidden="0" w:uiPriority="30" w:unhideWhenUsed="0" w:qFormat="1"/>
-    <w:lsdException w:name="Medium List 2 Accent 1" w:semiHidden="0" w:uiPriority="66" w:unhideWhenUsed="0"/>
-    <w:lsdException w:name="Medium Grid 1 Accent 1" w:semiHidden="0" w:uiPriority="67" w:unhideWhenUsed="0"/>
-    <w:lsdException w:name="Medium Grid 2 Accent 1" w:semiHidden="0" w:uiPriority="68" w:unhideWhenUsed="0"/>
-    <w:lsdException w:name="Medium Grid 3 Accent 1" w:semiHidden="0" w:uiPriority="69" w:unhideWhenUsed="0"/>
-    <w:lsdException w:name="Dark List Accent 1" w:semiHidden="0" w:uiPriority="70" w:unhideWhenUsed="0"/>
-    <w:lsdException w:name="Colorful Shading Accent 1" w:semiHidden="0" w:uiPriority="71" w:unhideWhenUsed="0"/>
-    <w:lsdException w:name="Colorful List Accent 1" w:semiHidden="0" w:uiPriority="72" w:unhideWhenUsed="0"/>
-    <w:lsdException w:name="Colorful Grid Accent 1" w:semiHidden="0" w:uiPriority="73" w:unhideWhenUsed="0"/>
-    <w:lsdException w:name="Light Shading Accent 2" w:semiHidden="0" w:uiPriority="60" w:unhideWhenUsed="0"/>
-    <w:lsdException w:name="Light List Accent 2" w:semiHidden="0" w:uiPriority="61" w:unhideWhenUsed="0"/>
-    <w:lsdException w:name="Light Grid Accent 2" w:semiHidden="0" w:uiPriority="62" w:unhideWhenUsed="0"/>
-    <w:lsdException w:name="Medium Shading 1 Accent 2" w:semiHidden="0" w:uiPriority="63" w:unhideWhenUsed="0"/>
-    <w:lsdException w:name="Medium Shading 2 Accent 2" w:semiHidden="0" w:uiPriority="64" w:unhideWhenUsed="0"/>
-    <w:lsdException w:name="Medium List 1 Accent 2" w:semiHidden="0" w:uiPriority="65" w:unhideWhenUsed="0"/>
-    <w:lsdException w:name="Medium List 2 Accent 2" w:semiHidden="0" w:uiPriority="66" w:unhideWhenUsed="0"/>
-    <w:lsdException w:name="Medium Grid 1 Accent 2" w:semiHidden="0" w:uiPriority="67" w:unhideWhenUsed="0"/>
-    <w:lsdException w:name="Medium Grid 2 Accent 2" w:semiHidden="0" w:uiPriority="68" w:unhideWhenUsed="0"/>
-    <w:lsdException w:name="Medium Grid 3 Accent 2" w:semiHidden="0" w:uiPriority="69" w:unhideWhenUsed="0"/>
-    <w:lsdException w:name="Dark List Accent 2" w:semiHidden="0" w:uiPriority="70" w:unhideWhenUsed="0"/>
-    <w:lsdException w:name="Colorful Shading Accent 2" w:semiHidden="0" w:uiPriority="71" w:unhideWhenUsed="0"/>
-    <w:lsdException w:name="Colorful List Accent 2" w:semiHidden="0" w:uiPriority="72" w:unhideWhenUsed="0"/>
-    <w:lsdException w:name="Colorful Grid Accent 2" w:semiHidden="0" w:uiPriority="73" w:unhideWhenUsed="0"/>
-    <w:lsdException w:name="Light Shading Accent 3" w:semiHidden="0" w:uiPriority="60" w:unhideWhenUsed="0"/>
-    <w:lsdException w:name="Light List Accent 3" w:semiHidden="0" w:uiPriority="61" w:unhideWhenUsed="0"/>
-    <w:lsdException w:name="Light Grid Accent 3" w:semiHidden="0" w:uiPriority="62" w:unhideWhenUsed="0"/>
-    <w:lsdException w:name="Medium Shading 1 Accent 3" w:semiHidden="0" w:uiPriority="63" w:unhideWhenUsed="0"/>
-    <w:lsdException w:name="Medium Shading 2 Accent 3" w:semiHidden="0" w:uiPriority="64" w:unhideWhenUsed="0"/>
-    <w:lsdException w:name="Medium List 1 Accent 3" w:semiHidden="0" w:uiPriority="65" w:unhideWhenUsed="0"/>
-    <w:lsdException w:name="Medium List 2 Accent 3" w:semiHidden="0" w:uiPriority="66" w:unhideWhenUsed="0"/>
-    <w:lsdException w:name="Medium Grid 1 Accent 3" w:semiHidden="0" w:uiPriority="67" w:unhideWhenUsed="0"/>
-    <w:lsdException w:name="Medium Grid 2 Accent 3" w:semiHidden="0" w:uiPriority="68" w:unhideWhenUsed="0"/>
-    <w:lsdException w:name="Medium Grid 3 Accent 3" w:semiHidden="0" w:uiPriority="69" w:unhideWhenUsed="0"/>
-    <w:lsdException w:name="Dark List Accent 3" w:semiHidden="0" w:uiPriority="70" w:unhideWhenUsed="0"/>
-    <w:lsdException w:name="Colorful Shading Accent 3" w:semiHidden="0" w:uiPriority="71" w:unhideWhenUsed="0"/>
-    <w:lsdException w:name="Colorful List Accent 3" w:semiHidden="0" w:uiPriority="72" w:unhideWhenUsed="0"/>
-    <w:lsdException w:name="Colorful Grid Accent 3" w:semiHidden="0" w:uiPriority="73" w:unhideWhenUsed="0"/>
-    <w:lsdException w:name="Light Shading Accent 4" w:semiHidden="0" w:uiPriority="60" w:unhideWhenUsed="0"/>
-    <w:lsdException w:name="Light List Accent 4" w:semiHidden="0" w:uiPriority="61" w:unhideWhenUsed="0"/>
-    <w:lsdException w:name="Light Grid Accent 4" w:semiHidden="0" w:uiPriority="62" w:unhideWhenUsed="0"/>
-    <w:lsdException w:name="Medium Shading 1 Accent 4" w:semiHidden="0" w:uiPriority="63" w:unhideWhenUsed="0"/>
-    <w:lsdException w:name="Medium Shading 2 Accent 4" w:semiHidden="0" w:uiPriority="64" w:unhideWhenUsed="0"/>
-    <w:lsdException w:name="Medium List 1 Accent 4" w:semiHidden="0" w:uiPriority="65" w:unhideWhenUsed="0"/>
-    <w:lsdException w:name="Medium List 2 Accent 4" w:semiHidden="0" w:uiPriority="66" w:unhideWhenUsed="0"/>
-    <w:lsdException w:name="Medium Grid 1 Accent 4" w:semiHidden="0" w:uiPriority="67" w:unhideWhenUsed="0"/>
-    <w:lsdException w:name="Medium Grid 2 Accent 4" w:semiHidden="0" w:uiPriority="68" w:unhideWhenUsed="0"/>
-    <w:lsdException w:name="Medium Grid 3 Accent 4" w:semiHidden="0" w:uiPriority="69" w:unhideWhenUsed="0"/>
-    <w:lsdException w:name="Dark List Accent 4" w:semiHidden="0" w:uiPriority="70" w:unhideWhenUsed="0"/>
-    <w:lsdException w:name="Colorful Shading Accent 4" w:semiHidden="0" w:uiPriority="71" w:unhideWhenUsed="0"/>
-    <w:lsdException w:name="Colorful List Accent 4" w:semiHidden="0" w:uiPriority="72" w:unhideWhenUsed="0"/>
-    <w:lsdException w:name="Colorful Grid Accent 4" w:semiHidden="0" w:uiPriority="73" w:unhideWhenUsed="0"/>
-    <w:lsdException w:name="Light Shading Accent 5" w:semiHidden="0" w:uiPriority="60" w:unhideWhenUsed="0"/>
-    <w:lsdException w:name="Light List Accent 5" w:semiHidden="0" w:uiPriority="61" w:unhideWhenUsed="0"/>
-    <w:lsdException w:name="Light Grid Accent 5" w:semiHidden="0" w:uiPriority="62" w:unhideWhenUsed="0"/>
-    <w:lsdException w:name="Medium Shading 1 Accent 5" w:semiHidden="0" w:uiPriority="63" w:unhideWhenUsed="0"/>
-    <w:lsdException w:name="Medium Shading 2 Accent 5" w:semiHidden="0" w:uiPriority="64" w:unhideWhenUsed="0"/>
-    <w:lsdException w:name="Medium List 1 Accent 5" w:semiHidden="0" w:uiPriority="65" w:unhideWhenUsed="0"/>
-    <w:lsdException w:name="Medium List 2 Accent 5" w:semiHidden="0" w:uiPriority="66" w:unhideWhenUsed="0"/>
-    <w:lsdException w:name="Medium Grid 1 Accent 5" w:semiHidden="0" w:uiPriority="67" w:unhideWhenUsed="0"/>
-    <w:lsdException w:name="Medium Grid 2 Accent 5" w:semiHidden="0" w:uiPriority="68" w:unhideWhenUsed="0"/>
-    <w:lsdException w:name="Medium Grid 3 Accent 5" w:semiHidden="0" w:uiPriority="69" w:unhideWhenUsed="0"/>
-    <w:lsdException w:name="Dark List Accent 5" w:semiHidden="0" w:uiPriority="70" w:unhideWhenUsed="0"/>
-    <w:lsdException w:name="Colorful Shading Accent 5" w:semiHidden="0" w:uiPriority="71" w:unhideWhenUsed="0"/>
-    <w:lsdException w:name="Colorful List Accent 5" w:semiHidden="0" w:uiPriority="72" w:unhideWhenUsed="0"/>
-    <w:lsdException w:name="Colorful Grid Accent 5" w:semiHidden="0" w:uiPriority="73" w:unhideWhenUsed="0"/>
-    <w:lsdException w:name="Light Shading Accent 6" w:semiHidden="0" w:uiPriority="60" w:unhideWhenUsed="0"/>
-    <w:lsdException w:name="Light List Accent 6" w:semiHidden="0" w:uiPriority="61" w:unhideWhenUsed="0"/>
-    <w:lsdException w:name="Light Grid Accent 6" w:semiHidden="0" w:uiPriority="62" w:unhideWhenUsed="0"/>
-    <w:lsdException w:name="Medium Shading 1 Accent 6" w:semiHidden="0" w:uiPriority="63" w:unhideWhenUsed="0"/>
-    <w:lsdException w:name="Medium Shading 2 Accent 6" w:semiHidden="0" w:uiPriority="64" w:unhideWhenUsed="0"/>
-    <w:lsdException w:name="Medium List 1 Accent 6" w:semiHidden="0" w:uiPriority="65" w:unhideWhenUsed="0"/>
-    <w:lsdException w:name="Medium List 2 Accent 6" w:semiHidden="0" w:uiPriority="66" w:unhideWhenUsed="0"/>
-    <w:lsdException w:name="Medium Grid 1 Accent 6" w:semiHidden="0" w:uiPriority="67" w:unhideWhenUsed="0"/>
-    <w:lsdException w:name="Medium Grid 2 Accent 6" w:semiHidden="0" w:uiPriority="68" w:unhideWhenUsed="0"/>
-    <w:lsdException w:name="Medium Grid 3 Accent 6" w:semiHidden="0" w:uiPriority="69" w:unhideWhenUsed="0"/>
-    <w:lsdException w:name="Dark List Accent 6" w:semiHidden="0" w:uiPriority="70" w:unhideWhenUsed="0"/>
-    <w:lsdException w:name="Colorful Shading Accent 6" w:semiHidden="0" w:uiPriority="71" w:unhideWhenUsed="0"/>
-    <w:lsdException w:name="Colorful List Accent 6" w:semiHidden="0" w:uiPriority="72" w:unhideWhenUsed="0"/>
-    <w:lsdException w:name="Colorful Grid Accent 6" w:semiHidden="0" w:uiPriority="73" w:unhideWhenUsed="0"/>
-    <w:lsdException w:name="Subtle Emphasis" w:semiHidden="0" w:uiPriority="19" w:unhideWhenUsed="0" w:qFormat="1"/>
-    <w:lsdException w:name="Intense Emphasis" w:semiHidden="0" w:uiPriority="21" w:unhideWhenUsed="0" w:qFormat="1"/>
-    <w:lsdException w:name="Subtle Reference" w:semiHidden="0" w:uiPriority="31" w:unhideWhenUsed="0" w:qFormat="1"/>
-    <w:lsdException w:name="Intense Reference" w:semiHidden="0" w:uiPriority="32" w:unhideWhenUsed="0" w:qFormat="1"/>
-    <w:lsdException w:name="Book Title" w:semiHidden="0" w:uiPriority="33" w:unhideWhenUsed="0" w:qFormat="1"/>
-    <w:lsdException w:name="Bibliography" w:uiPriority="37"/>
-    <w:lsdException w:name="TOC Heading" w:uiPriority="39" w:qFormat="1"/>
+  <w:latentStyles w:defLockedState="0" w:defUIPriority="0" w:defSemiHidden="0" w:defUnhideWhenUsed="0" w:defQFormat="0" w:count="371">
+    <w:lsdException w:name="Normal" w:qFormat="1"/>
+    <w:lsdException w:name="heading 1" w:qFormat="1"/>
+    <w:lsdException w:name="heading 2" w:qFormat="1"/>
+    <w:lsdException w:name="heading 3" w:qFormat="1"/>
+    <w:lsdException w:name="heading 4" w:qFormat="1"/>
+    <w:lsdException w:name="heading 5" w:semiHidden="1" w:unhideWhenUsed="1" w:qFormat="1"/>
+    <w:lsdException w:name="heading 6" w:semiHidden="1" w:unhideWhenUsed="1" w:qFormat="1"/>
+    <w:lsdException w:name="heading 7" w:semiHidden="1" w:unhideWhenUsed="1" w:qFormat="1"/>
+    <w:lsdException w:name="heading 8" w:semiHidden="1" w:unhideWhenUsed="1" w:qFormat="1"/>
+    <w:lsdException w:name="heading 9" w:semiHidden="1" w:unhideWhenUsed="1" w:qFormat="1"/>
+    <w:lsdException w:name="index 1" w:semiHidden="1" w:unhideWhenUsed="1"/>
+    <w:lsdException w:name="index 2" w:semiHidden="1" w:unhideWhenUsed="1"/>
+    <w:lsdException w:name="index 3" w:semiHidden="1" w:unhideWhenUsed="1"/>
+    <w:lsdException w:name="index 4" w:semiHidden="1" w:unhideWhenUsed="1"/>
+    <w:lsdException w:name="index 5" w:semiHidden="1" w:unhideWhenUsed="1"/>
+    <w:lsdException w:name="index 6" w:semiHidden="1" w:unhideWhenUsed="1"/>
+    <w:lsdException w:name="index 7" w:semiHidden="1" w:unhideWhenUsed="1"/>
+    <w:lsdException w:name="index 8" w:semiHidden="1" w:unhideWhenUsed="1"/>
+    <w:lsdException w:name="index 9" w:semiHidden="1" w:unhideWhenUsed="1"/>
+    <w:lsdException w:name="toc 1" w:semiHidden="1" w:uiPriority="39" w:unhideWhenUsed="1"/>
+    <w:lsdException w:name="toc 2" w:semiHidden="1" w:uiPriority="39" w:unhideWhenUsed="1"/>
+    <w:lsdException w:name="toc 3" w:semiHidden="1" w:uiPriority="39" w:unhideWhenUsed="1"/>
+    <w:lsdException w:name="toc 4" w:semiHidden="1" w:unhideWhenUsed="1"/>
+    <w:lsdException w:name="toc 5" w:semiHidden="1" w:unhideWhenUsed="1"/>
+    <w:lsdException w:name="toc 6" w:semiHidden="1" w:unhideWhenUsed="1"/>
+    <w:lsdException w:name="toc 7" w:semiHidden="1" w:unhideWhenUsed="1"/>
+    <w:lsdException w:name="toc 8" w:semiHidden="1" w:unhideWhenUsed="1"/>
+    <w:lsdException w:name="toc 9" w:semiHidden="1" w:unhideWhenUsed="1"/>
+    <w:lsdException w:name="Normal Indent" w:semiHidden="1" w:unhideWhenUsed="1"/>
+    <w:lsdException w:name="footnote text" w:semiHidden="1" w:unhideWhenUsed="1"/>
+    <w:lsdException w:name="annotation text" w:semiHidden="1" w:unhideWhenUsed="1"/>
+    <w:lsdException w:name="header" w:semiHidden="1" w:unhideWhenUsed="1"/>
+    <w:lsdException w:name="footer" w:semiHidden="1" w:unhideWhenUsed="1"/>
+    <w:lsdException w:name="index heading" w:semiHidden="1" w:unhideWhenUsed="1"/>
+    <w:lsdException w:name="caption" w:semiHidden="1" w:unhideWhenUsed="1" w:qFormat="1"/>
+    <w:lsdException w:name="table of figures" w:semiHidden="1" w:unhideWhenUsed="1"/>
+    <w:lsdException w:name="envelope address" w:semiHidden="1" w:unhideWhenUsed="1"/>
+    <w:lsdException w:name="envelope return" w:semiHidden="1" w:unhideWhenUsed="1"/>
+    <w:lsdException w:name="footnote reference" w:semiHidden="1" w:unhideWhenUsed="1"/>
+    <w:lsdException w:name="annotation reference" w:semiHidden="1" w:unhideWhenUsed="1"/>
+    <w:lsdException w:name="line number" w:semiHidden="1" w:unhideWhenUsed="1"/>
+    <w:lsdException w:name="page number" w:semiHidden="1" w:unhideWhenUsed="1"/>
+    <w:lsdException w:name="endnote reference" w:semiHidden="1" w:unhideWhenUsed="1"/>
+    <w:lsdException w:name="endnote text" w:semiHidden="1" w:unhideWhenUsed="1"/>
+    <w:lsdException w:name="table of authorities" w:semiHidden="1" w:unhideWhenUsed="1"/>
+    <w:lsdException w:name="macro" w:semiHidden="1" w:unhideWhenUsed="1"/>
+    <w:lsdException w:name="toa heading" w:semiHidden="1" w:unhideWhenUsed="1"/>
+    <w:lsdException w:name="List" w:semiHidden="1" w:unhideWhenUsed="1"/>
+    <w:lsdException w:name="List Bullet" w:semiHidden="1" w:unhideWhenUsed="1"/>
+    <w:lsdException w:name="List 2" w:semiHidden="1" w:unhideWhenUsed="1"/>
+    <w:lsdException w:name="List 3" w:semiHidden="1" w:unhideWhenUsed="1"/>
+    <w:lsdException w:name="List Bullet 2" w:semiHidden="1" w:unhideWhenUsed="1"/>
+    <w:lsdException w:name="List Bullet 3" w:semiHidden="1" w:unhideWhenUsed="1"/>
+    <w:lsdException w:name="List Bullet 4" w:semiHidden="1" w:unhideWhenUsed="1"/>
+    <w:lsdException w:name="List Bullet 5" w:semiHidden="1" w:unhideWhenUsed="1"/>
+    <w:lsdException w:name="List Number 2" w:semiHidden="1" w:unhideWhenUsed="1"/>
+    <w:lsdException w:name="List Number 3" w:semiHidden="1" w:unhideWhenUsed="1"/>
+    <w:lsdException w:name="List Number 4" w:semiHidden="1" w:unhideWhenUsed="1"/>
+    <w:lsdException w:name="List Number 5" w:semiHidden="1" w:unhideWhenUsed="1"/>
+    <w:lsdException w:name="Title" w:qFormat="1"/>
+    <w:lsdException w:name="Closing" w:semiHidden="1" w:unhideWhenUsed="1"/>
+    <w:lsdException w:name="Signature" w:semiHidden="1" w:unhideWhenUsed="1"/>
+    <w:lsdException w:name="Default Paragraph Font" w:semiHidden="1" w:unhideWhenUsed="1"/>
+    <w:lsdException w:name="Body Text" w:semiHidden="1" w:unhideWhenUsed="1"/>
+    <w:lsdException w:name="Body Text Indent" w:semiHidden="1" w:unhideWhenUsed="1"/>
+    <w:lsdException w:name="List Continue" w:semiHidden="1" w:unhideWhenUsed="1"/>
+    <w:lsdException w:name="List Continue 2" w:semiHidden="1" w:unhideWhenUsed="1"/>
+    <w:lsdException w:name="List Continue 3" w:semiHidden="1" w:unhideWhenUsed="1"/>
+    <w:lsdException w:name="List Continue 4" w:semiHidden="1" w:unhideWhenUsed="1"/>
+    <w:lsdException w:name="List Continue 5" w:semiHidden="1" w:unhideWhenUsed="1"/>
+    <w:lsdException w:name="Message Header" w:semiHidden="1" w:unhideWhenUsed="1"/>
+    <w:lsdException w:name="Subtitle" w:qFormat="1"/>
+    <w:lsdException w:name="Body Text First Indent 2" w:semiHidden="1" w:unhideWhenUsed="1"/>
+    <w:lsdException w:name="Note Heading" w:semiHidden="1" w:unhideWhenUsed="1"/>
+    <w:lsdException w:name="Body Text 2" w:semiHidden="1" w:unhideWhenUsed="1"/>
+    <w:lsdException w:name="Body Text 3" w:semiHidden="1" w:unhideWhenUsed="1"/>
+    <w:lsdException w:name="Body Text Indent 2" w:semiHidden="1" w:unhideWhenUsed="1"/>
+    <w:lsdException w:name="Body Text Indent 3" w:semiHidden="1" w:unhideWhenUsed="1"/>
+    <w:lsdException w:name="Block Text" w:semiHidden="1" w:unhideWhenUsed="1"/>
+    <w:lsdException w:name="Hyperlink" w:semiHidden="1" w:uiPriority="99" w:unhideWhenUsed="1"/>
+    <w:lsdException w:name="FollowedHyperlink" w:semiHidden="1" w:unhideWhenUsed="1"/>
+    <w:lsdException w:name="Strong" w:qFormat="1"/>
+    <w:lsdException w:name="Emphasis" w:qFormat="1"/>
+    <w:lsdException w:name="Document Map" w:semiHidden="1" w:unhideWhenUsed="1"/>
+    <w:lsdException w:name="Plain Text" w:semiHidden="1" w:unhideWhenUsed="1"/>
+    <w:lsdException w:name="E-mail Signature" w:semiHidden="1" w:unhideWhenUsed="1"/>
+    <w:lsdException w:name="HTML Top of Form" w:semiHidden="1" w:unhideWhenUsed="1"/>
+    <w:lsdException w:name="HTML Bottom of Form" w:semiHidden="1" w:unhideWhenUsed="1"/>
+    <w:lsdException w:name="Normal (Web)" w:semiHidden="1" w:unhideWhenUsed="1"/>
+    <w:lsdException w:name="HTML Acronym" w:semiHidden="1" w:unhideWhenUsed="1"/>
+    <w:lsdException w:name="HTML Address" w:semiHidden="1" w:unhideWhenUsed="1"/>
+    <w:lsdException w:name="HTML Cite" w:semiHidden="1" w:unhideWhenUsed="1"/>
+    <w:lsdException w:name="HTML Code" w:semiHidden="1" w:unhideWhenUsed="1"/>
+    <w:lsdException w:name="HTML Definition" w:semiHidden="1" w:unhideWhenUsed="1"/>
+    <w:lsdException w:name="HTML Keyboard" w:semiHidden="1" w:unhideWhenUsed="1"/>
+    <w:lsdException w:name="HTML Preformatted" w:semiHidden="1" w:unhideWhenUsed="1"/>
+    <w:lsdException w:name="HTML Sample" w:semiHidden="1" w:unhideWhenUsed="1"/>
+    <w:lsdException w:name="HTML Typewriter" w:semiHidden="1" w:unhideWhenUsed="1"/>
+    <w:lsdException w:name="HTML Variable" w:semiHidden="1" w:unhideWhenUsed="1"/>
+    <w:lsdException w:name="Normal Table" w:semiHidden="1" w:unhideWhenUsed="1"/>
+    <w:lsdException w:name="annotation subject" w:semiHidden="1" w:unhideWhenUsed="1"/>
+    <w:lsdException w:name="No List" w:semiHidden="1" w:unhideWhenUsed="1"/>
+    <w:lsdException w:name="Outline List 1" w:semiHidden="1" w:unhideWhenUsed="1"/>
+    <w:lsdException w:name="Outline List 2" w:semiHidden="1" w:unhideWhenUsed="1"/>
+    <w:lsdException w:name="Outline List 3" w:semiHidden="1" w:unhideWhenUsed="1"/>
+    <w:lsdException w:name="Table Simple 1" w:semiHidden="1" w:unhideWhenUsed="1"/>
+    <w:lsdException w:name="Table Simple 2" w:semiHidden="1" w:unhideWhenUsed="1"/>
+    <w:lsdException w:name="Table Simple 3" w:semiHidden="1" w:unhideWhenUsed="1"/>
+    <w:lsdException w:name="Table Classic 1" w:semiHidden="1" w:unhideWhenUsed="1"/>
+    <w:lsdException w:name="Table Classic 2" w:semiHidden="1" w:unhideWhenUsed="1"/>
+    <w:lsdException w:name="Table Classic 3" w:semiHidden="1" w:unhideWhenUsed="1"/>
+    <w:lsdException w:name="Table Classic 4" w:semiHidden="1" w:unhideWhenUsed="1"/>
+    <w:lsdException w:name="Table Colorful 1" w:semiHidden="1" w:unhideWhenUsed="1"/>
+    <w:lsdException w:name="Table Colorful 2" w:semiHidden="1" w:unhideWhenUsed="1"/>
+    <w:lsdException w:name="Table Colorful 3" w:semiHidden="1" w:unhideWhenUsed="1"/>
+    <w:lsdException w:name="Table Columns 1" w:semiHidden="1" w:unhideWhenUsed="1"/>
+    <w:lsdException w:name="Table Columns 2" w:semiHidden="1" w:unhideWhenUsed="1"/>
+    <w:lsdException w:name="Table Columns 3" w:semiHidden="1" w:unhideWhenUsed="1"/>
+    <w:lsdException w:name="Table Columns 4" w:semiHidden="1" w:unhideWhenUsed="1"/>
+    <w:lsdException w:name="Table Columns 5" w:semiHidden="1" w:unhideWhenUsed="1"/>
+    <w:lsdException w:name="Table Grid 1" w:semiHidden="1" w:unhideWhenUsed="1"/>
+    <w:lsdException w:name="Table Grid 2" w:semiHidden="1" w:unhideWhenUsed="1"/>
+    <w:lsdException w:name="Table Grid 3" w:semiHidden="1" w:unhideWhenUsed="1"/>
+    <w:lsdException w:name="Table Grid 4" w:semiHidden="1" w:unhideWhenUsed="1"/>
+    <w:lsdException w:name="Table Grid 5" w:semiHidden="1" w:unhideWhenUsed="1"/>
+    <w:lsdException w:name="Table Grid 6" w:semiHidden="1" w:unhideWhenUsed="1"/>
+    <w:lsdException w:name="Table Grid 7" w:semiHidden="1" w:unhideWhenUsed="1"/>
+    <w:lsdException w:name="Table Grid 8" w:semiHidden="1" w:unhideWhenUsed="1"/>
+    <w:lsdException w:name="Table List 1" w:semiHidden="1" w:unhideWhenUsed="1"/>
+    <w:lsdException w:name="Table List 2" w:semiHidden="1" w:unhideWhenUsed="1"/>
+    <w:lsdException w:name="Table List 3" w:semiHidden="1" w:unhideWhenUsed="1"/>
+    <w:lsdException w:name="Table List 4" w:semiHidden="1" w:unhideWhenUsed="1"/>
+    <w:lsdException w:name="Table List 5" w:semiHidden="1" w:unhideWhenUsed="1"/>
+    <w:lsdException w:name="Table List 6" w:semiHidden="1" w:unhideWhenUsed="1"/>
+    <w:lsdException w:name="Table List 7" w:semiHidden="1" w:unhideWhenUsed="1"/>
+    <w:lsdException w:name="Table List 8" w:semiHidden="1" w:unhideWhenUsed="1"/>
+    <w:lsdException w:name="Table 3D effects 1" w:semiHidden="1" w:unhideWhenUsed="1"/>
+    <w:lsdException w:name="Table 3D effects 2" w:semiHidden="1" w:unhideWhenUsed="1"/>
+    <w:lsdException w:name="Table 3D effects 3" w:semiHidden="1" w:unhideWhenUsed="1"/>
+    <w:lsdException w:name="Table Contemporary" w:semiHidden="1" w:unhideWhenUsed="1"/>
+    <w:lsdException w:name="Table Elegant" w:semiHidden="1" w:unhideWhenUsed="1"/>
+    <w:lsdException w:name="Table Professional" w:semiHidden="1" w:unhideWhenUsed="1"/>
+    <w:lsdException w:name="Table Subtle 1" w:semiHidden="1" w:unhideWhenUsed="1"/>
+    <w:lsdException w:name="Table Subtle 2" w:semiHidden="1" w:unhideWhenUsed="1"/>
+    <w:lsdException w:name="Table Web 1" w:semiHidden="1" w:unhideWhenUsed="1"/>
+    <w:lsdException w:name="Table Web 2" w:semiHidden="1" w:unhideWhenUsed="1"/>
+    <w:lsdException w:name="Table Web 3" w:semiHidden="1" w:unhideWhenUsed="1"/>
+    <w:lsdException w:name="Balloon Text" w:semiHidden="1" w:unhideWhenUsed="1"/>
+    <w:lsdException w:name="Table Theme" w:semiHidden="1" w:unhideWhenUsed="1"/>
+    <w:lsdException w:name="Placeholder Text" w:semiHidden="1" w:uiPriority="99"/>
+    <w:lsdException w:name="No Spacing" w:uiPriority="1" w:qFormat="1"/>
+    <w:lsdException w:name="Light Shading" w:uiPriority="60"/>
+    <w:lsdException w:name="Light List" w:uiPriority="61"/>
+    <w:lsdException w:name="Light Grid" w:uiPriority="62"/>
+    <w:lsdException w:name="Medium Shading 1" w:uiPriority="63"/>
+    <w:lsdException w:name="Medium Shading 2" w:uiPriority="64"/>
+    <w:lsdException w:name="Medium List 1" w:uiPriority="65"/>
+    <w:lsdException w:name="Medium List 2" w:uiPriority="66"/>
+    <w:lsdException w:name="Medium Grid 1" w:uiPriority="67"/>
+    <w:lsdException w:name="Medium Grid 2" w:uiPriority="68"/>
+    <w:lsdException w:name="Medium Grid 3" w:uiPriority="69"/>
+    <w:lsdException w:name="Dark List" w:uiPriority="70"/>
+    <w:lsdException w:name="Colorful Shading" w:uiPriority="71"/>
+    <w:lsdException w:name="Colorful List" w:uiPriority="72"/>
+    <w:lsdException w:name="Colorful Grid" w:uiPriority="73"/>
+    <w:lsdException w:name="Light Shading Accent 1" w:uiPriority="60"/>
+    <w:lsdException w:name="Light List Accent 1" w:uiPriority="61"/>
+    <w:lsdException w:name="Light Grid Accent 1" w:uiPriority="62"/>
+    <w:lsdException w:name="Medium Shading 1 Accent 1" w:uiPriority="63"/>
+    <w:lsdException w:name="Medium Shading 2 Accent 1" w:uiPriority="64"/>
+    <w:lsdException w:name="Medium List 1 Accent 1" w:uiPriority="65"/>
+    <w:lsdException w:name="Revision" w:semiHidden="1" w:uiPriority="99"/>
+    <w:lsdException w:name="List Paragraph" w:uiPriority="34" w:qFormat="1"/>
+    <w:lsdException w:name="Quote" w:uiPriority="29" w:qFormat="1"/>
+    <w:lsdException w:name="Intense Quote" w:uiPriority="30" w:qFormat="1"/>
+    <w:lsdException w:name="Medium List 2 Accent 1" w:uiPriority="66"/>
+    <w:lsdException w:name="Medium Grid 1 Accent 1" w:uiPriority="67"/>
+    <w:lsdException w:name="Medium Grid 2 Accent 1" w:uiPriority="68"/>
+    <w:lsdException w:name="Medium Grid 3 Accent 1" w:uiPriority="69"/>
+    <w:lsdException w:name="Dark List Accent 1" w:uiPriority="70"/>
+    <w:lsdException w:name="Colorful Shading Accent 1" w:uiPriority="71"/>
+    <w:lsdException w:name="Colorful List Accent 1" w:uiPriority="72"/>
+    <w:lsdException w:name="Colorful Grid Accent 1" w:uiPriority="73"/>
+    <w:lsdException w:name="Light Shading Accent 2" w:uiPriority="60"/>
+    <w:lsdException w:name="Light List Accent 2" w:uiPriority="61"/>
+    <w:lsdException w:name="Light Grid Accent 2" w:uiPriority="62"/>
+    <w:lsdException w:name="Medium Shading 1 Accent 2" w:uiPriority="63"/>
+    <w:lsdException w:name="Medium Shading 2 Accent 2" w:uiPriority="64"/>
+    <w:lsdException w:name="Medium List 1 Accent 2" w:uiPriority="65"/>
+    <w:lsdException w:name="Medium List 2 Accent 2" w:uiPriority="66"/>
+    <w:lsdException w:name="Medium Grid 1 Accent 2" w:uiPriority="67"/>
+    <w:lsdException w:name="Medium Grid 2 Accent 2" w:uiPriority="68"/>
+    <w:lsdException w:name="Medium Grid 3 Accent 2" w:uiPriority="69"/>
+    <w:lsdException w:name="Dark List Accent 2" w:uiPriority="70"/>
+    <w:lsdException w:name="Colorful Shading Accent 2" w:uiPriority="71"/>
+    <w:lsdException w:name="Colorful List Accent 2" w:uiPriority="72"/>
+    <w:lsdException w:name="Colorful Grid Accent 2" w:uiPriority="73"/>
+    <w:lsdException w:name="Light Shading Accent 3" w:uiPriority="60"/>
+    <w:lsdException w:name="Light List Accent 3" w:uiPriority="61"/>
+    <w:lsdException w:name="Light Grid Accent 3" w:uiPriority="62"/>
+    <w:lsdException w:name="Medium Shading 1 Accent 3" w:uiPriority="63"/>
+    <w:lsdException w:name="Medium Shading 2 Accent 3" w:uiPriority="64"/>
+    <w:lsdException w:name="Medium List 1 Accent 3" w:uiPriority="65"/>
+    <w:lsdException w:name="Medium List 2 Accent 3" w:uiPriority="66"/>
+    <w:lsdException w:name="Medium Grid 1 Accent 3" w:uiPriority="67"/>
+    <w:lsdException w:name="Medium Grid 2 Accent 3" w:uiPriority="68"/>
+    <w:lsdException w:name="Medium Grid 3 Accent 3" w:uiPriority="69"/>
+    <w:lsdException w:name="Dark List Accent 3" w:uiPriority="70"/>
+    <w:lsdException w:name="Colorful Shading Accent 3" w:uiPriority="71"/>
+    <w:lsdException w:name="Colorful List Accent 3" w:uiPriority="72"/>
+    <w:lsdException w:name="Colorful Grid Accent 3" w:uiPriority="73"/>
+    <w:lsdException w:name="Light Shading Accent 4" w:uiPriority="60"/>
+    <w:lsdException w:name="Light List Accent 4" w:uiPriority="61"/>
+    <w:lsdException w:name="Light Grid Accent 4" w:uiPriority="62"/>
+    <w:lsdException w:name="Medium Shading 1 Accent 4" w:uiPriority="63"/>
+    <w:lsdException w:name="Medium Shading 2 Accent 4" w:uiPriority="64"/>
+    <w:lsdException w:name="Medium List 1 Accent 4" w:uiPriority="65"/>
+    <w:lsdException w:name="Medium List 2 Accent 4" w:uiPriority="66"/>
+    <w:lsdException w:name="Medium Grid 1 Accent 4" w:uiPriority="67"/>
+    <w:lsdException w:name="Medium Grid 2 Accent 4" w:uiPriority="68"/>
+    <w:lsdException w:name="Medium Grid 3 Accent 4" w:uiPriority="69"/>
+    <w:lsdException w:name="Dark List Accent 4" w:uiPriority="70"/>
+    <w:lsdException w:name="Colorful Shading Accent 4" w:uiPriority="71"/>
+    <w:lsdException w:name="Colorful List Accent 4" w:uiPriority="72"/>
+    <w:lsdException w:name="Colorful Grid Accent 4" w:uiPriority="73"/>
+    <w:lsdException w:name="Light Shading Accent 5" w:uiPriority="60"/>
+    <w:lsdException w:name="Light List Accent 5" w:uiPriority="61"/>
+    <w:lsdException w:name="Light Grid Accent 5" w:uiPriority="62"/>
+    <w:lsdException w:name="Medium Shading 1 Accent 5" w:uiPriority="63"/>
+    <w:lsdException w:name="Medium Shading 2 Accent 5" w:uiPriority="64"/>
+    <w:lsdException w:name="Medium List 1 Accent 5" w:uiPriority="65"/>
+    <w:lsdException w:name="Medium List 2 Accent 5" w:uiPriority="66"/>
+    <w:lsdException w:name="Medium Grid 1 Accent 5" w:uiPriority="67"/>
+    <w:lsdException w:name="Medium Grid 2 Accent 5" w:uiPriority="68"/>
+    <w:lsdException w:name="Medium Grid 3 Accent 5" w:uiPriority="69"/>
+    <w:lsdException w:name="Dark List Accent 5" w:uiPriority="70"/>
+    <w:lsdException w:name="Colorful Shading Accent 5" w:uiPriority="71"/>
+    <w:lsdException w:name="Colorful List Accent 5" w:uiPriority="72"/>
+    <w:lsdException w:name="Colorful Grid Accent 5" w:uiPriority="73"/>
+    <w:lsdException w:name="Light Shading Accent 6" w:uiPriority="60"/>
+    <w:lsdException w:name="Light List Accent 6" w:uiPriority="61"/>
+    <w:lsdException w:name="Light Grid Accent 6" w:uiPriority="62"/>
+    <w:lsdException w:name="Medium Shading 1 Accent 6" w:uiPriority="63"/>
+    <w:lsdException w:name="Medium Shading 2 Accent 6" w:uiPriority="64"/>
+    <w:lsdException w:name="Medium List 1 Accent 6" w:uiPriority="65"/>
+    <w:lsdException w:name="Medium List 2 Accent 6" w:uiPriority="66"/>
+    <w:lsdException w:name="Medium Grid 1 Accent 6" w:uiPriority="67"/>
+    <w:lsdException w:name="Medium Grid 2 Accent 6" w:uiPriority="68"/>
+    <w:lsdException w:name="Medium Grid 3 Accent 6" w:uiPriority="69"/>
+    <w:lsdException w:name="Dark List Accent 6" w:uiPriority="70"/>
+    <w:lsdException w:name="Colorful Shading Accent 6" w:uiPriority="71"/>
+    <w:lsdException w:name="Colorful List Accent 6" w:uiPriority="72"/>
+    <w:lsdException w:name="Colorful Grid Accent 6" w:uiPriority="73"/>
+    <w:lsdException w:name="Subtle Emphasis" w:uiPriority="19" w:qFormat="1"/>
+    <w:lsdException w:name="Intense Emphasis" w:uiPriority="21" w:qFormat="1"/>
+    <w:lsdException w:name="Subtle Reference" w:uiPriority="31" w:qFormat="1"/>
+    <w:lsdException w:name="Intense Reference" w:uiPriority="32" w:qFormat="1"/>
+    <w:lsdException w:name="Book Title" w:uiPriority="33" w:qFormat="1"/>
+    <w:lsdException w:name="Bibliography" w:semiHidden="1" w:uiPriority="37" w:unhideWhenUsed="1"/>
+    <w:lsdException w:name="TOC Heading" w:semiHidden="1" w:uiPriority="39" w:unhideWhenUsed="1" w:qFormat="1"/>
+    <w:lsdException w:name="Plain Table 1" w:uiPriority="41"/>
+    <w:lsdException w:name="Plain Table 2" w:uiPriority="42"/>
+    <w:lsdException w:name="Plain Table 3" w:uiPriority="43"/>
+    <w:lsdException w:name="Plain Table 4" w:uiPriority="44"/>
+    <w:lsdException w:name="Plain Table 5" w:uiPriority="45"/>
+    <w:lsdException w:name="Grid Table Light" w:uiPriority="40"/>
+    <w:lsdException w:name="Grid Table 1 Light" w:uiPriority="46"/>
+    <w:lsdException w:name="Grid Table 2" w:uiPriority="47"/>
+    <w:lsdException w:name="Grid Table 3" w:uiPriority="48"/>
+    <w:lsdException w:name="Grid Table 4" w:uiPriority="49"/>
+    <w:lsdException w:name="Grid Table 5 Dark" w:uiPriority="50"/>
+    <w:lsdException w:name="Grid Table 6 Colorful" w:uiPriority="51"/>
+    <w:lsdException w:name="Grid Table 7 Colorful" w:uiPriority="52"/>
+    <w:lsdException w:name="Grid Table 1 Light Accent 1" w:uiPriority="46"/>
+    <w:lsdException w:name="Grid Table 2 Accent 1" w:uiPriority="47"/>
+    <w:lsdException w:name="Grid Table 3 Accent 1" w:uiPriority="48"/>
+    <w:lsdException w:name="Grid Table 4 Accent 1" w:uiPriority="49"/>
+    <w:lsdException w:name="Grid Table 5 Dark Accent 1" w:uiPriority="50"/>
+    <w:lsdException w:name="Grid Table 6 Colorful Accent 1" w:uiPriority="51"/>
+    <w:lsdException w:name="Grid Table 7 Colorful Accent 1" w:uiPriority="52"/>
+    <w:lsdException w:name="Grid Table 1 Light Accent 2" w:uiPriority="46"/>
+    <w:lsdException w:name="Grid Table 2 Accent 2" w:uiPriority="47"/>
+    <w:lsdException w:name="Grid Table 3 Accent 2" w:uiPriority="48"/>
+    <w:lsdException w:name="Grid Table 4 Accent 2" w:uiPriority="49"/>
+    <w:lsdException w:name="Grid Table 5 Dark Accent 2" w:uiPriority="50"/>
+    <w:lsdException w:name="Grid Table 6 Colorful Accent 2" w:uiPriority="51"/>
+    <w:lsdException w:name="Grid Table 7 Colorful Accent 2" w:uiPriority="52"/>
+    <w:lsdException w:name="Grid Table 1 Light Accent 3" w:uiPriority="46"/>
+    <w:lsdException w:name="Grid Table 2 Accent 3" w:uiPriority="47"/>
+    <w:lsdException w:name="Grid Table 3 Accent 3" w:uiPriority="48"/>
+    <w:lsdException w:name="Grid Table 4 Accent 3" w:uiPriority="49"/>
+    <w:lsdException w:name="Grid Table 5 Dark Accent 3" w:uiPriority="50"/>
+    <w:lsdException w:name="Grid Table 6 Colorful Accent 3" w:uiPriority="51"/>
+    <w:lsdException w:name="Grid Table 7 Colorful Accent 3" w:uiPriority="52"/>
+    <w:lsdException w:name="Grid Table 1 Light Accent 4" w:uiPriority="46"/>
+    <w:lsdException w:name="Grid Table 2 Accent 4" w:uiPriority="47"/>
+    <w:lsdException w:name="Grid Table 3 Accent 4" w:uiPriority="48"/>
+    <w:lsdException w:name="Grid Table 4 Accent 4" w:uiPriority="49"/>
+    <w:lsdException w:name="Grid Table 5 Dark Accent 4" w:uiPriority="50"/>
+    <w:lsdException w:name="Grid Table 6 Colorful Accent 4" w:uiPriority="51"/>
+    <w:lsdException w:name="Grid Table 7 Colorful Accent 4" w:uiPriority="52"/>
+    <w:lsdException w:name="Grid Table 1 Light Accent 5" w:uiPriority="46"/>
+    <w:lsdException w:name="Grid Table 2 Accent 5" w:uiPriority="47"/>
+    <w:lsdException w:name="Grid Table 3 Accent 5" w:uiPriority="48"/>
+    <w:lsdException w:name="Grid Table 4 Accent 5" w:uiPriority="49"/>
+    <w:lsdException w:name="Grid Table 5 Dark Accent 5" w:uiPriority="50"/>
+    <w:lsdException w:name="Grid Table 6 Colorful Accent 5" w:uiPriority="51"/>
+    <w:lsdException w:name="Grid Table 7 Colorful Accent 5" w:uiPriority="52"/>
+    <w:lsdException w:name="Grid Table 1 Light Accent 6" w:uiPriority="46"/>
+    <w:lsdException w:name="Grid Table 2 Accent 6" w:uiPriority="47"/>
+    <w:lsdException w:name="Grid Table 3 Accent 6" w:uiPriority="48"/>
+    <w:lsdException w:name="Grid Table 4 Accent 6" w:uiPriority="49"/>
+    <w:lsdException w:name="Grid Table 5 Dark Accent 6" w:uiPriority="50"/>
+    <w:lsdException w:name="Grid Table 6 Colorful Accent 6" w:uiPriority="51"/>
+    <w:lsdException w:name="Grid Table 7 Colorful Accent 6" w:uiPriority="52"/>
+    <w:lsdException w:name="List Table 1 Light" w:uiPriority="46"/>
+    <w:lsdException w:name="List Table 2" w:uiPriority="47"/>
+    <w:lsdException w:name="List Table 3" w:uiPriority="48"/>
+    <w:lsdException w:name="List Table 4" w:uiPriority="49"/>
+    <w:lsdException w:name="List Table 5 Dark" w:uiPriority="50"/>
+    <w:lsdException w:name="List Table 6 Colorful" w:uiPriority="51"/>
+    <w:lsdException w:name="List Table 7 Colorful" w:uiPriority="52"/>
+    <w:lsdException w:name="List Table 1 Light Accent 1" w:uiPriority="46"/>
+    <w:lsdException w:name="List Table 2 Accent 1" w:uiPriority="47"/>
+    <w:lsdException w:name="List Table 3 Accent 1" w:uiPriority="48"/>
+    <w:lsdException w:name="List Table 4 Accent 1" w:uiPriority="49"/>
+    <w:lsdException w:name="List Table 5 Dark Accent 1" w:uiPriority="50"/>
+    <w:lsdException w:name="List Table 6 Colorful Accent 1" w:uiPriority="51"/>
+    <w:lsdException w:name="List Table 7 Colorful Accent 1" w:uiPriority="52"/>
+    <w:lsdException w:name="List Table 1 Light Accent 2" w:uiPriority="46"/>
+    <w:lsdException w:name="List Table 2 Accent 2" w:uiPriority="47"/>
+    <w:lsdException w:name="List Table 3 Accent 2" w:uiPriority="48"/>
+    <w:lsdException w:name="List Table 4 Accent 2" w:uiPriority="49"/>
+    <w:lsdException w:name="List Table 5 Dark Accent 2" w:uiPriority="50"/>
+    <w:lsdException w:name="List Table 6 Colorful Accent 2" w:uiPriority="51"/>
+    <w:lsdException w:name="List Table 7 Colorful Accent 2" w:uiPriority="52"/>
+    <w:lsdException w:name="List Table 1 Light Accent 3" w:uiPriority="46"/>
+    <w:lsdException w:name="List Table 2 Accent 3" w:uiPriority="47"/>
+    <w:lsdException w:name="List Table 3 Accent 3" w:uiPriority="48"/>
+    <w:lsdException w:name="List Table 4 Accent 3" w:uiPriority="49"/>
+    <w:lsdException w:name="List Table 5 Dark Accent 3" w:uiPriority="50"/>
+    <w:lsdException w:name="List Table 6 Colorful Accent 3" w:uiPriority="51"/>
+    <w:lsdException w:name="List Table 7 Colorful Accent 3" w:uiPriority="52"/>
+    <w:lsdException w:name="List Table 1 Light Accent 4" w:uiPriority="46"/>
+    <w:lsdException w:name="List Table 2 Accent 4" w:uiPriority="47"/>
+    <w:lsdException w:name="List Table 3 Accent 4" w:uiPriority="48"/>
+    <w:lsdException w:name="List Table 4 Accent 4" w:uiPriority="49"/>
+    <w:lsdException w:name="List Table 5 Dark Accent 4" w:uiPriority="50"/>
+    <w:lsdException w:name="List Table 6 Colorful Accent 4" w:uiPriority="51"/>
+    <w:lsdException w:name="List Table 7 Colorful Accent 4" w:uiPriority="52"/>
+    <w:lsdException w:name="List Table 1 Light Accent 5" w:uiPriority="46"/>
+    <w:lsdException w:name="List Table 2 Accent 5" w:uiPriority="47"/>
+    <w:lsdException w:name="List Table 3 Accent 5" w:uiPriority="48"/>
+    <w:lsdException w:name="List Table 4 Accent 5" w:uiPriority="49"/>
+    <w:lsdException w:name="List Table 5 Dark Accent 5" w:uiPriority="50"/>
+    <w:lsdException w:name="List Table 6 Colorful Accent 5" w:uiPriority="51"/>
+    <w:lsdException w:name="List Table 7 Colorful Accent 5" w:uiPriority="52"/>
+    <w:lsdException w:name="List Table 1 Light Accent 6" w:uiPriority="46"/>
+    <w:lsdException w:name="List Table 2 Accent 6" w:uiPriority="47"/>
+    <w:lsdException w:name="List Table 3 Accent 6" w:uiPriority="48"/>
+    <w:lsdException w:name="List Table 4 Accent 6" w:uiPriority="49"/>
+    <w:lsdException w:name="List Table 5 Dark Accent 6" w:uiPriority="50"/>
+    <w:lsdException w:name="List Table 6 Colorful Accent 6" w:uiPriority="51"/>
+    <w:lsdException w:name="List Table 7 Colorful Accent 6" w:uiPriority="52"/>
   </w:latentStyles>
   <w:style w:type="paragraph" w:default="1" w:styleId="Standard">
     <w:name w:val="Normal"/>
@@ -9781,7 +9370,7 @@
 </file>
 
 <file path=customXml/itemProps2.xml><?xml version="1.0" encoding="utf-8"?>
-<ds:datastoreItem xmlns:ds="http://schemas.openxmlformats.org/officeDocument/2006/customXml" ds:itemID="{DFA6C3DA-1A16-42BE-BBC9-7578131B3DA2}">
+<ds:datastoreItem xmlns:ds="http://schemas.openxmlformats.org/officeDocument/2006/customXml" ds:itemID="{3BFE8DFC-8B9D-435B-80CC-C033E8EA05F3}">
   <ds:schemaRefs>
     <ds:schemaRef ds:uri="http://schemas.openxmlformats.org/officeDocument/2006/bibliography"/>
   </ds:schemaRefs>

</xml_diff>